<commit_message>
Try to fix file encoding problem
</commit_message>
<xml_diff>
--- a/resources/public/stmarys/musiclisting.docx
+++ b/resources/public/stmarys/musiclisting.docx
@@ -19,7 +19,21 @@
           <w:rPr>
             <w:rStyle w:val="Hyperlink"/>
           </w:rPr>
-          <w:t>St Mary’s</w:t>
+          <w:t>St Mary</w:t>
+        </w:r>
+        <w:r>
+          <w:rPr>
+            <w:rStyle w:val="Hyperlink"/>
+          </w:rPr>
+          <w:t>’</w:t>
+        </w:r>
+        <w:bookmarkStart w:id="0" w:name="_GoBack"/>
+        <w:bookmarkEnd w:id="0"/>
+        <w:r>
+          <w:rPr>
+            <w:rStyle w:val="Hyperlink"/>
+          </w:rPr>
+          <w:t>s</w:t>
         </w:r>
         <w:r>
           <w:rPr>
@@ -284,8 +298,6 @@
           <w:t>an archive</w:t>
         </w:r>
       </w:hyperlink>
-      <w:bookmarkStart w:id="0" w:name="_GoBack"/>
-      <w:bookmarkEnd w:id="0"/>
       <w:r>
         <w:rPr>
           <w:rFonts w:ascii="Arial" w:hAnsi="Arial" w:cs="Arial"/>
@@ -559,7 +571,7 @@
           <w:sz w:val="22"/>
           <w:szCs w:val="22"/>
         </w:rPr>
-        <w:t>Ancient and Modern Hymns and Songs…</w:t>
+        <w:t>Ancient and Modern Hymns and Songs</w:t>
       </w:r>
     </w:p>
     <w:p>
@@ -3805,7 +3817,7 @@
 </file>
 
 <file path=customXml/itemProps1.xml><?xml version="1.0" encoding="utf-8"?>
-<ds:datastoreItem xmlns:ds="http://schemas.openxmlformats.org/officeDocument/2006/customXml" ds:itemID="{C0D1FBFA-375A-EF4A-9DAF-E7C02E992F9D}">
+<ds:datastoreItem xmlns:ds="http://schemas.openxmlformats.org/officeDocument/2006/customXml" ds:itemID="{C12A7FAE-AEB1-0847-9973-22D30923826F}">
   <ds:schemaRefs>
     <ds:schemaRef ds:uri="http://schemas.openxmlformats.org/officeDocument/2006/bibliography"/>
   </ds:schemaRefs>

</xml_diff>

<commit_message>
Update music list to include July-Sep service plans
</commit_message>
<xml_diff>
--- a/resources/public/stmarys/musiclisting.docx
+++ b/resources/public/stmarys/musiclisting.docx
@@ -69,7 +69,7 @@
           <w:sz w:val="22"/>
           <w:szCs w:val="22"/>
         </w:rPr>
-        <w:t>8.30</w:t>
+        <w:t>8.53</w:t>
       </w:r>
       <w:r>
         <w:rPr>
@@ -716,24 +716,350 @@
         <w:tc>
           <w:tcPr>
             <w:tcW w:w="2287" w:type="dxa"/>
-          </w:tcPr>
-          <w:p>
-            <w:pPr>
-              <w:rPr>
-                <w:rFonts w:ascii="Arial" w:hAnsi="Arial" w:cs="Arial"/>
-                <w:sz w:val="22"/>
-                <w:szCs w:val="22"/>
-              </w:rPr>
-            </w:pPr>
+            <w:tcBorders>
+              <w:bottom w:val="single" w:sz="4" w:space="0" w:color="auto"/>
+            </w:tcBorders>
+          </w:tcPr>
+          <w:p>
+            <w:pPr>
+              <w:rPr>
+                <w:rFonts w:ascii="Arial" w:hAnsi="Arial" w:cs="Arial"/>
+                <w:sz w:val="22"/>
+                <w:szCs w:val="22"/>
+              </w:rPr>
+            </w:pPr>
+            <w:r>
+              <w:rPr>
+                <w:rFonts w:ascii="Arial" w:hAnsi="Arial" w:cs="Arial"/>
+                <w:sz w:val="22"/>
+                <w:szCs w:val="22"/>
+              </w:rPr>
+              <w:t>1 July 2018</w:t>
+            </w:r>
+            <w:r>
+              <w:rPr>
+                <w:rFonts w:ascii="Arial" w:hAnsi="Arial" w:cs="Arial"/>
+                <w:sz w:val="22"/>
+                <w:szCs w:val="22"/>
+              </w:rPr>
+              <w:br/>
+              <w:t>10.45am</w:t>
+            </w:r>
+          </w:p>
+          <w:p>
+            <w:pPr>
+              <w:rPr>
+                <w:rFonts w:ascii="Arial" w:hAnsi="Arial" w:cs="Arial"/>
+                <w:sz w:val="22"/>
+                <w:szCs w:val="22"/>
+              </w:rPr>
+            </w:pPr>
+            <w:r>
+              <w:rPr>
+                <w:rFonts w:ascii="Arial" w:hAnsi="Arial" w:cs="Arial"/>
+                <w:sz w:val="22"/>
+                <w:szCs w:val="22"/>
+              </w:rPr>
+              <w:t>Trinity 5</w:t>
+            </w:r>
+            <w:r>
+              <w:rPr>
+                <w:rFonts w:ascii="Arial" w:hAnsi="Arial" w:cs="Arial"/>
+                <w:sz w:val="22"/>
+                <w:szCs w:val="22"/>
+              </w:rPr>
+              <w:br/>
+              <w:t>Proper 8</w:t>
+            </w:r>
             <w:bookmarkStart w:id="0" w:name="_GoBack"/>
             <w:bookmarkEnd w:id="0"/>
-            <w:r>
-              <w:rPr>
-                <w:rFonts w:ascii="Arial" w:hAnsi="Arial" w:cs="Arial"/>
-                <w:sz w:val="22"/>
-                <w:szCs w:val="22"/>
-              </w:rPr>
-              <w:t>1 July 2018</w:t>
+          </w:p>
+        </w:tc>
+        <w:tc>
+          <w:tcPr>
+            <w:tcW w:w="2977" w:type="dxa"/>
+            <w:tcBorders>
+              <w:bottom w:val="single" w:sz="4" w:space="0" w:color="auto"/>
+            </w:tcBorders>
+          </w:tcPr>
+          <w:p>
+            <w:pPr>
+              <w:rPr>
+                <w:rFonts w:ascii="Arial" w:hAnsi="Arial" w:cs="Arial"/>
+                <w:sz w:val="22"/>
+                <w:szCs w:val="22"/>
+              </w:rPr>
+            </w:pPr>
+            <w:r>
+              <w:rPr>
+                <w:rFonts w:ascii="Arial" w:hAnsi="Arial" w:cs="Arial"/>
+                <w:sz w:val="22"/>
+                <w:szCs w:val="22"/>
+              </w:rPr>
+              <w:t>Sung Eucharist and farewell to John</w:t>
+            </w:r>
+          </w:p>
+          <w:p>
+            <w:pPr>
+              <w:rPr>
+                <w:rFonts w:ascii="Arial" w:hAnsi="Arial" w:cs="Arial"/>
+                <w:sz w:val="22"/>
+                <w:szCs w:val="22"/>
+              </w:rPr>
+            </w:pPr>
+            <w:r>
+              <w:rPr>
+                <w:rFonts w:ascii="Arial" w:hAnsi="Arial" w:cs="Arial"/>
+                <w:sz w:val="22"/>
+                <w:szCs w:val="22"/>
+              </w:rPr>
+              <w:t>John</w:t>
+            </w:r>
+          </w:p>
+        </w:tc>
+        <w:tc>
+          <w:tcPr>
+            <w:tcW w:w="1701" w:type="dxa"/>
+            <w:tcBorders>
+              <w:bottom w:val="single" w:sz="4" w:space="0" w:color="auto"/>
+            </w:tcBorders>
+          </w:tcPr>
+          <w:p>
+            <w:pPr>
+              <w:rPr>
+                <w:rFonts w:ascii="Arial" w:hAnsi="Arial" w:cs="Arial"/>
+                <w:sz w:val="22"/>
+                <w:szCs w:val="22"/>
+              </w:rPr>
+            </w:pPr>
+          </w:p>
+        </w:tc>
+        <w:tc>
+          <w:tcPr>
+            <w:tcW w:w="8226" w:type="dxa"/>
+            <w:tcBorders>
+              <w:bottom w:val="single" w:sz="4" w:space="0" w:color="auto"/>
+            </w:tcBorders>
+          </w:tcPr>
+          <w:p>
+            <w:pPr>
+              <w:rPr>
+                <w:rFonts w:ascii="Arial" w:eastAsia="Times New Roman" w:hAnsi="Arial" w:cs="Arial"/>
+                <w:sz w:val="22"/>
+                <w:szCs w:val="22"/>
+                <w:lang w:val="en-GB" w:eastAsia="en-GB"/>
+              </w:rPr>
+            </w:pPr>
+            <w:r>
+              <w:rPr>
+                <w:rFonts w:ascii="Arial" w:eastAsia="Times New Roman" w:hAnsi="Arial" w:cs="Arial"/>
+                <w:sz w:val="22"/>
+                <w:szCs w:val="22"/>
+                <w:lang w:val="en-GB" w:eastAsia="en-GB"/>
+              </w:rPr>
+              <w:t xml:space="preserve">HON </w:t>
+            </w:r>
+            <w:r>
+              <w:rPr>
+                <w:rFonts w:ascii="Arial" w:eastAsia="Times New Roman" w:hAnsi="Arial" w:cs="Arial"/>
+                <w:sz w:val="22"/>
+                <w:szCs w:val="22"/>
+                <w:lang w:val="en-GB" w:eastAsia="en-GB"/>
+              </w:rPr>
+              <w:t>541</w:t>
+            </w:r>
+            <w:r>
+              <w:rPr>
+                <w:rFonts w:ascii="Arial" w:eastAsia="Times New Roman" w:hAnsi="Arial" w:cs="Arial"/>
+                <w:sz w:val="22"/>
+                <w:szCs w:val="22"/>
+                <w:lang w:val="en-GB" w:eastAsia="en-GB"/>
+              </w:rPr>
+              <w:t>:</w:t>
+            </w:r>
+            <w:r>
+              <w:rPr>
+                <w:rFonts w:ascii="Arial" w:eastAsia="Times New Roman" w:hAnsi="Arial" w:cs="Arial"/>
+                <w:sz w:val="22"/>
+                <w:szCs w:val="22"/>
+                <w:lang w:val="en-GB" w:eastAsia="en-GB"/>
+              </w:rPr>
+              <w:t xml:space="preserve"> </w:t>
+            </w:r>
+            <w:r>
+              <w:rPr>
+                <w:rFonts w:ascii="Arial" w:eastAsia="Times New Roman" w:hAnsi="Arial" w:cs="Arial"/>
+                <w:i/>
+                <w:sz w:val="22"/>
+                <w:szCs w:val="22"/>
+                <w:lang w:val="en-GB" w:eastAsia="en-GB"/>
+              </w:rPr>
+              <w:t>What a friend we have in Jesus</w:t>
+            </w:r>
+          </w:p>
+          <w:p>
+            <w:pPr>
+              <w:rPr>
+                <w:rFonts w:ascii="Arial" w:eastAsia="Times New Roman" w:hAnsi="Arial" w:cs="Arial"/>
+                <w:sz w:val="22"/>
+                <w:szCs w:val="22"/>
+                <w:lang w:val="en-GB" w:eastAsia="en-GB"/>
+              </w:rPr>
+            </w:pPr>
+            <w:r>
+              <w:rPr>
+                <w:rFonts w:ascii="Arial" w:eastAsia="Times New Roman" w:hAnsi="Arial" w:cs="Arial"/>
+                <w:sz w:val="22"/>
+                <w:szCs w:val="22"/>
+                <w:lang w:val="en-GB" w:eastAsia="en-GB"/>
+              </w:rPr>
+              <w:t xml:space="preserve">HON </w:t>
+            </w:r>
+            <w:r>
+              <w:rPr>
+                <w:rFonts w:ascii="Arial" w:eastAsia="Times New Roman" w:hAnsi="Arial" w:cs="Arial"/>
+                <w:sz w:val="22"/>
+                <w:szCs w:val="22"/>
+                <w:lang w:val="en-GB" w:eastAsia="en-GB"/>
+              </w:rPr>
+              <w:t>154</w:t>
+            </w:r>
+            <w:r>
+              <w:rPr>
+                <w:rFonts w:ascii="Arial" w:eastAsia="Times New Roman" w:hAnsi="Arial" w:cs="Arial"/>
+                <w:sz w:val="22"/>
+                <w:szCs w:val="22"/>
+                <w:lang w:val="en-GB" w:eastAsia="en-GB"/>
+              </w:rPr>
+              <w:t>:</w:t>
+            </w:r>
+            <w:r>
+              <w:rPr>
+                <w:rFonts w:ascii="Arial" w:eastAsia="Times New Roman" w:hAnsi="Arial" w:cs="Arial"/>
+                <w:sz w:val="22"/>
+                <w:szCs w:val="22"/>
+                <w:lang w:val="en-GB" w:eastAsia="en-GB"/>
+              </w:rPr>
+              <w:t xml:space="preserve"> </w:t>
+            </w:r>
+            <w:r>
+              <w:rPr>
+                <w:rFonts w:ascii="Arial" w:eastAsia="Times New Roman" w:hAnsi="Arial" w:cs="Arial"/>
+                <w:i/>
+                <w:sz w:val="22"/>
+                <w:szCs w:val="22"/>
+                <w:lang w:val="en-GB" w:eastAsia="en-GB"/>
+              </w:rPr>
+              <w:t>Give thanks with a grateful heart</w:t>
+            </w:r>
+          </w:p>
+          <w:p>
+            <w:pPr>
+              <w:rPr>
+                <w:rFonts w:ascii="Arial" w:eastAsia="Times New Roman" w:hAnsi="Arial" w:cs="Arial"/>
+                <w:sz w:val="22"/>
+                <w:szCs w:val="22"/>
+                <w:lang w:val="en-GB" w:eastAsia="en-GB"/>
+              </w:rPr>
+            </w:pPr>
+            <w:r>
+              <w:rPr>
+                <w:rFonts w:ascii="Arial" w:eastAsia="Times New Roman" w:hAnsi="Arial" w:cs="Arial"/>
+                <w:sz w:val="22"/>
+                <w:szCs w:val="22"/>
+                <w:lang w:val="en-GB" w:eastAsia="en-GB"/>
+              </w:rPr>
+              <w:t xml:space="preserve">HON 27: </w:t>
+            </w:r>
+            <w:r>
+              <w:rPr>
+                <w:rFonts w:ascii="Arial" w:eastAsia="Times New Roman" w:hAnsi="Arial" w:cs="Arial"/>
+                <w:i/>
+                <w:sz w:val="22"/>
+                <w:szCs w:val="22"/>
+                <w:lang w:val="en-GB" w:eastAsia="en-GB"/>
+              </w:rPr>
+              <w:t>Amazing grace</w:t>
+            </w:r>
+          </w:p>
+          <w:p>
+            <w:pPr>
+              <w:rPr>
+                <w:rFonts w:ascii="Arial" w:eastAsia="Times New Roman" w:hAnsi="Arial" w:cs="Arial"/>
+                <w:sz w:val="22"/>
+                <w:szCs w:val="22"/>
+                <w:lang w:val="en-GB" w:eastAsia="en-GB"/>
+              </w:rPr>
+            </w:pPr>
+            <w:r>
+              <w:rPr>
+                <w:rFonts w:ascii="Arial" w:eastAsia="Times New Roman" w:hAnsi="Arial" w:cs="Arial"/>
+                <w:sz w:val="22"/>
+                <w:szCs w:val="22"/>
+                <w:lang w:val="en-GB" w:eastAsia="en-GB"/>
+              </w:rPr>
+              <w:t xml:space="preserve">HON </w:t>
+            </w:r>
+            <w:r>
+              <w:rPr>
+                <w:rFonts w:ascii="Arial" w:eastAsia="Times New Roman" w:hAnsi="Arial" w:cs="Arial"/>
+                <w:sz w:val="22"/>
+                <w:szCs w:val="22"/>
+                <w:lang w:val="en-GB" w:eastAsia="en-GB"/>
+              </w:rPr>
+              <w:t>186</w:t>
+            </w:r>
+            <w:r>
+              <w:rPr>
+                <w:rFonts w:ascii="Arial" w:eastAsia="Times New Roman" w:hAnsi="Arial" w:cs="Arial"/>
+                <w:sz w:val="22"/>
+                <w:szCs w:val="22"/>
+                <w:lang w:val="en-GB" w:eastAsia="en-GB"/>
+              </w:rPr>
+              <w:t>:</w:t>
+            </w:r>
+            <w:r>
+              <w:rPr>
+                <w:rFonts w:ascii="Arial" w:eastAsia="Times New Roman" w:hAnsi="Arial" w:cs="Arial"/>
+                <w:sz w:val="22"/>
+                <w:szCs w:val="22"/>
+                <w:lang w:val="en-GB" w:eastAsia="en-GB"/>
+              </w:rPr>
+              <w:t xml:space="preserve"> </w:t>
+            </w:r>
+            <w:r>
+              <w:rPr>
+                <w:rFonts w:ascii="Arial" w:eastAsia="Times New Roman" w:hAnsi="Arial" w:cs="Arial"/>
+                <w:i/>
+                <w:sz w:val="22"/>
+                <w:szCs w:val="22"/>
+                <w:lang w:val="en-GB" w:eastAsia="en-GB"/>
+              </w:rPr>
+              <w:t>Great is thy faithfulness</w:t>
+            </w:r>
+          </w:p>
+        </w:tc>
+      </w:tr>
+      <w:tr>
+        <w:tc>
+          <w:tcPr>
+            <w:tcW w:w="2287" w:type="dxa"/>
+          </w:tcPr>
+          <w:p>
+            <w:pPr>
+              <w:rPr>
+                <w:rFonts w:ascii="Arial" w:hAnsi="Arial" w:cs="Arial"/>
+                <w:sz w:val="22"/>
+                <w:szCs w:val="22"/>
+              </w:rPr>
+            </w:pPr>
+            <w:r>
+              <w:rPr>
+                <w:rFonts w:ascii="Arial" w:hAnsi="Arial" w:cs="Arial"/>
+                <w:sz w:val="22"/>
+                <w:szCs w:val="22"/>
+              </w:rPr>
+              <w:t>8 July 2018</w:t>
             </w:r>
             <w:r>
               <w:rPr>
@@ -745,6 +1071,23 @@
               <w:t>10.45am</w:t>
             </w:r>
           </w:p>
+          <w:p>
+            <w:pPr>
+              <w:rPr>
+                <w:rFonts w:ascii="Arial" w:hAnsi="Arial" w:cs="Arial"/>
+                <w:sz w:val="22"/>
+                <w:szCs w:val="22"/>
+              </w:rPr>
+            </w:pPr>
+            <w:r>
+              <w:rPr>
+                <w:rFonts w:ascii="Arial" w:hAnsi="Arial" w:cs="Arial"/>
+                <w:sz w:val="22"/>
+                <w:szCs w:val="22"/>
+              </w:rPr>
+              <w:t>Trinity 6</w:t>
+            </w:r>
+          </w:p>
         </w:tc>
         <w:tc>
           <w:tcPr>
@@ -764,7 +1107,24 @@
                 <w:sz w:val="22"/>
                 <w:szCs w:val="22"/>
               </w:rPr>
-              <w:t>Sung Eucharist and farewell to John</w:t>
+              <w:t>Informal communion</w:t>
+            </w:r>
+          </w:p>
+          <w:p>
+            <w:pPr>
+              <w:rPr>
+                <w:rFonts w:ascii="Arial" w:hAnsi="Arial" w:cs="Arial"/>
+                <w:sz w:val="22"/>
+                <w:szCs w:val="22"/>
+              </w:rPr>
+            </w:pPr>
+            <w:r>
+              <w:rPr>
+                <w:rFonts w:ascii="Arial" w:hAnsi="Arial" w:cs="Arial"/>
+                <w:sz w:val="22"/>
+                <w:szCs w:val="22"/>
+              </w:rPr>
+              <w:t>Simon</w:t>
             </w:r>
           </w:p>
         </w:tc>
@@ -795,193 +1155,3296 @@
                 <w:lang w:val="en-GB" w:eastAsia="en-GB"/>
               </w:rPr>
             </w:pPr>
-            <w:r>
-              <w:rPr>
-                <w:rFonts w:ascii="Arial" w:eastAsia="Times New Roman" w:hAnsi="Arial" w:cs="Arial"/>
-                <w:sz w:val="22"/>
-                <w:szCs w:val="22"/>
-                <w:lang w:val="en-GB" w:eastAsia="en-GB"/>
-              </w:rPr>
-              <w:t xml:space="preserve">HON </w:t>
-            </w:r>
-            <w:r>
-              <w:rPr>
-                <w:rFonts w:ascii="Arial" w:eastAsia="Times New Roman" w:hAnsi="Arial" w:cs="Arial"/>
-                <w:sz w:val="22"/>
-                <w:szCs w:val="22"/>
-                <w:lang w:val="en-GB" w:eastAsia="en-GB"/>
-              </w:rPr>
-              <w:t>541</w:t>
-            </w:r>
-            <w:r>
-              <w:rPr>
-                <w:rFonts w:ascii="Arial" w:eastAsia="Times New Roman" w:hAnsi="Arial" w:cs="Arial"/>
-                <w:sz w:val="22"/>
-                <w:szCs w:val="22"/>
-                <w:lang w:val="en-GB" w:eastAsia="en-GB"/>
-              </w:rPr>
-              <w:t>:</w:t>
-            </w:r>
-            <w:r>
-              <w:rPr>
-                <w:rFonts w:ascii="Arial" w:eastAsia="Times New Roman" w:hAnsi="Arial" w:cs="Arial"/>
-                <w:sz w:val="22"/>
-                <w:szCs w:val="22"/>
-                <w:lang w:val="en-GB" w:eastAsia="en-GB"/>
-              </w:rPr>
-              <w:t xml:space="preserve"> </w:t>
-            </w:r>
-            <w:r>
-              <w:rPr>
-                <w:rFonts w:ascii="Arial" w:eastAsia="Times New Roman" w:hAnsi="Arial" w:cs="Arial"/>
-                <w:i/>
-                <w:sz w:val="22"/>
-                <w:szCs w:val="22"/>
-                <w:lang w:val="en-GB" w:eastAsia="en-GB"/>
-              </w:rPr>
-              <w:t>What a friend we have in Jesus</w:t>
-            </w:r>
-          </w:p>
-          <w:p>
-            <w:pPr>
-              <w:rPr>
-                <w:rFonts w:ascii="Arial" w:eastAsia="Times New Roman" w:hAnsi="Arial" w:cs="Arial"/>
-                <w:sz w:val="22"/>
-                <w:szCs w:val="22"/>
-                <w:lang w:val="en-GB" w:eastAsia="en-GB"/>
-              </w:rPr>
-            </w:pPr>
-            <w:r>
-              <w:rPr>
-                <w:rFonts w:ascii="Arial" w:eastAsia="Times New Roman" w:hAnsi="Arial" w:cs="Arial"/>
-                <w:sz w:val="22"/>
-                <w:szCs w:val="22"/>
-                <w:lang w:val="en-GB" w:eastAsia="en-GB"/>
-              </w:rPr>
-              <w:t xml:space="preserve">HON </w:t>
-            </w:r>
-            <w:r>
-              <w:rPr>
-                <w:rFonts w:ascii="Arial" w:eastAsia="Times New Roman" w:hAnsi="Arial" w:cs="Arial"/>
-                <w:sz w:val="22"/>
-                <w:szCs w:val="22"/>
-                <w:lang w:val="en-GB" w:eastAsia="en-GB"/>
-              </w:rPr>
-              <w:t>154</w:t>
-            </w:r>
-            <w:r>
-              <w:rPr>
-                <w:rFonts w:ascii="Arial" w:eastAsia="Times New Roman" w:hAnsi="Arial" w:cs="Arial"/>
-                <w:sz w:val="22"/>
-                <w:szCs w:val="22"/>
-                <w:lang w:val="en-GB" w:eastAsia="en-GB"/>
-              </w:rPr>
-              <w:t>:</w:t>
-            </w:r>
-            <w:r>
-              <w:rPr>
-                <w:rFonts w:ascii="Arial" w:eastAsia="Times New Roman" w:hAnsi="Arial" w:cs="Arial"/>
-                <w:sz w:val="22"/>
-                <w:szCs w:val="22"/>
-                <w:lang w:val="en-GB" w:eastAsia="en-GB"/>
-              </w:rPr>
-              <w:t xml:space="preserve"> </w:t>
-            </w:r>
-            <w:r>
-              <w:rPr>
-                <w:rFonts w:ascii="Arial" w:eastAsia="Times New Roman" w:hAnsi="Arial" w:cs="Arial"/>
-                <w:i/>
-                <w:sz w:val="22"/>
-                <w:szCs w:val="22"/>
-                <w:lang w:val="en-GB" w:eastAsia="en-GB"/>
-              </w:rPr>
-              <w:t>Give thanks with a grateful heart</w:t>
-            </w:r>
-          </w:p>
-          <w:p>
-            <w:pPr>
-              <w:rPr>
-                <w:rFonts w:ascii="Arial" w:eastAsia="Times New Roman" w:hAnsi="Arial" w:cs="Arial"/>
-                <w:sz w:val="22"/>
-                <w:szCs w:val="22"/>
-                <w:lang w:val="en-GB" w:eastAsia="en-GB"/>
-              </w:rPr>
-            </w:pPr>
-            <w:r>
-              <w:rPr>
-                <w:rFonts w:ascii="Arial" w:eastAsia="Times New Roman" w:hAnsi="Arial" w:cs="Arial"/>
-                <w:sz w:val="22"/>
-                <w:szCs w:val="22"/>
-                <w:lang w:val="en-GB" w:eastAsia="en-GB"/>
-              </w:rPr>
-              <w:t xml:space="preserve">HON 27: </w:t>
-            </w:r>
-            <w:r>
-              <w:rPr>
-                <w:rFonts w:ascii="Arial" w:eastAsia="Times New Roman" w:hAnsi="Arial" w:cs="Arial"/>
-                <w:i/>
-                <w:sz w:val="22"/>
-                <w:szCs w:val="22"/>
-                <w:lang w:val="en-GB" w:eastAsia="en-GB"/>
-              </w:rPr>
-              <w:t>Amazing grace</w:t>
-            </w:r>
-          </w:p>
-          <w:p>
-            <w:pPr>
-              <w:rPr>
-                <w:rFonts w:ascii="Arial" w:eastAsia="Times New Roman" w:hAnsi="Arial" w:cs="Arial"/>
-                <w:sz w:val="22"/>
-                <w:szCs w:val="22"/>
-                <w:lang w:val="en-GB" w:eastAsia="en-GB"/>
-              </w:rPr>
-            </w:pPr>
-            <w:r>
-              <w:rPr>
-                <w:rFonts w:ascii="Arial" w:eastAsia="Times New Roman" w:hAnsi="Arial" w:cs="Arial"/>
-                <w:sz w:val="22"/>
-                <w:szCs w:val="22"/>
-                <w:lang w:val="en-GB" w:eastAsia="en-GB"/>
-              </w:rPr>
-              <w:t xml:space="preserve">HON </w:t>
-            </w:r>
-            <w:r>
-              <w:rPr>
-                <w:rFonts w:ascii="Arial" w:eastAsia="Times New Roman" w:hAnsi="Arial" w:cs="Arial"/>
-                <w:sz w:val="22"/>
-                <w:szCs w:val="22"/>
-                <w:lang w:val="en-GB" w:eastAsia="en-GB"/>
-              </w:rPr>
-              <w:t>186</w:t>
-            </w:r>
-            <w:r>
-              <w:rPr>
-                <w:rFonts w:ascii="Arial" w:eastAsia="Times New Roman" w:hAnsi="Arial" w:cs="Arial"/>
-                <w:sz w:val="22"/>
-                <w:szCs w:val="22"/>
-                <w:lang w:val="en-GB" w:eastAsia="en-GB"/>
-              </w:rPr>
-              <w:t>:</w:t>
-            </w:r>
-            <w:r>
-              <w:rPr>
-                <w:rFonts w:ascii="Arial" w:eastAsia="Times New Roman" w:hAnsi="Arial" w:cs="Arial"/>
-                <w:sz w:val="22"/>
-                <w:szCs w:val="22"/>
-                <w:lang w:val="en-GB" w:eastAsia="en-GB"/>
-              </w:rPr>
-              <w:t xml:space="preserve"> </w:t>
-            </w:r>
-            <w:r>
-              <w:rPr>
-                <w:rFonts w:ascii="Arial" w:eastAsia="Times New Roman" w:hAnsi="Arial" w:cs="Arial"/>
-                <w:i/>
-                <w:sz w:val="22"/>
-                <w:szCs w:val="22"/>
-                <w:lang w:val="en-GB" w:eastAsia="en-GB"/>
-              </w:rPr>
-              <w:t>Great is thy faithfulness</w:t>
-            </w:r>
+          </w:p>
+        </w:tc>
+      </w:tr>
+      <w:tr>
+        <w:tc>
+          <w:tcPr>
+            <w:tcW w:w="2287" w:type="dxa"/>
+          </w:tcPr>
+          <w:p>
+            <w:pPr>
+              <w:rPr>
+                <w:rFonts w:ascii="Arial" w:hAnsi="Arial" w:cs="Arial"/>
+                <w:sz w:val="22"/>
+                <w:szCs w:val="22"/>
+              </w:rPr>
+            </w:pPr>
+            <w:r>
+              <w:rPr>
+                <w:rFonts w:ascii="Arial" w:hAnsi="Arial" w:cs="Arial"/>
+                <w:sz w:val="22"/>
+                <w:szCs w:val="22"/>
+              </w:rPr>
+              <w:t>15 July 2018</w:t>
+            </w:r>
+            <w:r>
+              <w:rPr>
+                <w:rFonts w:ascii="Arial" w:hAnsi="Arial" w:cs="Arial"/>
+                <w:sz w:val="22"/>
+                <w:szCs w:val="22"/>
+              </w:rPr>
+              <w:br/>
+              <w:t>10.45am</w:t>
+            </w:r>
+          </w:p>
+          <w:p>
+            <w:pPr>
+              <w:rPr>
+                <w:rFonts w:ascii="Arial" w:hAnsi="Arial" w:cs="Arial"/>
+                <w:sz w:val="22"/>
+                <w:szCs w:val="22"/>
+              </w:rPr>
+            </w:pPr>
+            <w:r>
+              <w:rPr>
+                <w:rFonts w:ascii="Arial" w:hAnsi="Arial" w:cs="Arial"/>
+                <w:sz w:val="22"/>
+                <w:szCs w:val="22"/>
+              </w:rPr>
+              <w:t>Trinity 7</w:t>
+            </w:r>
+          </w:p>
+        </w:tc>
+        <w:tc>
+          <w:tcPr>
+            <w:tcW w:w="2977" w:type="dxa"/>
+          </w:tcPr>
+          <w:p>
+            <w:pPr>
+              <w:rPr>
+                <w:rFonts w:ascii="Arial" w:hAnsi="Arial" w:cs="Arial"/>
+                <w:sz w:val="22"/>
+                <w:szCs w:val="22"/>
+              </w:rPr>
+            </w:pPr>
+            <w:r>
+              <w:rPr>
+                <w:rFonts w:ascii="Arial" w:hAnsi="Arial" w:cs="Arial"/>
+                <w:sz w:val="22"/>
+                <w:szCs w:val="22"/>
+              </w:rPr>
+              <w:t>Morning worship with baptism</w:t>
+            </w:r>
+          </w:p>
+          <w:p>
+            <w:pPr>
+              <w:rPr>
+                <w:rFonts w:ascii="Arial" w:hAnsi="Arial" w:cs="Arial"/>
+                <w:sz w:val="22"/>
+                <w:szCs w:val="22"/>
+              </w:rPr>
+            </w:pPr>
+            <w:r>
+              <w:rPr>
+                <w:rFonts w:ascii="Arial" w:hAnsi="Arial" w:cs="Arial"/>
+                <w:sz w:val="22"/>
+                <w:szCs w:val="22"/>
+              </w:rPr>
+              <w:t>Sue, Simon</w:t>
+            </w:r>
+          </w:p>
+        </w:tc>
+        <w:tc>
+          <w:tcPr>
+            <w:tcW w:w="1701" w:type="dxa"/>
+          </w:tcPr>
+          <w:p>
+            <w:pPr>
+              <w:rPr>
+                <w:rFonts w:ascii="Arial" w:hAnsi="Arial" w:cs="Arial"/>
+                <w:sz w:val="22"/>
+                <w:szCs w:val="22"/>
+              </w:rPr>
+            </w:pPr>
+          </w:p>
+        </w:tc>
+        <w:tc>
+          <w:tcPr>
+            <w:tcW w:w="8226" w:type="dxa"/>
+          </w:tcPr>
+          <w:p>
+            <w:pPr>
+              <w:rPr>
+                <w:rFonts w:ascii="Arial" w:eastAsia="Times New Roman" w:hAnsi="Arial" w:cs="Arial"/>
+                <w:sz w:val="22"/>
+                <w:szCs w:val="22"/>
+                <w:lang w:val="en-GB" w:eastAsia="en-GB"/>
+              </w:rPr>
+            </w:pPr>
+          </w:p>
+        </w:tc>
+      </w:tr>
+      <w:tr>
+        <w:tc>
+          <w:tcPr>
+            <w:tcW w:w="2287" w:type="dxa"/>
+          </w:tcPr>
+          <w:p>
+            <w:pPr>
+              <w:rPr>
+                <w:rFonts w:ascii="Arial" w:hAnsi="Arial" w:cs="Arial"/>
+                <w:sz w:val="22"/>
+                <w:szCs w:val="22"/>
+              </w:rPr>
+            </w:pPr>
+            <w:r>
+              <w:rPr>
+                <w:rFonts w:ascii="Arial" w:hAnsi="Arial" w:cs="Arial"/>
+                <w:sz w:val="22"/>
+                <w:szCs w:val="22"/>
+              </w:rPr>
+              <w:t>22 July 2018</w:t>
+            </w:r>
+          </w:p>
+          <w:p>
+            <w:pPr>
+              <w:rPr>
+                <w:rFonts w:ascii="Arial" w:hAnsi="Arial" w:cs="Arial"/>
+                <w:sz w:val="22"/>
+                <w:szCs w:val="22"/>
+              </w:rPr>
+            </w:pPr>
+            <w:r>
+              <w:rPr>
+                <w:rFonts w:ascii="Arial" w:hAnsi="Arial" w:cs="Arial"/>
+                <w:sz w:val="22"/>
+                <w:szCs w:val="22"/>
+              </w:rPr>
+              <w:t>Trinity 8</w:t>
+            </w:r>
+          </w:p>
+          <w:p>
+            <w:pPr>
+              <w:rPr>
+                <w:rFonts w:ascii="Arial" w:hAnsi="Arial" w:cs="Arial"/>
+                <w:color w:val="4BACC6" w:themeColor="accent5"/>
+                <w:sz w:val="22"/>
+                <w:szCs w:val="22"/>
+              </w:rPr>
+            </w:pPr>
+            <w:r>
+              <w:rPr>
+                <w:rFonts w:ascii="Arial" w:hAnsi="Arial" w:cs="Arial"/>
+                <w:sz w:val="22"/>
+                <w:szCs w:val="22"/>
+              </w:rPr>
+              <w:t>Mary Magdalene</w:t>
+            </w:r>
+          </w:p>
+        </w:tc>
+        <w:tc>
+          <w:tcPr>
+            <w:tcW w:w="2977" w:type="dxa"/>
+          </w:tcPr>
+          <w:p>
+            <w:pPr>
+              <w:rPr>
+                <w:rFonts w:ascii="Arial" w:hAnsi="Arial" w:cs="Arial"/>
+                <w:sz w:val="22"/>
+                <w:szCs w:val="22"/>
+              </w:rPr>
+            </w:pPr>
+            <w:r>
+              <w:rPr>
+                <w:rFonts w:ascii="Arial" w:hAnsi="Arial" w:cs="Arial"/>
+                <w:sz w:val="22"/>
+                <w:szCs w:val="22"/>
+              </w:rPr>
+              <w:t>Sung Eucharist</w:t>
+            </w:r>
+          </w:p>
+          <w:p>
+            <w:pPr>
+              <w:rPr>
+                <w:rFonts w:ascii="Arial" w:hAnsi="Arial" w:cs="Arial"/>
+                <w:sz w:val="22"/>
+                <w:szCs w:val="22"/>
+              </w:rPr>
+            </w:pPr>
+            <w:r>
+              <w:rPr>
+                <w:rFonts w:ascii="Arial" w:hAnsi="Arial" w:cs="Arial"/>
+                <w:sz w:val="22"/>
+                <w:szCs w:val="22"/>
+              </w:rPr>
+              <w:t>Sue</w:t>
+            </w:r>
+          </w:p>
+        </w:tc>
+        <w:tc>
+          <w:tcPr>
+            <w:tcW w:w="1701" w:type="dxa"/>
+          </w:tcPr>
+          <w:p>
+            <w:pPr>
+              <w:rPr>
+                <w:rFonts w:ascii="Arial" w:hAnsi="Arial" w:cs="Arial"/>
+                <w:sz w:val="22"/>
+                <w:szCs w:val="22"/>
+              </w:rPr>
+            </w:pPr>
+          </w:p>
+        </w:tc>
+        <w:tc>
+          <w:tcPr>
+            <w:tcW w:w="8226" w:type="dxa"/>
+          </w:tcPr>
+          <w:p>
+            <w:pPr>
+              <w:rPr>
+                <w:rFonts w:ascii="Arial" w:eastAsia="Times New Roman" w:hAnsi="Arial" w:cs="Arial"/>
+                <w:sz w:val="22"/>
+                <w:szCs w:val="22"/>
+                <w:lang w:val="en-GB" w:eastAsia="en-GB"/>
+              </w:rPr>
+            </w:pPr>
+          </w:p>
+        </w:tc>
+      </w:tr>
+      <w:tr>
+        <w:tc>
+          <w:tcPr>
+            <w:tcW w:w="2287" w:type="dxa"/>
+          </w:tcPr>
+          <w:p>
+            <w:pPr>
+              <w:rPr>
+                <w:rFonts w:ascii="Arial" w:hAnsi="Arial" w:cs="Arial"/>
+                <w:b/>
+                <w:sz w:val="22"/>
+                <w:szCs w:val="22"/>
+              </w:rPr>
+            </w:pPr>
+            <w:r>
+              <w:rPr>
+                <w:rFonts w:ascii="Arial" w:hAnsi="Arial" w:cs="Arial"/>
+                <w:sz w:val="22"/>
+                <w:szCs w:val="22"/>
+              </w:rPr>
+              <w:t>29 July 2018</w:t>
+            </w:r>
+            <w:r>
+              <w:rPr>
+                <w:rFonts w:ascii="Arial" w:hAnsi="Arial" w:cs="Arial"/>
+                <w:sz w:val="22"/>
+                <w:szCs w:val="22"/>
+              </w:rPr>
+              <w:br/>
+            </w:r>
+            <w:r>
+              <w:rPr>
+                <w:rFonts w:ascii="Arial" w:hAnsi="Arial" w:cs="Arial"/>
+                <w:b/>
+                <w:sz w:val="22"/>
+                <w:szCs w:val="22"/>
+              </w:rPr>
+              <w:t>10.30am</w:t>
+            </w:r>
+            <w:r>
+              <w:rPr>
+                <w:rFonts w:ascii="Arial" w:hAnsi="Arial" w:cs="Arial"/>
+                <w:sz w:val="22"/>
+                <w:szCs w:val="22"/>
+              </w:rPr>
+              <w:br/>
+            </w:r>
+            <w:r>
+              <w:rPr>
+                <w:rFonts w:ascii="Arial" w:hAnsi="Arial" w:cs="Arial"/>
+                <w:b/>
+                <w:sz w:val="22"/>
+                <w:szCs w:val="22"/>
+              </w:rPr>
+              <w:t>Stoke by Nayland</w:t>
+            </w:r>
+          </w:p>
+          <w:p>
+            <w:pPr>
+              <w:rPr>
+                <w:rFonts w:ascii="Arial" w:hAnsi="Arial" w:cs="Arial"/>
+                <w:sz w:val="22"/>
+                <w:szCs w:val="22"/>
+              </w:rPr>
+            </w:pPr>
+            <w:r>
+              <w:rPr>
+                <w:rFonts w:ascii="Arial" w:hAnsi="Arial" w:cs="Arial"/>
+                <w:sz w:val="22"/>
+                <w:szCs w:val="22"/>
+              </w:rPr>
+              <w:t>Trinity 9</w:t>
+            </w:r>
+          </w:p>
+        </w:tc>
+        <w:tc>
+          <w:tcPr>
+            <w:tcW w:w="2977" w:type="dxa"/>
+          </w:tcPr>
+          <w:p>
+            <w:pPr>
+              <w:rPr>
+                <w:rFonts w:ascii="Arial" w:hAnsi="Arial" w:cs="Arial"/>
+                <w:sz w:val="22"/>
+                <w:szCs w:val="22"/>
+              </w:rPr>
+            </w:pPr>
+            <w:r>
+              <w:rPr>
+                <w:rFonts w:ascii="Arial" w:hAnsi="Arial" w:cs="Arial"/>
+                <w:sz w:val="22"/>
+                <w:szCs w:val="22"/>
+              </w:rPr>
+              <w:t>Deanery Eucharist</w:t>
+            </w:r>
+          </w:p>
+        </w:tc>
+        <w:tc>
+          <w:tcPr>
+            <w:tcW w:w="1701" w:type="dxa"/>
+          </w:tcPr>
+          <w:p>
+            <w:pPr>
+              <w:rPr>
+                <w:rFonts w:ascii="Arial" w:hAnsi="Arial" w:cs="Arial"/>
+                <w:sz w:val="22"/>
+                <w:szCs w:val="22"/>
+              </w:rPr>
+            </w:pPr>
+          </w:p>
+        </w:tc>
+        <w:tc>
+          <w:tcPr>
+            <w:tcW w:w="8226" w:type="dxa"/>
+          </w:tcPr>
+          <w:p>
+            <w:pPr>
+              <w:rPr>
+                <w:rFonts w:ascii="Arial" w:eastAsia="Times New Roman" w:hAnsi="Arial" w:cs="Arial"/>
+                <w:sz w:val="22"/>
+                <w:szCs w:val="22"/>
+                <w:lang w:val="en-GB" w:eastAsia="en-GB"/>
+              </w:rPr>
+            </w:pPr>
+          </w:p>
+        </w:tc>
+      </w:tr>
+      <w:tr>
+        <w:tc>
+          <w:tcPr>
+            <w:tcW w:w="2287" w:type="dxa"/>
+          </w:tcPr>
+          <w:p>
+            <w:pPr>
+              <w:rPr>
+                <w:rFonts w:ascii="Arial" w:hAnsi="Arial" w:cs="Arial"/>
+                <w:sz w:val="22"/>
+                <w:szCs w:val="22"/>
+              </w:rPr>
+            </w:pPr>
+            <w:r>
+              <w:rPr>
+                <w:rFonts w:ascii="Arial" w:hAnsi="Arial" w:cs="Arial"/>
+                <w:sz w:val="22"/>
+                <w:szCs w:val="22"/>
+              </w:rPr>
+              <w:t>5 August 2018</w:t>
+            </w:r>
+            <w:r>
+              <w:rPr>
+                <w:rFonts w:ascii="Arial" w:hAnsi="Arial" w:cs="Arial"/>
+                <w:sz w:val="22"/>
+                <w:szCs w:val="22"/>
+              </w:rPr>
+              <w:br/>
+              <w:t>10.45am</w:t>
+            </w:r>
+          </w:p>
+          <w:p>
+            <w:pPr>
+              <w:rPr>
+                <w:rFonts w:ascii="Arial" w:hAnsi="Arial" w:cs="Arial"/>
+                <w:sz w:val="22"/>
+                <w:szCs w:val="22"/>
+              </w:rPr>
+            </w:pPr>
+            <w:r>
+              <w:rPr>
+                <w:rFonts w:ascii="Arial" w:hAnsi="Arial" w:cs="Arial"/>
+                <w:sz w:val="22"/>
+                <w:szCs w:val="22"/>
+              </w:rPr>
+              <w:t>Trinity 10</w:t>
+            </w:r>
+            <w:r>
+              <w:rPr>
+                <w:rFonts w:ascii="Arial" w:hAnsi="Arial" w:cs="Arial"/>
+                <w:sz w:val="22"/>
+                <w:szCs w:val="22"/>
+              </w:rPr>
+              <w:br/>
+              <w:t>Proper 13</w:t>
+            </w:r>
+          </w:p>
+        </w:tc>
+        <w:tc>
+          <w:tcPr>
+            <w:tcW w:w="2977" w:type="dxa"/>
+          </w:tcPr>
+          <w:p>
+            <w:pPr>
+              <w:rPr>
+                <w:rFonts w:ascii="Arial" w:hAnsi="Arial" w:cs="Arial"/>
+                <w:sz w:val="22"/>
+                <w:szCs w:val="22"/>
+              </w:rPr>
+            </w:pPr>
+            <w:r>
+              <w:rPr>
+                <w:rFonts w:ascii="Arial" w:hAnsi="Arial" w:cs="Arial"/>
+                <w:sz w:val="22"/>
+                <w:szCs w:val="22"/>
+              </w:rPr>
+              <w:t>Sung Eucharist</w:t>
+            </w:r>
+          </w:p>
+          <w:p>
+            <w:pPr>
+              <w:rPr>
+                <w:rFonts w:ascii="Arial" w:hAnsi="Arial" w:cs="Arial"/>
+                <w:sz w:val="22"/>
+                <w:szCs w:val="22"/>
+              </w:rPr>
+            </w:pPr>
+            <w:r>
+              <w:rPr>
+                <w:rFonts w:ascii="Arial" w:hAnsi="Arial" w:cs="Arial"/>
+                <w:sz w:val="22"/>
+                <w:szCs w:val="22"/>
+              </w:rPr>
+              <w:t>Sue</w:t>
+            </w:r>
+          </w:p>
+        </w:tc>
+        <w:tc>
+          <w:tcPr>
+            <w:tcW w:w="1701" w:type="dxa"/>
+          </w:tcPr>
+          <w:p>
+            <w:pPr>
+              <w:rPr>
+                <w:rFonts w:ascii="Arial" w:hAnsi="Arial" w:cs="Arial"/>
+                <w:sz w:val="22"/>
+                <w:szCs w:val="22"/>
+              </w:rPr>
+            </w:pPr>
+          </w:p>
+        </w:tc>
+        <w:tc>
+          <w:tcPr>
+            <w:tcW w:w="8226" w:type="dxa"/>
+          </w:tcPr>
+          <w:p>
+            <w:pPr>
+              <w:rPr>
+                <w:rFonts w:ascii="Arial" w:eastAsia="Times New Roman" w:hAnsi="Arial" w:cs="Arial"/>
+                <w:sz w:val="22"/>
+                <w:szCs w:val="22"/>
+                <w:lang w:val="en-GB" w:eastAsia="en-GB"/>
+              </w:rPr>
+            </w:pPr>
+          </w:p>
+        </w:tc>
+      </w:tr>
+      <w:tr>
+        <w:tc>
+          <w:tcPr>
+            <w:tcW w:w="2287" w:type="dxa"/>
+          </w:tcPr>
+          <w:p>
+            <w:pPr>
+              <w:rPr>
+                <w:rFonts w:ascii="Arial" w:hAnsi="Arial" w:cs="Arial"/>
+                <w:sz w:val="22"/>
+                <w:szCs w:val="22"/>
+              </w:rPr>
+            </w:pPr>
+            <w:r>
+              <w:rPr>
+                <w:rFonts w:ascii="Arial" w:hAnsi="Arial" w:cs="Arial"/>
+                <w:sz w:val="22"/>
+                <w:szCs w:val="22"/>
+              </w:rPr>
+              <w:lastRenderedPageBreak/>
+              <w:t>12 August 2018</w:t>
+            </w:r>
+            <w:r>
+              <w:rPr>
+                <w:rFonts w:ascii="Arial" w:hAnsi="Arial" w:cs="Arial"/>
+                <w:sz w:val="22"/>
+                <w:szCs w:val="22"/>
+              </w:rPr>
+              <w:br/>
+              <w:t>10.45am</w:t>
+            </w:r>
+          </w:p>
+          <w:p>
+            <w:pPr>
+              <w:rPr>
+                <w:rFonts w:ascii="Arial" w:hAnsi="Arial" w:cs="Arial"/>
+                <w:sz w:val="22"/>
+                <w:szCs w:val="22"/>
+              </w:rPr>
+            </w:pPr>
+            <w:r>
+              <w:rPr>
+                <w:rFonts w:ascii="Arial" w:hAnsi="Arial" w:cs="Arial"/>
+                <w:sz w:val="22"/>
+                <w:szCs w:val="22"/>
+              </w:rPr>
+              <w:t>Trinity 11</w:t>
+            </w:r>
+          </w:p>
+        </w:tc>
+        <w:tc>
+          <w:tcPr>
+            <w:tcW w:w="2977" w:type="dxa"/>
+          </w:tcPr>
+          <w:p>
+            <w:pPr>
+              <w:rPr>
+                <w:rFonts w:ascii="Arial" w:hAnsi="Arial" w:cs="Arial"/>
+                <w:sz w:val="22"/>
+                <w:szCs w:val="22"/>
+              </w:rPr>
+            </w:pPr>
+            <w:r>
+              <w:rPr>
+                <w:rFonts w:ascii="Arial" w:hAnsi="Arial" w:cs="Arial"/>
+                <w:sz w:val="22"/>
+                <w:szCs w:val="22"/>
+              </w:rPr>
+              <w:t>Informal communion</w:t>
+            </w:r>
+          </w:p>
+          <w:p>
+            <w:pPr>
+              <w:rPr>
+                <w:rFonts w:ascii="Arial" w:hAnsi="Arial" w:cs="Arial"/>
+                <w:sz w:val="22"/>
+                <w:szCs w:val="22"/>
+              </w:rPr>
+            </w:pPr>
+            <w:r>
+              <w:rPr>
+                <w:rFonts w:ascii="Arial" w:hAnsi="Arial" w:cs="Arial"/>
+                <w:sz w:val="22"/>
+                <w:szCs w:val="22"/>
+              </w:rPr>
+              <w:t>Simon</w:t>
+            </w:r>
+          </w:p>
+        </w:tc>
+        <w:tc>
+          <w:tcPr>
+            <w:tcW w:w="1701" w:type="dxa"/>
+          </w:tcPr>
+          <w:p>
+            <w:pPr>
+              <w:rPr>
+                <w:rFonts w:ascii="Arial" w:hAnsi="Arial" w:cs="Arial"/>
+                <w:sz w:val="22"/>
+                <w:szCs w:val="22"/>
+              </w:rPr>
+            </w:pPr>
+          </w:p>
+        </w:tc>
+        <w:tc>
+          <w:tcPr>
+            <w:tcW w:w="8226" w:type="dxa"/>
+          </w:tcPr>
+          <w:p>
+            <w:pPr>
+              <w:rPr>
+                <w:rFonts w:ascii="Arial" w:eastAsia="Times New Roman" w:hAnsi="Arial" w:cs="Arial"/>
+                <w:sz w:val="22"/>
+                <w:szCs w:val="22"/>
+                <w:lang w:val="en-GB" w:eastAsia="en-GB"/>
+              </w:rPr>
+            </w:pPr>
+          </w:p>
+        </w:tc>
+      </w:tr>
+      <w:tr>
+        <w:tc>
+          <w:tcPr>
+            <w:tcW w:w="2287" w:type="dxa"/>
+          </w:tcPr>
+          <w:p>
+            <w:pPr>
+              <w:rPr>
+                <w:rFonts w:ascii="Arial" w:hAnsi="Arial" w:cs="Arial"/>
+                <w:sz w:val="22"/>
+                <w:szCs w:val="22"/>
+              </w:rPr>
+            </w:pPr>
+            <w:r>
+              <w:rPr>
+                <w:rFonts w:ascii="Arial" w:hAnsi="Arial" w:cs="Arial"/>
+                <w:sz w:val="22"/>
+                <w:szCs w:val="22"/>
+              </w:rPr>
+              <w:t>19 August 2018</w:t>
+            </w:r>
+            <w:r>
+              <w:rPr>
+                <w:rFonts w:ascii="Arial" w:hAnsi="Arial" w:cs="Arial"/>
+                <w:sz w:val="22"/>
+                <w:szCs w:val="22"/>
+              </w:rPr>
+              <w:br/>
+              <w:t>10.45am</w:t>
+            </w:r>
+          </w:p>
+          <w:p>
+            <w:pPr>
+              <w:rPr>
+                <w:rFonts w:ascii="Arial" w:hAnsi="Arial" w:cs="Arial"/>
+                <w:sz w:val="22"/>
+                <w:szCs w:val="22"/>
+              </w:rPr>
+            </w:pPr>
+            <w:r>
+              <w:rPr>
+                <w:rFonts w:ascii="Arial" w:hAnsi="Arial" w:cs="Arial"/>
+                <w:sz w:val="22"/>
+                <w:szCs w:val="22"/>
+              </w:rPr>
+              <w:t>Trinity 12</w:t>
+            </w:r>
+          </w:p>
+        </w:tc>
+        <w:tc>
+          <w:tcPr>
+            <w:tcW w:w="2977" w:type="dxa"/>
+          </w:tcPr>
+          <w:p>
+            <w:pPr>
+              <w:rPr>
+                <w:rFonts w:ascii="Arial" w:hAnsi="Arial" w:cs="Arial"/>
+                <w:sz w:val="22"/>
+                <w:szCs w:val="22"/>
+              </w:rPr>
+            </w:pPr>
+            <w:r>
+              <w:rPr>
+                <w:rFonts w:ascii="Arial" w:hAnsi="Arial" w:cs="Arial"/>
+                <w:sz w:val="22"/>
+                <w:szCs w:val="22"/>
+              </w:rPr>
+              <w:t>Morning worship with baptism</w:t>
+            </w:r>
+          </w:p>
+          <w:p>
+            <w:pPr>
+              <w:rPr>
+                <w:rFonts w:ascii="Arial" w:hAnsi="Arial" w:cs="Arial"/>
+                <w:sz w:val="22"/>
+                <w:szCs w:val="22"/>
+              </w:rPr>
+            </w:pPr>
+            <w:r>
+              <w:rPr>
+                <w:rFonts w:ascii="Arial" w:hAnsi="Arial" w:cs="Arial"/>
+                <w:sz w:val="22"/>
+                <w:szCs w:val="22"/>
+              </w:rPr>
+              <w:t>Sue, Simon</w:t>
+            </w:r>
+          </w:p>
+        </w:tc>
+        <w:tc>
+          <w:tcPr>
+            <w:tcW w:w="1701" w:type="dxa"/>
+          </w:tcPr>
+          <w:p>
+            <w:pPr>
+              <w:rPr>
+                <w:rFonts w:ascii="Arial" w:hAnsi="Arial" w:cs="Arial"/>
+                <w:sz w:val="22"/>
+                <w:szCs w:val="22"/>
+              </w:rPr>
+            </w:pPr>
+          </w:p>
+        </w:tc>
+        <w:tc>
+          <w:tcPr>
+            <w:tcW w:w="8226" w:type="dxa"/>
+          </w:tcPr>
+          <w:p>
+            <w:pPr>
+              <w:rPr>
+                <w:rFonts w:ascii="Arial" w:eastAsia="Times New Roman" w:hAnsi="Arial" w:cs="Arial"/>
+                <w:sz w:val="22"/>
+                <w:szCs w:val="22"/>
+                <w:lang w:val="en-GB" w:eastAsia="en-GB"/>
+              </w:rPr>
+            </w:pPr>
+          </w:p>
+        </w:tc>
+      </w:tr>
+      <w:tr>
+        <w:tc>
+          <w:tcPr>
+            <w:tcW w:w="2287" w:type="dxa"/>
+          </w:tcPr>
+          <w:p>
+            <w:pPr>
+              <w:rPr>
+                <w:rFonts w:ascii="Arial" w:hAnsi="Arial" w:cs="Arial"/>
+                <w:sz w:val="22"/>
+                <w:szCs w:val="22"/>
+              </w:rPr>
+            </w:pPr>
+            <w:r>
+              <w:rPr>
+                <w:rFonts w:ascii="Arial" w:hAnsi="Arial" w:cs="Arial"/>
+                <w:sz w:val="22"/>
+                <w:szCs w:val="22"/>
+              </w:rPr>
+              <w:t>26 August 2018</w:t>
+            </w:r>
+            <w:r>
+              <w:rPr>
+                <w:rFonts w:ascii="Arial" w:hAnsi="Arial" w:cs="Arial"/>
+                <w:sz w:val="22"/>
+                <w:szCs w:val="22"/>
+              </w:rPr>
+              <w:br/>
+              <w:t>10.45am</w:t>
+            </w:r>
+          </w:p>
+          <w:p>
+            <w:pPr>
+              <w:rPr>
+                <w:rFonts w:ascii="Arial" w:hAnsi="Arial" w:cs="Arial"/>
+                <w:sz w:val="22"/>
+                <w:szCs w:val="22"/>
+              </w:rPr>
+            </w:pPr>
+            <w:r>
+              <w:rPr>
+                <w:rFonts w:ascii="Arial" w:hAnsi="Arial" w:cs="Arial"/>
+                <w:sz w:val="22"/>
+                <w:szCs w:val="22"/>
+              </w:rPr>
+              <w:t>Trinity 13</w:t>
+            </w:r>
+          </w:p>
+        </w:tc>
+        <w:tc>
+          <w:tcPr>
+            <w:tcW w:w="2977" w:type="dxa"/>
+          </w:tcPr>
+          <w:p>
+            <w:pPr>
+              <w:rPr>
+                <w:rFonts w:ascii="Arial" w:hAnsi="Arial" w:cs="Arial"/>
+                <w:sz w:val="22"/>
+                <w:szCs w:val="22"/>
+              </w:rPr>
+            </w:pPr>
+            <w:r>
+              <w:rPr>
+                <w:rFonts w:ascii="Arial" w:hAnsi="Arial" w:cs="Arial"/>
+                <w:sz w:val="22"/>
+                <w:szCs w:val="22"/>
+              </w:rPr>
+              <w:t>Sung Eucharist</w:t>
+            </w:r>
+          </w:p>
+          <w:p>
+            <w:pPr>
+              <w:rPr>
+                <w:rFonts w:ascii="Arial" w:hAnsi="Arial" w:cs="Arial"/>
+                <w:sz w:val="22"/>
+                <w:szCs w:val="22"/>
+              </w:rPr>
+            </w:pPr>
+            <w:r>
+              <w:rPr>
+                <w:rFonts w:ascii="Arial" w:hAnsi="Arial" w:cs="Arial"/>
+                <w:sz w:val="22"/>
+                <w:szCs w:val="22"/>
+              </w:rPr>
+              <w:t>Sue</w:t>
+            </w:r>
+          </w:p>
+        </w:tc>
+        <w:tc>
+          <w:tcPr>
+            <w:tcW w:w="1701" w:type="dxa"/>
+          </w:tcPr>
+          <w:p>
+            <w:pPr>
+              <w:rPr>
+                <w:rFonts w:ascii="Arial" w:hAnsi="Arial" w:cs="Arial"/>
+                <w:sz w:val="22"/>
+                <w:szCs w:val="22"/>
+              </w:rPr>
+            </w:pPr>
+          </w:p>
+        </w:tc>
+        <w:tc>
+          <w:tcPr>
+            <w:tcW w:w="8226" w:type="dxa"/>
+          </w:tcPr>
+          <w:p>
+            <w:pPr>
+              <w:rPr>
+                <w:rFonts w:ascii="Arial" w:eastAsia="Times New Roman" w:hAnsi="Arial" w:cs="Arial"/>
+                <w:sz w:val="22"/>
+                <w:szCs w:val="22"/>
+                <w:lang w:val="en-GB" w:eastAsia="en-GB"/>
+              </w:rPr>
+            </w:pPr>
+          </w:p>
+        </w:tc>
+      </w:tr>
+      <w:tr>
+        <w:tc>
+          <w:tcPr>
+            <w:tcW w:w="2287" w:type="dxa"/>
+          </w:tcPr>
+          <w:p>
+            <w:pPr>
+              <w:rPr>
+                <w:rFonts w:ascii="Arial" w:hAnsi="Arial" w:cs="Arial"/>
+                <w:sz w:val="22"/>
+                <w:szCs w:val="22"/>
+              </w:rPr>
+            </w:pPr>
+            <w:r>
+              <w:rPr>
+                <w:rFonts w:ascii="Arial" w:hAnsi="Arial" w:cs="Arial"/>
+                <w:sz w:val="22"/>
+                <w:szCs w:val="22"/>
+              </w:rPr>
+              <w:t>2 September 2018</w:t>
+            </w:r>
+            <w:r>
+              <w:rPr>
+                <w:rFonts w:ascii="Arial" w:hAnsi="Arial" w:cs="Arial"/>
+                <w:sz w:val="22"/>
+                <w:szCs w:val="22"/>
+              </w:rPr>
+              <w:br/>
+              <w:t>10.45am</w:t>
+            </w:r>
+          </w:p>
+          <w:p>
+            <w:pPr>
+              <w:rPr>
+                <w:rFonts w:ascii="Arial" w:hAnsi="Arial" w:cs="Arial"/>
+                <w:sz w:val="22"/>
+                <w:szCs w:val="22"/>
+              </w:rPr>
+            </w:pPr>
+            <w:r>
+              <w:rPr>
+                <w:rFonts w:ascii="Arial" w:hAnsi="Arial" w:cs="Arial"/>
+                <w:sz w:val="22"/>
+                <w:szCs w:val="22"/>
+              </w:rPr>
+              <w:t>Trinity 14</w:t>
+            </w:r>
+            <w:r>
+              <w:rPr>
+                <w:rFonts w:ascii="Arial" w:hAnsi="Arial" w:cs="Arial"/>
+                <w:sz w:val="22"/>
+                <w:szCs w:val="22"/>
+              </w:rPr>
+              <w:br/>
+              <w:t>Proper 17</w:t>
+            </w:r>
+          </w:p>
+        </w:tc>
+        <w:tc>
+          <w:tcPr>
+            <w:tcW w:w="2977" w:type="dxa"/>
+          </w:tcPr>
+          <w:p>
+            <w:pPr>
+              <w:rPr>
+                <w:rFonts w:ascii="Arial" w:hAnsi="Arial" w:cs="Arial"/>
+                <w:sz w:val="22"/>
+                <w:szCs w:val="22"/>
+              </w:rPr>
+            </w:pPr>
+            <w:r>
+              <w:rPr>
+                <w:rFonts w:ascii="Arial" w:hAnsi="Arial" w:cs="Arial"/>
+                <w:sz w:val="22"/>
+                <w:szCs w:val="22"/>
+              </w:rPr>
+              <w:t>Sung Eucharist</w:t>
+            </w:r>
+          </w:p>
+          <w:p>
+            <w:pPr>
+              <w:rPr>
+                <w:rFonts w:ascii="Arial" w:hAnsi="Arial" w:cs="Arial"/>
+                <w:sz w:val="22"/>
+                <w:szCs w:val="22"/>
+              </w:rPr>
+            </w:pPr>
+            <w:r>
+              <w:rPr>
+                <w:rFonts w:ascii="Arial" w:hAnsi="Arial" w:cs="Arial"/>
+                <w:sz w:val="22"/>
+                <w:szCs w:val="22"/>
+              </w:rPr>
+              <w:t>Sue, Janice</w:t>
+            </w:r>
+          </w:p>
+        </w:tc>
+        <w:tc>
+          <w:tcPr>
+            <w:tcW w:w="1701" w:type="dxa"/>
+          </w:tcPr>
+          <w:p>
+            <w:pPr>
+              <w:rPr>
+                <w:rFonts w:ascii="Arial" w:hAnsi="Arial" w:cs="Arial"/>
+                <w:sz w:val="22"/>
+                <w:szCs w:val="22"/>
+              </w:rPr>
+            </w:pPr>
+          </w:p>
+        </w:tc>
+        <w:tc>
+          <w:tcPr>
+            <w:tcW w:w="8226" w:type="dxa"/>
+          </w:tcPr>
+          <w:p>
+            <w:pPr>
+              <w:rPr>
+                <w:rFonts w:ascii="Arial" w:eastAsia="Times New Roman" w:hAnsi="Arial" w:cs="Arial"/>
+                <w:sz w:val="22"/>
+                <w:szCs w:val="22"/>
+                <w:lang w:val="en-GB" w:eastAsia="en-GB"/>
+              </w:rPr>
+            </w:pPr>
+          </w:p>
+        </w:tc>
+      </w:tr>
+      <w:tr>
+        <w:tc>
+          <w:tcPr>
+            <w:tcW w:w="2287" w:type="dxa"/>
+          </w:tcPr>
+          <w:p>
+            <w:pPr>
+              <w:rPr>
+                <w:rFonts w:ascii="Arial" w:hAnsi="Arial" w:cs="Arial"/>
+                <w:sz w:val="22"/>
+                <w:szCs w:val="22"/>
+              </w:rPr>
+            </w:pPr>
+            <w:r>
+              <w:rPr>
+                <w:rFonts w:ascii="Arial" w:hAnsi="Arial" w:cs="Arial"/>
+                <w:sz w:val="22"/>
+                <w:szCs w:val="22"/>
+              </w:rPr>
+              <w:t>9 September 2018</w:t>
+            </w:r>
+            <w:r>
+              <w:rPr>
+                <w:rFonts w:ascii="Arial" w:hAnsi="Arial" w:cs="Arial"/>
+                <w:sz w:val="22"/>
+                <w:szCs w:val="22"/>
+              </w:rPr>
+              <w:br/>
+              <w:t>10.45am</w:t>
+            </w:r>
+          </w:p>
+          <w:p>
+            <w:pPr>
+              <w:rPr>
+                <w:rFonts w:ascii="Arial" w:hAnsi="Arial" w:cs="Arial"/>
+                <w:sz w:val="22"/>
+                <w:szCs w:val="22"/>
+              </w:rPr>
+            </w:pPr>
+            <w:r>
+              <w:rPr>
+                <w:rFonts w:ascii="Arial" w:hAnsi="Arial" w:cs="Arial"/>
+                <w:sz w:val="22"/>
+                <w:szCs w:val="22"/>
+              </w:rPr>
+              <w:t>Trinity 15</w:t>
+            </w:r>
+            <w:r>
+              <w:rPr>
+                <w:rFonts w:ascii="Arial" w:hAnsi="Arial" w:cs="Arial"/>
+                <w:sz w:val="22"/>
+                <w:szCs w:val="22"/>
+              </w:rPr>
+              <w:br/>
+              <w:t>Blessed Virgin Mary</w:t>
+            </w:r>
+          </w:p>
+        </w:tc>
+        <w:tc>
+          <w:tcPr>
+            <w:tcW w:w="2977" w:type="dxa"/>
+          </w:tcPr>
+          <w:p>
+            <w:pPr>
+              <w:rPr>
+                <w:rFonts w:ascii="Arial" w:hAnsi="Arial" w:cs="Arial"/>
+                <w:sz w:val="22"/>
+                <w:szCs w:val="22"/>
+              </w:rPr>
+            </w:pPr>
+            <w:r>
+              <w:rPr>
+                <w:rFonts w:ascii="Arial" w:hAnsi="Arial" w:cs="Arial"/>
+                <w:sz w:val="22"/>
+                <w:szCs w:val="22"/>
+              </w:rPr>
+              <w:t>Informal communion</w:t>
+            </w:r>
+          </w:p>
+          <w:p>
+            <w:pPr>
+              <w:rPr>
+                <w:rFonts w:ascii="Arial" w:hAnsi="Arial" w:cs="Arial"/>
+                <w:sz w:val="22"/>
+                <w:szCs w:val="22"/>
+              </w:rPr>
+            </w:pPr>
+            <w:r>
+              <w:rPr>
+                <w:rFonts w:ascii="Arial" w:hAnsi="Arial" w:cs="Arial"/>
+                <w:sz w:val="22"/>
+                <w:szCs w:val="22"/>
+              </w:rPr>
+              <w:t>Simon</w:t>
+            </w:r>
+          </w:p>
+        </w:tc>
+        <w:tc>
+          <w:tcPr>
+            <w:tcW w:w="1701" w:type="dxa"/>
+          </w:tcPr>
+          <w:p>
+            <w:pPr>
+              <w:rPr>
+                <w:rFonts w:ascii="Arial" w:hAnsi="Arial" w:cs="Arial"/>
+                <w:sz w:val="22"/>
+                <w:szCs w:val="22"/>
+              </w:rPr>
+            </w:pPr>
+          </w:p>
+        </w:tc>
+        <w:tc>
+          <w:tcPr>
+            <w:tcW w:w="8226" w:type="dxa"/>
+          </w:tcPr>
+          <w:p>
+            <w:pPr>
+              <w:rPr>
+                <w:rFonts w:ascii="Arial" w:eastAsia="Times New Roman" w:hAnsi="Arial" w:cs="Arial"/>
+                <w:sz w:val="22"/>
+                <w:szCs w:val="22"/>
+                <w:lang w:val="en-GB" w:eastAsia="en-GB"/>
+              </w:rPr>
+            </w:pPr>
+          </w:p>
+        </w:tc>
+      </w:tr>
+      <w:tr>
+        <w:tc>
+          <w:tcPr>
+            <w:tcW w:w="2287" w:type="dxa"/>
+          </w:tcPr>
+          <w:p>
+            <w:pPr>
+              <w:rPr>
+                <w:rFonts w:ascii="Arial" w:hAnsi="Arial" w:cs="Arial"/>
+                <w:sz w:val="22"/>
+                <w:szCs w:val="22"/>
+              </w:rPr>
+            </w:pPr>
+            <w:r>
+              <w:rPr>
+                <w:rFonts w:ascii="Arial" w:hAnsi="Arial" w:cs="Arial"/>
+                <w:sz w:val="22"/>
+                <w:szCs w:val="22"/>
+              </w:rPr>
+              <w:t>16 September 2018</w:t>
+            </w:r>
+            <w:r>
+              <w:rPr>
+                <w:rFonts w:ascii="Arial" w:hAnsi="Arial" w:cs="Arial"/>
+                <w:sz w:val="22"/>
+                <w:szCs w:val="22"/>
+              </w:rPr>
+              <w:br/>
+              <w:t>10.45am</w:t>
+            </w:r>
+          </w:p>
+          <w:p>
+            <w:pPr>
+              <w:rPr>
+                <w:rFonts w:ascii="Arial" w:hAnsi="Arial" w:cs="Arial"/>
+                <w:sz w:val="22"/>
+                <w:szCs w:val="22"/>
+              </w:rPr>
+            </w:pPr>
+            <w:r>
+              <w:rPr>
+                <w:rFonts w:ascii="Arial" w:hAnsi="Arial" w:cs="Arial"/>
+                <w:sz w:val="22"/>
+                <w:szCs w:val="22"/>
+              </w:rPr>
+              <w:t>Trinity 16</w:t>
+            </w:r>
+          </w:p>
+        </w:tc>
+        <w:tc>
+          <w:tcPr>
+            <w:tcW w:w="2977" w:type="dxa"/>
+          </w:tcPr>
+          <w:p>
+            <w:pPr>
+              <w:rPr>
+                <w:rFonts w:ascii="Arial" w:hAnsi="Arial" w:cs="Arial"/>
+                <w:sz w:val="22"/>
+                <w:szCs w:val="22"/>
+              </w:rPr>
+            </w:pPr>
+            <w:r>
+              <w:rPr>
+                <w:rFonts w:ascii="Arial" w:hAnsi="Arial" w:cs="Arial"/>
+                <w:sz w:val="22"/>
+                <w:szCs w:val="22"/>
+              </w:rPr>
+              <w:t>Morning worship (and possibly baptism)</w:t>
+            </w:r>
+          </w:p>
+          <w:p>
+            <w:pPr>
+              <w:rPr>
+                <w:rFonts w:ascii="Arial" w:hAnsi="Arial" w:cs="Arial"/>
+                <w:sz w:val="22"/>
+                <w:szCs w:val="22"/>
+              </w:rPr>
+            </w:pPr>
+            <w:r>
+              <w:rPr>
+                <w:rFonts w:ascii="Arial" w:hAnsi="Arial" w:cs="Arial"/>
+                <w:sz w:val="22"/>
+                <w:szCs w:val="22"/>
+              </w:rPr>
+              <w:t>Sue</w:t>
+            </w:r>
+          </w:p>
+        </w:tc>
+        <w:tc>
+          <w:tcPr>
+            <w:tcW w:w="1701" w:type="dxa"/>
+          </w:tcPr>
+          <w:p>
+            <w:pPr>
+              <w:rPr>
+                <w:rFonts w:ascii="Arial" w:hAnsi="Arial" w:cs="Arial"/>
+                <w:sz w:val="22"/>
+                <w:szCs w:val="22"/>
+              </w:rPr>
+            </w:pPr>
+          </w:p>
+        </w:tc>
+        <w:tc>
+          <w:tcPr>
+            <w:tcW w:w="8226" w:type="dxa"/>
+          </w:tcPr>
+          <w:p>
+            <w:pPr>
+              <w:rPr>
+                <w:rFonts w:ascii="Arial" w:eastAsia="Times New Roman" w:hAnsi="Arial" w:cs="Arial"/>
+                <w:sz w:val="22"/>
+                <w:szCs w:val="22"/>
+                <w:lang w:val="en-GB" w:eastAsia="en-GB"/>
+              </w:rPr>
+            </w:pPr>
+          </w:p>
+        </w:tc>
+      </w:tr>
+      <w:tr>
+        <w:tc>
+          <w:tcPr>
+            <w:tcW w:w="2287" w:type="dxa"/>
+          </w:tcPr>
+          <w:p>
+            <w:pPr>
+              <w:rPr>
+                <w:rFonts w:ascii="Arial" w:hAnsi="Arial" w:cs="Arial"/>
+                <w:sz w:val="22"/>
+                <w:szCs w:val="22"/>
+              </w:rPr>
+            </w:pPr>
+            <w:r>
+              <w:rPr>
+                <w:rFonts w:ascii="Arial" w:hAnsi="Arial" w:cs="Arial"/>
+                <w:sz w:val="22"/>
+                <w:szCs w:val="22"/>
+              </w:rPr>
+              <w:t>23 September 2018</w:t>
+            </w:r>
+            <w:r>
+              <w:rPr>
+                <w:rFonts w:ascii="Arial" w:hAnsi="Arial" w:cs="Arial"/>
+                <w:sz w:val="22"/>
+                <w:szCs w:val="22"/>
+              </w:rPr>
+              <w:br/>
+              <w:t>10.45am</w:t>
+            </w:r>
+          </w:p>
+          <w:p>
+            <w:pPr>
+              <w:rPr>
+                <w:rFonts w:ascii="Arial" w:hAnsi="Arial" w:cs="Arial"/>
+                <w:sz w:val="22"/>
+                <w:szCs w:val="22"/>
+              </w:rPr>
+            </w:pPr>
+            <w:r>
+              <w:rPr>
+                <w:rFonts w:ascii="Arial" w:hAnsi="Arial" w:cs="Arial"/>
+                <w:sz w:val="22"/>
+                <w:szCs w:val="22"/>
+              </w:rPr>
+              <w:t>Trinity 17</w:t>
+            </w:r>
+          </w:p>
+        </w:tc>
+        <w:tc>
+          <w:tcPr>
+            <w:tcW w:w="2977" w:type="dxa"/>
+          </w:tcPr>
+          <w:p>
+            <w:pPr>
+              <w:rPr>
+                <w:rFonts w:ascii="Arial" w:hAnsi="Arial" w:cs="Arial"/>
+                <w:sz w:val="22"/>
+                <w:szCs w:val="22"/>
+              </w:rPr>
+            </w:pPr>
+            <w:r>
+              <w:rPr>
+                <w:rFonts w:ascii="Arial" w:hAnsi="Arial" w:cs="Arial"/>
+                <w:sz w:val="22"/>
+                <w:szCs w:val="22"/>
+              </w:rPr>
+              <w:t>Sung Eucharist</w:t>
+            </w:r>
+          </w:p>
+          <w:p>
+            <w:pPr>
+              <w:rPr>
+                <w:rFonts w:ascii="Arial" w:hAnsi="Arial" w:cs="Arial"/>
+                <w:sz w:val="22"/>
+                <w:szCs w:val="22"/>
+              </w:rPr>
+            </w:pPr>
+            <w:r>
+              <w:rPr>
+                <w:rFonts w:ascii="Arial" w:hAnsi="Arial" w:cs="Arial"/>
+                <w:sz w:val="22"/>
+                <w:szCs w:val="22"/>
+              </w:rPr>
+              <w:t>Simon</w:t>
+            </w:r>
+          </w:p>
+        </w:tc>
+        <w:tc>
+          <w:tcPr>
+            <w:tcW w:w="1701" w:type="dxa"/>
+          </w:tcPr>
+          <w:p>
+            <w:pPr>
+              <w:rPr>
+                <w:rFonts w:ascii="Arial" w:hAnsi="Arial" w:cs="Arial"/>
+                <w:sz w:val="22"/>
+                <w:szCs w:val="22"/>
+              </w:rPr>
+            </w:pPr>
+          </w:p>
+        </w:tc>
+        <w:tc>
+          <w:tcPr>
+            <w:tcW w:w="8226" w:type="dxa"/>
+          </w:tcPr>
+          <w:p>
+            <w:pPr>
+              <w:rPr>
+                <w:rFonts w:ascii="Arial" w:eastAsia="Times New Roman" w:hAnsi="Arial" w:cs="Arial"/>
+                <w:sz w:val="22"/>
+                <w:szCs w:val="22"/>
+                <w:lang w:val="en-GB" w:eastAsia="en-GB"/>
+              </w:rPr>
+            </w:pPr>
+          </w:p>
+        </w:tc>
+      </w:tr>
+      <w:tr>
+        <w:tc>
+          <w:tcPr>
+            <w:tcW w:w="2287" w:type="dxa"/>
+          </w:tcPr>
+          <w:p>
+            <w:pPr>
+              <w:rPr>
+                <w:rFonts w:ascii="Arial" w:hAnsi="Arial" w:cs="Arial"/>
+                <w:sz w:val="22"/>
+                <w:szCs w:val="22"/>
+              </w:rPr>
+            </w:pPr>
+            <w:r>
+              <w:rPr>
+                <w:rFonts w:ascii="Arial" w:hAnsi="Arial" w:cs="Arial"/>
+                <w:sz w:val="22"/>
+                <w:szCs w:val="22"/>
+              </w:rPr>
+              <w:t>23 September 2018</w:t>
+            </w:r>
+            <w:r>
+              <w:rPr>
+                <w:rFonts w:ascii="Arial" w:hAnsi="Arial" w:cs="Arial"/>
+                <w:sz w:val="22"/>
+                <w:szCs w:val="22"/>
+              </w:rPr>
+              <w:br/>
+              <w:t>3.00pm</w:t>
+            </w:r>
+          </w:p>
+        </w:tc>
+        <w:tc>
+          <w:tcPr>
+            <w:tcW w:w="2977" w:type="dxa"/>
+          </w:tcPr>
+          <w:p>
+            <w:pPr>
+              <w:rPr>
+                <w:rFonts w:ascii="Arial" w:hAnsi="Arial" w:cs="Arial"/>
+                <w:sz w:val="22"/>
+                <w:szCs w:val="22"/>
+              </w:rPr>
+            </w:pPr>
+            <w:r>
+              <w:rPr>
+                <w:rFonts w:ascii="Arial" w:hAnsi="Arial" w:cs="Arial"/>
+                <w:sz w:val="22"/>
+                <w:szCs w:val="22"/>
+              </w:rPr>
+              <w:t>Civic Service</w:t>
+            </w:r>
+          </w:p>
+          <w:p>
+            <w:pPr>
+              <w:rPr>
+                <w:rFonts w:ascii="Arial" w:hAnsi="Arial" w:cs="Arial"/>
+                <w:sz w:val="22"/>
+                <w:szCs w:val="22"/>
+              </w:rPr>
+            </w:pPr>
+            <w:r>
+              <w:rPr>
+                <w:rFonts w:ascii="Arial" w:hAnsi="Arial" w:cs="Arial"/>
+                <w:sz w:val="22"/>
+                <w:szCs w:val="22"/>
+              </w:rPr>
+              <w:t>Sue, Simon?</w:t>
+            </w:r>
+          </w:p>
+        </w:tc>
+        <w:tc>
+          <w:tcPr>
+            <w:tcW w:w="1701" w:type="dxa"/>
+          </w:tcPr>
+          <w:p>
+            <w:pPr>
+              <w:rPr>
+                <w:rFonts w:ascii="Arial" w:hAnsi="Arial" w:cs="Arial"/>
+                <w:sz w:val="22"/>
+                <w:szCs w:val="22"/>
+              </w:rPr>
+            </w:pPr>
+          </w:p>
+        </w:tc>
+        <w:tc>
+          <w:tcPr>
+            <w:tcW w:w="8226" w:type="dxa"/>
+          </w:tcPr>
+          <w:p>
+            <w:pPr>
+              <w:rPr>
+                <w:rFonts w:ascii="Arial" w:eastAsia="Times New Roman" w:hAnsi="Arial" w:cs="Arial"/>
+                <w:sz w:val="22"/>
+                <w:szCs w:val="22"/>
+                <w:lang w:val="en-GB" w:eastAsia="en-GB"/>
+              </w:rPr>
+            </w:pPr>
+          </w:p>
+        </w:tc>
+      </w:tr>
+      <w:tr>
+        <w:tc>
+          <w:tcPr>
+            <w:tcW w:w="2287" w:type="dxa"/>
+          </w:tcPr>
+          <w:p>
+            <w:pPr>
+              <w:rPr>
+                <w:rFonts w:ascii="Arial" w:hAnsi="Arial" w:cs="Arial"/>
+                <w:sz w:val="22"/>
+                <w:szCs w:val="22"/>
+              </w:rPr>
+            </w:pPr>
+            <w:r>
+              <w:rPr>
+                <w:rFonts w:ascii="Arial" w:hAnsi="Arial" w:cs="Arial"/>
+                <w:sz w:val="22"/>
+                <w:szCs w:val="22"/>
+              </w:rPr>
+              <w:t>30 September 2018</w:t>
+            </w:r>
+          </w:p>
+        </w:tc>
+        <w:tc>
+          <w:tcPr>
+            <w:tcW w:w="2977" w:type="dxa"/>
+          </w:tcPr>
+          <w:p>
+            <w:pPr>
+              <w:rPr>
+                <w:rFonts w:ascii="Arial" w:hAnsi="Arial" w:cs="Arial"/>
+                <w:sz w:val="22"/>
+                <w:szCs w:val="22"/>
+              </w:rPr>
+            </w:pPr>
+            <w:r>
+              <w:rPr>
+                <w:rFonts w:ascii="Arial" w:hAnsi="Arial" w:cs="Arial"/>
+                <w:sz w:val="22"/>
+                <w:szCs w:val="22"/>
+              </w:rPr>
+              <w:t>Deanery Eucharist</w:t>
+            </w:r>
+          </w:p>
+        </w:tc>
+        <w:tc>
+          <w:tcPr>
+            <w:tcW w:w="1701" w:type="dxa"/>
+          </w:tcPr>
+          <w:p>
+            <w:pPr>
+              <w:rPr>
+                <w:rFonts w:ascii="Arial" w:hAnsi="Arial" w:cs="Arial"/>
+                <w:sz w:val="22"/>
+                <w:szCs w:val="22"/>
+              </w:rPr>
+            </w:pPr>
+          </w:p>
+        </w:tc>
+        <w:tc>
+          <w:tcPr>
+            <w:tcW w:w="8226" w:type="dxa"/>
+          </w:tcPr>
+          <w:p>
+            <w:pPr>
+              <w:rPr>
+                <w:rFonts w:ascii="Arial" w:eastAsia="Times New Roman" w:hAnsi="Arial" w:cs="Arial"/>
+                <w:sz w:val="22"/>
+                <w:szCs w:val="22"/>
+                <w:lang w:val="en-GB" w:eastAsia="en-GB"/>
+              </w:rPr>
+            </w:pPr>
+          </w:p>
+        </w:tc>
+      </w:tr>
+      <w:tr>
+        <w:tc>
+          <w:tcPr>
+            <w:tcW w:w="2287" w:type="dxa"/>
+          </w:tcPr>
+          <w:p>
+            <w:pPr>
+              <w:rPr>
+                <w:rFonts w:ascii="Arial" w:hAnsi="Arial" w:cs="Arial"/>
+                <w:sz w:val="22"/>
+                <w:szCs w:val="22"/>
+              </w:rPr>
+            </w:pPr>
+            <w:r>
+              <w:rPr>
+                <w:rFonts w:ascii="Arial" w:hAnsi="Arial" w:cs="Arial"/>
+                <w:sz w:val="22"/>
+                <w:szCs w:val="22"/>
+              </w:rPr>
+              <w:t>4 October 2018</w:t>
+            </w:r>
+            <w:r>
+              <w:rPr>
+                <w:rFonts w:ascii="Arial" w:hAnsi="Arial" w:cs="Arial"/>
+                <w:sz w:val="22"/>
+                <w:szCs w:val="22"/>
+              </w:rPr>
+              <w:br/>
+              <w:t>7.30pm</w:t>
+            </w:r>
+          </w:p>
+          <w:p>
+            <w:pPr>
+              <w:rPr>
+                <w:rFonts w:ascii="Arial" w:hAnsi="Arial" w:cs="Arial"/>
+                <w:sz w:val="22"/>
+                <w:szCs w:val="22"/>
+              </w:rPr>
+            </w:pPr>
+            <w:r>
+              <w:rPr>
+                <w:rFonts w:ascii="Arial" w:hAnsi="Arial" w:cs="Arial"/>
+                <w:sz w:val="22"/>
+                <w:szCs w:val="22"/>
+              </w:rPr>
+              <w:t>St Francis</w:t>
+            </w:r>
+          </w:p>
+        </w:tc>
+        <w:tc>
+          <w:tcPr>
+            <w:tcW w:w="2977" w:type="dxa"/>
+          </w:tcPr>
+          <w:p>
+            <w:pPr>
+              <w:rPr>
+                <w:rFonts w:ascii="Arial" w:hAnsi="Arial" w:cs="Arial"/>
+                <w:sz w:val="22"/>
+                <w:szCs w:val="22"/>
+              </w:rPr>
+            </w:pPr>
+            <w:r>
+              <w:rPr>
+                <w:rFonts w:ascii="Arial" w:hAnsi="Arial" w:cs="Arial"/>
+                <w:sz w:val="22"/>
+                <w:szCs w:val="22"/>
+              </w:rPr>
+              <w:t>High Mass</w:t>
+            </w:r>
+          </w:p>
+          <w:p>
+            <w:pPr>
+              <w:rPr>
+                <w:rFonts w:ascii="Arial" w:hAnsi="Arial" w:cs="Arial"/>
+                <w:sz w:val="22"/>
+                <w:szCs w:val="22"/>
+              </w:rPr>
+            </w:pPr>
+            <w:r>
+              <w:rPr>
+                <w:rFonts w:ascii="Arial" w:hAnsi="Arial" w:cs="Arial"/>
+                <w:sz w:val="22"/>
+                <w:szCs w:val="22"/>
+              </w:rPr>
+              <w:t>Simon, Sue</w:t>
+            </w:r>
+          </w:p>
+        </w:tc>
+        <w:tc>
+          <w:tcPr>
+            <w:tcW w:w="1701" w:type="dxa"/>
+          </w:tcPr>
+          <w:p>
+            <w:pPr>
+              <w:rPr>
+                <w:rFonts w:ascii="Arial" w:hAnsi="Arial" w:cs="Arial"/>
+                <w:sz w:val="22"/>
+                <w:szCs w:val="22"/>
+              </w:rPr>
+            </w:pPr>
+          </w:p>
+        </w:tc>
+        <w:tc>
+          <w:tcPr>
+            <w:tcW w:w="8226" w:type="dxa"/>
+          </w:tcPr>
+          <w:p>
+            <w:pPr>
+              <w:rPr>
+                <w:rFonts w:ascii="Arial" w:eastAsia="Times New Roman" w:hAnsi="Arial" w:cs="Arial"/>
+                <w:sz w:val="22"/>
+                <w:szCs w:val="22"/>
+                <w:lang w:val="en-GB" w:eastAsia="en-GB"/>
+              </w:rPr>
+            </w:pPr>
+          </w:p>
+        </w:tc>
+      </w:tr>
+      <w:tr>
+        <w:tc>
+          <w:tcPr>
+            <w:tcW w:w="2287" w:type="dxa"/>
+          </w:tcPr>
+          <w:p>
+            <w:pPr>
+              <w:rPr>
+                <w:rFonts w:ascii="Arial" w:hAnsi="Arial" w:cs="Arial"/>
+                <w:sz w:val="22"/>
+                <w:szCs w:val="22"/>
+              </w:rPr>
+            </w:pPr>
+          </w:p>
+        </w:tc>
+        <w:tc>
+          <w:tcPr>
+            <w:tcW w:w="2977" w:type="dxa"/>
+          </w:tcPr>
+          <w:p>
+            <w:pPr>
+              <w:rPr>
+                <w:rFonts w:ascii="Arial" w:hAnsi="Arial" w:cs="Arial"/>
+                <w:sz w:val="22"/>
+                <w:szCs w:val="22"/>
+              </w:rPr>
+            </w:pPr>
+          </w:p>
+        </w:tc>
+        <w:tc>
+          <w:tcPr>
+            <w:tcW w:w="1701" w:type="dxa"/>
+          </w:tcPr>
+          <w:p>
+            <w:pPr>
+              <w:rPr>
+                <w:rFonts w:ascii="Arial" w:hAnsi="Arial" w:cs="Arial"/>
+                <w:sz w:val="22"/>
+                <w:szCs w:val="22"/>
+              </w:rPr>
+            </w:pPr>
+          </w:p>
+        </w:tc>
+        <w:tc>
+          <w:tcPr>
+            <w:tcW w:w="8226" w:type="dxa"/>
+          </w:tcPr>
+          <w:p>
+            <w:pPr>
+              <w:rPr>
+                <w:rFonts w:ascii="Arial" w:eastAsia="Times New Roman" w:hAnsi="Arial" w:cs="Arial"/>
+                <w:sz w:val="22"/>
+                <w:szCs w:val="22"/>
+                <w:lang w:val="en-GB" w:eastAsia="en-GB"/>
+              </w:rPr>
+            </w:pPr>
+          </w:p>
+        </w:tc>
+      </w:tr>
+      <w:tr>
+        <w:tc>
+          <w:tcPr>
+            <w:tcW w:w="2287" w:type="dxa"/>
+          </w:tcPr>
+          <w:p>
+            <w:pPr>
+              <w:rPr>
+                <w:rFonts w:ascii="Arial" w:hAnsi="Arial" w:cs="Arial"/>
+                <w:sz w:val="22"/>
+                <w:szCs w:val="22"/>
+              </w:rPr>
+            </w:pPr>
+          </w:p>
+        </w:tc>
+        <w:tc>
+          <w:tcPr>
+            <w:tcW w:w="2977" w:type="dxa"/>
+          </w:tcPr>
+          <w:p>
+            <w:pPr>
+              <w:rPr>
+                <w:rFonts w:ascii="Arial" w:hAnsi="Arial" w:cs="Arial"/>
+                <w:sz w:val="22"/>
+                <w:szCs w:val="22"/>
+              </w:rPr>
+            </w:pPr>
+          </w:p>
+        </w:tc>
+        <w:tc>
+          <w:tcPr>
+            <w:tcW w:w="1701" w:type="dxa"/>
+          </w:tcPr>
+          <w:p>
+            <w:pPr>
+              <w:rPr>
+                <w:rFonts w:ascii="Arial" w:hAnsi="Arial" w:cs="Arial"/>
+                <w:sz w:val="22"/>
+                <w:szCs w:val="22"/>
+              </w:rPr>
+            </w:pPr>
+          </w:p>
+        </w:tc>
+        <w:tc>
+          <w:tcPr>
+            <w:tcW w:w="8226" w:type="dxa"/>
+          </w:tcPr>
+          <w:p>
+            <w:pPr>
+              <w:rPr>
+                <w:rFonts w:ascii="Arial" w:eastAsia="Times New Roman" w:hAnsi="Arial" w:cs="Arial"/>
+                <w:sz w:val="22"/>
+                <w:szCs w:val="22"/>
+                <w:lang w:val="en-GB" w:eastAsia="en-GB"/>
+              </w:rPr>
+            </w:pPr>
+          </w:p>
+        </w:tc>
+      </w:tr>
+      <w:tr>
+        <w:tc>
+          <w:tcPr>
+            <w:tcW w:w="2287" w:type="dxa"/>
+          </w:tcPr>
+          <w:p>
+            <w:pPr>
+              <w:rPr>
+                <w:rFonts w:ascii="Arial" w:hAnsi="Arial" w:cs="Arial"/>
+                <w:sz w:val="22"/>
+                <w:szCs w:val="22"/>
+              </w:rPr>
+            </w:pPr>
+          </w:p>
+        </w:tc>
+        <w:tc>
+          <w:tcPr>
+            <w:tcW w:w="2977" w:type="dxa"/>
+          </w:tcPr>
+          <w:p>
+            <w:pPr>
+              <w:rPr>
+                <w:rFonts w:ascii="Arial" w:hAnsi="Arial" w:cs="Arial"/>
+                <w:sz w:val="22"/>
+                <w:szCs w:val="22"/>
+              </w:rPr>
+            </w:pPr>
+          </w:p>
+        </w:tc>
+        <w:tc>
+          <w:tcPr>
+            <w:tcW w:w="1701" w:type="dxa"/>
+          </w:tcPr>
+          <w:p>
+            <w:pPr>
+              <w:rPr>
+                <w:rFonts w:ascii="Arial" w:hAnsi="Arial" w:cs="Arial"/>
+                <w:sz w:val="22"/>
+                <w:szCs w:val="22"/>
+              </w:rPr>
+            </w:pPr>
+          </w:p>
+        </w:tc>
+        <w:tc>
+          <w:tcPr>
+            <w:tcW w:w="8226" w:type="dxa"/>
+          </w:tcPr>
+          <w:p>
+            <w:pPr>
+              <w:rPr>
+                <w:rFonts w:ascii="Arial" w:eastAsia="Times New Roman" w:hAnsi="Arial" w:cs="Arial"/>
+                <w:sz w:val="22"/>
+                <w:szCs w:val="22"/>
+                <w:lang w:val="en-GB" w:eastAsia="en-GB"/>
+              </w:rPr>
+            </w:pPr>
+          </w:p>
+        </w:tc>
+      </w:tr>
+      <w:tr>
+        <w:tc>
+          <w:tcPr>
+            <w:tcW w:w="2287" w:type="dxa"/>
+          </w:tcPr>
+          <w:p>
+            <w:pPr>
+              <w:rPr>
+                <w:rFonts w:ascii="Arial" w:hAnsi="Arial" w:cs="Arial"/>
+                <w:sz w:val="22"/>
+                <w:szCs w:val="22"/>
+              </w:rPr>
+            </w:pPr>
+          </w:p>
+        </w:tc>
+        <w:tc>
+          <w:tcPr>
+            <w:tcW w:w="2977" w:type="dxa"/>
+          </w:tcPr>
+          <w:p>
+            <w:pPr>
+              <w:rPr>
+                <w:rFonts w:ascii="Arial" w:hAnsi="Arial" w:cs="Arial"/>
+                <w:sz w:val="22"/>
+                <w:szCs w:val="22"/>
+              </w:rPr>
+            </w:pPr>
+          </w:p>
+        </w:tc>
+        <w:tc>
+          <w:tcPr>
+            <w:tcW w:w="1701" w:type="dxa"/>
+          </w:tcPr>
+          <w:p>
+            <w:pPr>
+              <w:rPr>
+                <w:rFonts w:ascii="Arial" w:hAnsi="Arial" w:cs="Arial"/>
+                <w:sz w:val="22"/>
+                <w:szCs w:val="22"/>
+              </w:rPr>
+            </w:pPr>
+          </w:p>
+        </w:tc>
+        <w:tc>
+          <w:tcPr>
+            <w:tcW w:w="8226" w:type="dxa"/>
+          </w:tcPr>
+          <w:p>
+            <w:pPr>
+              <w:rPr>
+                <w:rFonts w:ascii="Arial" w:eastAsia="Times New Roman" w:hAnsi="Arial" w:cs="Arial"/>
+                <w:sz w:val="22"/>
+                <w:szCs w:val="22"/>
+                <w:lang w:val="en-GB" w:eastAsia="en-GB"/>
+              </w:rPr>
+            </w:pPr>
+          </w:p>
+        </w:tc>
+      </w:tr>
+      <w:tr>
+        <w:tc>
+          <w:tcPr>
+            <w:tcW w:w="2287" w:type="dxa"/>
+          </w:tcPr>
+          <w:p>
+            <w:pPr>
+              <w:rPr>
+                <w:rFonts w:ascii="Arial" w:hAnsi="Arial" w:cs="Arial"/>
+                <w:sz w:val="22"/>
+                <w:szCs w:val="22"/>
+              </w:rPr>
+            </w:pPr>
+          </w:p>
+        </w:tc>
+        <w:tc>
+          <w:tcPr>
+            <w:tcW w:w="2977" w:type="dxa"/>
+          </w:tcPr>
+          <w:p>
+            <w:pPr>
+              <w:rPr>
+                <w:rFonts w:ascii="Arial" w:hAnsi="Arial" w:cs="Arial"/>
+                <w:sz w:val="22"/>
+                <w:szCs w:val="22"/>
+              </w:rPr>
+            </w:pPr>
+          </w:p>
+        </w:tc>
+        <w:tc>
+          <w:tcPr>
+            <w:tcW w:w="1701" w:type="dxa"/>
+          </w:tcPr>
+          <w:p>
+            <w:pPr>
+              <w:rPr>
+                <w:rFonts w:ascii="Arial" w:hAnsi="Arial" w:cs="Arial"/>
+                <w:sz w:val="22"/>
+                <w:szCs w:val="22"/>
+              </w:rPr>
+            </w:pPr>
+          </w:p>
+        </w:tc>
+        <w:tc>
+          <w:tcPr>
+            <w:tcW w:w="8226" w:type="dxa"/>
+          </w:tcPr>
+          <w:p>
+            <w:pPr>
+              <w:rPr>
+                <w:rFonts w:ascii="Arial" w:eastAsia="Times New Roman" w:hAnsi="Arial" w:cs="Arial"/>
+                <w:sz w:val="22"/>
+                <w:szCs w:val="22"/>
+                <w:lang w:val="en-GB" w:eastAsia="en-GB"/>
+              </w:rPr>
+            </w:pPr>
+          </w:p>
+        </w:tc>
+      </w:tr>
+      <w:tr>
+        <w:tc>
+          <w:tcPr>
+            <w:tcW w:w="2287" w:type="dxa"/>
+          </w:tcPr>
+          <w:p>
+            <w:pPr>
+              <w:rPr>
+                <w:rFonts w:ascii="Arial" w:hAnsi="Arial" w:cs="Arial"/>
+                <w:sz w:val="22"/>
+                <w:szCs w:val="22"/>
+              </w:rPr>
+            </w:pPr>
+          </w:p>
+        </w:tc>
+        <w:tc>
+          <w:tcPr>
+            <w:tcW w:w="2977" w:type="dxa"/>
+          </w:tcPr>
+          <w:p>
+            <w:pPr>
+              <w:rPr>
+                <w:rFonts w:ascii="Arial" w:hAnsi="Arial" w:cs="Arial"/>
+                <w:sz w:val="22"/>
+                <w:szCs w:val="22"/>
+              </w:rPr>
+            </w:pPr>
+          </w:p>
+        </w:tc>
+        <w:tc>
+          <w:tcPr>
+            <w:tcW w:w="1701" w:type="dxa"/>
+          </w:tcPr>
+          <w:p>
+            <w:pPr>
+              <w:rPr>
+                <w:rFonts w:ascii="Arial" w:hAnsi="Arial" w:cs="Arial"/>
+                <w:sz w:val="22"/>
+                <w:szCs w:val="22"/>
+              </w:rPr>
+            </w:pPr>
+          </w:p>
+        </w:tc>
+        <w:tc>
+          <w:tcPr>
+            <w:tcW w:w="8226" w:type="dxa"/>
+          </w:tcPr>
+          <w:p>
+            <w:pPr>
+              <w:rPr>
+                <w:rFonts w:ascii="Arial" w:eastAsia="Times New Roman" w:hAnsi="Arial" w:cs="Arial"/>
+                <w:sz w:val="22"/>
+                <w:szCs w:val="22"/>
+                <w:lang w:val="en-GB" w:eastAsia="en-GB"/>
+              </w:rPr>
+            </w:pPr>
+          </w:p>
+        </w:tc>
+      </w:tr>
+      <w:tr>
+        <w:tc>
+          <w:tcPr>
+            <w:tcW w:w="2287" w:type="dxa"/>
+          </w:tcPr>
+          <w:p>
+            <w:pPr>
+              <w:rPr>
+                <w:rFonts w:ascii="Arial" w:hAnsi="Arial" w:cs="Arial"/>
+                <w:sz w:val="22"/>
+                <w:szCs w:val="22"/>
+              </w:rPr>
+            </w:pPr>
+          </w:p>
+        </w:tc>
+        <w:tc>
+          <w:tcPr>
+            <w:tcW w:w="2977" w:type="dxa"/>
+          </w:tcPr>
+          <w:p>
+            <w:pPr>
+              <w:rPr>
+                <w:rFonts w:ascii="Arial" w:hAnsi="Arial" w:cs="Arial"/>
+                <w:sz w:val="22"/>
+                <w:szCs w:val="22"/>
+              </w:rPr>
+            </w:pPr>
+          </w:p>
+        </w:tc>
+        <w:tc>
+          <w:tcPr>
+            <w:tcW w:w="1701" w:type="dxa"/>
+          </w:tcPr>
+          <w:p>
+            <w:pPr>
+              <w:rPr>
+                <w:rFonts w:ascii="Arial" w:hAnsi="Arial" w:cs="Arial"/>
+                <w:sz w:val="22"/>
+                <w:szCs w:val="22"/>
+              </w:rPr>
+            </w:pPr>
+          </w:p>
+        </w:tc>
+        <w:tc>
+          <w:tcPr>
+            <w:tcW w:w="8226" w:type="dxa"/>
+          </w:tcPr>
+          <w:p>
+            <w:pPr>
+              <w:rPr>
+                <w:rFonts w:ascii="Arial" w:eastAsia="Times New Roman" w:hAnsi="Arial" w:cs="Arial"/>
+                <w:sz w:val="22"/>
+                <w:szCs w:val="22"/>
+                <w:lang w:val="en-GB" w:eastAsia="en-GB"/>
+              </w:rPr>
+            </w:pPr>
+          </w:p>
+        </w:tc>
+      </w:tr>
+      <w:tr>
+        <w:tc>
+          <w:tcPr>
+            <w:tcW w:w="2287" w:type="dxa"/>
+          </w:tcPr>
+          <w:p>
+            <w:pPr>
+              <w:rPr>
+                <w:rFonts w:ascii="Arial" w:hAnsi="Arial" w:cs="Arial"/>
+                <w:sz w:val="22"/>
+                <w:szCs w:val="22"/>
+              </w:rPr>
+            </w:pPr>
+          </w:p>
+        </w:tc>
+        <w:tc>
+          <w:tcPr>
+            <w:tcW w:w="2977" w:type="dxa"/>
+          </w:tcPr>
+          <w:p>
+            <w:pPr>
+              <w:rPr>
+                <w:rFonts w:ascii="Arial" w:hAnsi="Arial" w:cs="Arial"/>
+                <w:sz w:val="22"/>
+                <w:szCs w:val="22"/>
+              </w:rPr>
+            </w:pPr>
+          </w:p>
+        </w:tc>
+        <w:tc>
+          <w:tcPr>
+            <w:tcW w:w="1701" w:type="dxa"/>
+          </w:tcPr>
+          <w:p>
+            <w:pPr>
+              <w:rPr>
+                <w:rFonts w:ascii="Arial" w:hAnsi="Arial" w:cs="Arial"/>
+                <w:sz w:val="22"/>
+                <w:szCs w:val="22"/>
+              </w:rPr>
+            </w:pPr>
+          </w:p>
+        </w:tc>
+        <w:tc>
+          <w:tcPr>
+            <w:tcW w:w="8226" w:type="dxa"/>
+          </w:tcPr>
+          <w:p>
+            <w:pPr>
+              <w:rPr>
+                <w:rFonts w:ascii="Arial" w:eastAsia="Times New Roman" w:hAnsi="Arial" w:cs="Arial"/>
+                <w:sz w:val="22"/>
+                <w:szCs w:val="22"/>
+                <w:lang w:val="en-GB" w:eastAsia="en-GB"/>
+              </w:rPr>
+            </w:pPr>
+          </w:p>
+        </w:tc>
+      </w:tr>
+      <w:tr>
+        <w:tc>
+          <w:tcPr>
+            <w:tcW w:w="2287" w:type="dxa"/>
+          </w:tcPr>
+          <w:p>
+            <w:pPr>
+              <w:rPr>
+                <w:rFonts w:ascii="Arial" w:hAnsi="Arial" w:cs="Arial"/>
+                <w:sz w:val="22"/>
+                <w:szCs w:val="22"/>
+              </w:rPr>
+            </w:pPr>
+          </w:p>
+        </w:tc>
+        <w:tc>
+          <w:tcPr>
+            <w:tcW w:w="2977" w:type="dxa"/>
+          </w:tcPr>
+          <w:p>
+            <w:pPr>
+              <w:rPr>
+                <w:rFonts w:ascii="Arial" w:hAnsi="Arial" w:cs="Arial"/>
+                <w:sz w:val="22"/>
+                <w:szCs w:val="22"/>
+              </w:rPr>
+            </w:pPr>
+          </w:p>
+        </w:tc>
+        <w:tc>
+          <w:tcPr>
+            <w:tcW w:w="1701" w:type="dxa"/>
+          </w:tcPr>
+          <w:p>
+            <w:pPr>
+              <w:rPr>
+                <w:rFonts w:ascii="Arial" w:hAnsi="Arial" w:cs="Arial"/>
+                <w:sz w:val="22"/>
+                <w:szCs w:val="22"/>
+              </w:rPr>
+            </w:pPr>
+          </w:p>
+        </w:tc>
+        <w:tc>
+          <w:tcPr>
+            <w:tcW w:w="8226" w:type="dxa"/>
+          </w:tcPr>
+          <w:p>
+            <w:pPr>
+              <w:rPr>
+                <w:rFonts w:ascii="Arial" w:eastAsia="Times New Roman" w:hAnsi="Arial" w:cs="Arial"/>
+                <w:sz w:val="22"/>
+                <w:szCs w:val="22"/>
+                <w:lang w:val="en-GB" w:eastAsia="en-GB"/>
+              </w:rPr>
+            </w:pPr>
+          </w:p>
+        </w:tc>
+      </w:tr>
+      <w:tr>
+        <w:tc>
+          <w:tcPr>
+            <w:tcW w:w="2287" w:type="dxa"/>
+          </w:tcPr>
+          <w:p>
+            <w:pPr>
+              <w:rPr>
+                <w:rFonts w:ascii="Arial" w:hAnsi="Arial" w:cs="Arial"/>
+                <w:sz w:val="22"/>
+                <w:szCs w:val="22"/>
+              </w:rPr>
+            </w:pPr>
+          </w:p>
+        </w:tc>
+        <w:tc>
+          <w:tcPr>
+            <w:tcW w:w="2977" w:type="dxa"/>
+          </w:tcPr>
+          <w:p>
+            <w:pPr>
+              <w:rPr>
+                <w:rFonts w:ascii="Arial" w:hAnsi="Arial" w:cs="Arial"/>
+                <w:sz w:val="22"/>
+                <w:szCs w:val="22"/>
+              </w:rPr>
+            </w:pPr>
+          </w:p>
+        </w:tc>
+        <w:tc>
+          <w:tcPr>
+            <w:tcW w:w="1701" w:type="dxa"/>
+          </w:tcPr>
+          <w:p>
+            <w:pPr>
+              <w:rPr>
+                <w:rFonts w:ascii="Arial" w:hAnsi="Arial" w:cs="Arial"/>
+                <w:sz w:val="22"/>
+                <w:szCs w:val="22"/>
+              </w:rPr>
+            </w:pPr>
+          </w:p>
+        </w:tc>
+        <w:tc>
+          <w:tcPr>
+            <w:tcW w:w="8226" w:type="dxa"/>
+          </w:tcPr>
+          <w:p>
+            <w:pPr>
+              <w:rPr>
+                <w:rFonts w:ascii="Arial" w:eastAsia="Times New Roman" w:hAnsi="Arial" w:cs="Arial"/>
+                <w:sz w:val="22"/>
+                <w:szCs w:val="22"/>
+                <w:lang w:val="en-GB" w:eastAsia="en-GB"/>
+              </w:rPr>
+            </w:pPr>
+          </w:p>
+        </w:tc>
+      </w:tr>
+      <w:tr>
+        <w:tc>
+          <w:tcPr>
+            <w:tcW w:w="2287" w:type="dxa"/>
+          </w:tcPr>
+          <w:p>
+            <w:pPr>
+              <w:rPr>
+                <w:rFonts w:ascii="Arial" w:hAnsi="Arial" w:cs="Arial"/>
+                <w:sz w:val="22"/>
+                <w:szCs w:val="22"/>
+              </w:rPr>
+            </w:pPr>
+          </w:p>
+        </w:tc>
+        <w:tc>
+          <w:tcPr>
+            <w:tcW w:w="2977" w:type="dxa"/>
+          </w:tcPr>
+          <w:p>
+            <w:pPr>
+              <w:rPr>
+                <w:rFonts w:ascii="Arial" w:hAnsi="Arial" w:cs="Arial"/>
+                <w:sz w:val="22"/>
+                <w:szCs w:val="22"/>
+              </w:rPr>
+            </w:pPr>
+          </w:p>
+        </w:tc>
+        <w:tc>
+          <w:tcPr>
+            <w:tcW w:w="1701" w:type="dxa"/>
+          </w:tcPr>
+          <w:p>
+            <w:pPr>
+              <w:rPr>
+                <w:rFonts w:ascii="Arial" w:hAnsi="Arial" w:cs="Arial"/>
+                <w:sz w:val="22"/>
+                <w:szCs w:val="22"/>
+              </w:rPr>
+            </w:pPr>
+          </w:p>
+        </w:tc>
+        <w:tc>
+          <w:tcPr>
+            <w:tcW w:w="8226" w:type="dxa"/>
+          </w:tcPr>
+          <w:p>
+            <w:pPr>
+              <w:rPr>
+                <w:rFonts w:ascii="Arial" w:eastAsia="Times New Roman" w:hAnsi="Arial" w:cs="Arial"/>
+                <w:sz w:val="22"/>
+                <w:szCs w:val="22"/>
+                <w:lang w:val="en-GB" w:eastAsia="en-GB"/>
+              </w:rPr>
+            </w:pPr>
+          </w:p>
+        </w:tc>
+      </w:tr>
+      <w:tr>
+        <w:tc>
+          <w:tcPr>
+            <w:tcW w:w="2287" w:type="dxa"/>
+          </w:tcPr>
+          <w:p>
+            <w:pPr>
+              <w:rPr>
+                <w:rFonts w:ascii="Arial" w:hAnsi="Arial" w:cs="Arial"/>
+                <w:sz w:val="22"/>
+                <w:szCs w:val="22"/>
+              </w:rPr>
+            </w:pPr>
+          </w:p>
+        </w:tc>
+        <w:tc>
+          <w:tcPr>
+            <w:tcW w:w="2977" w:type="dxa"/>
+          </w:tcPr>
+          <w:p>
+            <w:pPr>
+              <w:rPr>
+                <w:rFonts w:ascii="Arial" w:hAnsi="Arial" w:cs="Arial"/>
+                <w:sz w:val="22"/>
+                <w:szCs w:val="22"/>
+              </w:rPr>
+            </w:pPr>
+          </w:p>
+        </w:tc>
+        <w:tc>
+          <w:tcPr>
+            <w:tcW w:w="1701" w:type="dxa"/>
+          </w:tcPr>
+          <w:p>
+            <w:pPr>
+              <w:rPr>
+                <w:rFonts w:ascii="Arial" w:hAnsi="Arial" w:cs="Arial"/>
+                <w:sz w:val="22"/>
+                <w:szCs w:val="22"/>
+              </w:rPr>
+            </w:pPr>
+          </w:p>
+        </w:tc>
+        <w:tc>
+          <w:tcPr>
+            <w:tcW w:w="8226" w:type="dxa"/>
+          </w:tcPr>
+          <w:p>
+            <w:pPr>
+              <w:rPr>
+                <w:rFonts w:ascii="Arial" w:eastAsia="Times New Roman" w:hAnsi="Arial" w:cs="Arial"/>
+                <w:sz w:val="22"/>
+                <w:szCs w:val="22"/>
+                <w:lang w:val="en-GB" w:eastAsia="en-GB"/>
+              </w:rPr>
+            </w:pPr>
+          </w:p>
+        </w:tc>
+      </w:tr>
+      <w:tr>
+        <w:tc>
+          <w:tcPr>
+            <w:tcW w:w="2287" w:type="dxa"/>
+          </w:tcPr>
+          <w:p>
+            <w:pPr>
+              <w:rPr>
+                <w:rFonts w:ascii="Arial" w:hAnsi="Arial" w:cs="Arial"/>
+                <w:sz w:val="22"/>
+                <w:szCs w:val="22"/>
+              </w:rPr>
+            </w:pPr>
+          </w:p>
+        </w:tc>
+        <w:tc>
+          <w:tcPr>
+            <w:tcW w:w="2977" w:type="dxa"/>
+          </w:tcPr>
+          <w:p>
+            <w:pPr>
+              <w:rPr>
+                <w:rFonts w:ascii="Arial" w:hAnsi="Arial" w:cs="Arial"/>
+                <w:sz w:val="22"/>
+                <w:szCs w:val="22"/>
+              </w:rPr>
+            </w:pPr>
+          </w:p>
+        </w:tc>
+        <w:tc>
+          <w:tcPr>
+            <w:tcW w:w="1701" w:type="dxa"/>
+          </w:tcPr>
+          <w:p>
+            <w:pPr>
+              <w:rPr>
+                <w:rFonts w:ascii="Arial" w:hAnsi="Arial" w:cs="Arial"/>
+                <w:sz w:val="22"/>
+                <w:szCs w:val="22"/>
+              </w:rPr>
+            </w:pPr>
+          </w:p>
+        </w:tc>
+        <w:tc>
+          <w:tcPr>
+            <w:tcW w:w="8226" w:type="dxa"/>
+          </w:tcPr>
+          <w:p>
+            <w:pPr>
+              <w:rPr>
+                <w:rFonts w:ascii="Arial" w:eastAsia="Times New Roman" w:hAnsi="Arial" w:cs="Arial"/>
+                <w:sz w:val="22"/>
+                <w:szCs w:val="22"/>
+                <w:lang w:val="en-GB" w:eastAsia="en-GB"/>
+              </w:rPr>
+            </w:pPr>
+          </w:p>
+        </w:tc>
+      </w:tr>
+      <w:tr>
+        <w:tc>
+          <w:tcPr>
+            <w:tcW w:w="2287" w:type="dxa"/>
+          </w:tcPr>
+          <w:p>
+            <w:pPr>
+              <w:rPr>
+                <w:rFonts w:ascii="Arial" w:hAnsi="Arial" w:cs="Arial"/>
+                <w:sz w:val="22"/>
+                <w:szCs w:val="22"/>
+              </w:rPr>
+            </w:pPr>
+          </w:p>
+        </w:tc>
+        <w:tc>
+          <w:tcPr>
+            <w:tcW w:w="2977" w:type="dxa"/>
+          </w:tcPr>
+          <w:p>
+            <w:pPr>
+              <w:rPr>
+                <w:rFonts w:ascii="Arial" w:hAnsi="Arial" w:cs="Arial"/>
+                <w:sz w:val="22"/>
+                <w:szCs w:val="22"/>
+              </w:rPr>
+            </w:pPr>
+          </w:p>
+        </w:tc>
+        <w:tc>
+          <w:tcPr>
+            <w:tcW w:w="1701" w:type="dxa"/>
+          </w:tcPr>
+          <w:p>
+            <w:pPr>
+              <w:rPr>
+                <w:rFonts w:ascii="Arial" w:hAnsi="Arial" w:cs="Arial"/>
+                <w:sz w:val="22"/>
+                <w:szCs w:val="22"/>
+              </w:rPr>
+            </w:pPr>
+          </w:p>
+        </w:tc>
+        <w:tc>
+          <w:tcPr>
+            <w:tcW w:w="8226" w:type="dxa"/>
+          </w:tcPr>
+          <w:p>
+            <w:pPr>
+              <w:rPr>
+                <w:rFonts w:ascii="Arial" w:eastAsia="Times New Roman" w:hAnsi="Arial" w:cs="Arial"/>
+                <w:sz w:val="22"/>
+                <w:szCs w:val="22"/>
+                <w:lang w:val="en-GB" w:eastAsia="en-GB"/>
+              </w:rPr>
+            </w:pPr>
+          </w:p>
+        </w:tc>
+      </w:tr>
+      <w:tr>
+        <w:tc>
+          <w:tcPr>
+            <w:tcW w:w="2287" w:type="dxa"/>
+          </w:tcPr>
+          <w:p>
+            <w:pPr>
+              <w:rPr>
+                <w:rFonts w:ascii="Arial" w:hAnsi="Arial" w:cs="Arial"/>
+                <w:sz w:val="22"/>
+                <w:szCs w:val="22"/>
+              </w:rPr>
+            </w:pPr>
+          </w:p>
+        </w:tc>
+        <w:tc>
+          <w:tcPr>
+            <w:tcW w:w="2977" w:type="dxa"/>
+          </w:tcPr>
+          <w:p>
+            <w:pPr>
+              <w:rPr>
+                <w:rFonts w:ascii="Arial" w:hAnsi="Arial" w:cs="Arial"/>
+                <w:sz w:val="22"/>
+                <w:szCs w:val="22"/>
+              </w:rPr>
+            </w:pPr>
+          </w:p>
+        </w:tc>
+        <w:tc>
+          <w:tcPr>
+            <w:tcW w:w="1701" w:type="dxa"/>
+          </w:tcPr>
+          <w:p>
+            <w:pPr>
+              <w:rPr>
+                <w:rFonts w:ascii="Arial" w:hAnsi="Arial" w:cs="Arial"/>
+                <w:sz w:val="22"/>
+                <w:szCs w:val="22"/>
+              </w:rPr>
+            </w:pPr>
+          </w:p>
+        </w:tc>
+        <w:tc>
+          <w:tcPr>
+            <w:tcW w:w="8226" w:type="dxa"/>
+          </w:tcPr>
+          <w:p>
+            <w:pPr>
+              <w:rPr>
+                <w:rFonts w:ascii="Arial" w:eastAsia="Times New Roman" w:hAnsi="Arial" w:cs="Arial"/>
+                <w:sz w:val="22"/>
+                <w:szCs w:val="22"/>
+                <w:lang w:val="en-GB" w:eastAsia="en-GB"/>
+              </w:rPr>
+            </w:pPr>
+          </w:p>
+        </w:tc>
+      </w:tr>
+      <w:tr>
+        <w:tc>
+          <w:tcPr>
+            <w:tcW w:w="2287" w:type="dxa"/>
+          </w:tcPr>
+          <w:p>
+            <w:pPr>
+              <w:rPr>
+                <w:rFonts w:ascii="Arial" w:hAnsi="Arial" w:cs="Arial"/>
+                <w:sz w:val="22"/>
+                <w:szCs w:val="22"/>
+              </w:rPr>
+            </w:pPr>
+          </w:p>
+        </w:tc>
+        <w:tc>
+          <w:tcPr>
+            <w:tcW w:w="2977" w:type="dxa"/>
+          </w:tcPr>
+          <w:p>
+            <w:pPr>
+              <w:rPr>
+                <w:rFonts w:ascii="Arial" w:hAnsi="Arial" w:cs="Arial"/>
+                <w:sz w:val="22"/>
+                <w:szCs w:val="22"/>
+              </w:rPr>
+            </w:pPr>
+          </w:p>
+        </w:tc>
+        <w:tc>
+          <w:tcPr>
+            <w:tcW w:w="1701" w:type="dxa"/>
+          </w:tcPr>
+          <w:p>
+            <w:pPr>
+              <w:rPr>
+                <w:rFonts w:ascii="Arial" w:hAnsi="Arial" w:cs="Arial"/>
+                <w:sz w:val="22"/>
+                <w:szCs w:val="22"/>
+              </w:rPr>
+            </w:pPr>
+          </w:p>
+        </w:tc>
+        <w:tc>
+          <w:tcPr>
+            <w:tcW w:w="8226" w:type="dxa"/>
+          </w:tcPr>
+          <w:p>
+            <w:pPr>
+              <w:rPr>
+                <w:rFonts w:ascii="Arial" w:eastAsia="Times New Roman" w:hAnsi="Arial" w:cs="Arial"/>
+                <w:sz w:val="22"/>
+                <w:szCs w:val="22"/>
+                <w:lang w:val="en-GB" w:eastAsia="en-GB"/>
+              </w:rPr>
+            </w:pPr>
+          </w:p>
+        </w:tc>
+      </w:tr>
+      <w:tr>
+        <w:tc>
+          <w:tcPr>
+            <w:tcW w:w="2287" w:type="dxa"/>
+          </w:tcPr>
+          <w:p>
+            <w:pPr>
+              <w:rPr>
+                <w:rFonts w:ascii="Arial" w:hAnsi="Arial" w:cs="Arial"/>
+                <w:sz w:val="22"/>
+                <w:szCs w:val="22"/>
+              </w:rPr>
+            </w:pPr>
+          </w:p>
+        </w:tc>
+        <w:tc>
+          <w:tcPr>
+            <w:tcW w:w="2977" w:type="dxa"/>
+          </w:tcPr>
+          <w:p>
+            <w:pPr>
+              <w:rPr>
+                <w:rFonts w:ascii="Arial" w:hAnsi="Arial" w:cs="Arial"/>
+                <w:sz w:val="22"/>
+                <w:szCs w:val="22"/>
+              </w:rPr>
+            </w:pPr>
+          </w:p>
+        </w:tc>
+        <w:tc>
+          <w:tcPr>
+            <w:tcW w:w="1701" w:type="dxa"/>
+          </w:tcPr>
+          <w:p>
+            <w:pPr>
+              <w:rPr>
+                <w:rFonts w:ascii="Arial" w:hAnsi="Arial" w:cs="Arial"/>
+                <w:sz w:val="22"/>
+                <w:szCs w:val="22"/>
+              </w:rPr>
+            </w:pPr>
+          </w:p>
+        </w:tc>
+        <w:tc>
+          <w:tcPr>
+            <w:tcW w:w="8226" w:type="dxa"/>
+          </w:tcPr>
+          <w:p>
+            <w:pPr>
+              <w:rPr>
+                <w:rFonts w:ascii="Arial" w:eastAsia="Times New Roman" w:hAnsi="Arial" w:cs="Arial"/>
+                <w:sz w:val="22"/>
+                <w:szCs w:val="22"/>
+                <w:lang w:val="en-GB" w:eastAsia="en-GB"/>
+              </w:rPr>
+            </w:pPr>
+          </w:p>
+        </w:tc>
+      </w:tr>
+      <w:tr>
+        <w:tc>
+          <w:tcPr>
+            <w:tcW w:w="2287" w:type="dxa"/>
+          </w:tcPr>
+          <w:p>
+            <w:pPr>
+              <w:rPr>
+                <w:rFonts w:ascii="Arial" w:hAnsi="Arial" w:cs="Arial"/>
+                <w:sz w:val="22"/>
+                <w:szCs w:val="22"/>
+              </w:rPr>
+            </w:pPr>
+          </w:p>
+        </w:tc>
+        <w:tc>
+          <w:tcPr>
+            <w:tcW w:w="2977" w:type="dxa"/>
+          </w:tcPr>
+          <w:p>
+            <w:pPr>
+              <w:rPr>
+                <w:rFonts w:ascii="Arial" w:hAnsi="Arial" w:cs="Arial"/>
+                <w:sz w:val="22"/>
+                <w:szCs w:val="22"/>
+              </w:rPr>
+            </w:pPr>
+          </w:p>
+        </w:tc>
+        <w:tc>
+          <w:tcPr>
+            <w:tcW w:w="1701" w:type="dxa"/>
+          </w:tcPr>
+          <w:p>
+            <w:pPr>
+              <w:rPr>
+                <w:rFonts w:ascii="Arial" w:hAnsi="Arial" w:cs="Arial"/>
+                <w:sz w:val="22"/>
+                <w:szCs w:val="22"/>
+              </w:rPr>
+            </w:pPr>
+          </w:p>
+        </w:tc>
+        <w:tc>
+          <w:tcPr>
+            <w:tcW w:w="8226" w:type="dxa"/>
+          </w:tcPr>
+          <w:p>
+            <w:pPr>
+              <w:rPr>
+                <w:rFonts w:ascii="Arial" w:eastAsia="Times New Roman" w:hAnsi="Arial" w:cs="Arial"/>
+                <w:sz w:val="22"/>
+                <w:szCs w:val="22"/>
+                <w:lang w:val="en-GB" w:eastAsia="en-GB"/>
+              </w:rPr>
+            </w:pPr>
+          </w:p>
+        </w:tc>
+      </w:tr>
+      <w:tr>
+        <w:tc>
+          <w:tcPr>
+            <w:tcW w:w="2287" w:type="dxa"/>
+          </w:tcPr>
+          <w:p>
+            <w:pPr>
+              <w:rPr>
+                <w:rFonts w:ascii="Arial" w:hAnsi="Arial" w:cs="Arial"/>
+                <w:sz w:val="22"/>
+                <w:szCs w:val="22"/>
+              </w:rPr>
+            </w:pPr>
+          </w:p>
+        </w:tc>
+        <w:tc>
+          <w:tcPr>
+            <w:tcW w:w="2977" w:type="dxa"/>
+          </w:tcPr>
+          <w:p>
+            <w:pPr>
+              <w:rPr>
+                <w:rFonts w:ascii="Arial" w:hAnsi="Arial" w:cs="Arial"/>
+                <w:sz w:val="22"/>
+                <w:szCs w:val="22"/>
+              </w:rPr>
+            </w:pPr>
+          </w:p>
+        </w:tc>
+        <w:tc>
+          <w:tcPr>
+            <w:tcW w:w="1701" w:type="dxa"/>
+          </w:tcPr>
+          <w:p>
+            <w:pPr>
+              <w:rPr>
+                <w:rFonts w:ascii="Arial" w:hAnsi="Arial" w:cs="Arial"/>
+                <w:sz w:val="22"/>
+                <w:szCs w:val="22"/>
+              </w:rPr>
+            </w:pPr>
+          </w:p>
+        </w:tc>
+        <w:tc>
+          <w:tcPr>
+            <w:tcW w:w="8226" w:type="dxa"/>
+          </w:tcPr>
+          <w:p>
+            <w:pPr>
+              <w:rPr>
+                <w:rFonts w:ascii="Arial" w:eastAsia="Times New Roman" w:hAnsi="Arial" w:cs="Arial"/>
+                <w:sz w:val="22"/>
+                <w:szCs w:val="22"/>
+                <w:lang w:val="en-GB" w:eastAsia="en-GB"/>
+              </w:rPr>
+            </w:pPr>
+          </w:p>
+        </w:tc>
+      </w:tr>
+      <w:tr>
+        <w:tc>
+          <w:tcPr>
+            <w:tcW w:w="2287" w:type="dxa"/>
+          </w:tcPr>
+          <w:p>
+            <w:pPr>
+              <w:rPr>
+                <w:rFonts w:ascii="Arial" w:hAnsi="Arial" w:cs="Arial"/>
+                <w:sz w:val="22"/>
+                <w:szCs w:val="22"/>
+              </w:rPr>
+            </w:pPr>
+          </w:p>
+        </w:tc>
+        <w:tc>
+          <w:tcPr>
+            <w:tcW w:w="2977" w:type="dxa"/>
+          </w:tcPr>
+          <w:p>
+            <w:pPr>
+              <w:rPr>
+                <w:rFonts w:ascii="Arial" w:hAnsi="Arial" w:cs="Arial"/>
+                <w:sz w:val="22"/>
+                <w:szCs w:val="22"/>
+              </w:rPr>
+            </w:pPr>
+          </w:p>
+        </w:tc>
+        <w:tc>
+          <w:tcPr>
+            <w:tcW w:w="1701" w:type="dxa"/>
+          </w:tcPr>
+          <w:p>
+            <w:pPr>
+              <w:rPr>
+                <w:rFonts w:ascii="Arial" w:hAnsi="Arial" w:cs="Arial"/>
+                <w:sz w:val="22"/>
+                <w:szCs w:val="22"/>
+              </w:rPr>
+            </w:pPr>
+          </w:p>
+        </w:tc>
+        <w:tc>
+          <w:tcPr>
+            <w:tcW w:w="8226" w:type="dxa"/>
+          </w:tcPr>
+          <w:p>
+            <w:pPr>
+              <w:rPr>
+                <w:rFonts w:ascii="Arial" w:eastAsia="Times New Roman" w:hAnsi="Arial" w:cs="Arial"/>
+                <w:sz w:val="22"/>
+                <w:szCs w:val="22"/>
+                <w:lang w:val="en-GB" w:eastAsia="en-GB"/>
+              </w:rPr>
+            </w:pPr>
+          </w:p>
+        </w:tc>
+      </w:tr>
+      <w:tr>
+        <w:tc>
+          <w:tcPr>
+            <w:tcW w:w="2287" w:type="dxa"/>
+          </w:tcPr>
+          <w:p>
+            <w:pPr>
+              <w:rPr>
+                <w:rFonts w:ascii="Arial" w:hAnsi="Arial" w:cs="Arial"/>
+                <w:sz w:val="22"/>
+                <w:szCs w:val="22"/>
+              </w:rPr>
+            </w:pPr>
+          </w:p>
+        </w:tc>
+        <w:tc>
+          <w:tcPr>
+            <w:tcW w:w="2977" w:type="dxa"/>
+          </w:tcPr>
+          <w:p>
+            <w:pPr>
+              <w:rPr>
+                <w:rFonts w:ascii="Arial" w:hAnsi="Arial" w:cs="Arial"/>
+                <w:sz w:val="22"/>
+                <w:szCs w:val="22"/>
+              </w:rPr>
+            </w:pPr>
+          </w:p>
+        </w:tc>
+        <w:tc>
+          <w:tcPr>
+            <w:tcW w:w="1701" w:type="dxa"/>
+          </w:tcPr>
+          <w:p>
+            <w:pPr>
+              <w:rPr>
+                <w:rFonts w:ascii="Arial" w:hAnsi="Arial" w:cs="Arial"/>
+                <w:sz w:val="22"/>
+                <w:szCs w:val="22"/>
+              </w:rPr>
+            </w:pPr>
+          </w:p>
+        </w:tc>
+        <w:tc>
+          <w:tcPr>
+            <w:tcW w:w="8226" w:type="dxa"/>
+          </w:tcPr>
+          <w:p>
+            <w:pPr>
+              <w:rPr>
+                <w:rFonts w:ascii="Arial" w:eastAsia="Times New Roman" w:hAnsi="Arial" w:cs="Arial"/>
+                <w:sz w:val="22"/>
+                <w:szCs w:val="22"/>
+                <w:lang w:val="en-GB" w:eastAsia="en-GB"/>
+              </w:rPr>
+            </w:pPr>
+          </w:p>
+        </w:tc>
+      </w:tr>
+      <w:tr>
+        <w:tc>
+          <w:tcPr>
+            <w:tcW w:w="2287" w:type="dxa"/>
+          </w:tcPr>
+          <w:p>
+            <w:pPr>
+              <w:rPr>
+                <w:rFonts w:ascii="Arial" w:hAnsi="Arial" w:cs="Arial"/>
+                <w:sz w:val="22"/>
+                <w:szCs w:val="22"/>
+              </w:rPr>
+            </w:pPr>
+          </w:p>
+        </w:tc>
+        <w:tc>
+          <w:tcPr>
+            <w:tcW w:w="2977" w:type="dxa"/>
+          </w:tcPr>
+          <w:p>
+            <w:pPr>
+              <w:rPr>
+                <w:rFonts w:ascii="Arial" w:hAnsi="Arial" w:cs="Arial"/>
+                <w:sz w:val="22"/>
+                <w:szCs w:val="22"/>
+              </w:rPr>
+            </w:pPr>
+          </w:p>
+        </w:tc>
+        <w:tc>
+          <w:tcPr>
+            <w:tcW w:w="1701" w:type="dxa"/>
+          </w:tcPr>
+          <w:p>
+            <w:pPr>
+              <w:rPr>
+                <w:rFonts w:ascii="Arial" w:hAnsi="Arial" w:cs="Arial"/>
+                <w:sz w:val="22"/>
+                <w:szCs w:val="22"/>
+              </w:rPr>
+            </w:pPr>
+          </w:p>
+        </w:tc>
+        <w:tc>
+          <w:tcPr>
+            <w:tcW w:w="8226" w:type="dxa"/>
+          </w:tcPr>
+          <w:p>
+            <w:pPr>
+              <w:rPr>
+                <w:rFonts w:ascii="Arial" w:eastAsia="Times New Roman" w:hAnsi="Arial" w:cs="Arial"/>
+                <w:sz w:val="22"/>
+                <w:szCs w:val="22"/>
+                <w:lang w:val="en-GB" w:eastAsia="en-GB"/>
+              </w:rPr>
+            </w:pPr>
+          </w:p>
+        </w:tc>
+      </w:tr>
+      <w:tr>
+        <w:tc>
+          <w:tcPr>
+            <w:tcW w:w="2287" w:type="dxa"/>
+          </w:tcPr>
+          <w:p>
+            <w:pPr>
+              <w:rPr>
+                <w:rFonts w:ascii="Arial" w:hAnsi="Arial" w:cs="Arial"/>
+                <w:sz w:val="22"/>
+                <w:szCs w:val="22"/>
+              </w:rPr>
+            </w:pPr>
+          </w:p>
+        </w:tc>
+        <w:tc>
+          <w:tcPr>
+            <w:tcW w:w="2977" w:type="dxa"/>
+          </w:tcPr>
+          <w:p>
+            <w:pPr>
+              <w:rPr>
+                <w:rFonts w:ascii="Arial" w:hAnsi="Arial" w:cs="Arial"/>
+                <w:sz w:val="22"/>
+                <w:szCs w:val="22"/>
+              </w:rPr>
+            </w:pPr>
+          </w:p>
+        </w:tc>
+        <w:tc>
+          <w:tcPr>
+            <w:tcW w:w="1701" w:type="dxa"/>
+          </w:tcPr>
+          <w:p>
+            <w:pPr>
+              <w:rPr>
+                <w:rFonts w:ascii="Arial" w:hAnsi="Arial" w:cs="Arial"/>
+                <w:sz w:val="22"/>
+                <w:szCs w:val="22"/>
+              </w:rPr>
+            </w:pPr>
+          </w:p>
+        </w:tc>
+        <w:tc>
+          <w:tcPr>
+            <w:tcW w:w="8226" w:type="dxa"/>
+          </w:tcPr>
+          <w:p>
+            <w:pPr>
+              <w:rPr>
+                <w:rFonts w:ascii="Arial" w:eastAsia="Times New Roman" w:hAnsi="Arial" w:cs="Arial"/>
+                <w:sz w:val="22"/>
+                <w:szCs w:val="22"/>
+                <w:lang w:val="en-GB" w:eastAsia="en-GB"/>
+              </w:rPr>
+            </w:pPr>
+          </w:p>
+        </w:tc>
+      </w:tr>
+      <w:tr>
+        <w:tc>
+          <w:tcPr>
+            <w:tcW w:w="2287" w:type="dxa"/>
+          </w:tcPr>
+          <w:p>
+            <w:pPr>
+              <w:rPr>
+                <w:rFonts w:ascii="Arial" w:hAnsi="Arial" w:cs="Arial"/>
+                <w:sz w:val="22"/>
+                <w:szCs w:val="22"/>
+              </w:rPr>
+            </w:pPr>
+          </w:p>
+        </w:tc>
+        <w:tc>
+          <w:tcPr>
+            <w:tcW w:w="2977" w:type="dxa"/>
+          </w:tcPr>
+          <w:p>
+            <w:pPr>
+              <w:rPr>
+                <w:rFonts w:ascii="Arial" w:hAnsi="Arial" w:cs="Arial"/>
+                <w:sz w:val="22"/>
+                <w:szCs w:val="22"/>
+              </w:rPr>
+            </w:pPr>
+          </w:p>
+        </w:tc>
+        <w:tc>
+          <w:tcPr>
+            <w:tcW w:w="1701" w:type="dxa"/>
+          </w:tcPr>
+          <w:p>
+            <w:pPr>
+              <w:rPr>
+                <w:rFonts w:ascii="Arial" w:hAnsi="Arial" w:cs="Arial"/>
+                <w:sz w:val="22"/>
+                <w:szCs w:val="22"/>
+              </w:rPr>
+            </w:pPr>
+          </w:p>
+        </w:tc>
+        <w:tc>
+          <w:tcPr>
+            <w:tcW w:w="8226" w:type="dxa"/>
+          </w:tcPr>
+          <w:p>
+            <w:pPr>
+              <w:rPr>
+                <w:rFonts w:ascii="Arial" w:eastAsia="Times New Roman" w:hAnsi="Arial" w:cs="Arial"/>
+                <w:sz w:val="22"/>
+                <w:szCs w:val="22"/>
+                <w:lang w:val="en-GB" w:eastAsia="en-GB"/>
+              </w:rPr>
+            </w:pPr>
+          </w:p>
+        </w:tc>
+      </w:tr>
+      <w:tr>
+        <w:tc>
+          <w:tcPr>
+            <w:tcW w:w="2287" w:type="dxa"/>
+          </w:tcPr>
+          <w:p>
+            <w:pPr>
+              <w:rPr>
+                <w:rFonts w:ascii="Arial" w:hAnsi="Arial" w:cs="Arial"/>
+                <w:sz w:val="22"/>
+                <w:szCs w:val="22"/>
+              </w:rPr>
+            </w:pPr>
+          </w:p>
+        </w:tc>
+        <w:tc>
+          <w:tcPr>
+            <w:tcW w:w="2977" w:type="dxa"/>
+          </w:tcPr>
+          <w:p>
+            <w:pPr>
+              <w:rPr>
+                <w:rFonts w:ascii="Arial" w:hAnsi="Arial" w:cs="Arial"/>
+                <w:sz w:val="22"/>
+                <w:szCs w:val="22"/>
+              </w:rPr>
+            </w:pPr>
+          </w:p>
+        </w:tc>
+        <w:tc>
+          <w:tcPr>
+            <w:tcW w:w="1701" w:type="dxa"/>
+          </w:tcPr>
+          <w:p>
+            <w:pPr>
+              <w:rPr>
+                <w:rFonts w:ascii="Arial" w:hAnsi="Arial" w:cs="Arial"/>
+                <w:sz w:val="22"/>
+                <w:szCs w:val="22"/>
+              </w:rPr>
+            </w:pPr>
+          </w:p>
+        </w:tc>
+        <w:tc>
+          <w:tcPr>
+            <w:tcW w:w="8226" w:type="dxa"/>
+          </w:tcPr>
+          <w:p>
+            <w:pPr>
+              <w:rPr>
+                <w:rFonts w:ascii="Arial" w:eastAsia="Times New Roman" w:hAnsi="Arial" w:cs="Arial"/>
+                <w:sz w:val="22"/>
+                <w:szCs w:val="22"/>
+                <w:lang w:val="en-GB" w:eastAsia="en-GB"/>
+              </w:rPr>
+            </w:pPr>
+          </w:p>
+        </w:tc>
+      </w:tr>
+      <w:tr>
+        <w:tc>
+          <w:tcPr>
+            <w:tcW w:w="2287" w:type="dxa"/>
+          </w:tcPr>
+          <w:p>
+            <w:pPr>
+              <w:rPr>
+                <w:rFonts w:ascii="Arial" w:hAnsi="Arial" w:cs="Arial"/>
+                <w:sz w:val="22"/>
+                <w:szCs w:val="22"/>
+              </w:rPr>
+            </w:pPr>
+          </w:p>
+        </w:tc>
+        <w:tc>
+          <w:tcPr>
+            <w:tcW w:w="2977" w:type="dxa"/>
+          </w:tcPr>
+          <w:p>
+            <w:pPr>
+              <w:rPr>
+                <w:rFonts w:ascii="Arial" w:hAnsi="Arial" w:cs="Arial"/>
+                <w:sz w:val="22"/>
+                <w:szCs w:val="22"/>
+              </w:rPr>
+            </w:pPr>
+          </w:p>
+        </w:tc>
+        <w:tc>
+          <w:tcPr>
+            <w:tcW w:w="1701" w:type="dxa"/>
+          </w:tcPr>
+          <w:p>
+            <w:pPr>
+              <w:rPr>
+                <w:rFonts w:ascii="Arial" w:hAnsi="Arial" w:cs="Arial"/>
+                <w:sz w:val="22"/>
+                <w:szCs w:val="22"/>
+              </w:rPr>
+            </w:pPr>
+          </w:p>
+        </w:tc>
+        <w:tc>
+          <w:tcPr>
+            <w:tcW w:w="8226" w:type="dxa"/>
+          </w:tcPr>
+          <w:p>
+            <w:pPr>
+              <w:rPr>
+                <w:rFonts w:ascii="Arial" w:eastAsia="Times New Roman" w:hAnsi="Arial" w:cs="Arial"/>
+                <w:sz w:val="22"/>
+                <w:szCs w:val="22"/>
+                <w:lang w:val="en-GB" w:eastAsia="en-GB"/>
+              </w:rPr>
+            </w:pPr>
+          </w:p>
+        </w:tc>
+      </w:tr>
+      <w:tr>
+        <w:tc>
+          <w:tcPr>
+            <w:tcW w:w="2287" w:type="dxa"/>
+          </w:tcPr>
+          <w:p>
+            <w:pPr>
+              <w:rPr>
+                <w:rFonts w:ascii="Arial" w:hAnsi="Arial" w:cs="Arial"/>
+                <w:sz w:val="22"/>
+                <w:szCs w:val="22"/>
+              </w:rPr>
+            </w:pPr>
+          </w:p>
+        </w:tc>
+        <w:tc>
+          <w:tcPr>
+            <w:tcW w:w="2977" w:type="dxa"/>
+          </w:tcPr>
+          <w:p>
+            <w:pPr>
+              <w:rPr>
+                <w:rFonts w:ascii="Arial" w:hAnsi="Arial" w:cs="Arial"/>
+                <w:sz w:val="22"/>
+                <w:szCs w:val="22"/>
+              </w:rPr>
+            </w:pPr>
+          </w:p>
+        </w:tc>
+        <w:tc>
+          <w:tcPr>
+            <w:tcW w:w="1701" w:type="dxa"/>
+          </w:tcPr>
+          <w:p>
+            <w:pPr>
+              <w:rPr>
+                <w:rFonts w:ascii="Arial" w:hAnsi="Arial" w:cs="Arial"/>
+                <w:sz w:val="22"/>
+                <w:szCs w:val="22"/>
+              </w:rPr>
+            </w:pPr>
+          </w:p>
+        </w:tc>
+        <w:tc>
+          <w:tcPr>
+            <w:tcW w:w="8226" w:type="dxa"/>
+          </w:tcPr>
+          <w:p>
+            <w:pPr>
+              <w:rPr>
+                <w:rFonts w:ascii="Arial" w:eastAsia="Times New Roman" w:hAnsi="Arial" w:cs="Arial"/>
+                <w:sz w:val="22"/>
+                <w:szCs w:val="22"/>
+                <w:lang w:val="en-GB" w:eastAsia="en-GB"/>
+              </w:rPr>
+            </w:pPr>
+          </w:p>
+        </w:tc>
+      </w:tr>
+      <w:tr>
+        <w:tc>
+          <w:tcPr>
+            <w:tcW w:w="2287" w:type="dxa"/>
+          </w:tcPr>
+          <w:p>
+            <w:pPr>
+              <w:rPr>
+                <w:rFonts w:ascii="Arial" w:hAnsi="Arial" w:cs="Arial"/>
+                <w:sz w:val="22"/>
+                <w:szCs w:val="22"/>
+              </w:rPr>
+            </w:pPr>
+          </w:p>
+        </w:tc>
+        <w:tc>
+          <w:tcPr>
+            <w:tcW w:w="2977" w:type="dxa"/>
+          </w:tcPr>
+          <w:p>
+            <w:pPr>
+              <w:rPr>
+                <w:rFonts w:ascii="Arial" w:hAnsi="Arial" w:cs="Arial"/>
+                <w:sz w:val="22"/>
+                <w:szCs w:val="22"/>
+              </w:rPr>
+            </w:pPr>
+          </w:p>
+        </w:tc>
+        <w:tc>
+          <w:tcPr>
+            <w:tcW w:w="1701" w:type="dxa"/>
+          </w:tcPr>
+          <w:p>
+            <w:pPr>
+              <w:rPr>
+                <w:rFonts w:ascii="Arial" w:hAnsi="Arial" w:cs="Arial"/>
+                <w:sz w:val="22"/>
+                <w:szCs w:val="22"/>
+              </w:rPr>
+            </w:pPr>
+          </w:p>
+        </w:tc>
+        <w:tc>
+          <w:tcPr>
+            <w:tcW w:w="8226" w:type="dxa"/>
+          </w:tcPr>
+          <w:p>
+            <w:pPr>
+              <w:rPr>
+                <w:rFonts w:ascii="Arial" w:eastAsia="Times New Roman" w:hAnsi="Arial" w:cs="Arial"/>
+                <w:sz w:val="22"/>
+                <w:szCs w:val="22"/>
+                <w:lang w:val="en-GB" w:eastAsia="en-GB"/>
+              </w:rPr>
+            </w:pPr>
           </w:p>
         </w:tc>
       </w:tr>
@@ -2782,7 +6245,7 @@
 </file>
 
 <file path=customXml/itemProps1.xml><?xml version="1.0" encoding="utf-8"?>
-<ds:datastoreItem xmlns:ds="http://schemas.openxmlformats.org/officeDocument/2006/customXml" ds:itemID="{61210CF0-CD25-CC4A-800A-585EFA2CC549}">
+<ds:datastoreItem xmlns:ds="http://schemas.openxmlformats.org/officeDocument/2006/customXml" ds:itemID="{D0EC6D72-28EF-BF48-8089-2AB176F75CD0}">
   <ds:schemaRefs>
     <ds:schemaRef ds:uri="http://schemas.openxmlformats.org/officeDocument/2006/bibliography"/>
   </ds:schemaRefs>

</xml_diff>

<commit_message>
Correct music listing date
</commit_message>
<xml_diff>
--- a/resources/public/stmarys/musiclisting.docx
+++ b/resources/public/stmarys/musiclisting.docx
@@ -69,7 +69,7 @@
           <w:sz w:val="22"/>
           <w:szCs w:val="22"/>
         </w:rPr>
-        <w:t>9.00</w:t>
+        <w:t>8.50</w:t>
       </w:r>
       <w:r>
         <w:rPr>
@@ -96,8 +96,10 @@
           <w:sz w:val="22"/>
           <w:szCs w:val="22"/>
         </w:rPr>
-        <w:t xml:space="preserve"> </w:t>
-      </w:r>
+        <w:t xml:space="preserve"> 9</w:t>
+      </w:r>
+      <w:bookmarkStart w:id="0" w:name="_GoBack"/>
+      <w:bookmarkEnd w:id="0"/>
       <w:r>
         <w:rPr>
           <w:rFonts w:ascii="Arial" w:hAnsi="Arial" w:cs="Arial"/>
@@ -105,7 +107,7 @@
           <w:sz w:val="22"/>
           <w:szCs w:val="22"/>
         </w:rPr>
-        <w:t>2 June</w:t>
+        <w:t xml:space="preserve"> June</w:t>
       </w:r>
       <w:r>
         <w:rPr>
@@ -673,18 +675,7 @@
           <w:sz w:val="22"/>
           <w:szCs w:val="22"/>
         </w:rPr>
-        <w:t>100 Carols for Cho</w:t>
-      </w:r>
-      <w:bookmarkStart w:id="0" w:name="_GoBack"/>
-      <w:bookmarkEnd w:id="0"/>
-      <w:r>
-        <w:rPr>
-          <w:rFonts w:ascii="Arial" w:hAnsi="Arial" w:cs="Arial"/>
-          <w:i/>
-          <w:sz w:val="22"/>
-          <w:szCs w:val="22"/>
-        </w:rPr>
-        <w:t>irs</w:t>
+        <w:t>100 Carols for Choirs</w:t>
       </w:r>
       <w:r>
         <w:rPr>
@@ -4222,7 +4213,7 @@
 </file>
 
 <file path=customXml/itemProps1.xml><?xml version="1.0" encoding="utf-8"?>
-<ds:datastoreItem xmlns:ds="http://schemas.openxmlformats.org/officeDocument/2006/customXml" ds:itemID="{C8571CF7-5D3B-DF4C-BB93-39910A624FEE}">
+<ds:datastoreItem xmlns:ds="http://schemas.openxmlformats.org/officeDocument/2006/customXml" ds:itemID="{B691E54D-C436-ED46-9D9D-9CDECEF70AC0}">
   <ds:schemaRefs>
     <ds:schemaRef ds:uri="http://schemas.openxmlformats.org/officeDocument/2006/bibliography"/>
   </ds:schemaRefs>

</xml_diff>

<commit_message>
Update music list; include notes for future music
</commit_message>
<xml_diff>
--- a/resources/public/stmarys/musiclisting.docx
+++ b/resources/public/stmarys/musiclisting.docx
@@ -57,7 +57,7 @@
           <w:sz w:val="22"/>
           <w:szCs w:val="22"/>
         </w:rPr>
-        <w:t>8.45a</w:t>
+        <w:t>10:45</w:t>
       </w:r>
       <w:r>
         <w:rPr>
@@ -66,6 +66,15 @@
           <w:sz w:val="22"/>
           <w:szCs w:val="22"/>
         </w:rPr>
+        <w:t>a</w:t>
+      </w:r>
+      <w:r>
+        <w:rPr>
+          <w:rFonts w:ascii="Arial" w:hAnsi="Arial" w:cs="Arial"/>
+          <w:i/>
+          <w:sz w:val="22"/>
+          <w:szCs w:val="22"/>
+        </w:rPr>
         <w:t>m</w:t>
       </w:r>
       <w:r>
@@ -93,7 +102,25 @@
           <w:sz w:val="22"/>
           <w:szCs w:val="22"/>
         </w:rPr>
-        <w:t xml:space="preserve">21 </w:t>
+        <w:t>2</w:t>
+      </w:r>
+      <w:r>
+        <w:rPr>
+          <w:rFonts w:ascii="Arial" w:hAnsi="Arial" w:cs="Arial"/>
+          <w:i/>
+          <w:sz w:val="22"/>
+          <w:szCs w:val="22"/>
+        </w:rPr>
+        <w:t>6</w:t>
+      </w:r>
+      <w:r>
+        <w:rPr>
+          <w:rFonts w:ascii="Arial" w:hAnsi="Arial" w:cs="Arial"/>
+          <w:i/>
+          <w:sz w:val="22"/>
+          <w:szCs w:val="22"/>
+        </w:rPr>
+        <w:t xml:space="preserve"> </w:t>
       </w:r>
       <w:r>
         <w:rPr>
@@ -654,7 +681,7 @@
     <w:tbl>
       <w:tblPr>
         <w:tblStyle w:val="TableGrid"/>
-        <w:tblW w:w="15196" w:type="dxa"/>
+        <w:tblW w:w="23425" w:type="dxa"/>
         <w:tblInd w:w="85" w:type="dxa"/>
         <w:tblLayout w:type="fixed"/>
         <w:tblLook w:val="04A0" w:firstRow="1" w:lastRow="0" w:firstColumn="1" w:lastColumn="0" w:noHBand="0" w:noVBand="1"/>
@@ -664,6 +691,7 @@
         <w:gridCol w:w="2978"/>
         <w:gridCol w:w="1702"/>
         <w:gridCol w:w="8229"/>
+        <w:gridCol w:w="8229"/>
       </w:tblGrid>
       <w:tr>
         <w:trPr>
@@ -767,6 +795,31 @@
             </w:r>
           </w:p>
         </w:tc>
+        <w:tc>
+          <w:tcPr>
+            <w:tcW w:w="8229" w:type="dxa"/>
+          </w:tcPr>
+          <w:p>
+            <w:pPr>
+              <w:spacing w:after="80"/>
+              <w:rPr>
+                <w:rFonts w:ascii="Arial" w:hAnsi="Arial" w:cs="Arial"/>
+                <w:b/>
+                <w:sz w:val="22"/>
+                <w:szCs w:val="22"/>
+              </w:rPr>
+            </w:pPr>
+            <w:r>
+              <w:rPr>
+                <w:rFonts w:ascii="Arial" w:hAnsi="Arial" w:cs="Arial"/>
+                <w:b/>
+                <w:sz w:val="22"/>
+                <w:szCs w:val="22"/>
+              </w:rPr>
+              <w:t xml:space="preserve">: </w:t>
+            </w:r>
+          </w:p>
+        </w:tc>
       </w:tr>
       <w:tr>
         <w:trPr>
@@ -790,7 +843,7 @@
                 <w:sz w:val="22"/>
                 <w:szCs w:val="22"/>
               </w:rPr>
-              <w:t>23 February 2020</w:t>
+              <w:t>26 February 2020</w:t>
             </w:r>
             <w:r>
               <w:rPr>
@@ -799,7 +852,24 @@
                 <w:szCs w:val="22"/>
               </w:rPr>
               <w:br/>
-              <w:t>10.45am</w:t>
+              <w:t>7.30pm</w:t>
+            </w:r>
+          </w:p>
+          <w:p>
+            <w:pPr>
+              <w:rPr>
+                <w:rFonts w:ascii="Arial" w:hAnsi="Arial" w:cs="Arial"/>
+                <w:sz w:val="22"/>
+                <w:szCs w:val="22"/>
+              </w:rPr>
+            </w:pPr>
+            <w:r>
+              <w:rPr>
+                <w:rFonts w:ascii="Arial" w:hAnsi="Arial" w:cs="Arial"/>
+                <w:sz w:val="22"/>
+                <w:szCs w:val="22"/>
+              </w:rPr>
+              <w:t>Ash Wednesday</w:t>
             </w:r>
           </w:p>
         </w:tc>
@@ -838,7 +908,7 @@
                 <w:sz w:val="22"/>
                 <w:szCs w:val="22"/>
               </w:rPr>
-              <w:t>Joyce and Trish</w:t>
+              <w:t>Jo and Graham</w:t>
             </w:r>
           </w:p>
         </w:tc>
@@ -854,14 +924,6 @@
                 <w:szCs w:val="22"/>
               </w:rPr>
             </w:pPr>
-            <w:r>
-              <w:rPr>
-                <w:rFonts w:ascii="Arial" w:hAnsi="Arial" w:cs="Arial"/>
-                <w:sz w:val="22"/>
-                <w:szCs w:val="22"/>
-              </w:rPr>
-              <w:t>Sandra</w:t>
-            </w:r>
           </w:p>
         </w:tc>
         <w:tc>
@@ -884,7 +946,7 @@
                 <w:szCs w:val="22"/>
                 <w:lang w:val="en-GB" w:eastAsia="en-GB"/>
               </w:rPr>
-              <w:t xml:space="preserve">HON 522: </w:t>
+              <w:t xml:space="preserve">Mass setting: Dom Gregory Murray’s </w:t>
             </w:r>
             <w:r>
               <w:rPr>
@@ -894,26 +956,26 @@
                 <w:szCs w:val="22"/>
                 <w:lang w:val="en-GB" w:eastAsia="en-GB"/>
               </w:rPr>
-              <w:t>To God be the glory</w:t>
-            </w:r>
-          </w:p>
-          <w:p>
-            <w:pPr>
-              <w:rPr>
-                <w:rFonts w:ascii="Arial" w:eastAsia="Times New Roman" w:hAnsi="Arial" w:cs="Arial"/>
-                <w:sz w:val="22"/>
-                <w:szCs w:val="22"/>
-                <w:lang w:val="en-GB" w:eastAsia="en-GB"/>
-              </w:rPr>
-            </w:pPr>
-            <w:r>
-              <w:rPr>
-                <w:rFonts w:ascii="Arial" w:eastAsia="Times New Roman" w:hAnsi="Arial" w:cs="Arial"/>
-                <w:sz w:val="22"/>
-                <w:szCs w:val="22"/>
-                <w:lang w:val="en-GB" w:eastAsia="en-GB"/>
-              </w:rPr>
-              <w:t xml:space="preserve">HONN 356: </w:t>
+              <w:t>New People’s Mass</w:t>
+            </w:r>
+          </w:p>
+          <w:p>
+            <w:pPr>
+              <w:rPr>
+                <w:rFonts w:ascii="Arial" w:eastAsia="Times New Roman" w:hAnsi="Arial" w:cs="Arial"/>
+                <w:sz w:val="22"/>
+                <w:szCs w:val="22"/>
+                <w:lang w:val="en-GB" w:eastAsia="en-GB"/>
+              </w:rPr>
+            </w:pPr>
+            <w:r>
+              <w:rPr>
+                <w:rFonts w:ascii="Arial" w:eastAsia="Times New Roman" w:hAnsi="Arial" w:cs="Arial"/>
+                <w:sz w:val="22"/>
+                <w:szCs w:val="22"/>
+                <w:lang w:val="en-GB" w:eastAsia="en-GB"/>
+              </w:rPr>
+              <w:t xml:space="preserve">HON 315: </w:t>
             </w:r>
             <w:r>
               <w:rPr>
@@ -923,26 +985,26 @@
                 <w:szCs w:val="22"/>
                 <w:lang w:val="en-GB" w:eastAsia="en-GB"/>
               </w:rPr>
-              <w:t>O breath of life</w:t>
-            </w:r>
-          </w:p>
-          <w:p>
-            <w:pPr>
-              <w:rPr>
-                <w:rFonts w:ascii="Arial" w:eastAsia="Times New Roman" w:hAnsi="Arial" w:cs="Arial"/>
-                <w:sz w:val="22"/>
-                <w:szCs w:val="22"/>
-                <w:lang w:val="en-GB" w:eastAsia="en-GB"/>
-              </w:rPr>
-            </w:pPr>
-            <w:r>
-              <w:rPr>
-                <w:rFonts w:ascii="Arial" w:eastAsia="Times New Roman" w:hAnsi="Arial" w:cs="Arial"/>
-                <w:sz w:val="22"/>
-                <w:szCs w:val="22"/>
-                <w:lang w:val="en-GB" w:eastAsia="en-GB"/>
-              </w:rPr>
-              <w:t xml:space="preserve">HON 186: </w:t>
+              <w:t>Lord of our life</w:t>
+            </w:r>
+          </w:p>
+          <w:p>
+            <w:pPr>
+              <w:rPr>
+                <w:rFonts w:ascii="Arial" w:eastAsia="Times New Roman" w:hAnsi="Arial" w:cs="Arial"/>
+                <w:sz w:val="22"/>
+                <w:szCs w:val="22"/>
+                <w:lang w:val="en-GB" w:eastAsia="en-GB"/>
+              </w:rPr>
+            </w:pPr>
+            <w:r>
+              <w:rPr>
+                <w:rFonts w:ascii="Arial" w:eastAsia="Times New Roman" w:hAnsi="Arial" w:cs="Arial"/>
+                <w:sz w:val="22"/>
+                <w:szCs w:val="22"/>
+                <w:lang w:val="en-GB" w:eastAsia="en-GB"/>
+              </w:rPr>
+              <w:t xml:space="preserve">HON 360a: </w:t>
             </w:r>
             <w:r>
               <w:rPr>
@@ -952,56 +1014,26 @@
                 <w:szCs w:val="22"/>
                 <w:lang w:val="en-GB" w:eastAsia="en-GB"/>
               </w:rPr>
-              <w:t>Great is thy faithfulness</w:t>
-            </w:r>
-            <w:bookmarkStart w:id="0" w:name="_GoBack"/>
-            <w:bookmarkEnd w:id="0"/>
-          </w:p>
-          <w:p>
-            <w:pPr>
-              <w:rPr>
-                <w:rFonts w:ascii="Arial" w:eastAsia="Times New Roman" w:hAnsi="Arial" w:cs="Arial"/>
-                <w:sz w:val="22"/>
-                <w:szCs w:val="22"/>
-                <w:lang w:val="en-GB" w:eastAsia="en-GB"/>
-              </w:rPr>
-            </w:pPr>
-            <w:r>
-              <w:rPr>
-                <w:rFonts w:ascii="Arial" w:eastAsia="Times New Roman" w:hAnsi="Arial" w:cs="Arial"/>
-                <w:sz w:val="22"/>
-                <w:szCs w:val="22"/>
-                <w:lang w:val="en-GB" w:eastAsia="en-GB"/>
-              </w:rPr>
-              <w:t>Communion:</w:t>
-            </w:r>
-          </w:p>
-          <w:p>
-            <w:pPr>
-              <w:rPr>
-                <w:rFonts w:ascii="Arial" w:eastAsia="Times New Roman" w:hAnsi="Arial" w:cs="Arial"/>
-                <w:sz w:val="22"/>
-                <w:szCs w:val="22"/>
-                <w:lang w:val="en-GB" w:eastAsia="en-GB"/>
-              </w:rPr>
-            </w:pPr>
-            <w:r>
-              <w:rPr>
-                <w:rFonts w:ascii="Arial" w:eastAsia="Times New Roman" w:hAnsi="Arial" w:cs="Arial"/>
-                <w:sz w:val="22"/>
-                <w:szCs w:val="22"/>
-                <w:lang w:val="en-GB" w:eastAsia="en-GB"/>
-              </w:rPr>
-              <w:tab/>
-            </w:r>
-            <w:r>
-              <w:rPr>
-                <w:rFonts w:ascii="Arial" w:eastAsia="Times New Roman" w:hAnsi="Arial" w:cs="Arial"/>
-                <w:sz w:val="22"/>
-                <w:szCs w:val="22"/>
-                <w:lang w:val="en-GB" w:eastAsia="en-GB"/>
-              </w:rPr>
-              <w:t xml:space="preserve">HON 53: </w:t>
+              <w:t>O for a closer walk with God</w:t>
+            </w:r>
+          </w:p>
+          <w:p>
+            <w:pPr>
+              <w:rPr>
+                <w:rFonts w:ascii="Arial" w:eastAsia="Times New Roman" w:hAnsi="Arial" w:cs="Arial"/>
+                <w:sz w:val="22"/>
+                <w:szCs w:val="22"/>
+                <w:lang w:val="en-GB" w:eastAsia="en-GB"/>
+              </w:rPr>
+            </w:pPr>
+            <w:r>
+              <w:rPr>
+                <w:rFonts w:ascii="Arial" w:eastAsia="Times New Roman" w:hAnsi="Arial" w:cs="Arial"/>
+                <w:sz w:val="22"/>
+                <w:szCs w:val="22"/>
+                <w:lang w:val="en-GB" w:eastAsia="en-GB"/>
+              </w:rPr>
+              <w:t xml:space="preserve">After the Ashing: HON 92: </w:t>
             </w:r>
             <w:r>
               <w:rPr>
@@ -1011,35 +1043,26 @@
                 <w:szCs w:val="22"/>
                 <w:lang w:val="en-GB" w:eastAsia="en-GB"/>
               </w:rPr>
-              <w:t>Be still</w:t>
-            </w:r>
-          </w:p>
-          <w:p>
-            <w:pPr>
-              <w:rPr>
-                <w:rFonts w:ascii="Arial" w:eastAsia="Times New Roman" w:hAnsi="Arial" w:cs="Arial"/>
-                <w:sz w:val="22"/>
-                <w:szCs w:val="22"/>
-                <w:lang w:val="en-GB" w:eastAsia="en-GB"/>
-              </w:rPr>
-            </w:pPr>
-            <w:r>
-              <w:rPr>
-                <w:rFonts w:ascii="Arial" w:eastAsia="Times New Roman" w:hAnsi="Arial" w:cs="Arial"/>
-                <w:sz w:val="22"/>
-                <w:szCs w:val="22"/>
-                <w:lang w:val="en-GB" w:eastAsia="en-GB"/>
-              </w:rPr>
-              <w:tab/>
-            </w:r>
-            <w:r>
-              <w:rPr>
-                <w:rFonts w:ascii="Arial" w:eastAsia="Times New Roman" w:hAnsi="Arial" w:cs="Arial"/>
-                <w:sz w:val="22"/>
-                <w:szCs w:val="22"/>
-                <w:lang w:val="en-GB" w:eastAsia="en-GB"/>
-              </w:rPr>
-              <w:t xml:space="preserve">HON 72: </w:t>
+              <w:t>Come, Holy Ghost, our souls inspire</w:t>
+            </w:r>
+          </w:p>
+          <w:p>
+            <w:pPr>
+              <w:rPr>
+                <w:rFonts w:ascii="Arial" w:eastAsia="Times New Roman" w:hAnsi="Arial" w:cs="Arial"/>
+                <w:sz w:val="22"/>
+                <w:szCs w:val="22"/>
+                <w:lang w:val="en-GB" w:eastAsia="en-GB"/>
+              </w:rPr>
+            </w:pPr>
+            <w:r>
+              <w:rPr>
+                <w:rFonts w:ascii="Arial" w:eastAsia="Times New Roman" w:hAnsi="Arial" w:cs="Arial"/>
+                <w:sz w:val="22"/>
+                <w:szCs w:val="22"/>
+                <w:lang w:val="en-GB" w:eastAsia="en-GB"/>
+              </w:rPr>
+              <w:t xml:space="preserve">HON 312: </w:t>
             </w:r>
             <w:r>
               <w:rPr>
@@ -1049,26 +1072,26 @@
                 <w:szCs w:val="22"/>
                 <w:lang w:val="en-GB" w:eastAsia="en-GB"/>
               </w:rPr>
-              <w:t>Broken for me</w:t>
-            </w:r>
-          </w:p>
-          <w:p>
-            <w:pPr>
-              <w:rPr>
-                <w:rFonts w:ascii="Arial" w:eastAsia="Times New Roman" w:hAnsi="Arial" w:cs="Arial"/>
-                <w:sz w:val="22"/>
-                <w:szCs w:val="22"/>
-                <w:lang w:val="en-GB" w:eastAsia="en-GB"/>
-              </w:rPr>
-            </w:pPr>
-            <w:r>
-              <w:rPr>
-                <w:rFonts w:ascii="Arial" w:eastAsia="Times New Roman" w:hAnsi="Arial" w:cs="Arial"/>
-                <w:sz w:val="22"/>
-                <w:szCs w:val="22"/>
-                <w:lang w:val="en-GB" w:eastAsia="en-GB"/>
-              </w:rPr>
-              <w:t xml:space="preserve">HON 503: </w:t>
+              <w:t>Lord Jesus, think on me</w:t>
+            </w:r>
+          </w:p>
+          <w:p>
+            <w:pPr>
+              <w:rPr>
+                <w:rFonts w:ascii="Arial" w:eastAsia="Times New Roman" w:hAnsi="Arial" w:cs="Arial"/>
+                <w:sz w:val="22"/>
+                <w:szCs w:val="22"/>
+                <w:lang w:val="en-GB" w:eastAsia="en-GB"/>
+              </w:rPr>
+            </w:pPr>
+            <w:r>
+              <w:rPr>
+                <w:rFonts w:ascii="Arial" w:eastAsia="Times New Roman" w:hAnsi="Arial" w:cs="Arial"/>
+                <w:sz w:val="22"/>
+                <w:szCs w:val="22"/>
+                <w:lang w:val="en-GB" w:eastAsia="en-GB"/>
+              </w:rPr>
+              <w:t xml:space="preserve">HON 112: </w:t>
             </w:r>
             <w:r>
               <w:rPr>
@@ -1078,8 +1101,52 @@
                 <w:szCs w:val="22"/>
                 <w:lang w:val="en-GB" w:eastAsia="en-GB"/>
               </w:rPr>
-              <w:t>Thine be the glory</w:t>
-            </w:r>
+              <w:t>Drop, drop, slow tears</w:t>
+            </w:r>
+          </w:p>
+          <w:p>
+            <w:pPr>
+              <w:rPr>
+                <w:rFonts w:ascii="Arial" w:eastAsia="Times New Roman" w:hAnsi="Arial" w:cs="Arial"/>
+                <w:sz w:val="22"/>
+                <w:szCs w:val="22"/>
+                <w:lang w:val="en-GB" w:eastAsia="en-GB"/>
+              </w:rPr>
+            </w:pPr>
+            <w:r>
+              <w:rPr>
+                <w:rFonts w:ascii="Arial" w:eastAsia="Times New Roman" w:hAnsi="Arial" w:cs="Arial"/>
+                <w:sz w:val="22"/>
+                <w:szCs w:val="22"/>
+                <w:lang w:val="en-GB" w:eastAsia="en-GB"/>
+              </w:rPr>
+              <w:t xml:space="preserve">HON 30: </w:t>
+            </w:r>
+            <w:r>
+              <w:rPr>
+                <w:rFonts w:ascii="Arial" w:eastAsia="Times New Roman" w:hAnsi="Arial" w:cs="Arial"/>
+                <w:i/>
+                <w:sz w:val="22"/>
+                <w:szCs w:val="22"/>
+                <w:lang w:val="en-GB" w:eastAsia="en-GB"/>
+              </w:rPr>
+              <w:t>And can it be?</w:t>
+            </w:r>
+          </w:p>
+        </w:tc>
+        <w:tc>
+          <w:tcPr>
+            <w:tcW w:w="8229" w:type="dxa"/>
+          </w:tcPr>
+          <w:p>
+            <w:pPr>
+              <w:rPr>
+                <w:rFonts w:ascii="Arial" w:eastAsia="Times New Roman" w:hAnsi="Arial" w:cs="Arial"/>
+                <w:sz w:val="22"/>
+                <w:szCs w:val="22"/>
+                <w:lang w:val="en-GB" w:eastAsia="en-GB"/>
+              </w:rPr>
+            </w:pPr>
           </w:p>
         </w:tc>
       </w:tr>
@@ -1105,7 +1172,7 @@
                 <w:sz w:val="22"/>
                 <w:szCs w:val="22"/>
               </w:rPr>
-              <w:t>26 February 2020</w:t>
+              <w:t>1 March 2020</w:t>
             </w:r>
             <w:r>
               <w:rPr>
@@ -1114,24 +1181,33 @@
                 <w:szCs w:val="22"/>
               </w:rPr>
               <w:br/>
-              <w:t>7.30pm</w:t>
-            </w:r>
-          </w:p>
-          <w:p>
-            <w:pPr>
-              <w:rPr>
-                <w:rFonts w:ascii="Arial" w:hAnsi="Arial" w:cs="Arial"/>
-                <w:sz w:val="22"/>
-                <w:szCs w:val="22"/>
-              </w:rPr>
-            </w:pPr>
-            <w:r>
-              <w:rPr>
-                <w:rFonts w:ascii="Arial" w:hAnsi="Arial" w:cs="Arial"/>
-                <w:sz w:val="22"/>
-                <w:szCs w:val="22"/>
-              </w:rPr>
-              <w:t>Ash Wednesday</w:t>
+              <w:t>10.45am</w:t>
+            </w:r>
+          </w:p>
+          <w:p>
+            <w:pPr>
+              <w:rPr>
+                <w:rFonts w:ascii="Arial" w:hAnsi="Arial" w:cs="Arial"/>
+                <w:sz w:val="22"/>
+                <w:szCs w:val="22"/>
+              </w:rPr>
+            </w:pPr>
+            <w:r>
+              <w:rPr>
+                <w:rFonts w:ascii="Arial" w:hAnsi="Arial" w:cs="Arial"/>
+                <w:sz w:val="22"/>
+                <w:szCs w:val="22"/>
+              </w:rPr>
+              <w:t>St David’s Day</w:t>
+            </w:r>
+            <w:r>
+              <w:rPr>
+                <w:rFonts w:ascii="Arial" w:hAnsi="Arial" w:cs="Arial"/>
+                <w:sz w:val="22"/>
+                <w:szCs w:val="22"/>
+              </w:rPr>
+              <w:br/>
+              <w:t>Lent 1</w:t>
             </w:r>
           </w:p>
         </w:tc>
@@ -1170,7 +1246,7 @@
                 <w:sz w:val="22"/>
                 <w:szCs w:val="22"/>
               </w:rPr>
-              <w:t>Jo and Graham</w:t>
+              <w:t>Jo and Claire</w:t>
             </w:r>
           </w:p>
         </w:tc>
@@ -1186,6 +1262,195 @@
                 <w:szCs w:val="22"/>
               </w:rPr>
             </w:pPr>
+          </w:p>
+        </w:tc>
+        <w:tc>
+          <w:tcPr>
+            <w:tcW w:w="8229" w:type="dxa"/>
+          </w:tcPr>
+          <w:p>
+            <w:pPr>
+              <w:rPr>
+                <w:rFonts w:ascii="Arial" w:eastAsia="Times New Roman" w:hAnsi="Arial" w:cs="Arial"/>
+                <w:sz w:val="22"/>
+                <w:szCs w:val="22"/>
+                <w:lang w:val="en-GB" w:eastAsia="en-GB"/>
+              </w:rPr>
+            </w:pPr>
+            <w:r>
+              <w:rPr>
+                <w:rFonts w:ascii="Arial" w:eastAsia="Times New Roman" w:hAnsi="Arial" w:cs="Arial"/>
+                <w:sz w:val="22"/>
+                <w:szCs w:val="22"/>
+                <w:lang w:val="en-GB" w:eastAsia="en-GB"/>
+              </w:rPr>
+              <w:t xml:space="preserve">HON 261: </w:t>
+            </w:r>
+            <w:r>
+              <w:rPr>
+                <w:rFonts w:ascii="Arial" w:eastAsia="Times New Roman" w:hAnsi="Arial" w:cs="Arial"/>
+                <w:i/>
+                <w:sz w:val="22"/>
+                <w:szCs w:val="22"/>
+                <w:lang w:val="en-GB" w:eastAsia="en-GB"/>
+              </w:rPr>
+              <w:t>Jesu</w:t>
+            </w:r>
+            <w:r>
+              <w:rPr>
+                <w:rFonts w:ascii="Arial" w:eastAsia="Times New Roman" w:hAnsi="Arial" w:cs="Arial"/>
+                <w:i/>
+                <w:sz w:val="22"/>
+                <w:szCs w:val="22"/>
+                <w:lang w:val="en-GB" w:eastAsia="en-GB"/>
+              </w:rPr>
+              <w:t>s</w:t>
+            </w:r>
+            <w:r>
+              <w:rPr>
+                <w:rFonts w:ascii="Arial" w:eastAsia="Times New Roman" w:hAnsi="Arial" w:cs="Arial"/>
+                <w:i/>
+                <w:sz w:val="22"/>
+                <w:szCs w:val="22"/>
+                <w:lang w:val="en-GB" w:eastAsia="en-GB"/>
+              </w:rPr>
+              <w:t xml:space="preserve">, lover of my soul </w:t>
+            </w:r>
+            <w:r>
+              <w:rPr>
+                <w:rFonts w:ascii="Arial" w:eastAsia="Times New Roman" w:hAnsi="Arial" w:cs="Arial"/>
+                <w:sz w:val="22"/>
+                <w:szCs w:val="22"/>
+                <w:lang w:val="en-GB" w:eastAsia="en-GB"/>
+              </w:rPr>
+              <w:t>with extension for last verse</w:t>
+            </w:r>
+          </w:p>
+          <w:p>
+            <w:pPr>
+              <w:rPr>
+                <w:rFonts w:ascii="Arial" w:eastAsia="Times New Roman" w:hAnsi="Arial" w:cs="Arial"/>
+                <w:sz w:val="22"/>
+                <w:szCs w:val="22"/>
+                <w:lang w:val="en-GB" w:eastAsia="en-GB"/>
+              </w:rPr>
+            </w:pPr>
+            <w:r>
+              <w:rPr>
+                <w:rFonts w:ascii="Arial" w:eastAsia="Times New Roman" w:hAnsi="Arial" w:cs="Arial"/>
+                <w:sz w:val="22"/>
+                <w:szCs w:val="22"/>
+                <w:lang w:val="en-GB" w:eastAsia="en-GB"/>
+              </w:rPr>
+              <w:t xml:space="preserve">HON 500: </w:t>
+            </w:r>
+            <w:r>
+              <w:rPr>
+                <w:rFonts w:ascii="Arial" w:eastAsia="Times New Roman" w:hAnsi="Arial" w:cs="Arial"/>
+                <w:i/>
+                <w:sz w:val="22"/>
+                <w:szCs w:val="22"/>
+                <w:lang w:val="en-GB" w:eastAsia="en-GB"/>
+              </w:rPr>
+              <w:t>There is a redeemer</w:t>
+            </w:r>
+          </w:p>
+          <w:p>
+            <w:pPr>
+              <w:rPr>
+                <w:rFonts w:ascii="Arial" w:eastAsia="Times New Roman" w:hAnsi="Arial" w:cs="Arial"/>
+                <w:sz w:val="22"/>
+                <w:szCs w:val="22"/>
+                <w:lang w:val="en-GB" w:eastAsia="en-GB"/>
+              </w:rPr>
+            </w:pPr>
+            <w:r>
+              <w:rPr>
+                <w:rFonts w:ascii="Arial" w:eastAsia="Times New Roman" w:hAnsi="Arial" w:cs="Arial"/>
+                <w:sz w:val="22"/>
+                <w:szCs w:val="22"/>
+                <w:lang w:val="en-GB" w:eastAsia="en-GB"/>
+              </w:rPr>
+              <w:t xml:space="preserve">HON 144: </w:t>
+            </w:r>
+            <w:r>
+              <w:rPr>
+                <w:rFonts w:ascii="Arial" w:eastAsia="Times New Roman" w:hAnsi="Arial" w:cs="Arial"/>
+                <w:i/>
+                <w:sz w:val="22"/>
+                <w:szCs w:val="22"/>
+                <w:lang w:val="en-GB" w:eastAsia="en-GB"/>
+              </w:rPr>
+              <w:t>Forty days and forty nights</w:t>
+            </w:r>
+            <w:r>
+              <w:rPr>
+                <w:rFonts w:ascii="Arial" w:eastAsia="Times New Roman" w:hAnsi="Arial" w:cs="Arial"/>
+                <w:i/>
+                <w:sz w:val="22"/>
+                <w:szCs w:val="22"/>
+                <w:lang w:val="en-GB" w:eastAsia="en-GB"/>
+              </w:rPr>
+              <w:t xml:space="preserve"> in Judah’s desert</w:t>
+            </w:r>
+          </w:p>
+          <w:p>
+            <w:pPr>
+              <w:rPr>
+                <w:rFonts w:ascii="Arial" w:eastAsia="Times New Roman" w:hAnsi="Arial" w:cs="Arial"/>
+                <w:sz w:val="22"/>
+                <w:szCs w:val="22"/>
+                <w:lang w:val="en-GB" w:eastAsia="en-GB"/>
+              </w:rPr>
+            </w:pPr>
+            <w:r>
+              <w:rPr>
+                <w:rFonts w:ascii="Arial" w:eastAsia="Times New Roman" w:hAnsi="Arial" w:cs="Arial"/>
+                <w:sz w:val="22"/>
+                <w:szCs w:val="22"/>
+                <w:lang w:val="en-GB" w:eastAsia="en-GB"/>
+              </w:rPr>
+              <w:t xml:space="preserve">HON 375: </w:t>
+            </w:r>
+            <w:r>
+              <w:rPr>
+                <w:rFonts w:ascii="Arial" w:eastAsia="Times New Roman" w:hAnsi="Arial" w:cs="Arial"/>
+                <w:i/>
+                <w:sz w:val="22"/>
+                <w:szCs w:val="22"/>
+                <w:lang w:val="en-GB" w:eastAsia="en-GB"/>
+              </w:rPr>
+              <w:t>O let the son of God enfold you</w:t>
+            </w:r>
+          </w:p>
+          <w:p>
+            <w:pPr>
+              <w:rPr>
+                <w:rFonts w:ascii="Arial" w:eastAsia="Times New Roman" w:hAnsi="Arial" w:cs="Arial"/>
+                <w:sz w:val="22"/>
+                <w:szCs w:val="22"/>
+                <w:lang w:val="en-GB" w:eastAsia="en-GB"/>
+              </w:rPr>
+            </w:pPr>
+            <w:r>
+              <w:rPr>
+                <w:rFonts w:ascii="Arial" w:eastAsia="Times New Roman" w:hAnsi="Arial" w:cs="Arial"/>
+                <w:sz w:val="22"/>
+                <w:szCs w:val="22"/>
+                <w:lang w:val="en-GB" w:eastAsia="en-GB"/>
+              </w:rPr>
+              <w:t xml:space="preserve">HON 15: </w:t>
+            </w:r>
+            <w:r>
+              <w:rPr>
+                <w:rFonts w:ascii="Arial" w:eastAsia="Times New Roman" w:hAnsi="Arial" w:cs="Arial"/>
+                <w:i/>
+                <w:sz w:val="22"/>
+                <w:szCs w:val="22"/>
+                <w:lang w:val="en-GB" w:eastAsia="en-GB"/>
+              </w:rPr>
+              <w:t>All my hope on God is founded</w:t>
+            </w:r>
           </w:p>
         </w:tc>
         <w:tc>
@@ -1226,7 +1491,7 @@
                 <w:sz w:val="22"/>
                 <w:szCs w:val="22"/>
               </w:rPr>
-              <w:t>1 March 2020</w:t>
+              <w:t>3 March 2020</w:t>
             </w:r>
             <w:r>
               <w:rPr>
@@ -1235,24 +1500,16 @@
                 <w:szCs w:val="22"/>
               </w:rPr>
               <w:br/>
-              <w:t>10.45am</w:t>
-            </w:r>
-          </w:p>
-          <w:p>
-            <w:pPr>
-              <w:rPr>
-                <w:rFonts w:ascii="Arial" w:hAnsi="Arial" w:cs="Arial"/>
-                <w:sz w:val="22"/>
-                <w:szCs w:val="22"/>
-              </w:rPr>
-            </w:pPr>
-            <w:r>
-              <w:rPr>
-                <w:rFonts w:ascii="Arial" w:hAnsi="Arial" w:cs="Arial"/>
-                <w:sz w:val="22"/>
-                <w:szCs w:val="22"/>
-              </w:rPr>
-              <w:t>St David’s Day</w:t>
+              <w:t>Tuesday</w:t>
+            </w:r>
+            <w:r>
+              <w:rPr>
+                <w:rFonts w:ascii="Arial" w:hAnsi="Arial" w:cs="Arial"/>
+                <w:sz w:val="22"/>
+                <w:szCs w:val="22"/>
+              </w:rPr>
+              <w:br/>
+              <w:t>11.00am</w:t>
             </w:r>
           </w:p>
         </w:tc>
@@ -1274,24 +1531,7 @@
                 <w:sz w:val="22"/>
                 <w:szCs w:val="22"/>
               </w:rPr>
-              <w:t>Sung Eucharist</w:t>
-            </w:r>
-          </w:p>
-          <w:p>
-            <w:pPr>
-              <w:rPr>
-                <w:rFonts w:ascii="Arial" w:hAnsi="Arial" w:cs="Arial"/>
-                <w:sz w:val="22"/>
-                <w:szCs w:val="22"/>
-              </w:rPr>
-            </w:pPr>
-            <w:r>
-              <w:rPr>
-                <w:rFonts w:ascii="Arial" w:hAnsi="Arial" w:cs="Arial"/>
-                <w:sz w:val="22"/>
-                <w:szCs w:val="22"/>
-              </w:rPr>
-              <w:t>Jo and Claire</w:t>
+              <w:t>Funeral of John William Bolton RIP</w:t>
             </w:r>
           </w:p>
         </w:tc>
@@ -1307,6 +1547,248 @@
                 <w:szCs w:val="22"/>
               </w:rPr>
             </w:pPr>
+            <w:r>
+              <w:rPr>
+                <w:rFonts w:ascii="Arial" w:hAnsi="Arial" w:cs="Arial"/>
+                <w:sz w:val="22"/>
+                <w:szCs w:val="22"/>
+              </w:rPr>
+              <w:t>Sandra</w:t>
+            </w:r>
+          </w:p>
+        </w:tc>
+        <w:tc>
+          <w:tcPr>
+            <w:tcW w:w="8229" w:type="dxa"/>
+          </w:tcPr>
+          <w:p>
+            <w:pPr>
+              <w:rPr>
+                <w:rFonts w:ascii="Arial" w:eastAsia="Times New Roman" w:hAnsi="Arial" w:cs="Arial"/>
+                <w:sz w:val="22"/>
+                <w:szCs w:val="22"/>
+                <w:lang w:val="en-GB" w:eastAsia="en-GB"/>
+              </w:rPr>
+            </w:pPr>
+            <w:r>
+              <w:rPr>
+                <w:rFonts w:ascii="Arial" w:eastAsia="Times New Roman" w:hAnsi="Arial" w:cs="Arial"/>
+                <w:sz w:val="22"/>
+                <w:szCs w:val="22"/>
+                <w:lang w:val="en-GB" w:eastAsia="en-GB"/>
+              </w:rPr>
+              <w:t>Entrance: The Lark ascending (Vaughan-Williams, on CD)</w:t>
+            </w:r>
+          </w:p>
+          <w:p>
+            <w:pPr>
+              <w:rPr>
+                <w:rFonts w:ascii="Arial" w:eastAsia="Times New Roman" w:hAnsi="Arial" w:cs="Arial"/>
+                <w:sz w:val="22"/>
+                <w:szCs w:val="22"/>
+                <w:lang w:val="en-GB" w:eastAsia="en-GB"/>
+              </w:rPr>
+            </w:pPr>
+            <w:r>
+              <w:rPr>
+                <w:rFonts w:ascii="Arial" w:eastAsia="Times New Roman" w:hAnsi="Arial" w:cs="Arial"/>
+                <w:sz w:val="22"/>
+                <w:szCs w:val="22"/>
+                <w:lang w:val="en-GB" w:eastAsia="en-GB"/>
+              </w:rPr>
+              <w:t xml:space="preserve">HON </w:t>
+            </w:r>
+            <w:r>
+              <w:rPr>
+                <w:rFonts w:ascii="Arial" w:eastAsia="Times New Roman" w:hAnsi="Arial" w:cs="Arial"/>
+                <w:sz w:val="22"/>
+                <w:szCs w:val="22"/>
+                <w:lang w:val="en-GB" w:eastAsia="en-GB"/>
+              </w:rPr>
+              <w:t>337</w:t>
+            </w:r>
+            <w:r>
+              <w:rPr>
+                <w:rFonts w:ascii="Arial" w:eastAsia="Times New Roman" w:hAnsi="Arial" w:cs="Arial"/>
+                <w:sz w:val="22"/>
+                <w:szCs w:val="22"/>
+                <w:lang w:val="en-GB" w:eastAsia="en-GB"/>
+              </w:rPr>
+              <w:t xml:space="preserve">: </w:t>
+            </w:r>
+            <w:r>
+              <w:rPr>
+                <w:rFonts w:ascii="Arial" w:eastAsia="Times New Roman" w:hAnsi="Arial" w:cs="Arial"/>
+                <w:i/>
+                <w:sz w:val="22"/>
+                <w:szCs w:val="22"/>
+                <w:lang w:val="en-GB" w:eastAsia="en-GB"/>
+              </w:rPr>
+              <w:t>Morning has broken</w:t>
+            </w:r>
+          </w:p>
+          <w:p>
+            <w:pPr>
+              <w:rPr>
+                <w:rFonts w:ascii="Arial" w:eastAsia="Times New Roman" w:hAnsi="Arial" w:cs="Arial"/>
+                <w:sz w:val="22"/>
+                <w:szCs w:val="22"/>
+                <w:lang w:val="en-GB" w:eastAsia="en-GB"/>
+              </w:rPr>
+            </w:pPr>
+            <w:r>
+              <w:rPr>
+                <w:rFonts w:ascii="Arial" w:eastAsia="Times New Roman" w:hAnsi="Arial" w:cs="Arial"/>
+                <w:sz w:val="22"/>
+                <w:szCs w:val="22"/>
+                <w:lang w:val="en-GB" w:eastAsia="en-GB"/>
+              </w:rPr>
+              <w:t xml:space="preserve">HON </w:t>
+            </w:r>
+            <w:r>
+              <w:rPr>
+                <w:rFonts w:ascii="Arial" w:eastAsia="Times New Roman" w:hAnsi="Arial" w:cs="Arial"/>
+                <w:sz w:val="22"/>
+                <w:szCs w:val="22"/>
+                <w:lang w:val="en-GB" w:eastAsia="en-GB"/>
+              </w:rPr>
+              <w:t>490</w:t>
+            </w:r>
+            <w:r>
+              <w:rPr>
+                <w:rFonts w:ascii="Arial" w:eastAsia="Times New Roman" w:hAnsi="Arial" w:cs="Arial"/>
+                <w:sz w:val="22"/>
+                <w:szCs w:val="22"/>
+                <w:lang w:val="en-GB" w:eastAsia="en-GB"/>
+              </w:rPr>
+              <w:t xml:space="preserve">: </w:t>
+            </w:r>
+            <w:r>
+              <w:rPr>
+                <w:rFonts w:ascii="Arial" w:eastAsia="Times New Roman" w:hAnsi="Arial" w:cs="Arial"/>
+                <w:i/>
+                <w:sz w:val="22"/>
+                <w:szCs w:val="22"/>
+                <w:lang w:val="en-GB" w:eastAsia="en-GB"/>
+              </w:rPr>
+              <w:t xml:space="preserve">The Lord's my </w:t>
+            </w:r>
+            <w:r>
+              <w:rPr>
+                <w:rFonts w:ascii="Arial" w:eastAsia="Times New Roman" w:hAnsi="Arial" w:cs="Arial"/>
+                <w:i/>
+                <w:sz w:val="22"/>
+                <w:szCs w:val="22"/>
+                <w:lang w:val="en-GB" w:eastAsia="en-GB"/>
+              </w:rPr>
+              <w:t>s</w:t>
+            </w:r>
+            <w:r>
+              <w:rPr>
+                <w:rFonts w:ascii="Arial" w:eastAsia="Times New Roman" w:hAnsi="Arial" w:cs="Arial"/>
+                <w:i/>
+                <w:sz w:val="22"/>
+                <w:szCs w:val="22"/>
+                <w:lang w:val="en-GB" w:eastAsia="en-GB"/>
+              </w:rPr>
+              <w:t>hepherd</w:t>
+            </w:r>
+            <w:r>
+              <w:rPr>
+                <w:rFonts w:ascii="Arial" w:eastAsia="Times New Roman" w:hAnsi="Arial" w:cs="Arial"/>
+                <w:sz w:val="22"/>
+                <w:szCs w:val="22"/>
+                <w:lang w:val="en-GB" w:eastAsia="en-GB"/>
+              </w:rPr>
+              <w:t xml:space="preserve"> (to </w:t>
+            </w:r>
+            <w:r>
+              <w:rPr>
+                <w:rFonts w:ascii="Arial" w:eastAsia="Times New Roman" w:hAnsi="Arial" w:cs="Arial"/>
+                <w:i/>
+                <w:sz w:val="22"/>
+                <w:szCs w:val="22"/>
+                <w:lang w:val="en-GB" w:eastAsia="en-GB"/>
+              </w:rPr>
+              <w:t>Crimond</w:t>
+            </w:r>
+            <w:r>
+              <w:rPr>
+                <w:rFonts w:ascii="Arial" w:eastAsia="Times New Roman" w:hAnsi="Arial" w:cs="Arial"/>
+                <w:sz w:val="22"/>
+                <w:szCs w:val="22"/>
+                <w:lang w:val="en-GB" w:eastAsia="en-GB"/>
+              </w:rPr>
+              <w:t>)</w:t>
+            </w:r>
+          </w:p>
+          <w:p>
+            <w:pPr>
+              <w:rPr>
+                <w:rFonts w:ascii="Arial" w:eastAsia="Times New Roman" w:hAnsi="Arial" w:cs="Arial"/>
+                <w:sz w:val="22"/>
+                <w:szCs w:val="22"/>
+                <w:lang w:val="en-GB" w:eastAsia="en-GB"/>
+              </w:rPr>
+            </w:pPr>
+            <w:r>
+              <w:rPr>
+                <w:rFonts w:ascii="Arial" w:eastAsia="Times New Roman" w:hAnsi="Arial" w:cs="Arial"/>
+                <w:sz w:val="22"/>
+                <w:szCs w:val="22"/>
+                <w:lang w:val="en-GB" w:eastAsia="en-GB"/>
+              </w:rPr>
+              <w:t xml:space="preserve">HON </w:t>
+            </w:r>
+            <w:r>
+              <w:rPr>
+                <w:rFonts w:ascii="Arial" w:eastAsia="Times New Roman" w:hAnsi="Arial" w:cs="Arial"/>
+                <w:sz w:val="22"/>
+                <w:szCs w:val="22"/>
+                <w:lang w:val="en-GB" w:eastAsia="en-GB"/>
+              </w:rPr>
+              <w:t>313</w:t>
+            </w:r>
+            <w:bookmarkStart w:id="0" w:name="_GoBack"/>
+            <w:bookmarkEnd w:id="0"/>
+            <w:r>
+              <w:rPr>
+                <w:rFonts w:ascii="Arial" w:eastAsia="Times New Roman" w:hAnsi="Arial" w:cs="Arial"/>
+                <w:sz w:val="22"/>
+                <w:szCs w:val="22"/>
+                <w:lang w:val="en-GB" w:eastAsia="en-GB"/>
+              </w:rPr>
+              <w:t xml:space="preserve">: </w:t>
+            </w:r>
+            <w:r>
+              <w:rPr>
+                <w:rFonts w:ascii="Arial" w:eastAsia="Times New Roman" w:hAnsi="Arial" w:cs="Arial"/>
+                <w:i/>
+                <w:sz w:val="22"/>
+                <w:szCs w:val="22"/>
+                <w:lang w:val="en-GB" w:eastAsia="en-GB"/>
+              </w:rPr>
+              <w:t>Lord of all hopefulness</w:t>
+            </w:r>
+          </w:p>
+          <w:p>
+            <w:pPr>
+              <w:rPr>
+                <w:rFonts w:ascii="Arial" w:eastAsia="Times New Roman" w:hAnsi="Arial" w:cs="Arial"/>
+                <w:sz w:val="22"/>
+                <w:szCs w:val="22"/>
+                <w:lang w:val="en-GB" w:eastAsia="en-GB"/>
+              </w:rPr>
+            </w:pPr>
+            <w:r>
+              <w:rPr>
+                <w:rFonts w:ascii="Arial" w:eastAsia="Times New Roman" w:hAnsi="Arial" w:cs="Arial"/>
+                <w:sz w:val="22"/>
+                <w:szCs w:val="22"/>
+                <w:lang w:val="en-GB" w:eastAsia="en-GB"/>
+              </w:rPr>
+              <w:t>Exit: Piano music (Bach, on CD)</w:t>
+            </w:r>
           </w:p>
         </w:tc>
         <w:tc>
@@ -1347,7 +1829,7 @@
                 <w:sz w:val="22"/>
                 <w:szCs w:val="22"/>
               </w:rPr>
-              <w:t>3 March 2020</w:t>
+              <w:t>8 March 2020</w:t>
             </w:r>
             <w:r>
               <w:rPr>
@@ -1356,16 +1838,24 @@
                 <w:szCs w:val="22"/>
               </w:rPr>
               <w:br/>
-              <w:t>Tuesday</w:t>
-            </w:r>
-            <w:r>
-              <w:rPr>
-                <w:rFonts w:ascii="Arial" w:hAnsi="Arial" w:cs="Arial"/>
-                <w:sz w:val="22"/>
-                <w:szCs w:val="22"/>
-              </w:rPr>
-              <w:br/>
-              <w:t>11.00am</w:t>
+              <w:t>10.45am</w:t>
+            </w:r>
+          </w:p>
+          <w:p>
+            <w:pPr>
+              <w:rPr>
+                <w:rFonts w:ascii="Arial" w:hAnsi="Arial" w:cs="Arial"/>
+                <w:sz w:val="22"/>
+                <w:szCs w:val="22"/>
+              </w:rPr>
+            </w:pPr>
+            <w:r>
+              <w:rPr>
+                <w:rFonts w:ascii="Arial" w:hAnsi="Arial" w:cs="Arial"/>
+                <w:sz w:val="22"/>
+                <w:szCs w:val="22"/>
+              </w:rPr>
+              <w:t>Lent 2</w:t>
             </w:r>
           </w:p>
         </w:tc>
@@ -1387,7 +1877,24 @@
                 <w:sz w:val="22"/>
                 <w:szCs w:val="22"/>
               </w:rPr>
-              <w:t>Funeral of John William Bolton RIP</w:t>
+              <w:t>Sung Eucharist</w:t>
+            </w:r>
+          </w:p>
+          <w:p>
+            <w:pPr>
+              <w:rPr>
+                <w:rFonts w:ascii="Arial" w:hAnsi="Arial" w:cs="Arial"/>
+                <w:sz w:val="22"/>
+                <w:szCs w:val="22"/>
+              </w:rPr>
+            </w:pPr>
+            <w:r>
+              <w:rPr>
+                <w:rFonts w:ascii="Arial" w:hAnsi="Arial" w:cs="Arial"/>
+                <w:sz w:val="22"/>
+                <w:szCs w:val="22"/>
+              </w:rPr>
+              <w:t>Jo and Jackie</w:t>
             </w:r>
           </w:p>
         </w:tc>
@@ -1403,13 +1910,223 @@
                 <w:szCs w:val="22"/>
               </w:rPr>
             </w:pPr>
-            <w:r>
-              <w:rPr>
-                <w:rFonts w:ascii="Arial" w:hAnsi="Arial" w:cs="Arial"/>
-                <w:sz w:val="22"/>
-                <w:szCs w:val="22"/>
-              </w:rPr>
-              <w:t>Sandra</w:t>
+          </w:p>
+        </w:tc>
+        <w:tc>
+          <w:tcPr>
+            <w:tcW w:w="8229" w:type="dxa"/>
+          </w:tcPr>
+          <w:p>
+            <w:pPr>
+              <w:rPr>
+                <w:rFonts w:ascii="Arial" w:eastAsia="Times New Roman" w:hAnsi="Arial" w:cs="Arial"/>
+                <w:sz w:val="22"/>
+                <w:szCs w:val="22"/>
+                <w:lang w:val="en-GB" w:eastAsia="en-GB"/>
+              </w:rPr>
+            </w:pPr>
+            <w:r>
+              <w:rPr>
+                <w:rFonts w:ascii="Arial" w:eastAsia="Times New Roman" w:hAnsi="Arial" w:cs="Arial"/>
+                <w:sz w:val="22"/>
+                <w:szCs w:val="22"/>
+                <w:lang w:val="en-GB" w:eastAsia="en-GB"/>
+              </w:rPr>
+              <w:t xml:space="preserve">HON 388: </w:t>
+            </w:r>
+            <w:r>
+              <w:rPr>
+                <w:rFonts w:ascii="Arial" w:eastAsia="Times New Roman" w:hAnsi="Arial" w:cs="Arial"/>
+                <w:i/>
+                <w:sz w:val="22"/>
+                <w:szCs w:val="22"/>
+                <w:lang w:val="en-GB" w:eastAsia="en-GB"/>
+              </w:rPr>
+              <w:t>O praise ye the Lord!</w:t>
+            </w:r>
+          </w:p>
+          <w:p>
+            <w:pPr>
+              <w:rPr>
+                <w:rFonts w:ascii="Arial" w:eastAsia="Times New Roman" w:hAnsi="Arial" w:cs="Arial"/>
+                <w:sz w:val="22"/>
+                <w:szCs w:val="22"/>
+                <w:lang w:val="en-GB" w:eastAsia="en-GB"/>
+              </w:rPr>
+            </w:pPr>
+            <w:r>
+              <w:rPr>
+                <w:rFonts w:ascii="Arial" w:eastAsia="Times New Roman" w:hAnsi="Arial" w:cs="Arial"/>
+                <w:sz w:val="22"/>
+                <w:szCs w:val="22"/>
+                <w:lang w:val="en-GB" w:eastAsia="en-GB"/>
+              </w:rPr>
+              <w:t xml:space="preserve">HON 428: </w:t>
+            </w:r>
+            <w:r>
+              <w:rPr>
+                <w:rFonts w:ascii="Arial" w:eastAsia="Times New Roman" w:hAnsi="Arial" w:cs="Arial"/>
+                <w:i/>
+                <w:sz w:val="22"/>
+                <w:szCs w:val="22"/>
+                <w:lang w:val="en-GB" w:eastAsia="en-GB"/>
+              </w:rPr>
+              <w:t>Purify my heart</w:t>
+            </w:r>
+          </w:p>
+          <w:p>
+            <w:pPr>
+              <w:rPr>
+                <w:rFonts w:ascii="Arial" w:eastAsia="Times New Roman" w:hAnsi="Arial" w:cs="Arial"/>
+                <w:i/>
+                <w:sz w:val="22"/>
+                <w:szCs w:val="22"/>
+                <w:lang w:val="en-GB" w:eastAsia="en-GB"/>
+              </w:rPr>
+            </w:pPr>
+            <w:r>
+              <w:rPr>
+                <w:rFonts w:ascii="Arial" w:eastAsia="Times New Roman" w:hAnsi="Arial" w:cs="Arial"/>
+                <w:sz w:val="22"/>
+                <w:szCs w:val="22"/>
+                <w:lang w:val="en-GB" w:eastAsia="en-GB"/>
+              </w:rPr>
+              <w:t xml:space="preserve">HON 139: </w:t>
+            </w:r>
+            <w:r>
+              <w:rPr>
+                <w:rFonts w:ascii="Arial" w:eastAsia="Times New Roman" w:hAnsi="Arial" w:cs="Arial"/>
+                <w:i/>
+                <w:sz w:val="22"/>
+                <w:szCs w:val="22"/>
+                <w:lang w:val="en-GB" w:eastAsia="en-GB"/>
+              </w:rPr>
+              <w:t>For the healing of the nations</w:t>
+            </w:r>
+          </w:p>
+          <w:p>
+            <w:pPr>
+              <w:rPr>
+                <w:rFonts w:ascii="Arial" w:eastAsia="Times New Roman" w:hAnsi="Arial" w:cs="Arial"/>
+                <w:sz w:val="22"/>
+                <w:szCs w:val="22"/>
+                <w:lang w:val="en-GB" w:eastAsia="en-GB"/>
+              </w:rPr>
+            </w:pPr>
+            <w:r>
+              <w:rPr>
+                <w:rFonts w:ascii="Arial" w:eastAsia="Times New Roman" w:hAnsi="Arial" w:cs="Arial"/>
+                <w:sz w:val="22"/>
+                <w:szCs w:val="22"/>
+                <w:lang w:val="en-GB" w:eastAsia="en-GB"/>
+              </w:rPr>
+              <w:t>Communion:</w:t>
+            </w:r>
+          </w:p>
+          <w:p>
+            <w:pPr>
+              <w:rPr>
+                <w:rFonts w:ascii="Arial" w:eastAsia="Times New Roman" w:hAnsi="Arial" w:cs="Arial"/>
+                <w:sz w:val="22"/>
+                <w:szCs w:val="22"/>
+                <w:lang w:val="en-GB" w:eastAsia="en-GB"/>
+              </w:rPr>
+            </w:pPr>
+            <w:r>
+              <w:rPr>
+                <w:rFonts w:ascii="Arial" w:eastAsia="Times New Roman" w:hAnsi="Arial" w:cs="Arial"/>
+                <w:sz w:val="22"/>
+                <w:szCs w:val="22"/>
+                <w:lang w:val="en-GB" w:eastAsia="en-GB"/>
+              </w:rPr>
+              <w:tab/>
+            </w:r>
+            <w:r>
+              <w:rPr>
+                <w:rFonts w:ascii="Arial" w:eastAsia="Times New Roman" w:hAnsi="Arial" w:cs="Arial"/>
+                <w:sz w:val="22"/>
+                <w:szCs w:val="22"/>
+                <w:lang w:val="en-GB" w:eastAsia="en-GB"/>
+              </w:rPr>
+              <w:t xml:space="preserve">HON 5: </w:t>
+            </w:r>
+            <w:r>
+              <w:rPr>
+                <w:rFonts w:ascii="Arial" w:eastAsia="Times New Roman" w:hAnsi="Arial" w:cs="Arial"/>
+                <w:i/>
+                <w:sz w:val="22"/>
+                <w:szCs w:val="22"/>
+                <w:lang w:val="en-GB" w:eastAsia="en-GB"/>
+              </w:rPr>
+              <w:t>Abba, Father</w:t>
+            </w:r>
+          </w:p>
+          <w:p>
+            <w:pPr>
+              <w:rPr>
+                <w:rFonts w:ascii="Arial" w:eastAsia="Times New Roman" w:hAnsi="Arial" w:cs="Arial"/>
+                <w:i/>
+                <w:sz w:val="22"/>
+                <w:szCs w:val="22"/>
+                <w:lang w:val="en-GB" w:eastAsia="en-GB"/>
+              </w:rPr>
+            </w:pPr>
+            <w:r>
+              <w:rPr>
+                <w:rFonts w:ascii="Arial" w:eastAsia="Times New Roman" w:hAnsi="Arial" w:cs="Arial"/>
+                <w:sz w:val="22"/>
+                <w:szCs w:val="22"/>
+                <w:lang w:val="en-GB" w:eastAsia="en-GB"/>
+              </w:rPr>
+              <w:tab/>
+            </w:r>
+            <w:r>
+              <w:rPr>
+                <w:rFonts w:ascii="Arial" w:eastAsia="Times New Roman" w:hAnsi="Arial" w:cs="Arial"/>
+                <w:sz w:val="22"/>
+                <w:szCs w:val="22"/>
+                <w:lang w:val="en-GB" w:eastAsia="en-GB"/>
+              </w:rPr>
+              <w:t xml:space="preserve">HON 52: </w:t>
+            </w:r>
+            <w:r>
+              <w:rPr>
+                <w:rFonts w:ascii="Arial" w:eastAsia="Times New Roman" w:hAnsi="Arial" w:cs="Arial"/>
+                <w:i/>
+                <w:sz w:val="22"/>
+                <w:szCs w:val="22"/>
+                <w:lang w:val="en-GB" w:eastAsia="en-GB"/>
+              </w:rPr>
+              <w:t>Be still and know that I am God</w:t>
+            </w:r>
+          </w:p>
+          <w:p>
+            <w:pPr>
+              <w:rPr>
+                <w:rFonts w:ascii="Arial" w:eastAsia="Times New Roman" w:hAnsi="Arial" w:cs="Arial"/>
+                <w:sz w:val="22"/>
+                <w:szCs w:val="22"/>
+                <w:lang w:val="en-GB" w:eastAsia="en-GB"/>
+              </w:rPr>
+            </w:pPr>
+            <w:r>
+              <w:rPr>
+                <w:rFonts w:ascii="Arial" w:eastAsia="Times New Roman" w:hAnsi="Arial" w:cs="Arial"/>
+                <w:sz w:val="22"/>
+                <w:szCs w:val="22"/>
+                <w:lang w:val="en-GB" w:eastAsia="en-GB"/>
+              </w:rPr>
+              <w:t xml:space="preserve">HON 518: </w:t>
+            </w:r>
+            <w:r>
+              <w:rPr>
+                <w:rFonts w:ascii="Arial" w:eastAsia="Times New Roman" w:hAnsi="Arial" w:cs="Arial"/>
+                <w:i/>
+                <w:sz w:val="22"/>
+                <w:szCs w:val="22"/>
+                <w:lang w:val="en-GB" w:eastAsia="en-GB"/>
+              </w:rPr>
+              <w:t>Thy hand, O Lord, has guided</w:t>
             </w:r>
           </w:p>
         </w:tc>
@@ -1451,7 +2168,7 @@
                 <w:sz w:val="22"/>
                 <w:szCs w:val="22"/>
               </w:rPr>
-              <w:t>8 March 2020</w:t>
+              <w:t>15 March 2020</w:t>
             </w:r>
             <w:r>
               <w:rPr>
@@ -1463,6 +2180,23 @@
               <w:t>10.45am</w:t>
             </w:r>
           </w:p>
+          <w:p>
+            <w:pPr>
+              <w:rPr>
+                <w:rFonts w:ascii="Arial" w:hAnsi="Arial" w:cs="Arial"/>
+                <w:sz w:val="22"/>
+                <w:szCs w:val="22"/>
+              </w:rPr>
+            </w:pPr>
+            <w:r>
+              <w:rPr>
+                <w:rFonts w:ascii="Arial" w:hAnsi="Arial" w:cs="Arial"/>
+                <w:sz w:val="22"/>
+                <w:szCs w:val="22"/>
+              </w:rPr>
+              <w:t>Lent 3</w:t>
+            </w:r>
+          </w:p>
         </w:tc>
         <w:tc>
           <w:tcPr>
@@ -1499,7 +2233,7 @@
                 <w:sz w:val="22"/>
                 <w:szCs w:val="22"/>
               </w:rPr>
-              <w:t>Jo and Jackie</w:t>
+              <w:t>Jo and Graham</w:t>
             </w:r>
           </w:p>
         </w:tc>
@@ -1515,6 +2249,176 @@
                 <w:szCs w:val="22"/>
               </w:rPr>
             </w:pPr>
+          </w:p>
+        </w:tc>
+        <w:tc>
+          <w:tcPr>
+            <w:tcW w:w="8229" w:type="dxa"/>
+          </w:tcPr>
+          <w:p>
+            <w:pPr>
+              <w:rPr>
+                <w:rFonts w:ascii="Arial" w:eastAsia="Times New Roman" w:hAnsi="Arial" w:cs="Arial"/>
+                <w:sz w:val="22"/>
+                <w:szCs w:val="22"/>
+                <w:lang w:val="en-GB" w:eastAsia="en-GB"/>
+              </w:rPr>
+            </w:pPr>
+            <w:r>
+              <w:rPr>
+                <w:rFonts w:ascii="Arial" w:eastAsia="Times New Roman" w:hAnsi="Arial" w:cs="Arial"/>
+                <w:sz w:val="22"/>
+                <w:szCs w:val="22"/>
+                <w:lang w:val="en-GB" w:eastAsia="en-GB"/>
+              </w:rPr>
+              <w:t xml:space="preserve">HON 427: </w:t>
+            </w:r>
+            <w:r>
+              <w:rPr>
+                <w:rFonts w:ascii="Arial" w:eastAsia="Times New Roman" w:hAnsi="Arial" w:cs="Arial"/>
+                <w:i/>
+                <w:sz w:val="22"/>
+                <w:szCs w:val="22"/>
+                <w:lang w:val="en-GB" w:eastAsia="en-GB"/>
+              </w:rPr>
+              <w:t>Praise to the Lord, the Almighty</w:t>
+            </w:r>
+          </w:p>
+          <w:p>
+            <w:pPr>
+              <w:rPr>
+                <w:rFonts w:ascii="Arial" w:eastAsia="Times New Roman" w:hAnsi="Arial" w:cs="Arial"/>
+                <w:sz w:val="22"/>
+                <w:szCs w:val="22"/>
+                <w:lang w:val="en-GB" w:eastAsia="en-GB"/>
+              </w:rPr>
+            </w:pPr>
+            <w:r>
+              <w:rPr>
+                <w:rFonts w:ascii="Arial" w:eastAsia="Times New Roman" w:hAnsi="Arial" w:cs="Arial"/>
+                <w:sz w:val="22"/>
+                <w:szCs w:val="22"/>
+                <w:lang w:val="en-GB" w:eastAsia="en-GB"/>
+              </w:rPr>
+              <w:t xml:space="preserve">HON 27: </w:t>
+            </w:r>
+            <w:r>
+              <w:rPr>
+                <w:rFonts w:ascii="Arial" w:eastAsia="Times New Roman" w:hAnsi="Arial" w:cs="Arial"/>
+                <w:i/>
+                <w:sz w:val="22"/>
+                <w:szCs w:val="22"/>
+                <w:lang w:val="en-GB" w:eastAsia="en-GB"/>
+              </w:rPr>
+              <w:t>Amazing grace</w:t>
+            </w:r>
+          </w:p>
+          <w:p>
+            <w:pPr>
+              <w:rPr>
+                <w:rFonts w:ascii="Arial" w:eastAsia="Times New Roman" w:hAnsi="Arial" w:cs="Arial"/>
+                <w:i/>
+                <w:sz w:val="22"/>
+                <w:szCs w:val="22"/>
+                <w:lang w:val="en-GB" w:eastAsia="en-GB"/>
+              </w:rPr>
+            </w:pPr>
+            <w:r>
+              <w:rPr>
+                <w:rFonts w:ascii="Arial" w:eastAsia="Times New Roman" w:hAnsi="Arial" w:cs="Arial"/>
+                <w:sz w:val="22"/>
+                <w:szCs w:val="22"/>
+                <w:lang w:val="en-GB" w:eastAsia="en-GB"/>
+              </w:rPr>
+              <w:t xml:space="preserve">HON 226: </w:t>
+            </w:r>
+            <w:r>
+              <w:rPr>
+                <w:rFonts w:ascii="Arial" w:eastAsia="Times New Roman" w:hAnsi="Arial" w:cs="Arial"/>
+                <w:i/>
+                <w:sz w:val="22"/>
+                <w:szCs w:val="22"/>
+                <w:lang w:val="en-GB" w:eastAsia="en-GB"/>
+              </w:rPr>
+              <w:t>I cannot tell</w:t>
+            </w:r>
+          </w:p>
+          <w:p>
+            <w:pPr>
+              <w:rPr>
+                <w:rFonts w:ascii="Arial" w:eastAsia="Times New Roman" w:hAnsi="Arial" w:cs="Arial"/>
+                <w:i/>
+                <w:sz w:val="22"/>
+                <w:szCs w:val="22"/>
+                <w:lang w:val="en-GB" w:eastAsia="en-GB"/>
+              </w:rPr>
+            </w:pPr>
+            <w:r>
+              <w:rPr>
+                <w:rFonts w:ascii="Arial" w:eastAsia="Times New Roman" w:hAnsi="Arial" w:cs="Arial"/>
+                <w:sz w:val="22"/>
+                <w:szCs w:val="22"/>
+                <w:lang w:val="en-GB" w:eastAsia="en-GB"/>
+              </w:rPr>
+              <w:t xml:space="preserve">HON </w:t>
+            </w:r>
+            <w:r>
+              <w:rPr>
+                <w:rFonts w:ascii="Arial" w:eastAsia="Times New Roman" w:hAnsi="Arial" w:cs="Arial"/>
+                <w:sz w:val="22"/>
+                <w:szCs w:val="22"/>
+                <w:lang w:val="en-GB" w:eastAsia="en-GB"/>
+              </w:rPr>
+              <w:t>39</w:t>
+            </w:r>
+            <w:r>
+              <w:rPr>
+                <w:rFonts w:ascii="Arial" w:eastAsia="Times New Roman" w:hAnsi="Arial" w:cs="Arial"/>
+                <w:sz w:val="22"/>
+                <w:szCs w:val="22"/>
+                <w:lang w:val="en-GB" w:eastAsia="en-GB"/>
+              </w:rPr>
+              <w:t xml:space="preserve">: </w:t>
+            </w:r>
+            <w:r>
+              <w:rPr>
+                <w:rFonts w:ascii="Arial" w:eastAsia="Times New Roman" w:hAnsi="Arial" w:cs="Arial"/>
+                <w:i/>
+                <w:sz w:val="22"/>
+                <w:szCs w:val="22"/>
+                <w:lang w:val="en-GB" w:eastAsia="en-GB"/>
+              </w:rPr>
+              <w:t>As the deer pants for the water</w:t>
+            </w:r>
+          </w:p>
+          <w:p>
+            <w:pPr>
+              <w:rPr>
+                <w:rFonts w:ascii="Arial" w:eastAsia="Times New Roman" w:hAnsi="Arial" w:cs="Arial"/>
+                <w:sz w:val="22"/>
+                <w:szCs w:val="22"/>
+                <w:lang w:val="en-GB" w:eastAsia="en-GB"/>
+              </w:rPr>
+            </w:pPr>
+            <w:r>
+              <w:rPr>
+                <w:rFonts w:ascii="Arial" w:eastAsia="Times New Roman" w:hAnsi="Arial" w:cs="Arial"/>
+                <w:sz w:val="22"/>
+                <w:szCs w:val="22"/>
+                <w:lang w:val="en-GB" w:eastAsia="en-GB"/>
+              </w:rPr>
+              <w:t xml:space="preserve">HON 158: </w:t>
+            </w:r>
+            <w:r>
+              <w:rPr>
+                <w:rFonts w:ascii="Arial" w:eastAsia="Times New Roman" w:hAnsi="Arial" w:cs="Arial"/>
+                <w:i/>
+                <w:sz w:val="22"/>
+                <w:szCs w:val="22"/>
+                <w:lang w:val="en-GB" w:eastAsia="en-GB"/>
+              </w:rPr>
+              <w:t>Glorious things of Thee are spoken</w:t>
+            </w:r>
           </w:p>
         </w:tc>
         <w:tc>
@@ -1555,7 +2459,7 @@
                 <w:sz w:val="22"/>
                 <w:szCs w:val="22"/>
               </w:rPr>
-              <w:t>15 March 2020</w:t>
+              <w:t>22 March 2020</w:t>
             </w:r>
             <w:r>
               <w:rPr>
@@ -1567,6 +2471,23 @@
               <w:t>10.45am</w:t>
             </w:r>
           </w:p>
+          <w:p>
+            <w:pPr>
+              <w:rPr>
+                <w:rFonts w:ascii="Arial" w:hAnsi="Arial" w:cs="Arial"/>
+                <w:sz w:val="22"/>
+                <w:szCs w:val="22"/>
+              </w:rPr>
+            </w:pPr>
+            <w:r>
+              <w:rPr>
+                <w:rFonts w:ascii="Arial" w:hAnsi="Arial" w:cs="Arial"/>
+                <w:sz w:val="22"/>
+                <w:szCs w:val="22"/>
+              </w:rPr>
+              <w:t>Mothering Sunday</w:t>
+            </w:r>
+          </w:p>
         </w:tc>
         <w:tc>
           <w:tcPr>
@@ -1603,7 +2524,7 @@
                 <w:sz w:val="22"/>
                 <w:szCs w:val="22"/>
               </w:rPr>
-              <w:t>Jo and Graham</w:t>
+              <w:t>Joyce and Brian</w:t>
             </w:r>
           </w:p>
         </w:tc>
@@ -1617,6 +2538,21 @@
                 <w:rFonts w:ascii="Arial" w:hAnsi="Arial" w:cs="Arial"/>
                 <w:sz w:val="22"/>
                 <w:szCs w:val="22"/>
+              </w:rPr>
+            </w:pPr>
+          </w:p>
+        </w:tc>
+        <w:tc>
+          <w:tcPr>
+            <w:tcW w:w="8229" w:type="dxa"/>
+          </w:tcPr>
+          <w:p>
+            <w:pPr>
+              <w:rPr>
+                <w:rFonts w:ascii="Arial" w:eastAsia="Times New Roman" w:hAnsi="Arial" w:cs="Arial"/>
+                <w:sz w:val="22"/>
+                <w:szCs w:val="22"/>
+                <w:lang w:val="en-GB" w:eastAsia="en-GB"/>
               </w:rPr>
             </w:pPr>
           </w:p>
@@ -1659,8 +2595,7 @@
                 <w:sz w:val="22"/>
                 <w:szCs w:val="22"/>
               </w:rPr>
-              <w:lastRenderedPageBreak/>
-              <w:t>22 March 2020</w:t>
+              <w:t>25 March 2020</w:t>
             </w:r>
             <w:r>
               <w:rPr>
@@ -1669,24 +2604,24 @@
                 <w:szCs w:val="22"/>
               </w:rPr>
               <w:br/>
-              <w:t>10.45am</w:t>
-            </w:r>
-          </w:p>
-          <w:p>
-            <w:pPr>
-              <w:rPr>
-                <w:rFonts w:ascii="Arial" w:hAnsi="Arial" w:cs="Arial"/>
-                <w:sz w:val="22"/>
-                <w:szCs w:val="22"/>
-              </w:rPr>
-            </w:pPr>
-            <w:r>
-              <w:rPr>
-                <w:rFonts w:ascii="Arial" w:hAnsi="Arial" w:cs="Arial"/>
-                <w:sz w:val="22"/>
-                <w:szCs w:val="22"/>
-              </w:rPr>
-              <w:t>Mothering Sunday</w:t>
+              <w:t>7.30pm</w:t>
+            </w:r>
+          </w:p>
+          <w:p>
+            <w:pPr>
+              <w:rPr>
+                <w:rFonts w:ascii="Arial" w:hAnsi="Arial" w:cs="Arial"/>
+                <w:sz w:val="22"/>
+                <w:szCs w:val="22"/>
+              </w:rPr>
+            </w:pPr>
+            <w:r>
+              <w:rPr>
+                <w:rFonts w:ascii="Arial" w:hAnsi="Arial" w:cs="Arial"/>
+                <w:sz w:val="22"/>
+                <w:szCs w:val="22"/>
+              </w:rPr>
+              <w:t>Annunciation</w:t>
             </w:r>
           </w:p>
         </w:tc>
@@ -1725,7 +2660,7 @@
                 <w:sz w:val="22"/>
                 <w:szCs w:val="22"/>
               </w:rPr>
-              <w:t>Joyce and Brian</w:t>
+              <w:t>Jo</w:t>
             </w:r>
           </w:p>
         </w:tc>
@@ -1741,6 +2676,224 @@
                 <w:szCs w:val="22"/>
               </w:rPr>
             </w:pPr>
+          </w:p>
+        </w:tc>
+        <w:tc>
+          <w:tcPr>
+            <w:tcW w:w="8229" w:type="dxa"/>
+          </w:tcPr>
+          <w:p>
+            <w:pPr>
+              <w:rPr>
+                <w:rFonts w:ascii="Arial" w:eastAsia="Times New Roman" w:hAnsi="Arial" w:cs="Arial"/>
+                <w:sz w:val="22"/>
+                <w:szCs w:val="22"/>
+                <w:lang w:val="en-GB" w:eastAsia="en-GB"/>
+              </w:rPr>
+            </w:pPr>
+            <w:r>
+              <w:rPr>
+                <w:rFonts w:ascii="Arial" w:eastAsia="Times New Roman" w:hAnsi="Arial" w:cs="Arial"/>
+                <w:sz w:val="22"/>
+                <w:szCs w:val="22"/>
+                <w:lang w:val="en-GB" w:eastAsia="en-GB"/>
+              </w:rPr>
+              <w:t xml:space="preserve">HON 136: </w:t>
+            </w:r>
+            <w:r>
+              <w:rPr>
+                <w:rFonts w:ascii="Arial" w:eastAsia="Times New Roman" w:hAnsi="Arial" w:cs="Arial"/>
+                <w:i/>
+                <w:sz w:val="22"/>
+                <w:szCs w:val="22"/>
+                <w:lang w:val="en-GB" w:eastAsia="en-GB"/>
+              </w:rPr>
+              <w:t xml:space="preserve">For Mary, mother of </w:t>
+            </w:r>
+            <w:r>
+              <w:rPr>
+                <w:rFonts w:ascii="Arial" w:eastAsia="Times New Roman" w:hAnsi="Arial" w:cs="Arial"/>
+                <w:i/>
+                <w:sz w:val="22"/>
+                <w:szCs w:val="22"/>
+                <w:lang w:val="en-GB" w:eastAsia="en-GB"/>
+              </w:rPr>
+              <w:t>the</w:t>
+            </w:r>
+            <w:r>
+              <w:rPr>
+                <w:rFonts w:ascii="Arial" w:eastAsia="Times New Roman" w:hAnsi="Arial" w:cs="Arial"/>
+                <w:i/>
+                <w:sz w:val="22"/>
+                <w:szCs w:val="22"/>
+                <w:lang w:val="en-GB" w:eastAsia="en-GB"/>
+              </w:rPr>
+              <w:t xml:space="preserve"> </w:t>
+            </w:r>
+            <w:r>
+              <w:rPr>
+                <w:rFonts w:ascii="Arial" w:eastAsia="Times New Roman" w:hAnsi="Arial" w:cs="Arial"/>
+                <w:i/>
+                <w:sz w:val="22"/>
+                <w:szCs w:val="22"/>
+                <w:lang w:val="en-GB" w:eastAsia="en-GB"/>
+              </w:rPr>
+              <w:t>Lord</w:t>
+            </w:r>
+          </w:p>
+          <w:p>
+            <w:pPr>
+              <w:rPr>
+                <w:rFonts w:ascii="Arial" w:eastAsia="Times New Roman" w:hAnsi="Arial" w:cs="Arial"/>
+                <w:sz w:val="22"/>
+                <w:szCs w:val="22"/>
+                <w:lang w:val="en-GB" w:eastAsia="en-GB"/>
+              </w:rPr>
+            </w:pPr>
+            <w:r>
+              <w:rPr>
+                <w:rFonts w:ascii="Arial" w:eastAsia="Times New Roman" w:hAnsi="Arial" w:cs="Arial"/>
+                <w:sz w:val="22"/>
+                <w:szCs w:val="22"/>
+                <w:lang w:val="en-GB" w:eastAsia="en-GB"/>
+              </w:rPr>
+              <w:t xml:space="preserve">HON 471: </w:t>
+            </w:r>
+            <w:r>
+              <w:rPr>
+                <w:rFonts w:ascii="Arial" w:eastAsia="Times New Roman" w:hAnsi="Arial" w:cs="Arial"/>
+                <w:i/>
+                <w:sz w:val="22"/>
+                <w:szCs w:val="22"/>
+                <w:lang w:val="en-GB" w:eastAsia="en-GB"/>
+              </w:rPr>
+              <w:t>The angel Gabriel from heav</w:t>
+            </w:r>
+            <w:r>
+              <w:rPr>
+                <w:rFonts w:ascii="Arial" w:eastAsia="Times New Roman" w:hAnsi="Arial" w:cs="Arial"/>
+                <w:i/>
+                <w:sz w:val="22"/>
+                <w:szCs w:val="22"/>
+                <w:lang w:val="en-GB" w:eastAsia="en-GB"/>
+              </w:rPr>
+              <w:t>e</w:t>
+            </w:r>
+            <w:r>
+              <w:rPr>
+                <w:rFonts w:ascii="Arial" w:eastAsia="Times New Roman" w:hAnsi="Arial" w:cs="Arial"/>
+                <w:i/>
+                <w:sz w:val="22"/>
+                <w:szCs w:val="22"/>
+                <w:lang w:val="en-GB" w:eastAsia="en-GB"/>
+              </w:rPr>
+              <w:t>n came</w:t>
+            </w:r>
+          </w:p>
+          <w:p>
+            <w:pPr>
+              <w:rPr>
+                <w:rFonts w:ascii="Arial" w:eastAsia="Times New Roman" w:hAnsi="Arial" w:cs="Arial"/>
+                <w:sz w:val="22"/>
+                <w:szCs w:val="22"/>
+                <w:lang w:val="en-GB" w:eastAsia="en-GB"/>
+              </w:rPr>
+            </w:pPr>
+            <w:r>
+              <w:rPr>
+                <w:rFonts w:ascii="Arial" w:eastAsia="Times New Roman" w:hAnsi="Arial" w:cs="Arial"/>
+                <w:sz w:val="22"/>
+                <w:szCs w:val="22"/>
+                <w:lang w:val="en-GB" w:eastAsia="en-GB"/>
+              </w:rPr>
+              <w:t xml:space="preserve">HON 448: </w:t>
+            </w:r>
+            <w:r>
+              <w:rPr>
+                <w:rFonts w:ascii="Arial" w:eastAsia="Times New Roman" w:hAnsi="Arial" w:cs="Arial"/>
+                <w:i/>
+                <w:sz w:val="22"/>
+                <w:szCs w:val="22"/>
+                <w:lang w:val="en-GB" w:eastAsia="en-GB"/>
+              </w:rPr>
+              <w:t>Sing we of the blessed mother</w:t>
+            </w:r>
+          </w:p>
+          <w:p>
+            <w:pPr>
+              <w:rPr>
+                <w:rFonts w:ascii="Arial" w:eastAsia="Times New Roman" w:hAnsi="Arial" w:cs="Arial"/>
+                <w:sz w:val="22"/>
+                <w:szCs w:val="22"/>
+                <w:lang w:val="en-GB" w:eastAsia="en-GB"/>
+              </w:rPr>
+            </w:pPr>
+            <w:r>
+              <w:rPr>
+                <w:rFonts w:ascii="Arial" w:eastAsia="Times New Roman" w:hAnsi="Arial" w:cs="Arial"/>
+                <w:sz w:val="22"/>
+                <w:szCs w:val="22"/>
+                <w:lang w:val="en-GB" w:eastAsia="en-GB"/>
+              </w:rPr>
+              <w:t xml:space="preserve">HON 63: </w:t>
+            </w:r>
+            <w:r>
+              <w:rPr>
+                <w:rFonts w:ascii="Arial" w:eastAsia="Times New Roman" w:hAnsi="Arial" w:cs="Arial"/>
+                <w:i/>
+                <w:sz w:val="22"/>
+                <w:szCs w:val="22"/>
+                <w:lang w:val="en-GB" w:eastAsia="en-GB"/>
+              </w:rPr>
+              <w:t>Blest are the pure in heart</w:t>
+            </w:r>
+          </w:p>
+          <w:p>
+            <w:pPr>
+              <w:rPr>
+                <w:rFonts w:ascii="Arial" w:eastAsia="Times New Roman" w:hAnsi="Arial" w:cs="Arial"/>
+                <w:sz w:val="22"/>
+                <w:szCs w:val="22"/>
+                <w:lang w:val="en-GB" w:eastAsia="en-GB"/>
+              </w:rPr>
+            </w:pPr>
+            <w:r>
+              <w:rPr>
+                <w:rFonts w:ascii="Arial" w:eastAsia="Times New Roman" w:hAnsi="Arial" w:cs="Arial"/>
+                <w:sz w:val="22"/>
+                <w:szCs w:val="22"/>
+                <w:lang w:val="en-GB" w:eastAsia="en-GB"/>
+              </w:rPr>
+              <w:t xml:space="preserve">HON </w:t>
+            </w:r>
+            <w:r>
+              <w:rPr>
+                <w:rFonts w:ascii="Arial" w:eastAsia="Times New Roman" w:hAnsi="Arial" w:cs="Arial"/>
+                <w:sz w:val="22"/>
+                <w:szCs w:val="22"/>
+                <w:lang w:val="en-GB" w:eastAsia="en-GB"/>
+              </w:rPr>
+              <w:t>567</w:t>
+            </w:r>
+            <w:r>
+              <w:rPr>
+                <w:rFonts w:ascii="Arial" w:eastAsia="Times New Roman" w:hAnsi="Arial" w:cs="Arial"/>
+                <w:sz w:val="22"/>
+                <w:szCs w:val="22"/>
+                <w:lang w:val="en-GB" w:eastAsia="en-GB"/>
+              </w:rPr>
+              <w:t xml:space="preserve">: </w:t>
+            </w:r>
+            <w:r>
+              <w:rPr>
+                <w:rFonts w:ascii="Arial" w:eastAsia="Times New Roman" w:hAnsi="Arial" w:cs="Arial"/>
+                <w:i/>
+                <w:sz w:val="22"/>
+                <w:szCs w:val="22"/>
+                <w:lang w:val="en-GB" w:eastAsia="en-GB"/>
+              </w:rPr>
+              <w:t>Ye, watchers and ye holy ones</w:t>
+            </w:r>
           </w:p>
         </w:tc>
         <w:tc>
@@ -1781,7 +2934,7 @@
                 <w:sz w:val="22"/>
                 <w:szCs w:val="22"/>
               </w:rPr>
-              <w:t>25 March 2020</w:t>
+              <w:t>29 March 2020</w:t>
             </w:r>
             <w:r>
               <w:rPr>
@@ -1790,25 +2943,35 @@
                 <w:szCs w:val="22"/>
               </w:rPr>
               <w:br/>
-              <w:t>7.30pm</w:t>
-            </w:r>
-          </w:p>
-          <w:p>
-            <w:pPr>
-              <w:rPr>
-                <w:rFonts w:ascii="Arial" w:hAnsi="Arial" w:cs="Arial"/>
-                <w:sz w:val="22"/>
-                <w:szCs w:val="22"/>
-              </w:rPr>
-            </w:pPr>
-            <w:r>
-              <w:rPr>
-                <w:rFonts w:ascii="Arial" w:hAnsi="Arial" w:cs="Arial"/>
-                <w:sz w:val="22"/>
-                <w:szCs w:val="22"/>
-              </w:rPr>
-              <w:t>Annunciation</w:t>
-            </w:r>
+            </w:r>
+            <w:r>
+              <w:rPr>
+                <w:rFonts w:ascii="Arial" w:hAnsi="Arial" w:cs="Arial"/>
+                <w:b/>
+                <w:sz w:val="22"/>
+                <w:szCs w:val="22"/>
+              </w:rPr>
+              <w:t>10.30am</w:t>
+            </w:r>
+            <w:r>
+              <w:rPr>
+                <w:rFonts w:ascii="Arial" w:hAnsi="Arial" w:cs="Arial"/>
+                <w:b/>
+                <w:sz w:val="22"/>
+                <w:szCs w:val="22"/>
+              </w:rPr>
+              <w:br/>
+              <w:t>All Saints’, Shelley</w:t>
+            </w:r>
+          </w:p>
+          <w:p>
+            <w:pPr>
+              <w:rPr>
+                <w:rFonts w:ascii="Arial" w:hAnsi="Arial" w:cs="Arial"/>
+                <w:sz w:val="22"/>
+                <w:szCs w:val="22"/>
+              </w:rPr>
+            </w:pPr>
           </w:p>
         </w:tc>
         <w:tc>
@@ -1829,24 +2992,24 @@
                 <w:sz w:val="22"/>
                 <w:szCs w:val="22"/>
               </w:rPr>
-              <w:t>Sung Eucharist</w:t>
-            </w:r>
-          </w:p>
-          <w:p>
-            <w:pPr>
-              <w:rPr>
-                <w:rFonts w:ascii="Arial" w:hAnsi="Arial" w:cs="Arial"/>
-                <w:sz w:val="22"/>
-                <w:szCs w:val="22"/>
-              </w:rPr>
-            </w:pPr>
-            <w:r>
-              <w:rPr>
-                <w:rFonts w:ascii="Arial" w:hAnsi="Arial" w:cs="Arial"/>
-                <w:sz w:val="22"/>
-                <w:szCs w:val="22"/>
-              </w:rPr>
-              <w:t>Jo</w:t>
+              <w:t>Benefice Eucharist</w:t>
+            </w:r>
+          </w:p>
+          <w:p>
+            <w:pPr>
+              <w:rPr>
+                <w:rFonts w:ascii="Arial" w:hAnsi="Arial" w:cs="Arial"/>
+                <w:sz w:val="22"/>
+                <w:szCs w:val="22"/>
+              </w:rPr>
+            </w:pPr>
+            <w:r>
+              <w:rPr>
+                <w:rFonts w:ascii="Arial" w:hAnsi="Arial" w:cs="Arial"/>
+                <w:sz w:val="22"/>
+                <w:szCs w:val="22"/>
+              </w:rPr>
+              <w:t>Jo and Jane/Cris</w:t>
             </w:r>
           </w:p>
         </w:tc>
@@ -1860,6 +3023,21 @@
                 <w:rFonts w:ascii="Arial" w:hAnsi="Arial" w:cs="Arial"/>
                 <w:sz w:val="22"/>
                 <w:szCs w:val="22"/>
+              </w:rPr>
+            </w:pPr>
+          </w:p>
+        </w:tc>
+        <w:tc>
+          <w:tcPr>
+            <w:tcW w:w="8229" w:type="dxa"/>
+          </w:tcPr>
+          <w:p>
+            <w:pPr>
+              <w:rPr>
+                <w:rFonts w:ascii="Arial" w:eastAsia="Times New Roman" w:hAnsi="Arial" w:cs="Arial"/>
+                <w:sz w:val="22"/>
+                <w:szCs w:val="22"/>
+                <w:lang w:val="en-GB" w:eastAsia="en-GB"/>
               </w:rPr>
             </w:pPr>
           </w:p>
@@ -1902,62 +3080,26 @@
                 <w:sz w:val="22"/>
                 <w:szCs w:val="22"/>
               </w:rPr>
-              <w:t>29 March 2020</w:t>
-            </w:r>
-            <w:r>
-              <w:rPr>
-                <w:rFonts w:ascii="Arial" w:hAnsi="Arial" w:cs="Arial"/>
-                <w:sz w:val="22"/>
-                <w:szCs w:val="22"/>
-              </w:rPr>
-              <w:br/>
-            </w:r>
-            <w:r>
-              <w:rPr>
-                <w:rFonts w:ascii="Arial" w:hAnsi="Arial" w:cs="Arial"/>
-                <w:b/>
-                <w:sz w:val="22"/>
-                <w:szCs w:val="22"/>
-              </w:rPr>
-              <w:t>10.</w:t>
-            </w:r>
-            <w:r>
-              <w:rPr>
-                <w:rFonts w:ascii="Arial" w:hAnsi="Arial" w:cs="Arial"/>
-                <w:b/>
-                <w:sz w:val="22"/>
-                <w:szCs w:val="22"/>
-              </w:rPr>
-              <w:t>30</w:t>
-            </w:r>
-            <w:r>
-              <w:rPr>
-                <w:rFonts w:ascii="Arial" w:hAnsi="Arial" w:cs="Arial"/>
-                <w:b/>
-                <w:sz w:val="22"/>
-                <w:szCs w:val="22"/>
-              </w:rPr>
-              <w:t>am</w:t>
-            </w:r>
-            <w:r>
-              <w:rPr>
-                <w:rFonts w:ascii="Arial" w:hAnsi="Arial" w:cs="Arial"/>
-                <w:b/>
-                <w:sz w:val="22"/>
-                <w:szCs w:val="22"/>
-              </w:rPr>
-              <w:br/>
-              <w:t>All Saints’, Shelley</w:t>
-            </w:r>
-          </w:p>
-          <w:p>
-            <w:pPr>
-              <w:rPr>
-                <w:rFonts w:ascii="Arial" w:hAnsi="Arial" w:cs="Arial"/>
-                <w:sz w:val="22"/>
-                <w:szCs w:val="22"/>
-              </w:rPr>
-            </w:pPr>
+              <w:t>9 April 2020</w:t>
+            </w:r>
+          </w:p>
+          <w:p>
+            <w:pPr>
+              <w:rPr>
+                <w:rFonts w:ascii="Arial" w:hAnsi="Arial" w:cs="Arial"/>
+                <w:color w:val="F79646" w:themeColor="accent6"/>
+                <w:sz w:val="22"/>
+                <w:szCs w:val="22"/>
+              </w:rPr>
+            </w:pPr>
+            <w:r>
+              <w:rPr>
+                <w:rFonts w:ascii="Arial" w:hAnsi="Arial" w:cs="Arial"/>
+                <w:sz w:val="22"/>
+                <w:szCs w:val="22"/>
+              </w:rPr>
+              <w:t>Maundy Thursday</w:t>
+            </w:r>
           </w:p>
         </w:tc>
         <w:tc>
@@ -1972,39 +3114,6 @@
                 <w:szCs w:val="22"/>
               </w:rPr>
             </w:pPr>
-            <w:r>
-              <w:rPr>
-                <w:rFonts w:ascii="Arial" w:hAnsi="Arial" w:cs="Arial"/>
-                <w:sz w:val="22"/>
-                <w:szCs w:val="22"/>
-              </w:rPr>
-              <w:t xml:space="preserve">Benefice </w:t>
-            </w:r>
-            <w:r>
-              <w:rPr>
-                <w:rFonts w:ascii="Arial" w:hAnsi="Arial" w:cs="Arial"/>
-                <w:sz w:val="22"/>
-                <w:szCs w:val="22"/>
-              </w:rPr>
-              <w:t>Eucharist</w:t>
-            </w:r>
-          </w:p>
-          <w:p>
-            <w:pPr>
-              <w:rPr>
-                <w:rFonts w:ascii="Arial" w:hAnsi="Arial" w:cs="Arial"/>
-                <w:sz w:val="22"/>
-                <w:szCs w:val="22"/>
-              </w:rPr>
-            </w:pPr>
-            <w:r>
-              <w:rPr>
-                <w:rFonts w:ascii="Arial" w:hAnsi="Arial" w:cs="Arial"/>
-                <w:sz w:val="22"/>
-                <w:szCs w:val="22"/>
-              </w:rPr>
-              <w:t>Jo and Jane/Cris</w:t>
-            </w:r>
           </w:p>
         </w:tc>
         <w:tc>
@@ -2027,6 +3136,127 @@
           </w:tcPr>
           <w:p>
             <w:pPr>
+              <w:tabs>
+                <w:tab w:val="left" w:pos="1418"/>
+              </w:tabs>
+              <w:rPr>
+                <w:rFonts w:ascii="Arial" w:eastAsia="Times New Roman" w:hAnsi="Arial" w:cs="Arial"/>
+                <w:sz w:val="22"/>
+                <w:szCs w:val="22"/>
+                <w:lang w:val="en-GB" w:eastAsia="en-GB"/>
+              </w:rPr>
+            </w:pPr>
+            <w:r>
+              <w:rPr>
+                <w:rFonts w:ascii="Arial" w:eastAsia="Times New Roman" w:hAnsi="Arial" w:cs="Arial"/>
+                <w:sz w:val="22"/>
+                <w:szCs w:val="22"/>
+                <w:lang w:val="en-GB" w:eastAsia="en-GB"/>
+              </w:rPr>
+              <w:t xml:space="preserve">HON 426: </w:t>
+            </w:r>
+            <w:r>
+              <w:rPr>
+                <w:rFonts w:ascii="Arial" w:eastAsia="Times New Roman" w:hAnsi="Arial" w:cs="Arial"/>
+                <w:i/>
+                <w:sz w:val="22"/>
+                <w:szCs w:val="22"/>
+                <w:lang w:val="en-GB" w:eastAsia="en-GB"/>
+              </w:rPr>
+              <w:t xml:space="preserve">Praise to the </w:t>
+            </w:r>
+            <w:r>
+              <w:rPr>
+                <w:rFonts w:ascii="Arial" w:eastAsia="Times New Roman" w:hAnsi="Arial" w:cs="Arial"/>
+                <w:i/>
+                <w:sz w:val="22"/>
+                <w:szCs w:val="22"/>
+                <w:lang w:val="en-GB" w:eastAsia="en-GB"/>
+              </w:rPr>
+              <w:t>H</w:t>
+            </w:r>
+            <w:r>
+              <w:rPr>
+                <w:rFonts w:ascii="Arial" w:eastAsia="Times New Roman" w:hAnsi="Arial" w:cs="Arial"/>
+                <w:i/>
+                <w:sz w:val="22"/>
+                <w:szCs w:val="22"/>
+                <w:lang w:val="en-GB" w:eastAsia="en-GB"/>
+              </w:rPr>
+              <w:t>oliest in the height</w:t>
+            </w:r>
+          </w:p>
+          <w:p>
+            <w:pPr>
+              <w:tabs>
+                <w:tab w:val="left" w:pos="1418"/>
+              </w:tabs>
+              <w:rPr>
+                <w:rFonts w:ascii="Arial" w:eastAsia="Times New Roman" w:hAnsi="Arial" w:cs="Arial"/>
+                <w:sz w:val="22"/>
+                <w:szCs w:val="22"/>
+                <w:lang w:val="en-GB" w:eastAsia="en-GB"/>
+              </w:rPr>
+            </w:pPr>
+            <w:r>
+              <w:rPr>
+                <w:rFonts w:ascii="Arial" w:eastAsia="Times New Roman" w:hAnsi="Arial" w:cs="Arial"/>
+                <w:sz w:val="22"/>
+                <w:szCs w:val="22"/>
+                <w:lang w:val="en-GB" w:eastAsia="en-GB"/>
+              </w:rPr>
+              <w:t xml:space="preserve">HON 4: </w:t>
+            </w:r>
+            <w:r>
+              <w:rPr>
+                <w:rFonts w:ascii="Arial" w:eastAsia="Times New Roman" w:hAnsi="Arial" w:cs="Arial"/>
+                <w:i/>
+                <w:sz w:val="22"/>
+                <w:szCs w:val="22"/>
+                <w:lang w:val="en-GB" w:eastAsia="en-GB"/>
+              </w:rPr>
+              <w:t>A new commandment</w:t>
+            </w:r>
+          </w:p>
+          <w:p>
+            <w:pPr>
+              <w:rPr>
+                <w:rFonts w:ascii="Arial" w:eastAsia="Times New Roman" w:hAnsi="Arial" w:cs="Arial"/>
+                <w:sz w:val="22"/>
+                <w:szCs w:val="22"/>
+                <w:lang w:val="en-GB" w:eastAsia="en-GB"/>
+              </w:rPr>
+            </w:pPr>
+            <w:r>
+              <w:rPr>
+                <w:rFonts w:ascii="Arial" w:eastAsia="Times New Roman" w:hAnsi="Arial" w:cs="Arial"/>
+                <w:sz w:val="22"/>
+                <w:szCs w:val="22"/>
+                <w:lang w:val="en-GB" w:eastAsia="en-GB"/>
+              </w:rPr>
+              <w:t xml:space="preserve">HON 29: </w:t>
+            </w:r>
+            <w:r>
+              <w:rPr>
+                <w:rFonts w:ascii="Arial" w:eastAsia="Times New Roman" w:hAnsi="Arial" w:cs="Arial"/>
+                <w:i/>
+                <w:sz w:val="22"/>
+                <w:szCs w:val="22"/>
+                <w:lang w:val="en-GB" w:eastAsia="en-GB"/>
+              </w:rPr>
+              <w:t>An upper room did our Lord prepare</w:t>
+            </w:r>
+          </w:p>
+        </w:tc>
+        <w:tc>
+          <w:tcPr>
+            <w:tcW w:w="8229" w:type="dxa"/>
+          </w:tcPr>
+          <w:p>
+            <w:pPr>
+              <w:tabs>
+                <w:tab w:val="left" w:pos="1418"/>
+              </w:tabs>
               <w:rPr>
                 <w:rFonts w:ascii="Arial" w:eastAsia="Times New Roman" w:hAnsi="Arial" w:cs="Arial"/>
                 <w:sz w:val="22"/>
@@ -2059,6 +3289,304 @@
                 <w:sz w:val="22"/>
                 <w:szCs w:val="22"/>
               </w:rPr>
+              <w:t>11 April 2020</w:t>
+            </w:r>
+          </w:p>
+          <w:p>
+            <w:pPr>
+              <w:rPr>
+                <w:rFonts w:ascii="Arial" w:hAnsi="Arial" w:cs="Arial"/>
+                <w:sz w:val="22"/>
+                <w:szCs w:val="22"/>
+              </w:rPr>
+            </w:pPr>
+            <w:r>
+              <w:rPr>
+                <w:rFonts w:ascii="Arial" w:hAnsi="Arial" w:cs="Arial"/>
+                <w:sz w:val="22"/>
+                <w:szCs w:val="22"/>
+              </w:rPr>
+              <w:t>The Easter Vigil</w:t>
+            </w:r>
+          </w:p>
+        </w:tc>
+        <w:tc>
+          <w:tcPr>
+            <w:tcW w:w="2978" w:type="dxa"/>
+          </w:tcPr>
+          <w:p>
+            <w:pPr>
+              <w:rPr>
+                <w:rFonts w:ascii="Arial" w:hAnsi="Arial" w:cs="Arial"/>
+                <w:sz w:val="22"/>
+                <w:szCs w:val="22"/>
+              </w:rPr>
+            </w:pPr>
+          </w:p>
+        </w:tc>
+        <w:tc>
+          <w:tcPr>
+            <w:tcW w:w="1702" w:type="dxa"/>
+          </w:tcPr>
+          <w:p>
+            <w:pPr>
+              <w:rPr>
+                <w:rFonts w:ascii="Arial" w:hAnsi="Arial" w:cs="Arial"/>
+                <w:sz w:val="22"/>
+                <w:szCs w:val="22"/>
+              </w:rPr>
+            </w:pPr>
+          </w:p>
+        </w:tc>
+        <w:tc>
+          <w:tcPr>
+            <w:tcW w:w="8229" w:type="dxa"/>
+          </w:tcPr>
+          <w:p>
+            <w:pPr>
+              <w:rPr>
+                <w:rFonts w:ascii="Arial" w:eastAsia="Times New Roman" w:hAnsi="Arial" w:cs="Arial"/>
+                <w:sz w:val="22"/>
+                <w:szCs w:val="22"/>
+                <w:lang w:val="en-GB" w:eastAsia="en-GB"/>
+              </w:rPr>
+            </w:pPr>
+            <w:r>
+              <w:rPr>
+                <w:rFonts w:ascii="Arial" w:eastAsia="Times New Roman" w:hAnsi="Arial" w:cs="Arial"/>
+                <w:sz w:val="22"/>
+                <w:szCs w:val="22"/>
+                <w:lang w:val="en-GB" w:eastAsia="en-GB"/>
+              </w:rPr>
+              <w:t xml:space="preserve">HON 355: </w:t>
+            </w:r>
+            <w:r>
+              <w:rPr>
+                <w:rFonts w:ascii="Arial" w:eastAsia="Times New Roman" w:hAnsi="Arial" w:cs="Arial"/>
+                <w:i/>
+                <w:sz w:val="22"/>
+                <w:szCs w:val="22"/>
+                <w:lang w:val="en-GB" w:eastAsia="en-GB"/>
+              </w:rPr>
+              <w:t>Now the green blade riseth</w:t>
+            </w:r>
+            <w:r>
+              <w:rPr>
+                <w:rFonts w:ascii="Arial" w:eastAsia="Times New Roman" w:hAnsi="Arial" w:cs="Arial"/>
+                <w:sz w:val="22"/>
+                <w:szCs w:val="22"/>
+                <w:lang w:val="en-GB" w:eastAsia="en-GB"/>
+              </w:rPr>
+              <w:t xml:space="preserve"> (to HON 268)</w:t>
+            </w:r>
+          </w:p>
+          <w:p>
+            <w:pPr>
+              <w:rPr>
+                <w:rFonts w:ascii="Arial" w:eastAsia="Times New Roman" w:hAnsi="Arial" w:cs="Arial"/>
+                <w:sz w:val="22"/>
+                <w:szCs w:val="22"/>
+                <w:lang w:val="en-GB" w:eastAsia="en-GB"/>
+              </w:rPr>
+            </w:pPr>
+          </w:p>
+        </w:tc>
+        <w:tc>
+          <w:tcPr>
+            <w:tcW w:w="8229" w:type="dxa"/>
+          </w:tcPr>
+          <w:p>
+            <w:pPr>
+              <w:rPr>
+                <w:rFonts w:ascii="Arial" w:eastAsia="Times New Roman" w:hAnsi="Arial" w:cs="Arial"/>
+                <w:sz w:val="22"/>
+                <w:szCs w:val="22"/>
+                <w:lang w:val="en-GB" w:eastAsia="en-GB"/>
+              </w:rPr>
+            </w:pPr>
+          </w:p>
+        </w:tc>
+      </w:tr>
+      <w:tr>
+        <w:trPr>
+          <w:cantSplit/>
+        </w:trPr>
+        <w:tc>
+          <w:tcPr>
+            <w:tcW w:w="2287" w:type="dxa"/>
+          </w:tcPr>
+          <w:p>
+            <w:pPr>
+              <w:rPr>
+                <w:rFonts w:ascii="Arial" w:hAnsi="Arial" w:cs="Arial"/>
+                <w:sz w:val="22"/>
+                <w:szCs w:val="22"/>
+              </w:rPr>
+            </w:pPr>
+            <w:r>
+              <w:rPr>
+                <w:rFonts w:ascii="Arial" w:hAnsi="Arial" w:cs="Arial"/>
+                <w:sz w:val="22"/>
+                <w:szCs w:val="22"/>
+              </w:rPr>
+              <w:t>12 April 2020</w:t>
+            </w:r>
+          </w:p>
+          <w:p>
+            <w:pPr>
+              <w:rPr>
+                <w:rFonts w:ascii="Arial" w:hAnsi="Arial" w:cs="Arial"/>
+                <w:sz w:val="22"/>
+                <w:szCs w:val="22"/>
+              </w:rPr>
+            </w:pPr>
+            <w:r>
+              <w:rPr>
+                <w:rFonts w:ascii="Arial" w:hAnsi="Arial" w:cs="Arial"/>
+                <w:sz w:val="22"/>
+                <w:szCs w:val="22"/>
+              </w:rPr>
+              <w:t>Easter Day</w:t>
+            </w:r>
+          </w:p>
+        </w:tc>
+        <w:tc>
+          <w:tcPr>
+            <w:tcW w:w="2978" w:type="dxa"/>
+          </w:tcPr>
+          <w:p>
+            <w:pPr>
+              <w:rPr>
+                <w:rFonts w:ascii="Arial" w:hAnsi="Arial" w:cs="Arial"/>
+                <w:sz w:val="22"/>
+                <w:szCs w:val="22"/>
+              </w:rPr>
+            </w:pPr>
+          </w:p>
+        </w:tc>
+        <w:tc>
+          <w:tcPr>
+            <w:tcW w:w="1702" w:type="dxa"/>
+          </w:tcPr>
+          <w:p>
+            <w:pPr>
+              <w:rPr>
+                <w:rFonts w:ascii="Arial" w:hAnsi="Arial" w:cs="Arial"/>
+                <w:sz w:val="22"/>
+                <w:szCs w:val="22"/>
+              </w:rPr>
+            </w:pPr>
+          </w:p>
+        </w:tc>
+        <w:tc>
+          <w:tcPr>
+            <w:tcW w:w="8229" w:type="dxa"/>
+          </w:tcPr>
+          <w:p>
+            <w:pPr>
+              <w:rPr>
+                <w:rFonts w:ascii="Arial" w:eastAsia="Times New Roman" w:hAnsi="Arial" w:cs="Arial"/>
+                <w:sz w:val="22"/>
+                <w:szCs w:val="22"/>
+                <w:lang w:val="en-GB" w:eastAsia="en-GB"/>
+              </w:rPr>
+            </w:pPr>
+            <w:r>
+              <w:rPr>
+                <w:rFonts w:ascii="Arial" w:eastAsia="Times New Roman" w:hAnsi="Arial" w:cs="Arial"/>
+                <w:i/>
+                <w:sz w:val="22"/>
+                <w:szCs w:val="22"/>
+                <w:lang w:val="en-GB" w:eastAsia="en-GB"/>
+              </w:rPr>
+              <w:t>Bless the Lord, O my soul</w:t>
+            </w:r>
+            <w:r>
+              <w:rPr>
+                <w:rFonts w:ascii="Arial" w:eastAsia="Times New Roman" w:hAnsi="Arial" w:cs="Arial"/>
+                <w:sz w:val="22"/>
+                <w:szCs w:val="22"/>
+                <w:lang w:val="en-GB" w:eastAsia="en-GB"/>
+              </w:rPr>
+              <w:t xml:space="preserve"> (</w:t>
+            </w:r>
+            <w:r>
+              <w:rPr>
+                <w:rFonts w:ascii="Arial" w:eastAsia="Times New Roman" w:hAnsi="Arial" w:cs="Arial"/>
+                <w:i/>
+                <w:sz w:val="22"/>
+                <w:szCs w:val="22"/>
+                <w:lang w:val="en-GB" w:eastAsia="en-GB"/>
+              </w:rPr>
+              <w:t>10,000 reasons</w:t>
+            </w:r>
+            <w:r>
+              <w:rPr>
+                <w:rFonts w:ascii="Arial" w:eastAsia="Times New Roman" w:hAnsi="Arial" w:cs="Arial"/>
+                <w:sz w:val="22"/>
+                <w:szCs w:val="22"/>
+                <w:lang w:val="en-GB" w:eastAsia="en-GB"/>
+              </w:rPr>
+              <w:t>)</w:t>
+            </w:r>
+            <w:r>
+              <w:rPr>
+                <w:rFonts w:ascii="Arial" w:eastAsia="Times New Roman" w:hAnsi="Arial" w:cs="Arial"/>
+                <w:sz w:val="22"/>
+                <w:szCs w:val="22"/>
+                <w:lang w:val="en-GB" w:eastAsia="en-GB"/>
+              </w:rPr>
+              <w:t xml:space="preserve"> </w:t>
+            </w:r>
+            <w:r>
+              <w:rPr>
+                <w:rFonts w:ascii="Arial" w:hAnsi="Arial" w:cs="Arial"/>
+                <w:sz w:val="22"/>
+                <w:szCs w:val="22"/>
+                <w:lang w:val="en-GB"/>
+              </w:rPr>
+              <w:t>(SMHS 9 and SoF 5 2231)</w:t>
+            </w:r>
+          </w:p>
+        </w:tc>
+        <w:tc>
+          <w:tcPr>
+            <w:tcW w:w="8229" w:type="dxa"/>
+          </w:tcPr>
+          <w:p>
+            <w:pPr>
+              <w:rPr>
+                <w:rFonts w:ascii="Arial" w:eastAsia="Times New Roman" w:hAnsi="Arial" w:cs="Arial"/>
+                <w:sz w:val="22"/>
+                <w:szCs w:val="22"/>
+                <w:lang w:val="en-GB" w:eastAsia="en-GB"/>
+              </w:rPr>
+            </w:pPr>
+          </w:p>
+        </w:tc>
+      </w:tr>
+      <w:tr>
+        <w:trPr>
+          <w:cantSplit/>
+        </w:trPr>
+        <w:tc>
+          <w:tcPr>
+            <w:tcW w:w="2287" w:type="dxa"/>
+          </w:tcPr>
+          <w:p>
+            <w:pPr>
+              <w:rPr>
+                <w:rFonts w:ascii="Arial" w:hAnsi="Arial" w:cs="Arial"/>
+                <w:sz w:val="22"/>
+                <w:szCs w:val="22"/>
+              </w:rPr>
+            </w:pPr>
+            <w:r>
+              <w:rPr>
+                <w:rFonts w:ascii="Arial" w:hAnsi="Arial" w:cs="Arial"/>
+                <w:sz w:val="22"/>
+                <w:szCs w:val="22"/>
+              </w:rPr>
               <w:t>19 April 2020</w:t>
             </w:r>
           </w:p>
@@ -2105,6 +3633,21 @@
               </w:rPr>
               <w:t>Sandra</w:t>
             </w:r>
+          </w:p>
+        </w:tc>
+        <w:tc>
+          <w:tcPr>
+            <w:tcW w:w="8229" w:type="dxa"/>
+          </w:tcPr>
+          <w:p>
+            <w:pPr>
+              <w:rPr>
+                <w:rFonts w:ascii="Arial" w:eastAsia="Times New Roman" w:hAnsi="Arial" w:cs="Arial"/>
+                <w:sz w:val="22"/>
+                <w:szCs w:val="22"/>
+                <w:lang w:val="en-GB" w:eastAsia="en-GB"/>
+              </w:rPr>
+            </w:pPr>
           </w:p>
         </w:tc>
         <w:tc>
@@ -4235,7 +5778,7 @@
 </file>
 
 <file path=customXml/itemProps1.xml><?xml version="1.0" encoding="utf-8"?>
-<ds:datastoreItem xmlns:ds="http://schemas.openxmlformats.org/officeDocument/2006/customXml" ds:itemID="{E2A234AD-645A-504C-96F5-E959A9AB8F76}">
+<ds:datastoreItem xmlns:ds="http://schemas.openxmlformats.org/officeDocument/2006/customXml" ds:itemID="{0140A128-954A-0A40-B4DD-DEA18DAA43E7}">
   <ds:schemaRefs>
     <ds:schemaRef ds:uri="http://schemas.openxmlformats.org/officeDocument/2006/bibliography"/>
   </ds:schemaRefs>

</xml_diff>

<commit_message>
Update music list; remove extraneous blog material
</commit_message>
<xml_diff>
--- a/resources/public/stmarys/musiclisting.docx
+++ b/resources/public/stmarys/musiclisting.docx
@@ -57,7 +57,7 @@
           <w:sz w:val="22"/>
           <w:szCs w:val="22"/>
         </w:rPr>
-        <w:t>10:45</w:t>
+        <w:t>8</w:t>
       </w:r>
       <w:r>
         <w:rPr>
@@ -66,6 +66,24 @@
           <w:sz w:val="22"/>
           <w:szCs w:val="22"/>
         </w:rPr>
+        <w:t>:</w:t>
+      </w:r>
+      <w:r>
+        <w:rPr>
+          <w:rFonts w:ascii="Arial" w:hAnsi="Arial" w:cs="Arial"/>
+          <w:i/>
+          <w:sz w:val="22"/>
+          <w:szCs w:val="22"/>
+        </w:rPr>
+        <w:t>10</w:t>
+      </w:r>
+      <w:r>
+        <w:rPr>
+          <w:rFonts w:ascii="Arial" w:hAnsi="Arial" w:cs="Arial"/>
+          <w:i/>
+          <w:sz w:val="22"/>
+          <w:szCs w:val="22"/>
+        </w:rPr>
         <w:t>a</w:t>
       </w:r>
       <w:r>
@@ -102,34 +120,7 @@
           <w:sz w:val="22"/>
           <w:szCs w:val="22"/>
         </w:rPr>
-        <w:t>2</w:t>
-      </w:r>
-      <w:r>
-        <w:rPr>
-          <w:rFonts w:ascii="Arial" w:hAnsi="Arial" w:cs="Arial"/>
-          <w:i/>
-          <w:sz w:val="22"/>
-          <w:szCs w:val="22"/>
-        </w:rPr>
-        <w:t>6</w:t>
-      </w:r>
-      <w:r>
-        <w:rPr>
-          <w:rFonts w:ascii="Arial" w:hAnsi="Arial" w:cs="Arial"/>
-          <w:i/>
-          <w:sz w:val="22"/>
-          <w:szCs w:val="22"/>
-        </w:rPr>
-        <w:t xml:space="preserve"> </w:t>
-      </w:r>
-      <w:r>
-        <w:rPr>
-          <w:rFonts w:ascii="Arial" w:hAnsi="Arial" w:cs="Arial"/>
-          <w:i/>
-          <w:sz w:val="22"/>
-          <w:szCs w:val="22"/>
-        </w:rPr>
-        <w:t xml:space="preserve">February </w:t>
+        <w:t xml:space="preserve">2 March </w:t>
       </w:r>
       <w:r>
         <w:rPr>
@@ -843,7 +834,7 @@
                 <w:sz w:val="22"/>
                 <w:szCs w:val="22"/>
               </w:rPr>
-              <w:t>26 February 2020</w:t>
+              <w:t>1 March 2020</w:t>
             </w:r>
             <w:r>
               <w:rPr>
@@ -852,24 +843,33 @@
                 <w:szCs w:val="22"/>
               </w:rPr>
               <w:br/>
-              <w:t>7.30pm</w:t>
-            </w:r>
-          </w:p>
-          <w:p>
-            <w:pPr>
-              <w:rPr>
-                <w:rFonts w:ascii="Arial" w:hAnsi="Arial" w:cs="Arial"/>
-                <w:sz w:val="22"/>
-                <w:szCs w:val="22"/>
-              </w:rPr>
-            </w:pPr>
-            <w:r>
-              <w:rPr>
-                <w:rFonts w:ascii="Arial" w:hAnsi="Arial" w:cs="Arial"/>
-                <w:sz w:val="22"/>
-                <w:szCs w:val="22"/>
-              </w:rPr>
-              <w:t>Ash Wednesday</w:t>
+              <w:t>10.45am</w:t>
+            </w:r>
+          </w:p>
+          <w:p>
+            <w:pPr>
+              <w:rPr>
+                <w:rFonts w:ascii="Arial" w:hAnsi="Arial" w:cs="Arial"/>
+                <w:sz w:val="22"/>
+                <w:szCs w:val="22"/>
+              </w:rPr>
+            </w:pPr>
+            <w:r>
+              <w:rPr>
+                <w:rFonts w:ascii="Arial" w:hAnsi="Arial" w:cs="Arial"/>
+                <w:sz w:val="22"/>
+                <w:szCs w:val="22"/>
+              </w:rPr>
+              <w:t>St David’s Day</w:t>
+            </w:r>
+            <w:r>
+              <w:rPr>
+                <w:rFonts w:ascii="Arial" w:hAnsi="Arial" w:cs="Arial"/>
+                <w:sz w:val="22"/>
+                <w:szCs w:val="22"/>
+              </w:rPr>
+              <w:br/>
+              <w:t>Lent 1</w:t>
             </w:r>
           </w:p>
         </w:tc>
@@ -908,7 +908,7 @@
                 <w:sz w:val="22"/>
                 <w:szCs w:val="22"/>
               </w:rPr>
-              <w:t>Jo and Graham</w:t>
+              <w:t>Jo and Claire</w:t>
             </w:r>
           </w:p>
         </w:tc>
@@ -975,7 +975,7 @@
                 <w:szCs w:val="22"/>
                 <w:lang w:val="en-GB" w:eastAsia="en-GB"/>
               </w:rPr>
-              <w:t xml:space="preserve">HON 315: </w:t>
+              <w:t xml:space="preserve">HON 261: </w:t>
             </w:r>
             <w:r>
               <w:rPr>
@@ -985,26 +985,7 @@
                 <w:szCs w:val="22"/>
                 <w:lang w:val="en-GB" w:eastAsia="en-GB"/>
               </w:rPr>
-              <w:t>Lord of our life</w:t>
-            </w:r>
-          </w:p>
-          <w:p>
-            <w:pPr>
-              <w:rPr>
-                <w:rFonts w:ascii="Arial" w:eastAsia="Times New Roman" w:hAnsi="Arial" w:cs="Arial"/>
-                <w:sz w:val="22"/>
-                <w:szCs w:val="22"/>
-                <w:lang w:val="en-GB" w:eastAsia="en-GB"/>
-              </w:rPr>
-            </w:pPr>
-            <w:r>
-              <w:rPr>
-                <w:rFonts w:ascii="Arial" w:eastAsia="Times New Roman" w:hAnsi="Arial" w:cs="Arial"/>
-                <w:sz w:val="22"/>
-                <w:szCs w:val="22"/>
-                <w:lang w:val="en-GB" w:eastAsia="en-GB"/>
-              </w:rPr>
-              <w:t xml:space="preserve">HON 360a: </w:t>
+              <w:t>Jesu</w:t>
             </w:r>
             <w:r>
               <w:rPr>
@@ -1014,26 +995,7 @@
                 <w:szCs w:val="22"/>
                 <w:lang w:val="en-GB" w:eastAsia="en-GB"/>
               </w:rPr>
-              <w:t>O for a closer walk with God</w:t>
-            </w:r>
-          </w:p>
-          <w:p>
-            <w:pPr>
-              <w:rPr>
-                <w:rFonts w:ascii="Arial" w:eastAsia="Times New Roman" w:hAnsi="Arial" w:cs="Arial"/>
-                <w:sz w:val="22"/>
-                <w:szCs w:val="22"/>
-                <w:lang w:val="en-GB" w:eastAsia="en-GB"/>
-              </w:rPr>
-            </w:pPr>
-            <w:r>
-              <w:rPr>
-                <w:rFonts w:ascii="Arial" w:eastAsia="Times New Roman" w:hAnsi="Arial" w:cs="Arial"/>
-                <w:sz w:val="22"/>
-                <w:szCs w:val="22"/>
-                <w:lang w:val="en-GB" w:eastAsia="en-GB"/>
-              </w:rPr>
-              <w:t xml:space="preserve">After the Ashing: HON 92: </w:t>
+              <w:t>s</w:t>
             </w:r>
             <w:r>
               <w:rPr>
@@ -1043,26 +1005,35 @@
                 <w:szCs w:val="22"/>
                 <w:lang w:val="en-GB" w:eastAsia="en-GB"/>
               </w:rPr>
-              <w:t>Come, Holy Ghost, our souls inspire</w:t>
-            </w:r>
-          </w:p>
-          <w:p>
-            <w:pPr>
-              <w:rPr>
-                <w:rFonts w:ascii="Arial" w:eastAsia="Times New Roman" w:hAnsi="Arial" w:cs="Arial"/>
-                <w:sz w:val="22"/>
-                <w:szCs w:val="22"/>
-                <w:lang w:val="en-GB" w:eastAsia="en-GB"/>
-              </w:rPr>
-            </w:pPr>
-            <w:r>
-              <w:rPr>
-                <w:rFonts w:ascii="Arial" w:eastAsia="Times New Roman" w:hAnsi="Arial" w:cs="Arial"/>
-                <w:sz w:val="22"/>
-                <w:szCs w:val="22"/>
-                <w:lang w:val="en-GB" w:eastAsia="en-GB"/>
-              </w:rPr>
-              <w:t xml:space="preserve">HON 312: </w:t>
+              <w:t xml:space="preserve">, lover of my soul </w:t>
+            </w:r>
+            <w:r>
+              <w:rPr>
+                <w:rFonts w:ascii="Arial" w:eastAsia="Times New Roman" w:hAnsi="Arial" w:cs="Arial"/>
+                <w:sz w:val="22"/>
+                <w:szCs w:val="22"/>
+                <w:lang w:val="en-GB" w:eastAsia="en-GB"/>
+              </w:rPr>
+              <w:t>with extension for last verse</w:t>
+            </w:r>
+          </w:p>
+          <w:p>
+            <w:pPr>
+              <w:rPr>
+                <w:rFonts w:ascii="Arial" w:eastAsia="Times New Roman" w:hAnsi="Arial" w:cs="Arial"/>
+                <w:sz w:val="22"/>
+                <w:szCs w:val="22"/>
+                <w:lang w:val="en-GB" w:eastAsia="en-GB"/>
+              </w:rPr>
+            </w:pPr>
+            <w:r>
+              <w:rPr>
+                <w:rFonts w:ascii="Arial" w:eastAsia="Times New Roman" w:hAnsi="Arial" w:cs="Arial"/>
+                <w:sz w:val="22"/>
+                <w:szCs w:val="22"/>
+                <w:lang w:val="en-GB" w:eastAsia="en-GB"/>
+              </w:rPr>
+              <w:t xml:space="preserve">HON 500: </w:t>
             </w:r>
             <w:r>
               <w:rPr>
@@ -1072,26 +1043,26 @@
                 <w:szCs w:val="22"/>
                 <w:lang w:val="en-GB" w:eastAsia="en-GB"/>
               </w:rPr>
-              <w:t>Lord Jesus, think on me</w:t>
-            </w:r>
-          </w:p>
-          <w:p>
-            <w:pPr>
-              <w:rPr>
-                <w:rFonts w:ascii="Arial" w:eastAsia="Times New Roman" w:hAnsi="Arial" w:cs="Arial"/>
-                <w:sz w:val="22"/>
-                <w:szCs w:val="22"/>
-                <w:lang w:val="en-GB" w:eastAsia="en-GB"/>
-              </w:rPr>
-            </w:pPr>
-            <w:r>
-              <w:rPr>
-                <w:rFonts w:ascii="Arial" w:eastAsia="Times New Roman" w:hAnsi="Arial" w:cs="Arial"/>
-                <w:sz w:val="22"/>
-                <w:szCs w:val="22"/>
-                <w:lang w:val="en-GB" w:eastAsia="en-GB"/>
-              </w:rPr>
-              <w:t xml:space="preserve">HON 112: </w:t>
+              <w:t>There is a redeemer</w:t>
+            </w:r>
+          </w:p>
+          <w:p>
+            <w:pPr>
+              <w:rPr>
+                <w:rFonts w:ascii="Arial" w:eastAsia="Times New Roman" w:hAnsi="Arial" w:cs="Arial"/>
+                <w:sz w:val="22"/>
+                <w:szCs w:val="22"/>
+                <w:lang w:val="en-GB" w:eastAsia="en-GB"/>
+              </w:rPr>
+            </w:pPr>
+            <w:r>
+              <w:rPr>
+                <w:rFonts w:ascii="Arial" w:eastAsia="Times New Roman" w:hAnsi="Arial" w:cs="Arial"/>
+                <w:sz w:val="22"/>
+                <w:szCs w:val="22"/>
+                <w:lang w:val="en-GB" w:eastAsia="en-GB"/>
+              </w:rPr>
+              <w:t xml:space="preserve">HON 144: </w:t>
             </w:r>
             <w:r>
               <w:rPr>
@@ -1101,26 +1072,7 @@
                 <w:szCs w:val="22"/>
                 <w:lang w:val="en-GB" w:eastAsia="en-GB"/>
               </w:rPr>
-              <w:t>Drop, drop, slow tears</w:t>
-            </w:r>
-          </w:p>
-          <w:p>
-            <w:pPr>
-              <w:rPr>
-                <w:rFonts w:ascii="Arial" w:eastAsia="Times New Roman" w:hAnsi="Arial" w:cs="Arial"/>
-                <w:sz w:val="22"/>
-                <w:szCs w:val="22"/>
-                <w:lang w:val="en-GB" w:eastAsia="en-GB"/>
-              </w:rPr>
-            </w:pPr>
-            <w:r>
-              <w:rPr>
-                <w:rFonts w:ascii="Arial" w:eastAsia="Times New Roman" w:hAnsi="Arial" w:cs="Arial"/>
-                <w:sz w:val="22"/>
-                <w:szCs w:val="22"/>
-                <w:lang w:val="en-GB" w:eastAsia="en-GB"/>
-              </w:rPr>
-              <w:t xml:space="preserve">HON 30: </w:t>
+              <w:t>Forty days and forty nights</w:t>
             </w:r>
             <w:r>
               <w:rPr>
@@ -1130,7 +1082,65 @@
                 <w:szCs w:val="22"/>
                 <w:lang w:val="en-GB" w:eastAsia="en-GB"/>
               </w:rPr>
-              <w:t>And can it be?</w:t>
+              <w:t xml:space="preserve"> in Judah’s desert</w:t>
+            </w:r>
+          </w:p>
+          <w:p>
+            <w:pPr>
+              <w:rPr>
+                <w:rFonts w:ascii="Arial" w:eastAsia="Times New Roman" w:hAnsi="Arial" w:cs="Arial"/>
+                <w:sz w:val="22"/>
+                <w:szCs w:val="22"/>
+                <w:lang w:val="en-GB" w:eastAsia="en-GB"/>
+              </w:rPr>
+            </w:pPr>
+            <w:r>
+              <w:rPr>
+                <w:rFonts w:ascii="Arial" w:eastAsia="Times New Roman" w:hAnsi="Arial" w:cs="Arial"/>
+                <w:sz w:val="22"/>
+                <w:szCs w:val="22"/>
+                <w:lang w:val="en-GB" w:eastAsia="en-GB"/>
+              </w:rPr>
+              <w:t xml:space="preserve">HON 375: </w:t>
+            </w:r>
+            <w:r>
+              <w:rPr>
+                <w:rFonts w:ascii="Arial" w:eastAsia="Times New Roman" w:hAnsi="Arial" w:cs="Arial"/>
+                <w:i/>
+                <w:sz w:val="22"/>
+                <w:szCs w:val="22"/>
+                <w:lang w:val="en-GB" w:eastAsia="en-GB"/>
+              </w:rPr>
+              <w:t>O let the son of God enfold you</w:t>
+            </w:r>
+          </w:p>
+          <w:p>
+            <w:pPr>
+              <w:rPr>
+                <w:rFonts w:ascii="Arial" w:eastAsia="Times New Roman" w:hAnsi="Arial" w:cs="Arial"/>
+                <w:sz w:val="22"/>
+                <w:szCs w:val="22"/>
+                <w:lang w:val="en-GB" w:eastAsia="en-GB"/>
+              </w:rPr>
+            </w:pPr>
+            <w:r>
+              <w:rPr>
+                <w:rFonts w:ascii="Arial" w:eastAsia="Times New Roman" w:hAnsi="Arial" w:cs="Arial"/>
+                <w:sz w:val="22"/>
+                <w:szCs w:val="22"/>
+                <w:lang w:val="en-GB" w:eastAsia="en-GB"/>
+              </w:rPr>
+              <w:t xml:space="preserve">HON 15: </w:t>
+            </w:r>
+            <w:r>
+              <w:rPr>
+                <w:rFonts w:ascii="Arial" w:eastAsia="Times New Roman" w:hAnsi="Arial" w:cs="Arial"/>
+                <w:i/>
+                <w:sz w:val="22"/>
+                <w:szCs w:val="22"/>
+                <w:lang w:val="en-GB" w:eastAsia="en-GB"/>
+              </w:rPr>
+              <w:t>All my hope on God is founded</w:t>
             </w:r>
           </w:p>
         </w:tc>
@@ -1172,7 +1182,7 @@
                 <w:sz w:val="22"/>
                 <w:szCs w:val="22"/>
               </w:rPr>
-              <w:t>1 March 2020</w:t>
+              <w:t>3 March 2020</w:t>
             </w:r>
             <w:r>
               <w:rPr>
@@ -1181,24 +1191,7 @@
                 <w:szCs w:val="22"/>
               </w:rPr>
               <w:br/>
-              <w:t>10.45am</w:t>
-            </w:r>
-          </w:p>
-          <w:p>
-            <w:pPr>
-              <w:rPr>
-                <w:rFonts w:ascii="Arial" w:hAnsi="Arial" w:cs="Arial"/>
-                <w:sz w:val="22"/>
-                <w:szCs w:val="22"/>
-              </w:rPr>
-            </w:pPr>
-            <w:r>
-              <w:rPr>
-                <w:rFonts w:ascii="Arial" w:hAnsi="Arial" w:cs="Arial"/>
-                <w:sz w:val="22"/>
-                <w:szCs w:val="22"/>
-              </w:rPr>
-              <w:t>St David’s Day</w:t>
+              <w:t>Tuesday</w:t>
             </w:r>
             <w:r>
               <w:rPr>
@@ -1207,7 +1200,7 @@
                 <w:szCs w:val="22"/>
               </w:rPr>
               <w:br/>
-              <w:t>Lent 1</w:t>
+              <w:t>11.00am</w:t>
             </w:r>
           </w:p>
         </w:tc>
@@ -1229,24 +1222,7 @@
                 <w:sz w:val="22"/>
                 <w:szCs w:val="22"/>
               </w:rPr>
-              <w:t>Sung Eucharist</w:t>
-            </w:r>
-          </w:p>
-          <w:p>
-            <w:pPr>
-              <w:rPr>
-                <w:rFonts w:ascii="Arial" w:hAnsi="Arial" w:cs="Arial"/>
-                <w:sz w:val="22"/>
-                <w:szCs w:val="22"/>
-              </w:rPr>
-            </w:pPr>
-            <w:r>
-              <w:rPr>
-                <w:rFonts w:ascii="Arial" w:hAnsi="Arial" w:cs="Arial"/>
-                <w:sz w:val="22"/>
-                <w:szCs w:val="22"/>
-              </w:rPr>
-              <w:t>Jo and Claire</w:t>
+              <w:t>Funeral of John William Bolton RIP</w:t>
             </w:r>
           </w:p>
         </w:tc>
@@ -1262,6 +1238,14 @@
                 <w:szCs w:val="22"/>
               </w:rPr>
             </w:pPr>
+            <w:r>
+              <w:rPr>
+                <w:rFonts w:ascii="Arial" w:hAnsi="Arial" w:cs="Arial"/>
+                <w:sz w:val="22"/>
+                <w:szCs w:val="22"/>
+              </w:rPr>
+              <w:t>Sandra</w:t>
+            </w:r>
           </w:p>
         </w:tc>
         <w:tc>
@@ -1284,7 +1268,44 @@
                 <w:szCs w:val="22"/>
                 <w:lang w:val="en-GB" w:eastAsia="en-GB"/>
               </w:rPr>
-              <w:t xml:space="preserve">HON 261: </w:t>
+              <w:t>Entrance: The Lark ascending (Vaughan-Williams, on CD)</w:t>
+            </w:r>
+          </w:p>
+          <w:p>
+            <w:pPr>
+              <w:rPr>
+                <w:rFonts w:ascii="Arial" w:eastAsia="Times New Roman" w:hAnsi="Arial" w:cs="Arial"/>
+                <w:sz w:val="22"/>
+                <w:szCs w:val="22"/>
+                <w:lang w:val="en-GB" w:eastAsia="en-GB"/>
+              </w:rPr>
+            </w:pPr>
+            <w:r>
+              <w:rPr>
+                <w:rFonts w:ascii="Arial" w:eastAsia="Times New Roman" w:hAnsi="Arial" w:cs="Arial"/>
+                <w:sz w:val="22"/>
+                <w:szCs w:val="22"/>
+                <w:lang w:val="en-GB" w:eastAsia="en-GB"/>
+              </w:rPr>
+              <w:t xml:space="preserve">HON </w:t>
+            </w:r>
+            <w:r>
+              <w:rPr>
+                <w:rFonts w:ascii="Arial" w:eastAsia="Times New Roman" w:hAnsi="Arial" w:cs="Arial"/>
+                <w:sz w:val="22"/>
+                <w:szCs w:val="22"/>
+                <w:lang w:val="en-GB" w:eastAsia="en-GB"/>
+              </w:rPr>
+              <w:t>337</w:t>
+            </w:r>
+            <w:r>
+              <w:rPr>
+                <w:rFonts w:ascii="Arial" w:eastAsia="Times New Roman" w:hAnsi="Arial" w:cs="Arial"/>
+                <w:sz w:val="22"/>
+                <w:szCs w:val="22"/>
+                <w:lang w:val="en-GB" w:eastAsia="en-GB"/>
+              </w:rPr>
+              <w:t xml:space="preserve">: </w:t>
             </w:r>
             <w:r>
               <w:rPr>
@@ -1294,7 +1315,44 @@
                 <w:szCs w:val="22"/>
                 <w:lang w:val="en-GB" w:eastAsia="en-GB"/>
               </w:rPr>
-              <w:t>Jesu</w:t>
+              <w:t>Morning has broken</w:t>
+            </w:r>
+          </w:p>
+          <w:p>
+            <w:pPr>
+              <w:rPr>
+                <w:rFonts w:ascii="Arial" w:eastAsia="Times New Roman" w:hAnsi="Arial" w:cs="Arial"/>
+                <w:sz w:val="22"/>
+                <w:szCs w:val="22"/>
+                <w:lang w:val="en-GB" w:eastAsia="en-GB"/>
+              </w:rPr>
+            </w:pPr>
+            <w:r>
+              <w:rPr>
+                <w:rFonts w:ascii="Arial" w:eastAsia="Times New Roman" w:hAnsi="Arial" w:cs="Arial"/>
+                <w:sz w:val="22"/>
+                <w:szCs w:val="22"/>
+                <w:lang w:val="en-GB" w:eastAsia="en-GB"/>
+              </w:rPr>
+              <w:t xml:space="preserve">HON </w:t>
+            </w:r>
+            <w:r>
+              <w:rPr>
+                <w:rFonts w:ascii="Arial" w:eastAsia="Times New Roman" w:hAnsi="Arial" w:cs="Arial"/>
+                <w:sz w:val="22"/>
+                <w:szCs w:val="22"/>
+                <w:lang w:val="en-GB" w:eastAsia="en-GB"/>
+              </w:rPr>
+              <w:t>490</w:t>
+            </w:r>
+            <w:r>
+              <w:rPr>
+                <w:rFonts w:ascii="Arial" w:eastAsia="Times New Roman" w:hAnsi="Arial" w:cs="Arial"/>
+                <w:sz w:val="22"/>
+                <w:szCs w:val="22"/>
+                <w:lang w:val="en-GB" w:eastAsia="en-GB"/>
+              </w:rPr>
+              <w:t xml:space="preserve">: </w:t>
             </w:r>
             <w:r>
               <w:rPr>
@@ -1304,7 +1362,16 @@
                 <w:szCs w:val="22"/>
                 <w:lang w:val="en-GB" w:eastAsia="en-GB"/>
               </w:rPr>
-              <w:t>s</w:t>
+              <w:t>The Lord's my shepherd</w:t>
+            </w:r>
+            <w:r>
+              <w:rPr>
+                <w:rFonts w:ascii="Arial" w:eastAsia="Times New Roman" w:hAnsi="Arial" w:cs="Arial"/>
+                <w:sz w:val="22"/>
+                <w:szCs w:val="22"/>
+                <w:lang w:val="en-GB" w:eastAsia="en-GB"/>
+              </w:rPr>
+              <w:t xml:space="preserve"> (to </w:t>
             </w:r>
             <w:r>
               <w:rPr>
@@ -1314,35 +1381,53 @@
                 <w:szCs w:val="22"/>
                 <w:lang w:val="en-GB" w:eastAsia="en-GB"/>
               </w:rPr>
-              <w:t xml:space="preserve">, lover of my soul </w:t>
-            </w:r>
-            <w:r>
-              <w:rPr>
-                <w:rFonts w:ascii="Arial" w:eastAsia="Times New Roman" w:hAnsi="Arial" w:cs="Arial"/>
-                <w:sz w:val="22"/>
-                <w:szCs w:val="22"/>
-                <w:lang w:val="en-GB" w:eastAsia="en-GB"/>
-              </w:rPr>
-              <w:t>with extension for last verse</w:t>
-            </w:r>
-          </w:p>
-          <w:p>
-            <w:pPr>
-              <w:rPr>
-                <w:rFonts w:ascii="Arial" w:eastAsia="Times New Roman" w:hAnsi="Arial" w:cs="Arial"/>
-                <w:sz w:val="22"/>
-                <w:szCs w:val="22"/>
-                <w:lang w:val="en-GB" w:eastAsia="en-GB"/>
-              </w:rPr>
-            </w:pPr>
-            <w:r>
-              <w:rPr>
-                <w:rFonts w:ascii="Arial" w:eastAsia="Times New Roman" w:hAnsi="Arial" w:cs="Arial"/>
-                <w:sz w:val="22"/>
-                <w:szCs w:val="22"/>
-                <w:lang w:val="en-GB" w:eastAsia="en-GB"/>
-              </w:rPr>
-              <w:t xml:space="preserve">HON 500: </w:t>
+              <w:t>Crimond</w:t>
+            </w:r>
+            <w:r>
+              <w:rPr>
+                <w:rFonts w:ascii="Arial" w:eastAsia="Times New Roman" w:hAnsi="Arial" w:cs="Arial"/>
+                <w:sz w:val="22"/>
+                <w:szCs w:val="22"/>
+                <w:lang w:val="en-GB" w:eastAsia="en-GB"/>
+              </w:rPr>
+              <w:t>)</w:t>
+            </w:r>
+          </w:p>
+          <w:p>
+            <w:pPr>
+              <w:rPr>
+                <w:rFonts w:ascii="Arial" w:eastAsia="Times New Roman" w:hAnsi="Arial" w:cs="Arial"/>
+                <w:sz w:val="22"/>
+                <w:szCs w:val="22"/>
+                <w:lang w:val="en-GB" w:eastAsia="en-GB"/>
+              </w:rPr>
+            </w:pPr>
+            <w:r>
+              <w:rPr>
+                <w:rFonts w:ascii="Arial" w:eastAsia="Times New Roman" w:hAnsi="Arial" w:cs="Arial"/>
+                <w:sz w:val="22"/>
+                <w:szCs w:val="22"/>
+                <w:lang w:val="en-GB" w:eastAsia="en-GB"/>
+              </w:rPr>
+              <w:t xml:space="preserve">HON </w:t>
+            </w:r>
+            <w:r>
+              <w:rPr>
+                <w:rFonts w:ascii="Arial" w:eastAsia="Times New Roman" w:hAnsi="Arial" w:cs="Arial"/>
+                <w:sz w:val="22"/>
+                <w:szCs w:val="22"/>
+                <w:lang w:val="en-GB" w:eastAsia="en-GB"/>
+              </w:rPr>
+              <w:t>313</w:t>
+            </w:r>
+            <w:r>
+              <w:rPr>
+                <w:rFonts w:ascii="Arial" w:eastAsia="Times New Roman" w:hAnsi="Arial" w:cs="Arial"/>
+                <w:sz w:val="22"/>
+                <w:szCs w:val="22"/>
+                <w:lang w:val="en-GB" w:eastAsia="en-GB"/>
+              </w:rPr>
+              <w:t xml:space="preserve">: </w:t>
             </w:r>
             <w:r>
               <w:rPr>
@@ -1352,104 +1437,26 @@
                 <w:szCs w:val="22"/>
                 <w:lang w:val="en-GB" w:eastAsia="en-GB"/>
               </w:rPr>
-              <w:t>There is a redeemer</w:t>
-            </w:r>
-          </w:p>
-          <w:p>
-            <w:pPr>
-              <w:rPr>
-                <w:rFonts w:ascii="Arial" w:eastAsia="Times New Roman" w:hAnsi="Arial" w:cs="Arial"/>
-                <w:sz w:val="22"/>
-                <w:szCs w:val="22"/>
-                <w:lang w:val="en-GB" w:eastAsia="en-GB"/>
-              </w:rPr>
-            </w:pPr>
-            <w:r>
-              <w:rPr>
-                <w:rFonts w:ascii="Arial" w:eastAsia="Times New Roman" w:hAnsi="Arial" w:cs="Arial"/>
-                <w:sz w:val="22"/>
-                <w:szCs w:val="22"/>
-                <w:lang w:val="en-GB" w:eastAsia="en-GB"/>
-              </w:rPr>
-              <w:t xml:space="preserve">HON 144: </w:t>
-            </w:r>
-            <w:r>
-              <w:rPr>
-                <w:rFonts w:ascii="Arial" w:eastAsia="Times New Roman" w:hAnsi="Arial" w:cs="Arial"/>
-                <w:i/>
-                <w:sz w:val="22"/>
-                <w:szCs w:val="22"/>
-                <w:lang w:val="en-GB" w:eastAsia="en-GB"/>
-              </w:rPr>
-              <w:t>Forty days and forty nights</w:t>
-            </w:r>
-            <w:r>
-              <w:rPr>
-                <w:rFonts w:ascii="Arial" w:eastAsia="Times New Roman" w:hAnsi="Arial" w:cs="Arial"/>
-                <w:i/>
-                <w:sz w:val="22"/>
-                <w:szCs w:val="22"/>
-                <w:lang w:val="en-GB" w:eastAsia="en-GB"/>
-              </w:rPr>
-              <w:t xml:space="preserve"> in Judah’s desert</w:t>
-            </w:r>
-          </w:p>
-          <w:p>
-            <w:pPr>
-              <w:rPr>
-                <w:rFonts w:ascii="Arial" w:eastAsia="Times New Roman" w:hAnsi="Arial" w:cs="Arial"/>
-                <w:sz w:val="22"/>
-                <w:szCs w:val="22"/>
-                <w:lang w:val="en-GB" w:eastAsia="en-GB"/>
-              </w:rPr>
-            </w:pPr>
-            <w:r>
-              <w:rPr>
-                <w:rFonts w:ascii="Arial" w:eastAsia="Times New Roman" w:hAnsi="Arial" w:cs="Arial"/>
-                <w:sz w:val="22"/>
-                <w:szCs w:val="22"/>
-                <w:lang w:val="en-GB" w:eastAsia="en-GB"/>
-              </w:rPr>
-              <w:t xml:space="preserve">HON 375: </w:t>
-            </w:r>
-            <w:r>
-              <w:rPr>
-                <w:rFonts w:ascii="Arial" w:eastAsia="Times New Roman" w:hAnsi="Arial" w:cs="Arial"/>
-                <w:i/>
-                <w:sz w:val="22"/>
-                <w:szCs w:val="22"/>
-                <w:lang w:val="en-GB" w:eastAsia="en-GB"/>
-              </w:rPr>
-              <w:t>O let the son of God enfold you</w:t>
-            </w:r>
-          </w:p>
-          <w:p>
-            <w:pPr>
-              <w:rPr>
-                <w:rFonts w:ascii="Arial" w:eastAsia="Times New Roman" w:hAnsi="Arial" w:cs="Arial"/>
-                <w:sz w:val="22"/>
-                <w:szCs w:val="22"/>
-                <w:lang w:val="en-GB" w:eastAsia="en-GB"/>
-              </w:rPr>
-            </w:pPr>
-            <w:r>
-              <w:rPr>
-                <w:rFonts w:ascii="Arial" w:eastAsia="Times New Roman" w:hAnsi="Arial" w:cs="Arial"/>
-                <w:sz w:val="22"/>
-                <w:szCs w:val="22"/>
-                <w:lang w:val="en-GB" w:eastAsia="en-GB"/>
-              </w:rPr>
-              <w:t xml:space="preserve">HON 15: </w:t>
-            </w:r>
-            <w:r>
-              <w:rPr>
-                <w:rFonts w:ascii="Arial" w:eastAsia="Times New Roman" w:hAnsi="Arial" w:cs="Arial"/>
-                <w:i/>
-                <w:sz w:val="22"/>
-                <w:szCs w:val="22"/>
-                <w:lang w:val="en-GB" w:eastAsia="en-GB"/>
-              </w:rPr>
-              <w:t>All my hope on God is founded</w:t>
+              <w:t>Lord of all hopefulness</w:t>
+            </w:r>
+          </w:p>
+          <w:p>
+            <w:pPr>
+              <w:rPr>
+                <w:rFonts w:ascii="Arial" w:eastAsia="Times New Roman" w:hAnsi="Arial" w:cs="Arial"/>
+                <w:sz w:val="22"/>
+                <w:szCs w:val="22"/>
+                <w:lang w:val="en-GB" w:eastAsia="en-GB"/>
+              </w:rPr>
+            </w:pPr>
+            <w:r>
+              <w:rPr>
+                <w:rFonts w:ascii="Arial" w:eastAsia="Times New Roman" w:hAnsi="Arial" w:cs="Arial"/>
+                <w:sz w:val="22"/>
+                <w:szCs w:val="22"/>
+                <w:lang w:val="en-GB" w:eastAsia="en-GB"/>
+              </w:rPr>
+              <w:t>Exit: Piano music (Bach, on CD)</w:t>
             </w:r>
           </w:p>
         </w:tc>
@@ -1491,7 +1498,7 @@
                 <w:sz w:val="22"/>
                 <w:szCs w:val="22"/>
               </w:rPr>
-              <w:t>3 March 2020</w:t>
+              <w:t>8 March 2020</w:t>
             </w:r>
             <w:r>
               <w:rPr>
@@ -1500,16 +1507,24 @@
                 <w:szCs w:val="22"/>
               </w:rPr>
               <w:br/>
-              <w:t>Tuesday</w:t>
-            </w:r>
-            <w:r>
-              <w:rPr>
-                <w:rFonts w:ascii="Arial" w:hAnsi="Arial" w:cs="Arial"/>
-                <w:sz w:val="22"/>
-                <w:szCs w:val="22"/>
-              </w:rPr>
-              <w:br/>
-              <w:t>11.00am</w:t>
+              <w:t>10.45am</w:t>
+            </w:r>
+          </w:p>
+          <w:p>
+            <w:pPr>
+              <w:rPr>
+                <w:rFonts w:ascii="Arial" w:hAnsi="Arial" w:cs="Arial"/>
+                <w:sz w:val="22"/>
+                <w:szCs w:val="22"/>
+              </w:rPr>
+            </w:pPr>
+            <w:r>
+              <w:rPr>
+                <w:rFonts w:ascii="Arial" w:hAnsi="Arial" w:cs="Arial"/>
+                <w:sz w:val="22"/>
+                <w:szCs w:val="22"/>
+              </w:rPr>
+              <w:t>Lent 2</w:t>
             </w:r>
           </w:p>
         </w:tc>
@@ -1531,7 +1546,24 @@
                 <w:sz w:val="22"/>
                 <w:szCs w:val="22"/>
               </w:rPr>
-              <w:t>Funeral of John William Bolton RIP</w:t>
+              <w:t>Sung Eucharist</w:t>
+            </w:r>
+          </w:p>
+          <w:p>
+            <w:pPr>
+              <w:rPr>
+                <w:rFonts w:ascii="Arial" w:hAnsi="Arial" w:cs="Arial"/>
+                <w:sz w:val="22"/>
+                <w:szCs w:val="22"/>
+              </w:rPr>
+            </w:pPr>
+            <w:r>
+              <w:rPr>
+                <w:rFonts w:ascii="Arial" w:hAnsi="Arial" w:cs="Arial"/>
+                <w:sz w:val="22"/>
+                <w:szCs w:val="22"/>
+              </w:rPr>
+              <w:t>Jo and Jackie</w:t>
             </w:r>
           </w:p>
         </w:tc>
@@ -1547,14 +1579,6 @@
                 <w:szCs w:val="22"/>
               </w:rPr>
             </w:pPr>
-            <w:r>
-              <w:rPr>
-                <w:rFonts w:ascii="Arial" w:hAnsi="Arial" w:cs="Arial"/>
-                <w:sz w:val="22"/>
-                <w:szCs w:val="22"/>
-              </w:rPr>
-              <w:t>Sandra</w:t>
-            </w:r>
           </w:p>
         </w:tc>
         <w:tc>
@@ -1577,44 +1601,7 @@
                 <w:szCs w:val="22"/>
                 <w:lang w:val="en-GB" w:eastAsia="en-GB"/>
               </w:rPr>
-              <w:t>Entrance: The Lark ascending (Vaughan-Williams, on CD)</w:t>
-            </w:r>
-          </w:p>
-          <w:p>
-            <w:pPr>
-              <w:rPr>
-                <w:rFonts w:ascii="Arial" w:eastAsia="Times New Roman" w:hAnsi="Arial" w:cs="Arial"/>
-                <w:sz w:val="22"/>
-                <w:szCs w:val="22"/>
-                <w:lang w:val="en-GB" w:eastAsia="en-GB"/>
-              </w:rPr>
-            </w:pPr>
-            <w:r>
-              <w:rPr>
-                <w:rFonts w:ascii="Arial" w:eastAsia="Times New Roman" w:hAnsi="Arial" w:cs="Arial"/>
-                <w:sz w:val="22"/>
-                <w:szCs w:val="22"/>
-                <w:lang w:val="en-GB" w:eastAsia="en-GB"/>
-              </w:rPr>
-              <w:t xml:space="preserve">HON </w:t>
-            </w:r>
-            <w:r>
-              <w:rPr>
-                <w:rFonts w:ascii="Arial" w:eastAsia="Times New Roman" w:hAnsi="Arial" w:cs="Arial"/>
-                <w:sz w:val="22"/>
-                <w:szCs w:val="22"/>
-                <w:lang w:val="en-GB" w:eastAsia="en-GB"/>
-              </w:rPr>
-              <w:t>337</w:t>
-            </w:r>
-            <w:r>
-              <w:rPr>
-                <w:rFonts w:ascii="Arial" w:eastAsia="Times New Roman" w:hAnsi="Arial" w:cs="Arial"/>
-                <w:sz w:val="22"/>
-                <w:szCs w:val="22"/>
-                <w:lang w:val="en-GB" w:eastAsia="en-GB"/>
-              </w:rPr>
-              <w:t xml:space="preserve">: </w:t>
+              <w:t xml:space="preserve">HON 388: </w:t>
             </w:r>
             <w:r>
               <w:rPr>
@@ -1624,44 +1611,26 @@
                 <w:szCs w:val="22"/>
                 <w:lang w:val="en-GB" w:eastAsia="en-GB"/>
               </w:rPr>
-              <w:t>Morning has broken</w:t>
-            </w:r>
-          </w:p>
-          <w:p>
-            <w:pPr>
-              <w:rPr>
-                <w:rFonts w:ascii="Arial" w:eastAsia="Times New Roman" w:hAnsi="Arial" w:cs="Arial"/>
-                <w:sz w:val="22"/>
-                <w:szCs w:val="22"/>
-                <w:lang w:val="en-GB" w:eastAsia="en-GB"/>
-              </w:rPr>
-            </w:pPr>
-            <w:r>
-              <w:rPr>
-                <w:rFonts w:ascii="Arial" w:eastAsia="Times New Roman" w:hAnsi="Arial" w:cs="Arial"/>
-                <w:sz w:val="22"/>
-                <w:szCs w:val="22"/>
-                <w:lang w:val="en-GB" w:eastAsia="en-GB"/>
-              </w:rPr>
-              <w:t xml:space="preserve">HON </w:t>
-            </w:r>
-            <w:r>
-              <w:rPr>
-                <w:rFonts w:ascii="Arial" w:eastAsia="Times New Roman" w:hAnsi="Arial" w:cs="Arial"/>
-                <w:sz w:val="22"/>
-                <w:szCs w:val="22"/>
-                <w:lang w:val="en-GB" w:eastAsia="en-GB"/>
-              </w:rPr>
-              <w:t>490</w:t>
-            </w:r>
-            <w:r>
-              <w:rPr>
-                <w:rFonts w:ascii="Arial" w:eastAsia="Times New Roman" w:hAnsi="Arial" w:cs="Arial"/>
-                <w:sz w:val="22"/>
-                <w:szCs w:val="22"/>
-                <w:lang w:val="en-GB" w:eastAsia="en-GB"/>
-              </w:rPr>
-              <w:t xml:space="preserve">: </w:t>
+              <w:t>O praise ye the Lord!</w:t>
+            </w:r>
+          </w:p>
+          <w:p>
+            <w:pPr>
+              <w:rPr>
+                <w:rFonts w:ascii="Arial" w:eastAsia="Times New Roman" w:hAnsi="Arial" w:cs="Arial"/>
+                <w:sz w:val="22"/>
+                <w:szCs w:val="22"/>
+                <w:lang w:val="en-GB" w:eastAsia="en-GB"/>
+              </w:rPr>
+            </w:pPr>
+            <w:r>
+              <w:rPr>
+                <w:rFonts w:ascii="Arial" w:eastAsia="Times New Roman" w:hAnsi="Arial" w:cs="Arial"/>
+                <w:sz w:val="22"/>
+                <w:szCs w:val="22"/>
+                <w:lang w:val="en-GB" w:eastAsia="en-GB"/>
+              </w:rPr>
+              <w:t xml:space="preserve">HON 428: </w:t>
             </w:r>
             <w:r>
               <w:rPr>
@@ -1671,9 +1640,11 @@
                 <w:szCs w:val="22"/>
                 <w:lang w:val="en-GB" w:eastAsia="en-GB"/>
               </w:rPr>
-              <w:t xml:space="preserve">The Lord's my </w:t>
-            </w:r>
-            <w:r>
+              <w:t>Purify my heart</w:t>
+            </w:r>
+          </w:p>
+          <w:p>
+            <w:pPr>
               <w:rPr>
                 <w:rFonts w:ascii="Arial" w:eastAsia="Times New Roman" w:hAnsi="Arial" w:cs="Arial"/>
                 <w:i/>
@@ -1681,7 +1652,15 @@
                 <w:szCs w:val="22"/>
                 <w:lang w:val="en-GB" w:eastAsia="en-GB"/>
               </w:rPr>
-              <w:t>s</w:t>
+            </w:pPr>
+            <w:r>
+              <w:rPr>
+                <w:rFonts w:ascii="Arial" w:eastAsia="Times New Roman" w:hAnsi="Arial" w:cs="Arial"/>
+                <w:sz w:val="22"/>
+                <w:szCs w:val="22"/>
+                <w:lang w:val="en-GB" w:eastAsia="en-GB"/>
+              </w:rPr>
+              <w:t xml:space="preserve">HON 139: </w:t>
             </w:r>
             <w:r>
               <w:rPr>
@@ -1691,16 +1670,54 @@
                 <w:szCs w:val="22"/>
                 <w:lang w:val="en-GB" w:eastAsia="en-GB"/>
               </w:rPr>
-              <w:t>hepherd</w:t>
-            </w:r>
-            <w:r>
-              <w:rPr>
-                <w:rFonts w:ascii="Arial" w:eastAsia="Times New Roman" w:hAnsi="Arial" w:cs="Arial"/>
-                <w:sz w:val="22"/>
-                <w:szCs w:val="22"/>
-                <w:lang w:val="en-GB" w:eastAsia="en-GB"/>
-              </w:rPr>
-              <w:t xml:space="preserve"> (to </w:t>
+              <w:t>For the healing of the nations</w:t>
+            </w:r>
+          </w:p>
+          <w:p>
+            <w:pPr>
+              <w:rPr>
+                <w:rFonts w:ascii="Arial" w:eastAsia="Times New Roman" w:hAnsi="Arial" w:cs="Arial"/>
+                <w:sz w:val="22"/>
+                <w:szCs w:val="22"/>
+                <w:lang w:val="en-GB" w:eastAsia="en-GB"/>
+              </w:rPr>
+            </w:pPr>
+            <w:r>
+              <w:rPr>
+                <w:rFonts w:ascii="Arial" w:eastAsia="Times New Roman" w:hAnsi="Arial" w:cs="Arial"/>
+                <w:sz w:val="22"/>
+                <w:szCs w:val="22"/>
+                <w:lang w:val="en-GB" w:eastAsia="en-GB"/>
+              </w:rPr>
+              <w:t>Communion:</w:t>
+            </w:r>
+          </w:p>
+          <w:p>
+            <w:pPr>
+              <w:rPr>
+                <w:rFonts w:ascii="Arial" w:eastAsia="Times New Roman" w:hAnsi="Arial" w:cs="Arial"/>
+                <w:sz w:val="22"/>
+                <w:szCs w:val="22"/>
+                <w:lang w:val="en-GB" w:eastAsia="en-GB"/>
+              </w:rPr>
+            </w:pPr>
+            <w:r>
+              <w:rPr>
+                <w:rFonts w:ascii="Arial" w:eastAsia="Times New Roman" w:hAnsi="Arial" w:cs="Arial"/>
+                <w:sz w:val="22"/>
+                <w:szCs w:val="22"/>
+                <w:lang w:val="en-GB" w:eastAsia="en-GB"/>
+              </w:rPr>
+              <w:tab/>
+            </w:r>
+            <w:r>
+              <w:rPr>
+                <w:rFonts w:ascii="Arial" w:eastAsia="Times New Roman" w:hAnsi="Arial" w:cs="Arial"/>
+                <w:sz w:val="22"/>
+                <w:szCs w:val="22"/>
+                <w:lang w:val="en-GB" w:eastAsia="en-GB"/>
+              </w:rPr>
+              <w:t xml:space="preserve">HON 5: </w:t>
             </w:r>
             <w:r>
               <w:rPr>
@@ -1710,57 +1727,11 @@
                 <w:szCs w:val="22"/>
                 <w:lang w:val="en-GB" w:eastAsia="en-GB"/>
               </w:rPr>
-              <w:t>Crimond</w:t>
-            </w:r>
-            <w:r>
-              <w:rPr>
-                <w:rFonts w:ascii="Arial" w:eastAsia="Times New Roman" w:hAnsi="Arial" w:cs="Arial"/>
-                <w:sz w:val="22"/>
-                <w:szCs w:val="22"/>
-                <w:lang w:val="en-GB" w:eastAsia="en-GB"/>
-              </w:rPr>
-              <w:t>)</w:t>
-            </w:r>
-          </w:p>
-          <w:p>
-            <w:pPr>
-              <w:rPr>
-                <w:rFonts w:ascii="Arial" w:eastAsia="Times New Roman" w:hAnsi="Arial" w:cs="Arial"/>
-                <w:sz w:val="22"/>
-                <w:szCs w:val="22"/>
-                <w:lang w:val="en-GB" w:eastAsia="en-GB"/>
-              </w:rPr>
-            </w:pPr>
-            <w:r>
-              <w:rPr>
-                <w:rFonts w:ascii="Arial" w:eastAsia="Times New Roman" w:hAnsi="Arial" w:cs="Arial"/>
-                <w:sz w:val="22"/>
-                <w:szCs w:val="22"/>
-                <w:lang w:val="en-GB" w:eastAsia="en-GB"/>
-              </w:rPr>
-              <w:t xml:space="preserve">HON </w:t>
-            </w:r>
-            <w:r>
-              <w:rPr>
-                <w:rFonts w:ascii="Arial" w:eastAsia="Times New Roman" w:hAnsi="Arial" w:cs="Arial"/>
-                <w:sz w:val="22"/>
-                <w:szCs w:val="22"/>
-                <w:lang w:val="en-GB" w:eastAsia="en-GB"/>
-              </w:rPr>
-              <w:t>313</w:t>
-            </w:r>
-            <w:bookmarkStart w:id="0" w:name="_GoBack"/>
-            <w:bookmarkEnd w:id="0"/>
-            <w:r>
-              <w:rPr>
-                <w:rFonts w:ascii="Arial" w:eastAsia="Times New Roman" w:hAnsi="Arial" w:cs="Arial"/>
-                <w:sz w:val="22"/>
-                <w:szCs w:val="22"/>
-                <w:lang w:val="en-GB" w:eastAsia="en-GB"/>
-              </w:rPr>
-              <w:t xml:space="preserve">: </w:t>
-            </w:r>
-            <w:r>
+              <w:t>Abba, Father</w:t>
+            </w:r>
+          </w:p>
+          <w:p>
+            <w:pPr>
               <w:rPr>
                 <w:rFonts w:ascii="Arial" w:eastAsia="Times New Roman" w:hAnsi="Arial" w:cs="Arial"/>
                 <w:i/>
@@ -1768,26 +1739,63 @@
                 <w:szCs w:val="22"/>
                 <w:lang w:val="en-GB" w:eastAsia="en-GB"/>
               </w:rPr>
-              <w:t>Lord of all hopefulness</w:t>
-            </w:r>
-          </w:p>
-          <w:p>
-            <w:pPr>
-              <w:rPr>
-                <w:rFonts w:ascii="Arial" w:eastAsia="Times New Roman" w:hAnsi="Arial" w:cs="Arial"/>
-                <w:sz w:val="22"/>
-                <w:szCs w:val="22"/>
-                <w:lang w:val="en-GB" w:eastAsia="en-GB"/>
-              </w:rPr>
-            </w:pPr>
-            <w:r>
-              <w:rPr>
-                <w:rFonts w:ascii="Arial" w:eastAsia="Times New Roman" w:hAnsi="Arial" w:cs="Arial"/>
-                <w:sz w:val="22"/>
-                <w:szCs w:val="22"/>
-                <w:lang w:val="en-GB" w:eastAsia="en-GB"/>
-              </w:rPr>
-              <w:t>Exit: Piano music (Bach, on CD)</w:t>
+            </w:pPr>
+            <w:r>
+              <w:rPr>
+                <w:rFonts w:ascii="Arial" w:eastAsia="Times New Roman" w:hAnsi="Arial" w:cs="Arial"/>
+                <w:sz w:val="22"/>
+                <w:szCs w:val="22"/>
+                <w:lang w:val="en-GB" w:eastAsia="en-GB"/>
+              </w:rPr>
+              <w:tab/>
+            </w:r>
+            <w:r>
+              <w:rPr>
+                <w:rFonts w:ascii="Arial" w:eastAsia="Times New Roman" w:hAnsi="Arial" w:cs="Arial"/>
+                <w:sz w:val="22"/>
+                <w:szCs w:val="22"/>
+                <w:lang w:val="en-GB" w:eastAsia="en-GB"/>
+              </w:rPr>
+              <w:t xml:space="preserve">HON 52: </w:t>
+            </w:r>
+            <w:r>
+              <w:rPr>
+                <w:rFonts w:ascii="Arial" w:eastAsia="Times New Roman" w:hAnsi="Arial" w:cs="Arial"/>
+                <w:i/>
+                <w:sz w:val="22"/>
+                <w:szCs w:val="22"/>
+                <w:lang w:val="en-GB" w:eastAsia="en-GB"/>
+              </w:rPr>
+              <w:t>Be still and know that I am God</w:t>
+            </w:r>
+          </w:p>
+          <w:p>
+            <w:pPr>
+              <w:rPr>
+                <w:rFonts w:ascii="Arial" w:eastAsia="Times New Roman" w:hAnsi="Arial" w:cs="Arial"/>
+                <w:sz w:val="22"/>
+                <w:szCs w:val="22"/>
+                <w:lang w:val="en-GB" w:eastAsia="en-GB"/>
+              </w:rPr>
+            </w:pPr>
+            <w:r>
+              <w:rPr>
+                <w:rFonts w:ascii="Arial" w:eastAsia="Times New Roman" w:hAnsi="Arial" w:cs="Arial"/>
+                <w:sz w:val="22"/>
+                <w:szCs w:val="22"/>
+                <w:lang w:val="en-GB" w:eastAsia="en-GB"/>
+              </w:rPr>
+              <w:t xml:space="preserve">HON 518: </w:t>
+            </w:r>
+            <w:r>
+              <w:rPr>
+                <w:rFonts w:ascii="Arial" w:eastAsia="Times New Roman" w:hAnsi="Arial" w:cs="Arial"/>
+                <w:i/>
+                <w:sz w:val="22"/>
+                <w:szCs w:val="22"/>
+                <w:lang w:val="en-GB" w:eastAsia="en-GB"/>
+              </w:rPr>
+              <w:t>Thy hand, O Lord, has guided</w:t>
             </w:r>
           </w:p>
         </w:tc>
@@ -1829,7 +1837,8 @@
                 <w:sz w:val="22"/>
                 <w:szCs w:val="22"/>
               </w:rPr>
-              <w:t>8 March 2020</w:t>
+              <w:lastRenderedPageBreak/>
+              <w:t>12 March 2020</w:t>
             </w:r>
             <w:r>
               <w:rPr>
@@ -1838,24 +1847,16 @@
                 <w:szCs w:val="22"/>
               </w:rPr>
               <w:br/>
-              <w:t>10.45am</w:t>
-            </w:r>
-          </w:p>
-          <w:p>
-            <w:pPr>
-              <w:rPr>
-                <w:rFonts w:ascii="Arial" w:hAnsi="Arial" w:cs="Arial"/>
-                <w:sz w:val="22"/>
-                <w:szCs w:val="22"/>
-              </w:rPr>
-            </w:pPr>
-            <w:r>
-              <w:rPr>
-                <w:rFonts w:ascii="Arial" w:hAnsi="Arial" w:cs="Arial"/>
-                <w:sz w:val="22"/>
-                <w:szCs w:val="22"/>
-              </w:rPr>
-              <w:t>Lent 2</w:t>
+              <w:t xml:space="preserve"> </w:t>
+            </w:r>
+            <w:r>
+              <w:rPr>
+                <w:rFonts w:ascii="Arial" w:hAnsi="Arial" w:cs="Arial"/>
+                <w:b/>
+                <w:sz w:val="22"/>
+                <w:szCs w:val="22"/>
+              </w:rPr>
+              <w:t>?</w:t>
             </w:r>
           </w:p>
         </w:tc>
@@ -1877,24 +1878,7 @@
                 <w:sz w:val="22"/>
                 <w:szCs w:val="22"/>
               </w:rPr>
-              <w:t>Sung Eucharist</w:t>
-            </w:r>
-          </w:p>
-          <w:p>
-            <w:pPr>
-              <w:rPr>
-                <w:rFonts w:ascii="Arial" w:hAnsi="Arial" w:cs="Arial"/>
-                <w:sz w:val="22"/>
-                <w:szCs w:val="22"/>
-              </w:rPr>
-            </w:pPr>
-            <w:r>
-              <w:rPr>
-                <w:rFonts w:ascii="Arial" w:hAnsi="Arial" w:cs="Arial"/>
-                <w:sz w:val="22"/>
-                <w:szCs w:val="22"/>
-              </w:rPr>
-              <w:t>Jo and Jackie</w:t>
+              <w:t>Funeral of Betty Shuttlewood RIP</w:t>
             </w:r>
           </w:p>
         </w:tc>
@@ -1910,6 +1894,16 @@
                 <w:szCs w:val="22"/>
               </w:rPr>
             </w:pPr>
+            <w:r>
+              <w:rPr>
+                <w:rFonts w:ascii="Arial" w:hAnsi="Arial" w:cs="Arial"/>
+                <w:sz w:val="22"/>
+                <w:szCs w:val="22"/>
+              </w:rPr>
+              <w:t>Sandra</w:t>
+            </w:r>
+            <w:bookmarkStart w:id="0" w:name="_GoBack"/>
+            <w:bookmarkEnd w:id="0"/>
           </w:p>
         </w:tc>
         <w:tc>
@@ -1932,7 +1926,54 @@
                 <w:szCs w:val="22"/>
                 <w:lang w:val="en-GB" w:eastAsia="en-GB"/>
               </w:rPr>
-              <w:t xml:space="preserve">HON 388: </w:t>
+              <w:t>Entrance and exit music at organist's discretion</w:t>
+            </w:r>
+          </w:p>
+          <w:p>
+            <w:pPr>
+              <w:rPr>
+                <w:rFonts w:ascii="Arial" w:eastAsia="Times New Roman" w:hAnsi="Arial" w:cs="Arial"/>
+                <w:sz w:val="22"/>
+                <w:szCs w:val="22"/>
+                <w:lang w:val="en-GB" w:eastAsia="en-GB"/>
+              </w:rPr>
+            </w:pPr>
+          </w:p>
+          <w:p>
+            <w:pPr>
+              <w:rPr>
+                <w:rFonts w:ascii="Arial" w:eastAsia="Times New Roman" w:hAnsi="Arial" w:cs="Arial"/>
+                <w:sz w:val="22"/>
+                <w:szCs w:val="22"/>
+                <w:lang w:val="en-GB" w:eastAsia="en-GB"/>
+              </w:rPr>
+            </w:pPr>
+            <w:r>
+              <w:rPr>
+                <w:rFonts w:ascii="Arial" w:eastAsia="Times New Roman" w:hAnsi="Arial" w:cs="Arial"/>
+                <w:sz w:val="22"/>
+                <w:szCs w:val="22"/>
+                <w:lang w:val="en-GB" w:eastAsia="en-GB"/>
+              </w:rPr>
+              <w:t xml:space="preserve">HON </w:t>
+            </w:r>
+            <w:r>
+              <w:rPr>
+                <w:rFonts w:ascii="Arial" w:eastAsia="Times New Roman" w:hAnsi="Arial" w:cs="Arial"/>
+                <w:sz w:val="22"/>
+                <w:szCs w:val="22"/>
+                <w:lang w:val="en-GB" w:eastAsia="en-GB"/>
+              </w:rPr>
+              <w:t>188</w:t>
+            </w:r>
+            <w:r>
+              <w:rPr>
+                <w:rFonts w:ascii="Arial" w:eastAsia="Times New Roman" w:hAnsi="Arial" w:cs="Arial"/>
+                <w:sz w:val="22"/>
+                <w:szCs w:val="22"/>
+                <w:lang w:val="en-GB" w:eastAsia="en-GB"/>
+              </w:rPr>
+              <w:t xml:space="preserve">: </w:t>
             </w:r>
             <w:r>
               <w:rPr>
@@ -1942,26 +1983,44 @@
                 <w:szCs w:val="22"/>
                 <w:lang w:val="en-GB" w:eastAsia="en-GB"/>
               </w:rPr>
-              <w:t>O praise ye the Lord!</w:t>
-            </w:r>
-          </w:p>
-          <w:p>
-            <w:pPr>
-              <w:rPr>
-                <w:rFonts w:ascii="Arial" w:eastAsia="Times New Roman" w:hAnsi="Arial" w:cs="Arial"/>
-                <w:sz w:val="22"/>
-                <w:szCs w:val="22"/>
-                <w:lang w:val="en-GB" w:eastAsia="en-GB"/>
-              </w:rPr>
-            </w:pPr>
-            <w:r>
-              <w:rPr>
-                <w:rFonts w:ascii="Arial" w:eastAsia="Times New Roman" w:hAnsi="Arial" w:cs="Arial"/>
-                <w:sz w:val="22"/>
-                <w:szCs w:val="22"/>
-                <w:lang w:val="en-GB" w:eastAsia="en-GB"/>
-              </w:rPr>
-              <w:t xml:space="preserve">HON 428: </w:t>
+              <w:t>Guide me, O thou great redeemer</w:t>
+            </w:r>
+          </w:p>
+          <w:p>
+            <w:pPr>
+              <w:rPr>
+                <w:rFonts w:ascii="Arial" w:eastAsia="Times New Roman" w:hAnsi="Arial" w:cs="Arial"/>
+                <w:sz w:val="22"/>
+                <w:szCs w:val="22"/>
+                <w:lang w:val="en-GB" w:eastAsia="en-GB"/>
+              </w:rPr>
+            </w:pPr>
+            <w:r>
+              <w:rPr>
+                <w:rFonts w:ascii="Arial" w:eastAsia="Times New Roman" w:hAnsi="Arial" w:cs="Arial"/>
+                <w:sz w:val="22"/>
+                <w:szCs w:val="22"/>
+                <w:lang w:val="en-GB" w:eastAsia="en-GB"/>
+              </w:rPr>
+              <w:t xml:space="preserve">HON </w:t>
+            </w:r>
+            <w:r>
+              <w:rPr>
+                <w:rFonts w:ascii="Arial" w:eastAsia="Times New Roman" w:hAnsi="Arial" w:cs="Arial"/>
+                <w:sz w:val="22"/>
+                <w:szCs w:val="22"/>
+                <w:lang w:val="en-GB" w:eastAsia="en-GB"/>
+              </w:rPr>
+              <w:t>313</w:t>
+            </w:r>
+            <w:r>
+              <w:rPr>
+                <w:rFonts w:ascii="Arial" w:eastAsia="Times New Roman" w:hAnsi="Arial" w:cs="Arial"/>
+                <w:sz w:val="22"/>
+                <w:szCs w:val="22"/>
+                <w:lang w:val="en-GB" w:eastAsia="en-GB"/>
+              </w:rPr>
+              <w:t xml:space="preserve">: </w:t>
             </w:r>
             <w:r>
               <w:rPr>
@@ -1971,162 +2030,7 @@
                 <w:szCs w:val="22"/>
                 <w:lang w:val="en-GB" w:eastAsia="en-GB"/>
               </w:rPr>
-              <w:t>Purify my heart</w:t>
-            </w:r>
-          </w:p>
-          <w:p>
-            <w:pPr>
-              <w:rPr>
-                <w:rFonts w:ascii="Arial" w:eastAsia="Times New Roman" w:hAnsi="Arial" w:cs="Arial"/>
-                <w:i/>
-                <w:sz w:val="22"/>
-                <w:szCs w:val="22"/>
-                <w:lang w:val="en-GB" w:eastAsia="en-GB"/>
-              </w:rPr>
-            </w:pPr>
-            <w:r>
-              <w:rPr>
-                <w:rFonts w:ascii="Arial" w:eastAsia="Times New Roman" w:hAnsi="Arial" w:cs="Arial"/>
-                <w:sz w:val="22"/>
-                <w:szCs w:val="22"/>
-                <w:lang w:val="en-GB" w:eastAsia="en-GB"/>
-              </w:rPr>
-              <w:t xml:space="preserve">HON 139: </w:t>
-            </w:r>
-            <w:r>
-              <w:rPr>
-                <w:rFonts w:ascii="Arial" w:eastAsia="Times New Roman" w:hAnsi="Arial" w:cs="Arial"/>
-                <w:i/>
-                <w:sz w:val="22"/>
-                <w:szCs w:val="22"/>
-                <w:lang w:val="en-GB" w:eastAsia="en-GB"/>
-              </w:rPr>
-              <w:t>For the healing of the nations</w:t>
-            </w:r>
-          </w:p>
-          <w:p>
-            <w:pPr>
-              <w:rPr>
-                <w:rFonts w:ascii="Arial" w:eastAsia="Times New Roman" w:hAnsi="Arial" w:cs="Arial"/>
-                <w:sz w:val="22"/>
-                <w:szCs w:val="22"/>
-                <w:lang w:val="en-GB" w:eastAsia="en-GB"/>
-              </w:rPr>
-            </w:pPr>
-            <w:r>
-              <w:rPr>
-                <w:rFonts w:ascii="Arial" w:eastAsia="Times New Roman" w:hAnsi="Arial" w:cs="Arial"/>
-                <w:sz w:val="22"/>
-                <w:szCs w:val="22"/>
-                <w:lang w:val="en-GB" w:eastAsia="en-GB"/>
-              </w:rPr>
-              <w:t>Communion:</w:t>
-            </w:r>
-          </w:p>
-          <w:p>
-            <w:pPr>
-              <w:rPr>
-                <w:rFonts w:ascii="Arial" w:eastAsia="Times New Roman" w:hAnsi="Arial" w:cs="Arial"/>
-                <w:sz w:val="22"/>
-                <w:szCs w:val="22"/>
-                <w:lang w:val="en-GB" w:eastAsia="en-GB"/>
-              </w:rPr>
-            </w:pPr>
-            <w:r>
-              <w:rPr>
-                <w:rFonts w:ascii="Arial" w:eastAsia="Times New Roman" w:hAnsi="Arial" w:cs="Arial"/>
-                <w:sz w:val="22"/>
-                <w:szCs w:val="22"/>
-                <w:lang w:val="en-GB" w:eastAsia="en-GB"/>
-              </w:rPr>
-              <w:tab/>
-            </w:r>
-            <w:r>
-              <w:rPr>
-                <w:rFonts w:ascii="Arial" w:eastAsia="Times New Roman" w:hAnsi="Arial" w:cs="Arial"/>
-                <w:sz w:val="22"/>
-                <w:szCs w:val="22"/>
-                <w:lang w:val="en-GB" w:eastAsia="en-GB"/>
-              </w:rPr>
-              <w:t xml:space="preserve">HON 5: </w:t>
-            </w:r>
-            <w:r>
-              <w:rPr>
-                <w:rFonts w:ascii="Arial" w:eastAsia="Times New Roman" w:hAnsi="Arial" w:cs="Arial"/>
-                <w:i/>
-                <w:sz w:val="22"/>
-                <w:szCs w:val="22"/>
-                <w:lang w:val="en-GB" w:eastAsia="en-GB"/>
-              </w:rPr>
-              <w:t>Abba, Father</w:t>
-            </w:r>
-          </w:p>
-          <w:p>
-            <w:pPr>
-              <w:rPr>
-                <w:rFonts w:ascii="Arial" w:eastAsia="Times New Roman" w:hAnsi="Arial" w:cs="Arial"/>
-                <w:i/>
-                <w:sz w:val="22"/>
-                <w:szCs w:val="22"/>
-                <w:lang w:val="en-GB" w:eastAsia="en-GB"/>
-              </w:rPr>
-            </w:pPr>
-            <w:r>
-              <w:rPr>
-                <w:rFonts w:ascii="Arial" w:eastAsia="Times New Roman" w:hAnsi="Arial" w:cs="Arial"/>
-                <w:sz w:val="22"/>
-                <w:szCs w:val="22"/>
-                <w:lang w:val="en-GB" w:eastAsia="en-GB"/>
-              </w:rPr>
-              <w:tab/>
-            </w:r>
-            <w:r>
-              <w:rPr>
-                <w:rFonts w:ascii="Arial" w:eastAsia="Times New Roman" w:hAnsi="Arial" w:cs="Arial"/>
-                <w:sz w:val="22"/>
-                <w:szCs w:val="22"/>
-                <w:lang w:val="en-GB" w:eastAsia="en-GB"/>
-              </w:rPr>
-              <w:t xml:space="preserve">HON 52: </w:t>
-            </w:r>
-            <w:r>
-              <w:rPr>
-                <w:rFonts w:ascii="Arial" w:eastAsia="Times New Roman" w:hAnsi="Arial" w:cs="Arial"/>
-                <w:i/>
-                <w:sz w:val="22"/>
-                <w:szCs w:val="22"/>
-                <w:lang w:val="en-GB" w:eastAsia="en-GB"/>
-              </w:rPr>
-              <w:t>Be still and know that I am God</w:t>
-            </w:r>
-          </w:p>
-          <w:p>
-            <w:pPr>
-              <w:rPr>
-                <w:rFonts w:ascii="Arial" w:eastAsia="Times New Roman" w:hAnsi="Arial" w:cs="Arial"/>
-                <w:sz w:val="22"/>
-                <w:szCs w:val="22"/>
-                <w:lang w:val="en-GB" w:eastAsia="en-GB"/>
-              </w:rPr>
-            </w:pPr>
-            <w:r>
-              <w:rPr>
-                <w:rFonts w:ascii="Arial" w:eastAsia="Times New Roman" w:hAnsi="Arial" w:cs="Arial"/>
-                <w:sz w:val="22"/>
-                <w:szCs w:val="22"/>
-                <w:lang w:val="en-GB" w:eastAsia="en-GB"/>
-              </w:rPr>
-              <w:t xml:space="preserve">HON 518: </w:t>
-            </w:r>
-            <w:r>
-              <w:rPr>
-                <w:rFonts w:ascii="Arial" w:eastAsia="Times New Roman" w:hAnsi="Arial" w:cs="Arial"/>
-                <w:i/>
-                <w:sz w:val="22"/>
-                <w:szCs w:val="22"/>
-                <w:lang w:val="en-GB" w:eastAsia="en-GB"/>
-              </w:rPr>
-              <w:t>Thy hand, O Lord, has guided</w:t>
+              <w:t>Lord of all hopefulness</w:t>
             </w:r>
           </w:p>
         </w:tc>
@@ -3429,6 +3333,7 @@
                 <w:sz w:val="22"/>
                 <w:szCs w:val="22"/>
               </w:rPr>
+              <w:lastRenderedPageBreak/>
               <w:t>12 April 2020</w:t>
             </w:r>
           </w:p>
@@ -3632,6 +3537,14 @@
                 <w:szCs w:val="22"/>
               </w:rPr>
               <w:t>Sandra</w:t>
+            </w:r>
+            <w:r>
+              <w:rPr>
+                <w:rFonts w:ascii="Arial" w:hAnsi="Arial" w:cs="Arial"/>
+                <w:sz w:val="22"/>
+                <w:szCs w:val="22"/>
+              </w:rPr>
+              <w:t xml:space="preserve"> (Jon at Shelley)</w:t>
             </w:r>
           </w:p>
         </w:tc>
@@ -5778,7 +5691,7 @@
 </file>
 
 <file path=customXml/itemProps1.xml><?xml version="1.0" encoding="utf-8"?>
-<ds:datastoreItem xmlns:ds="http://schemas.openxmlformats.org/officeDocument/2006/customXml" ds:itemID="{0140A128-954A-0A40-B4DD-DEA18DAA43E7}">
+<ds:datastoreItem xmlns:ds="http://schemas.openxmlformats.org/officeDocument/2006/customXml" ds:itemID="{FF7B21E4-E27D-FB49-B6BF-5B2EF82F2C64}">
   <ds:schemaRefs>
     <ds:schemaRef ds:uri="http://schemas.openxmlformats.org/officeDocument/2006/bibliography"/>
   </ds:schemaRefs>

</xml_diff>

<commit_message>
Remove an extraneous column
</commit_message>
<xml_diff>
--- a/resources/public/stmarys/musiclisting.docx
+++ b/resources/public/stmarys/musiclisting.docx
@@ -93,18 +93,7 @@
           <w:sz w:val="22"/>
           <w:szCs w:val="22"/>
         </w:rPr>
-        <w:t>2</w:t>
-      </w:r>
-      <w:bookmarkStart w:id="0" w:name="_GoBack"/>
-      <w:bookmarkEnd w:id="0"/>
-      <w:r>
-        <w:rPr>
-          <w:rFonts w:ascii="Arial" w:hAnsi="Arial" w:cs="Arial"/>
-          <w:i/>
-          <w:sz w:val="22"/>
-          <w:szCs w:val="22"/>
-        </w:rPr>
-        <w:t>0</w:t>
+        <w:t>20</w:t>
       </w:r>
       <w:r>
         <w:rPr>
@@ -687,7 +676,18 @@
           <w:sz w:val="22"/>
           <w:szCs w:val="22"/>
         </w:rPr>
-        <w:t xml:space="preserve"> in-person church services won’t be taking place for some while.  We are considering alternative creative ways of coming together, and music will play a part in some of what we do. </w:t>
+        <w:t xml:space="preserve"> in-person church services won’t be taking place for some while.  We are considering alternative creative ways of coming</w:t>
+      </w:r>
+      <w:bookmarkStart w:id="0" w:name="_GoBack"/>
+      <w:bookmarkEnd w:id="0"/>
+      <w:r>
+        <w:rPr>
+          <w:rFonts w:ascii="Arial" w:hAnsi="Arial" w:cs="Arial"/>
+          <w:color w:val="FF0000"/>
+          <w:sz w:val="22"/>
+          <w:szCs w:val="22"/>
+        </w:rPr>
+        <w:t xml:space="preserve"> together, and music will play a part in some of what we do. </w:t>
       </w:r>
     </w:p>
     <w:p>
@@ -702,7 +702,7 @@
     <w:tbl>
       <w:tblPr>
         <w:tblStyle w:val="TableGrid"/>
-        <w:tblW w:w="23425" w:type="dxa"/>
+        <w:tblW w:w="15196" w:type="dxa"/>
         <w:tblInd w:w="85" w:type="dxa"/>
         <w:tblLayout w:type="fixed"/>
         <w:tblLook w:val="04A0" w:firstRow="1" w:lastRow="0" w:firstColumn="1" w:lastColumn="0" w:noHBand="0" w:noVBand="1"/>
@@ -711,7 +711,6 @@
         <w:gridCol w:w="2287"/>
         <w:gridCol w:w="2978"/>
         <w:gridCol w:w="1702"/>
-        <w:gridCol w:w="8229"/>
         <w:gridCol w:w="8229"/>
       </w:tblGrid>
       <w:tr>
@@ -816,29 +815,136 @@
             </w:r>
           </w:p>
         </w:tc>
+      </w:tr>
+      <w:tr>
+        <w:trPr>
+          <w:cantSplit/>
+        </w:trPr>
+        <w:tc>
+          <w:tcPr>
+            <w:tcW w:w="2287" w:type="dxa"/>
+          </w:tcPr>
+          <w:p>
+            <w:pPr>
+              <w:rPr>
+                <w:rFonts w:ascii="Arial" w:hAnsi="Arial" w:cs="Arial"/>
+                <w:color w:val="BFBFBF" w:themeColor="background1" w:themeShade="BF"/>
+                <w:sz w:val="22"/>
+                <w:szCs w:val="22"/>
+              </w:rPr>
+            </w:pPr>
+            <w:r>
+              <w:rPr>
+                <w:rFonts w:ascii="Arial" w:hAnsi="Arial" w:cs="Arial"/>
+                <w:color w:val="BFBFBF" w:themeColor="background1" w:themeShade="BF"/>
+                <w:sz w:val="22"/>
+                <w:szCs w:val="22"/>
+              </w:rPr>
+              <w:t>22 March 2020</w:t>
+            </w:r>
+            <w:r>
+              <w:rPr>
+                <w:rFonts w:ascii="Arial" w:hAnsi="Arial" w:cs="Arial"/>
+                <w:color w:val="BFBFBF" w:themeColor="background1" w:themeShade="BF"/>
+                <w:sz w:val="22"/>
+                <w:szCs w:val="22"/>
+              </w:rPr>
+              <w:br/>
+              <w:t>10.45am</w:t>
+            </w:r>
+          </w:p>
+          <w:p>
+            <w:pPr>
+              <w:rPr>
+                <w:rFonts w:ascii="Arial" w:hAnsi="Arial" w:cs="Arial"/>
+                <w:color w:val="BFBFBF" w:themeColor="background1" w:themeShade="BF"/>
+                <w:sz w:val="22"/>
+                <w:szCs w:val="22"/>
+              </w:rPr>
+            </w:pPr>
+            <w:r>
+              <w:rPr>
+                <w:rFonts w:ascii="Arial" w:hAnsi="Arial" w:cs="Arial"/>
+                <w:color w:val="BFBFBF" w:themeColor="background1" w:themeShade="BF"/>
+                <w:sz w:val="22"/>
+                <w:szCs w:val="22"/>
+              </w:rPr>
+              <w:t>Mothering Sunday</w:t>
+            </w:r>
+          </w:p>
+        </w:tc>
+        <w:tc>
+          <w:tcPr>
+            <w:tcW w:w="2978" w:type="dxa"/>
+          </w:tcPr>
+          <w:p>
+            <w:pPr>
+              <w:rPr>
+                <w:rFonts w:ascii="Arial" w:hAnsi="Arial" w:cs="Arial"/>
+                <w:color w:val="BFBFBF" w:themeColor="background1" w:themeShade="BF"/>
+                <w:sz w:val="22"/>
+                <w:szCs w:val="22"/>
+              </w:rPr>
+            </w:pPr>
+            <w:r>
+              <w:rPr>
+                <w:rFonts w:ascii="Arial" w:hAnsi="Arial" w:cs="Arial"/>
+                <w:color w:val="BFBFBF" w:themeColor="background1" w:themeShade="BF"/>
+                <w:sz w:val="22"/>
+                <w:szCs w:val="22"/>
+              </w:rPr>
+              <w:t>Sung Eucharist</w:t>
+            </w:r>
+          </w:p>
+          <w:p>
+            <w:pPr>
+              <w:rPr>
+                <w:rFonts w:ascii="Arial" w:hAnsi="Arial" w:cs="Arial"/>
+                <w:color w:val="BFBFBF" w:themeColor="background1" w:themeShade="BF"/>
+                <w:sz w:val="22"/>
+                <w:szCs w:val="22"/>
+              </w:rPr>
+            </w:pPr>
+            <w:r>
+              <w:rPr>
+                <w:rFonts w:ascii="Arial" w:hAnsi="Arial" w:cs="Arial"/>
+                <w:color w:val="BFBFBF" w:themeColor="background1" w:themeShade="BF"/>
+                <w:sz w:val="22"/>
+                <w:szCs w:val="22"/>
+              </w:rPr>
+              <w:t>Joyce and Brian</w:t>
+            </w:r>
+          </w:p>
+        </w:tc>
+        <w:tc>
+          <w:tcPr>
+            <w:tcW w:w="1702" w:type="dxa"/>
+          </w:tcPr>
+          <w:p>
+            <w:pPr>
+              <w:rPr>
+                <w:rFonts w:ascii="Arial" w:hAnsi="Arial" w:cs="Arial"/>
+                <w:color w:val="BFBFBF" w:themeColor="background1" w:themeShade="BF"/>
+                <w:sz w:val="22"/>
+                <w:szCs w:val="22"/>
+              </w:rPr>
+            </w:pPr>
+          </w:p>
+        </w:tc>
         <w:tc>
           <w:tcPr>
             <w:tcW w:w="8229" w:type="dxa"/>
           </w:tcPr>
           <w:p>
             <w:pPr>
-              <w:spacing w:after="80"/>
-              <w:rPr>
-                <w:rFonts w:ascii="Arial" w:hAnsi="Arial" w:cs="Arial"/>
-                <w:b/>
-                <w:sz w:val="22"/>
-                <w:szCs w:val="22"/>
-              </w:rPr>
-            </w:pPr>
-            <w:r>
-              <w:rPr>
-                <w:rFonts w:ascii="Arial" w:hAnsi="Arial" w:cs="Arial"/>
-                <w:b/>
-                <w:sz w:val="22"/>
-                <w:szCs w:val="22"/>
-              </w:rPr>
-              <w:t xml:space="preserve">: </w:t>
-            </w:r>
+              <w:rPr>
+                <w:rFonts w:ascii="Arial" w:eastAsia="Times New Roman" w:hAnsi="Arial" w:cs="Arial"/>
+                <w:color w:val="BFBFBF" w:themeColor="background1" w:themeShade="BF"/>
+                <w:sz w:val="22"/>
+                <w:szCs w:val="22"/>
+                <w:lang w:val="en-GB" w:eastAsia="en-GB"/>
+              </w:rPr>
+            </w:pPr>
           </w:p>
         </w:tc>
       </w:tr>
@@ -866,7 +972,7 @@
                 <w:sz w:val="22"/>
                 <w:szCs w:val="22"/>
               </w:rPr>
-              <w:t>22 March 2020</w:t>
+              <w:t>25 March 2020</w:t>
             </w:r>
             <w:r>
               <w:rPr>
@@ -876,26 +982,26 @@
                 <w:szCs w:val="22"/>
               </w:rPr>
               <w:br/>
-              <w:t>10.45am</w:t>
-            </w:r>
-          </w:p>
-          <w:p>
-            <w:pPr>
-              <w:rPr>
-                <w:rFonts w:ascii="Arial" w:hAnsi="Arial" w:cs="Arial"/>
-                <w:color w:val="BFBFBF" w:themeColor="background1" w:themeShade="BF"/>
-                <w:sz w:val="22"/>
-                <w:szCs w:val="22"/>
-              </w:rPr>
-            </w:pPr>
-            <w:r>
-              <w:rPr>
-                <w:rFonts w:ascii="Arial" w:hAnsi="Arial" w:cs="Arial"/>
-                <w:color w:val="BFBFBF" w:themeColor="background1" w:themeShade="BF"/>
-                <w:sz w:val="22"/>
-                <w:szCs w:val="22"/>
-              </w:rPr>
-              <w:t>Mothering Sunday</w:t>
+              <w:t>7.30pm</w:t>
+            </w:r>
+          </w:p>
+          <w:p>
+            <w:pPr>
+              <w:rPr>
+                <w:rFonts w:ascii="Arial" w:hAnsi="Arial" w:cs="Arial"/>
+                <w:color w:val="BFBFBF" w:themeColor="background1" w:themeShade="BF"/>
+                <w:sz w:val="22"/>
+                <w:szCs w:val="22"/>
+              </w:rPr>
+            </w:pPr>
+            <w:r>
+              <w:rPr>
+                <w:rFonts w:ascii="Arial" w:hAnsi="Arial" w:cs="Arial"/>
+                <w:color w:val="BFBFBF" w:themeColor="background1" w:themeShade="BF"/>
+                <w:sz w:val="22"/>
+                <w:szCs w:val="22"/>
+              </w:rPr>
+              <w:t>Annunciation</w:t>
             </w:r>
           </w:p>
         </w:tc>
@@ -938,7 +1044,7 @@
                 <w:sz w:val="22"/>
                 <w:szCs w:val="22"/>
               </w:rPr>
-              <w:t>Joyce and Brian</w:t>
+              <w:t>Jo</w:t>
             </w:r>
           </w:p>
         </w:tc>
@@ -971,22 +1077,155 @@
                 <w:lang w:val="en-GB" w:eastAsia="en-GB"/>
               </w:rPr>
             </w:pPr>
-          </w:p>
-        </w:tc>
-        <w:tc>
-          <w:tcPr>
-            <w:tcW w:w="8229" w:type="dxa"/>
-          </w:tcPr>
-          <w:p>
-            <w:pPr>
-              <w:rPr>
-                <w:rFonts w:ascii="Arial" w:eastAsia="Times New Roman" w:hAnsi="Arial" w:cs="Arial"/>
-                <w:color w:val="BFBFBF" w:themeColor="background1" w:themeShade="BF"/>
-                <w:sz w:val="22"/>
-                <w:szCs w:val="22"/>
-                <w:lang w:val="en-GB" w:eastAsia="en-GB"/>
-              </w:rPr>
-            </w:pPr>
+            <w:r>
+              <w:rPr>
+                <w:rFonts w:ascii="Arial" w:eastAsia="Times New Roman" w:hAnsi="Arial" w:cs="Arial"/>
+                <w:color w:val="BFBFBF" w:themeColor="background1" w:themeShade="BF"/>
+                <w:sz w:val="22"/>
+                <w:szCs w:val="22"/>
+                <w:lang w:val="en-GB" w:eastAsia="en-GB"/>
+              </w:rPr>
+              <w:t xml:space="preserve">HON 136: </w:t>
+            </w:r>
+            <w:r>
+              <w:rPr>
+                <w:rFonts w:ascii="Arial" w:eastAsia="Times New Roman" w:hAnsi="Arial" w:cs="Arial"/>
+                <w:i/>
+                <w:color w:val="BFBFBF" w:themeColor="background1" w:themeShade="BF"/>
+                <w:sz w:val="22"/>
+                <w:szCs w:val="22"/>
+                <w:lang w:val="en-GB" w:eastAsia="en-GB"/>
+              </w:rPr>
+              <w:t>For Mary, mother of the Lord</w:t>
+            </w:r>
+          </w:p>
+          <w:p>
+            <w:pPr>
+              <w:rPr>
+                <w:rFonts w:ascii="Arial" w:eastAsia="Times New Roman" w:hAnsi="Arial" w:cs="Arial"/>
+                <w:color w:val="BFBFBF" w:themeColor="background1" w:themeShade="BF"/>
+                <w:sz w:val="22"/>
+                <w:szCs w:val="22"/>
+                <w:lang w:val="en-GB" w:eastAsia="en-GB"/>
+              </w:rPr>
+            </w:pPr>
+            <w:r>
+              <w:rPr>
+                <w:rFonts w:ascii="Arial" w:eastAsia="Times New Roman" w:hAnsi="Arial" w:cs="Arial"/>
+                <w:color w:val="BFBFBF" w:themeColor="background1" w:themeShade="BF"/>
+                <w:sz w:val="22"/>
+                <w:szCs w:val="22"/>
+                <w:lang w:val="en-GB" w:eastAsia="en-GB"/>
+              </w:rPr>
+              <w:t xml:space="preserve">HON 471: </w:t>
+            </w:r>
+            <w:r>
+              <w:rPr>
+                <w:rFonts w:ascii="Arial" w:eastAsia="Times New Roman" w:hAnsi="Arial" w:cs="Arial"/>
+                <w:i/>
+                <w:color w:val="BFBFBF" w:themeColor="background1" w:themeShade="BF"/>
+                <w:sz w:val="22"/>
+                <w:szCs w:val="22"/>
+                <w:lang w:val="en-GB" w:eastAsia="en-GB"/>
+              </w:rPr>
+              <w:t>The angel Gabriel from heaven came</w:t>
+            </w:r>
+          </w:p>
+          <w:p>
+            <w:pPr>
+              <w:rPr>
+                <w:rFonts w:ascii="Arial" w:eastAsia="Times New Roman" w:hAnsi="Arial" w:cs="Arial"/>
+                <w:color w:val="BFBFBF" w:themeColor="background1" w:themeShade="BF"/>
+                <w:sz w:val="22"/>
+                <w:szCs w:val="22"/>
+                <w:lang w:val="en-GB" w:eastAsia="en-GB"/>
+              </w:rPr>
+            </w:pPr>
+            <w:r>
+              <w:rPr>
+                <w:rFonts w:ascii="Arial" w:eastAsia="Times New Roman" w:hAnsi="Arial" w:cs="Arial"/>
+                <w:color w:val="BFBFBF" w:themeColor="background1" w:themeShade="BF"/>
+                <w:sz w:val="22"/>
+                <w:szCs w:val="22"/>
+                <w:lang w:val="en-GB" w:eastAsia="en-GB"/>
+              </w:rPr>
+              <w:t xml:space="preserve">HON 448: </w:t>
+            </w:r>
+            <w:r>
+              <w:rPr>
+                <w:rFonts w:ascii="Arial" w:eastAsia="Times New Roman" w:hAnsi="Arial" w:cs="Arial"/>
+                <w:i/>
+                <w:color w:val="BFBFBF" w:themeColor="background1" w:themeShade="BF"/>
+                <w:sz w:val="22"/>
+                <w:szCs w:val="22"/>
+                <w:lang w:val="en-GB" w:eastAsia="en-GB"/>
+              </w:rPr>
+              <w:t>Sing we of the blessed mother</w:t>
+            </w:r>
+          </w:p>
+          <w:p>
+            <w:pPr>
+              <w:rPr>
+                <w:rFonts w:ascii="Arial" w:eastAsia="Times New Roman" w:hAnsi="Arial" w:cs="Arial"/>
+                <w:color w:val="BFBFBF" w:themeColor="background1" w:themeShade="BF"/>
+                <w:sz w:val="22"/>
+                <w:szCs w:val="22"/>
+                <w:lang w:val="en-GB" w:eastAsia="en-GB"/>
+              </w:rPr>
+            </w:pPr>
+            <w:r>
+              <w:rPr>
+                <w:rFonts w:ascii="Arial" w:eastAsia="Times New Roman" w:hAnsi="Arial" w:cs="Arial"/>
+                <w:color w:val="BFBFBF" w:themeColor="background1" w:themeShade="BF"/>
+                <w:sz w:val="22"/>
+                <w:szCs w:val="22"/>
+                <w:lang w:val="en-GB" w:eastAsia="en-GB"/>
+              </w:rPr>
+              <w:t xml:space="preserve">HON 63: </w:t>
+            </w:r>
+            <w:r>
+              <w:rPr>
+                <w:rFonts w:ascii="Arial" w:eastAsia="Times New Roman" w:hAnsi="Arial" w:cs="Arial"/>
+                <w:i/>
+                <w:color w:val="BFBFBF" w:themeColor="background1" w:themeShade="BF"/>
+                <w:sz w:val="22"/>
+                <w:szCs w:val="22"/>
+                <w:lang w:val="en-GB" w:eastAsia="en-GB"/>
+              </w:rPr>
+              <w:t>Blest are the pure in heart</w:t>
+            </w:r>
+          </w:p>
+          <w:p>
+            <w:pPr>
+              <w:rPr>
+                <w:rFonts w:ascii="Arial" w:eastAsia="Times New Roman" w:hAnsi="Arial" w:cs="Arial"/>
+                <w:color w:val="BFBFBF" w:themeColor="background1" w:themeShade="BF"/>
+                <w:sz w:val="22"/>
+                <w:szCs w:val="22"/>
+                <w:lang w:val="en-GB" w:eastAsia="en-GB"/>
+              </w:rPr>
+            </w:pPr>
+            <w:r>
+              <w:rPr>
+                <w:rFonts w:ascii="Arial" w:eastAsia="Times New Roman" w:hAnsi="Arial" w:cs="Arial"/>
+                <w:color w:val="BFBFBF" w:themeColor="background1" w:themeShade="BF"/>
+                <w:sz w:val="22"/>
+                <w:szCs w:val="22"/>
+                <w:lang w:val="en-GB" w:eastAsia="en-GB"/>
+              </w:rPr>
+              <w:t xml:space="preserve">HON 567: </w:t>
+            </w:r>
+            <w:r>
+              <w:rPr>
+                <w:rFonts w:ascii="Arial" w:eastAsia="Times New Roman" w:hAnsi="Arial" w:cs="Arial"/>
+                <w:i/>
+                <w:color w:val="BFBFBF" w:themeColor="background1" w:themeShade="BF"/>
+                <w:sz w:val="22"/>
+                <w:szCs w:val="22"/>
+                <w:lang w:val="en-GB" w:eastAsia="en-GB"/>
+              </w:rPr>
+              <w:t>Ye, watchers and ye holy ones</w:t>
+            </w:r>
           </w:p>
         </w:tc>
       </w:tr>
@@ -1014,7 +1253,7 @@
                 <w:sz w:val="22"/>
                 <w:szCs w:val="22"/>
               </w:rPr>
-              <w:t>25 March 2020</w:t>
+              <w:t>29 March 2020</w:t>
             </w:r>
             <w:r>
               <w:rPr>
@@ -1024,27 +1263,38 @@
                 <w:szCs w:val="22"/>
               </w:rPr>
               <w:br/>
-              <w:t>7.30pm</w:t>
-            </w:r>
-          </w:p>
-          <w:p>
-            <w:pPr>
-              <w:rPr>
-                <w:rFonts w:ascii="Arial" w:hAnsi="Arial" w:cs="Arial"/>
-                <w:color w:val="BFBFBF" w:themeColor="background1" w:themeShade="BF"/>
-                <w:sz w:val="22"/>
-                <w:szCs w:val="22"/>
-              </w:rPr>
-            </w:pPr>
-            <w:r>
-              <w:rPr>
-                <w:rFonts w:ascii="Arial" w:hAnsi="Arial" w:cs="Arial"/>
-                <w:color w:val="BFBFBF" w:themeColor="background1" w:themeShade="BF"/>
-                <w:sz w:val="22"/>
-                <w:szCs w:val="22"/>
-              </w:rPr>
-              <w:t>Annunciation</w:t>
-            </w:r>
+            </w:r>
+            <w:r>
+              <w:rPr>
+                <w:rFonts w:ascii="Arial" w:hAnsi="Arial" w:cs="Arial"/>
+                <w:b/>
+                <w:color w:val="BFBFBF" w:themeColor="background1" w:themeShade="BF"/>
+                <w:sz w:val="22"/>
+                <w:szCs w:val="22"/>
+              </w:rPr>
+              <w:t>10.30am</w:t>
+            </w:r>
+            <w:r>
+              <w:rPr>
+                <w:rFonts w:ascii="Arial" w:hAnsi="Arial" w:cs="Arial"/>
+                <w:b/>
+                <w:color w:val="BFBFBF" w:themeColor="background1" w:themeShade="BF"/>
+                <w:sz w:val="22"/>
+                <w:szCs w:val="22"/>
+              </w:rPr>
+              <w:br/>
+              <w:t>All Saints’, Shelley</w:t>
+            </w:r>
+          </w:p>
+          <w:p>
+            <w:pPr>
+              <w:rPr>
+                <w:rFonts w:ascii="Arial" w:hAnsi="Arial" w:cs="Arial"/>
+                <w:color w:val="BFBFBF" w:themeColor="background1" w:themeShade="BF"/>
+                <w:sz w:val="22"/>
+                <w:szCs w:val="22"/>
+              </w:rPr>
+            </w:pPr>
           </w:p>
         </w:tc>
         <w:tc>
@@ -1067,26 +1317,26 @@
                 <w:sz w:val="22"/>
                 <w:szCs w:val="22"/>
               </w:rPr>
-              <w:t>Sung Eucharist</w:t>
-            </w:r>
-          </w:p>
-          <w:p>
-            <w:pPr>
-              <w:rPr>
-                <w:rFonts w:ascii="Arial" w:hAnsi="Arial" w:cs="Arial"/>
-                <w:color w:val="BFBFBF" w:themeColor="background1" w:themeShade="BF"/>
-                <w:sz w:val="22"/>
-                <w:szCs w:val="22"/>
-              </w:rPr>
-            </w:pPr>
-            <w:r>
-              <w:rPr>
-                <w:rFonts w:ascii="Arial" w:hAnsi="Arial" w:cs="Arial"/>
-                <w:color w:val="BFBFBF" w:themeColor="background1" w:themeShade="BF"/>
-                <w:sz w:val="22"/>
-                <w:szCs w:val="22"/>
-              </w:rPr>
-              <w:t>Jo</w:t>
+              <w:t>Benefice Eucharist</w:t>
+            </w:r>
+          </w:p>
+          <w:p>
+            <w:pPr>
+              <w:rPr>
+                <w:rFonts w:ascii="Arial" w:hAnsi="Arial" w:cs="Arial"/>
+                <w:color w:val="BFBFBF" w:themeColor="background1" w:themeShade="BF"/>
+                <w:sz w:val="22"/>
+                <w:szCs w:val="22"/>
+              </w:rPr>
+            </w:pPr>
+            <w:r>
+              <w:rPr>
+                <w:rFonts w:ascii="Arial" w:hAnsi="Arial" w:cs="Arial"/>
+                <w:color w:val="BFBFBF" w:themeColor="background1" w:themeShade="BF"/>
+                <w:sz w:val="22"/>
+                <w:szCs w:val="22"/>
+              </w:rPr>
+              <w:t>Jo and Jane/Cris</w:t>
             </w:r>
           </w:p>
         </w:tc>
@@ -1103,246 +1353,6 @@
                 <w:szCs w:val="22"/>
               </w:rPr>
             </w:pPr>
-          </w:p>
-        </w:tc>
-        <w:tc>
-          <w:tcPr>
-            <w:tcW w:w="8229" w:type="dxa"/>
-          </w:tcPr>
-          <w:p>
-            <w:pPr>
-              <w:rPr>
-                <w:rFonts w:ascii="Arial" w:eastAsia="Times New Roman" w:hAnsi="Arial" w:cs="Arial"/>
-                <w:color w:val="BFBFBF" w:themeColor="background1" w:themeShade="BF"/>
-                <w:sz w:val="22"/>
-                <w:szCs w:val="22"/>
-                <w:lang w:val="en-GB" w:eastAsia="en-GB"/>
-              </w:rPr>
-            </w:pPr>
-            <w:r>
-              <w:rPr>
-                <w:rFonts w:ascii="Arial" w:eastAsia="Times New Roman" w:hAnsi="Arial" w:cs="Arial"/>
-                <w:color w:val="BFBFBF" w:themeColor="background1" w:themeShade="BF"/>
-                <w:sz w:val="22"/>
-                <w:szCs w:val="22"/>
-                <w:lang w:val="en-GB" w:eastAsia="en-GB"/>
-              </w:rPr>
-              <w:t xml:space="preserve">HON 136: </w:t>
-            </w:r>
-            <w:r>
-              <w:rPr>
-                <w:rFonts w:ascii="Arial" w:eastAsia="Times New Roman" w:hAnsi="Arial" w:cs="Arial"/>
-                <w:i/>
-                <w:color w:val="BFBFBF" w:themeColor="background1" w:themeShade="BF"/>
-                <w:sz w:val="22"/>
-                <w:szCs w:val="22"/>
-                <w:lang w:val="en-GB" w:eastAsia="en-GB"/>
-              </w:rPr>
-              <w:t xml:space="preserve">For Mary, mother of </w:t>
-            </w:r>
-            <w:r>
-              <w:rPr>
-                <w:rFonts w:ascii="Arial" w:eastAsia="Times New Roman" w:hAnsi="Arial" w:cs="Arial"/>
-                <w:i/>
-                <w:color w:val="BFBFBF" w:themeColor="background1" w:themeShade="BF"/>
-                <w:sz w:val="22"/>
-                <w:szCs w:val="22"/>
-                <w:lang w:val="en-GB" w:eastAsia="en-GB"/>
-              </w:rPr>
-              <w:t>the</w:t>
-            </w:r>
-            <w:r>
-              <w:rPr>
-                <w:rFonts w:ascii="Arial" w:eastAsia="Times New Roman" w:hAnsi="Arial" w:cs="Arial"/>
-                <w:i/>
-                <w:color w:val="BFBFBF" w:themeColor="background1" w:themeShade="BF"/>
-                <w:sz w:val="22"/>
-                <w:szCs w:val="22"/>
-                <w:lang w:val="en-GB" w:eastAsia="en-GB"/>
-              </w:rPr>
-              <w:t xml:space="preserve"> </w:t>
-            </w:r>
-            <w:r>
-              <w:rPr>
-                <w:rFonts w:ascii="Arial" w:eastAsia="Times New Roman" w:hAnsi="Arial" w:cs="Arial"/>
-                <w:i/>
-                <w:color w:val="BFBFBF" w:themeColor="background1" w:themeShade="BF"/>
-                <w:sz w:val="22"/>
-                <w:szCs w:val="22"/>
-                <w:lang w:val="en-GB" w:eastAsia="en-GB"/>
-              </w:rPr>
-              <w:t>Lord</w:t>
-            </w:r>
-          </w:p>
-          <w:p>
-            <w:pPr>
-              <w:rPr>
-                <w:rFonts w:ascii="Arial" w:eastAsia="Times New Roman" w:hAnsi="Arial" w:cs="Arial"/>
-                <w:color w:val="BFBFBF" w:themeColor="background1" w:themeShade="BF"/>
-                <w:sz w:val="22"/>
-                <w:szCs w:val="22"/>
-                <w:lang w:val="en-GB" w:eastAsia="en-GB"/>
-              </w:rPr>
-            </w:pPr>
-            <w:r>
-              <w:rPr>
-                <w:rFonts w:ascii="Arial" w:eastAsia="Times New Roman" w:hAnsi="Arial" w:cs="Arial"/>
-                <w:color w:val="BFBFBF" w:themeColor="background1" w:themeShade="BF"/>
-                <w:sz w:val="22"/>
-                <w:szCs w:val="22"/>
-                <w:lang w:val="en-GB" w:eastAsia="en-GB"/>
-              </w:rPr>
-              <w:t xml:space="preserve">HON 471: </w:t>
-            </w:r>
-            <w:r>
-              <w:rPr>
-                <w:rFonts w:ascii="Arial" w:eastAsia="Times New Roman" w:hAnsi="Arial" w:cs="Arial"/>
-                <w:i/>
-                <w:color w:val="BFBFBF" w:themeColor="background1" w:themeShade="BF"/>
-                <w:sz w:val="22"/>
-                <w:szCs w:val="22"/>
-                <w:lang w:val="en-GB" w:eastAsia="en-GB"/>
-              </w:rPr>
-              <w:t>The angel Gabriel from heav</w:t>
-            </w:r>
-            <w:r>
-              <w:rPr>
-                <w:rFonts w:ascii="Arial" w:eastAsia="Times New Roman" w:hAnsi="Arial" w:cs="Arial"/>
-                <w:i/>
-                <w:color w:val="BFBFBF" w:themeColor="background1" w:themeShade="BF"/>
-                <w:sz w:val="22"/>
-                <w:szCs w:val="22"/>
-                <w:lang w:val="en-GB" w:eastAsia="en-GB"/>
-              </w:rPr>
-              <w:t>e</w:t>
-            </w:r>
-            <w:r>
-              <w:rPr>
-                <w:rFonts w:ascii="Arial" w:eastAsia="Times New Roman" w:hAnsi="Arial" w:cs="Arial"/>
-                <w:i/>
-                <w:color w:val="BFBFBF" w:themeColor="background1" w:themeShade="BF"/>
-                <w:sz w:val="22"/>
-                <w:szCs w:val="22"/>
-                <w:lang w:val="en-GB" w:eastAsia="en-GB"/>
-              </w:rPr>
-              <w:t>n came</w:t>
-            </w:r>
-          </w:p>
-          <w:p>
-            <w:pPr>
-              <w:rPr>
-                <w:rFonts w:ascii="Arial" w:eastAsia="Times New Roman" w:hAnsi="Arial" w:cs="Arial"/>
-                <w:color w:val="BFBFBF" w:themeColor="background1" w:themeShade="BF"/>
-                <w:sz w:val="22"/>
-                <w:szCs w:val="22"/>
-                <w:lang w:val="en-GB" w:eastAsia="en-GB"/>
-              </w:rPr>
-            </w:pPr>
-            <w:r>
-              <w:rPr>
-                <w:rFonts w:ascii="Arial" w:eastAsia="Times New Roman" w:hAnsi="Arial" w:cs="Arial"/>
-                <w:color w:val="BFBFBF" w:themeColor="background1" w:themeShade="BF"/>
-                <w:sz w:val="22"/>
-                <w:szCs w:val="22"/>
-                <w:lang w:val="en-GB" w:eastAsia="en-GB"/>
-              </w:rPr>
-              <w:t xml:space="preserve">HON 448: </w:t>
-            </w:r>
-            <w:r>
-              <w:rPr>
-                <w:rFonts w:ascii="Arial" w:eastAsia="Times New Roman" w:hAnsi="Arial" w:cs="Arial"/>
-                <w:i/>
-                <w:color w:val="BFBFBF" w:themeColor="background1" w:themeShade="BF"/>
-                <w:sz w:val="22"/>
-                <w:szCs w:val="22"/>
-                <w:lang w:val="en-GB" w:eastAsia="en-GB"/>
-              </w:rPr>
-              <w:t>Sing we of the blessed mother</w:t>
-            </w:r>
-          </w:p>
-          <w:p>
-            <w:pPr>
-              <w:rPr>
-                <w:rFonts w:ascii="Arial" w:eastAsia="Times New Roman" w:hAnsi="Arial" w:cs="Arial"/>
-                <w:color w:val="BFBFBF" w:themeColor="background1" w:themeShade="BF"/>
-                <w:sz w:val="22"/>
-                <w:szCs w:val="22"/>
-                <w:lang w:val="en-GB" w:eastAsia="en-GB"/>
-              </w:rPr>
-            </w:pPr>
-            <w:r>
-              <w:rPr>
-                <w:rFonts w:ascii="Arial" w:eastAsia="Times New Roman" w:hAnsi="Arial" w:cs="Arial"/>
-                <w:color w:val="BFBFBF" w:themeColor="background1" w:themeShade="BF"/>
-                <w:sz w:val="22"/>
-                <w:szCs w:val="22"/>
-                <w:lang w:val="en-GB" w:eastAsia="en-GB"/>
-              </w:rPr>
-              <w:t xml:space="preserve">HON 63: </w:t>
-            </w:r>
-            <w:r>
-              <w:rPr>
-                <w:rFonts w:ascii="Arial" w:eastAsia="Times New Roman" w:hAnsi="Arial" w:cs="Arial"/>
-                <w:i/>
-                <w:color w:val="BFBFBF" w:themeColor="background1" w:themeShade="BF"/>
-                <w:sz w:val="22"/>
-                <w:szCs w:val="22"/>
-                <w:lang w:val="en-GB" w:eastAsia="en-GB"/>
-              </w:rPr>
-              <w:t>Blest are the pure in heart</w:t>
-            </w:r>
-          </w:p>
-          <w:p>
-            <w:pPr>
-              <w:rPr>
-                <w:rFonts w:ascii="Arial" w:eastAsia="Times New Roman" w:hAnsi="Arial" w:cs="Arial"/>
-                <w:color w:val="BFBFBF" w:themeColor="background1" w:themeShade="BF"/>
-                <w:sz w:val="22"/>
-                <w:szCs w:val="22"/>
-                <w:lang w:val="en-GB" w:eastAsia="en-GB"/>
-              </w:rPr>
-            </w:pPr>
-            <w:r>
-              <w:rPr>
-                <w:rFonts w:ascii="Arial" w:eastAsia="Times New Roman" w:hAnsi="Arial" w:cs="Arial"/>
-                <w:color w:val="BFBFBF" w:themeColor="background1" w:themeShade="BF"/>
-                <w:sz w:val="22"/>
-                <w:szCs w:val="22"/>
-                <w:lang w:val="en-GB" w:eastAsia="en-GB"/>
-              </w:rPr>
-              <w:t xml:space="preserve">HON </w:t>
-            </w:r>
-            <w:r>
-              <w:rPr>
-                <w:rFonts w:ascii="Arial" w:eastAsia="Times New Roman" w:hAnsi="Arial" w:cs="Arial"/>
-                <w:color w:val="BFBFBF" w:themeColor="background1" w:themeShade="BF"/>
-                <w:sz w:val="22"/>
-                <w:szCs w:val="22"/>
-                <w:lang w:val="en-GB" w:eastAsia="en-GB"/>
-              </w:rPr>
-              <w:t>567</w:t>
-            </w:r>
-            <w:r>
-              <w:rPr>
-                <w:rFonts w:ascii="Arial" w:eastAsia="Times New Roman" w:hAnsi="Arial" w:cs="Arial"/>
-                <w:color w:val="BFBFBF" w:themeColor="background1" w:themeShade="BF"/>
-                <w:sz w:val="22"/>
-                <w:szCs w:val="22"/>
-                <w:lang w:val="en-GB" w:eastAsia="en-GB"/>
-              </w:rPr>
-              <w:t xml:space="preserve">: </w:t>
-            </w:r>
-            <w:r>
-              <w:rPr>
-                <w:rFonts w:ascii="Arial" w:eastAsia="Times New Roman" w:hAnsi="Arial" w:cs="Arial"/>
-                <w:i/>
-                <w:color w:val="BFBFBF" w:themeColor="background1" w:themeShade="BF"/>
-                <w:sz w:val="22"/>
-                <w:szCs w:val="22"/>
-                <w:lang w:val="en-GB" w:eastAsia="en-GB"/>
-              </w:rPr>
-              <w:t>Ye, watchers and ye holy ones</w:t>
-            </w:r>
           </w:p>
         </w:tc>
         <w:tc>
@@ -1374,60 +1384,44 @@
             <w:pPr>
               <w:rPr>
                 <w:rFonts w:ascii="Arial" w:hAnsi="Arial" w:cs="Arial"/>
-                <w:color w:val="BFBFBF" w:themeColor="background1" w:themeShade="BF"/>
-                <w:sz w:val="22"/>
-                <w:szCs w:val="22"/>
-              </w:rPr>
-            </w:pPr>
-            <w:r>
-              <w:rPr>
-                <w:rFonts w:ascii="Arial" w:hAnsi="Arial" w:cs="Arial"/>
-                <w:color w:val="BFBFBF" w:themeColor="background1" w:themeShade="BF"/>
-                <w:sz w:val="22"/>
-                <w:szCs w:val="22"/>
-              </w:rPr>
-              <w:t>29 March 2020</w:t>
-            </w:r>
-            <w:r>
-              <w:rPr>
-                <w:rFonts w:ascii="Arial" w:hAnsi="Arial" w:cs="Arial"/>
-                <w:color w:val="BFBFBF" w:themeColor="background1" w:themeShade="BF"/>
+                <w:sz w:val="22"/>
+                <w:szCs w:val="22"/>
+              </w:rPr>
+            </w:pPr>
+            <w:r>
+              <w:rPr>
+                <w:rFonts w:ascii="Arial" w:hAnsi="Arial" w:cs="Arial"/>
+                <w:sz w:val="22"/>
+                <w:szCs w:val="22"/>
+              </w:rPr>
+              <w:t>31 March 2020</w:t>
+            </w:r>
+            <w:r>
+              <w:rPr>
+                <w:rFonts w:ascii="Arial" w:hAnsi="Arial" w:cs="Arial"/>
                 <w:sz w:val="22"/>
                 <w:szCs w:val="22"/>
               </w:rPr>
               <w:br/>
+              <w:t>Tuesday</w:t>
+            </w:r>
+            <w:r>
+              <w:rPr>
+                <w:rFonts w:ascii="Arial" w:hAnsi="Arial" w:cs="Arial"/>
+                <w:sz w:val="22"/>
+                <w:szCs w:val="22"/>
+              </w:rPr>
+              <w:br/>
             </w:r>
             <w:r>
               <w:rPr>
                 <w:rFonts w:ascii="Arial" w:hAnsi="Arial" w:cs="Arial"/>
                 <w:b/>
-                <w:color w:val="BFBFBF" w:themeColor="background1" w:themeShade="BF"/>
-                <w:sz w:val="22"/>
-                <w:szCs w:val="22"/>
-              </w:rPr>
-              <w:t>10.30am</w:t>
-            </w:r>
-            <w:r>
-              <w:rPr>
-                <w:rFonts w:ascii="Arial" w:hAnsi="Arial" w:cs="Arial"/>
-                <w:b/>
-                <w:color w:val="BFBFBF" w:themeColor="background1" w:themeShade="BF"/>
-                <w:sz w:val="22"/>
-                <w:szCs w:val="22"/>
-              </w:rPr>
-              <w:br/>
-              <w:t>All Saints’, Shelley</w:t>
-            </w:r>
-          </w:p>
-          <w:p>
-            <w:pPr>
-              <w:rPr>
-                <w:rFonts w:ascii="Arial" w:hAnsi="Arial" w:cs="Arial"/>
-                <w:color w:val="BFBFBF" w:themeColor="background1" w:themeShade="BF"/>
-                <w:sz w:val="22"/>
-                <w:szCs w:val="22"/>
-              </w:rPr>
-            </w:pPr>
+                <w:sz w:val="22"/>
+                <w:szCs w:val="22"/>
+              </w:rPr>
+              <w:t>10.00am?</w:t>
+            </w:r>
           </w:p>
         </w:tc>
         <w:tc>
@@ -1438,38 +1432,17 @@
             <w:pPr>
               <w:rPr>
                 <w:rFonts w:ascii="Arial" w:hAnsi="Arial" w:cs="Arial"/>
-                <w:color w:val="BFBFBF" w:themeColor="background1" w:themeShade="BF"/>
-                <w:sz w:val="22"/>
-                <w:szCs w:val="22"/>
-              </w:rPr>
-            </w:pPr>
-            <w:r>
-              <w:rPr>
-                <w:rFonts w:ascii="Arial" w:hAnsi="Arial" w:cs="Arial"/>
-                <w:color w:val="BFBFBF" w:themeColor="background1" w:themeShade="BF"/>
-                <w:sz w:val="22"/>
-                <w:szCs w:val="22"/>
-              </w:rPr>
-              <w:t>Benefice Eucharist</w:t>
-            </w:r>
-          </w:p>
-          <w:p>
-            <w:pPr>
-              <w:rPr>
-                <w:rFonts w:ascii="Arial" w:hAnsi="Arial" w:cs="Arial"/>
-                <w:color w:val="BFBFBF" w:themeColor="background1" w:themeShade="BF"/>
-                <w:sz w:val="22"/>
-                <w:szCs w:val="22"/>
-              </w:rPr>
-            </w:pPr>
-            <w:r>
-              <w:rPr>
-                <w:rFonts w:ascii="Arial" w:hAnsi="Arial" w:cs="Arial"/>
-                <w:color w:val="BFBFBF" w:themeColor="background1" w:themeShade="BF"/>
-                <w:sz w:val="22"/>
-                <w:szCs w:val="22"/>
-              </w:rPr>
-              <w:t>Jo and Jane/Cris</w:t>
+                <w:sz w:val="22"/>
+                <w:szCs w:val="22"/>
+              </w:rPr>
+            </w:pPr>
+            <w:r>
+              <w:rPr>
+                <w:rFonts w:ascii="Arial" w:hAnsi="Arial" w:cs="Arial"/>
+                <w:sz w:val="22"/>
+                <w:szCs w:val="22"/>
+              </w:rPr>
+              <w:t>Funeral of Ronald Victor Ulph (Ron) RIP</w:t>
             </w:r>
           </w:p>
         </w:tc>
@@ -1481,11 +1454,18 @@
             <w:pPr>
               <w:rPr>
                 <w:rFonts w:ascii="Arial" w:hAnsi="Arial" w:cs="Arial"/>
-                <w:color w:val="BFBFBF" w:themeColor="background1" w:themeShade="BF"/>
-                <w:sz w:val="22"/>
-                <w:szCs w:val="22"/>
-              </w:rPr>
-            </w:pPr>
+                <w:sz w:val="22"/>
+                <w:szCs w:val="22"/>
+              </w:rPr>
+            </w:pPr>
+            <w:r>
+              <w:rPr>
+                <w:rFonts w:ascii="Arial" w:hAnsi="Arial" w:cs="Arial"/>
+                <w:sz w:val="22"/>
+                <w:szCs w:val="22"/>
+              </w:rPr>
+              <w:t>Sandra</w:t>
+            </w:r>
           </w:p>
         </w:tc>
         <w:tc>
@@ -1494,30 +1474,167 @@
           </w:tcPr>
           <w:p>
             <w:pPr>
-              <w:rPr>
-                <w:rFonts w:ascii="Arial" w:eastAsia="Times New Roman" w:hAnsi="Arial" w:cs="Arial"/>
-                <w:color w:val="BFBFBF" w:themeColor="background1" w:themeShade="BF"/>
-                <w:sz w:val="22"/>
-                <w:szCs w:val="22"/>
-                <w:lang w:val="en-GB" w:eastAsia="en-GB"/>
-              </w:rPr>
-            </w:pPr>
-          </w:p>
-        </w:tc>
-        <w:tc>
-          <w:tcPr>
-            <w:tcW w:w="8229" w:type="dxa"/>
-          </w:tcPr>
-          <w:p>
-            <w:pPr>
-              <w:rPr>
-                <w:rFonts w:ascii="Arial" w:eastAsia="Times New Roman" w:hAnsi="Arial" w:cs="Arial"/>
-                <w:color w:val="BFBFBF" w:themeColor="background1" w:themeShade="BF"/>
-                <w:sz w:val="22"/>
-                <w:szCs w:val="22"/>
-                <w:lang w:val="en-GB" w:eastAsia="en-GB"/>
-              </w:rPr>
-            </w:pPr>
+              <w:tabs>
+                <w:tab w:val="left" w:pos="1418"/>
+              </w:tabs>
+              <w:rPr>
+                <w:rFonts w:ascii="Arial" w:eastAsia="Times New Roman" w:hAnsi="Arial" w:cs="Arial"/>
+                <w:sz w:val="22"/>
+                <w:szCs w:val="22"/>
+                <w:lang w:val="en-GB" w:eastAsia="en-GB"/>
+              </w:rPr>
+            </w:pPr>
+            <w:r>
+              <w:rPr>
+                <w:rFonts w:ascii="Arial" w:eastAsia="Times New Roman" w:hAnsi="Arial" w:cs="Arial"/>
+                <w:sz w:val="22"/>
+                <w:szCs w:val="22"/>
+                <w:lang w:val="en-GB" w:eastAsia="en-GB"/>
+              </w:rPr>
+              <w:t>Organ music on entrance and exit: Pach</w:t>
+            </w:r>
+            <w:r>
+              <w:rPr>
+                <w:rFonts w:ascii="Arial" w:eastAsia="Times New Roman" w:hAnsi="Arial" w:cs="Arial"/>
+                <w:sz w:val="22"/>
+                <w:szCs w:val="22"/>
+                <w:lang w:val="en-GB" w:eastAsia="en-GB"/>
+              </w:rPr>
+              <w:t>e</w:t>
+            </w:r>
+            <w:r>
+              <w:rPr>
+                <w:rFonts w:ascii="Arial" w:eastAsia="Times New Roman" w:hAnsi="Arial" w:cs="Arial"/>
+                <w:sz w:val="22"/>
+                <w:szCs w:val="22"/>
+                <w:lang w:val="en-GB" w:eastAsia="en-GB"/>
+              </w:rPr>
+              <w:t>lbel's Canon</w:t>
+            </w:r>
+          </w:p>
+          <w:p>
+            <w:pPr>
+              <w:tabs>
+                <w:tab w:val="left" w:pos="1418"/>
+              </w:tabs>
+              <w:rPr>
+                <w:rFonts w:ascii="Arial" w:eastAsia="Times New Roman" w:hAnsi="Arial" w:cs="Arial"/>
+                <w:sz w:val="22"/>
+                <w:szCs w:val="22"/>
+                <w:lang w:val="en-GB" w:eastAsia="en-GB"/>
+              </w:rPr>
+            </w:pPr>
+          </w:p>
+          <w:p>
+            <w:pPr>
+              <w:tabs>
+                <w:tab w:val="left" w:pos="1418"/>
+              </w:tabs>
+              <w:rPr>
+                <w:rFonts w:ascii="Arial" w:eastAsia="Times New Roman" w:hAnsi="Arial" w:cs="Arial"/>
+                <w:sz w:val="22"/>
+                <w:szCs w:val="22"/>
+                <w:lang w:val="en-GB" w:eastAsia="en-GB"/>
+              </w:rPr>
+            </w:pPr>
+            <w:r>
+              <w:rPr>
+                <w:rFonts w:ascii="Arial" w:eastAsia="Times New Roman" w:hAnsi="Arial" w:cs="Arial"/>
+                <w:sz w:val="22"/>
+                <w:szCs w:val="22"/>
+                <w:lang w:val="en-GB" w:eastAsia="en-GB"/>
+              </w:rPr>
+              <w:t xml:space="preserve">HON 490: </w:t>
+            </w:r>
+            <w:r>
+              <w:rPr>
+                <w:rFonts w:ascii="Arial" w:eastAsia="Times New Roman" w:hAnsi="Arial" w:cs="Arial"/>
+                <w:i/>
+                <w:sz w:val="22"/>
+                <w:szCs w:val="22"/>
+                <w:lang w:val="en-GB" w:eastAsia="en-GB"/>
+              </w:rPr>
+              <w:t>The Lord’s my shepherd</w:t>
+            </w:r>
+            <w:r>
+              <w:rPr>
+                <w:rFonts w:ascii="Arial" w:eastAsia="Times New Roman" w:hAnsi="Arial" w:cs="Arial"/>
+                <w:sz w:val="22"/>
+                <w:szCs w:val="22"/>
+                <w:lang w:val="en-GB" w:eastAsia="en-GB"/>
+              </w:rPr>
+              <w:t xml:space="preserve"> (to </w:t>
+            </w:r>
+            <w:r>
+              <w:rPr>
+                <w:rFonts w:ascii="Arial" w:eastAsia="Times New Roman" w:hAnsi="Arial" w:cs="Arial"/>
+                <w:i/>
+                <w:sz w:val="22"/>
+                <w:szCs w:val="22"/>
+                <w:lang w:val="en-GB" w:eastAsia="en-GB"/>
+              </w:rPr>
+              <w:t>Crimond</w:t>
+            </w:r>
+            <w:r>
+              <w:rPr>
+                <w:rFonts w:ascii="Arial" w:eastAsia="Times New Roman" w:hAnsi="Arial" w:cs="Arial"/>
+                <w:sz w:val="22"/>
+                <w:szCs w:val="22"/>
+                <w:lang w:val="en-GB" w:eastAsia="en-GB"/>
+              </w:rPr>
+              <w:t>)</w:t>
+            </w:r>
+          </w:p>
+          <w:p>
+            <w:pPr>
+              <w:tabs>
+                <w:tab w:val="left" w:pos="1418"/>
+              </w:tabs>
+              <w:rPr>
+                <w:rFonts w:ascii="Arial" w:eastAsia="Times New Roman" w:hAnsi="Arial" w:cs="Arial"/>
+                <w:sz w:val="22"/>
+                <w:szCs w:val="22"/>
+                <w:lang w:val="en-GB" w:eastAsia="en-GB"/>
+              </w:rPr>
+            </w:pPr>
+            <w:r>
+              <w:rPr>
+                <w:rFonts w:ascii="Arial" w:eastAsia="Times New Roman" w:hAnsi="Arial" w:cs="Arial"/>
+                <w:i/>
+                <w:sz w:val="22"/>
+                <w:szCs w:val="22"/>
+                <w:lang w:val="en-GB" w:eastAsia="en-GB"/>
+              </w:rPr>
+              <w:t>I vow to thee, my country</w:t>
+            </w:r>
+            <w:r>
+              <w:rPr>
+                <w:rFonts w:ascii="Arial" w:eastAsia="Times New Roman" w:hAnsi="Arial" w:cs="Arial"/>
+                <w:sz w:val="22"/>
+                <w:szCs w:val="22"/>
+                <w:lang w:val="en-GB" w:eastAsia="en-GB"/>
+              </w:rPr>
+              <w:t xml:space="preserve"> (New English Praise 620; to </w:t>
+            </w:r>
+            <w:r>
+              <w:rPr>
+                <w:rFonts w:ascii="Arial" w:eastAsia="Times New Roman" w:hAnsi="Arial" w:cs="Arial"/>
+                <w:i/>
+                <w:sz w:val="22"/>
+                <w:szCs w:val="22"/>
+                <w:lang w:val="en-GB" w:eastAsia="en-GB"/>
+              </w:rPr>
+              <w:t>Thaxted</w:t>
+            </w:r>
+            <w:r>
+              <w:rPr>
+                <w:rFonts w:ascii="Arial" w:eastAsia="Times New Roman" w:hAnsi="Arial" w:cs="Arial"/>
+                <w:sz w:val="22"/>
+                <w:szCs w:val="22"/>
+                <w:lang w:val="en-GB" w:eastAsia="en-GB"/>
+              </w:rPr>
+              <w:t>)</w:t>
+            </w:r>
           </w:p>
         </w:tc>
       </w:tr>
@@ -1533,43 +1650,39 @@
             <w:pPr>
               <w:rPr>
                 <w:rFonts w:ascii="Arial" w:hAnsi="Arial" w:cs="Arial"/>
-                <w:sz w:val="22"/>
-                <w:szCs w:val="22"/>
-              </w:rPr>
-            </w:pPr>
-            <w:r>
-              <w:rPr>
-                <w:rFonts w:ascii="Arial" w:hAnsi="Arial" w:cs="Arial"/>
-                <w:sz w:val="22"/>
-                <w:szCs w:val="22"/>
-              </w:rPr>
-              <w:t>31 March 2020</w:t>
-            </w:r>
-            <w:r>
-              <w:rPr>
-                <w:rFonts w:ascii="Arial" w:hAnsi="Arial" w:cs="Arial"/>
-                <w:sz w:val="22"/>
-                <w:szCs w:val="22"/>
-              </w:rPr>
-              <w:br/>
-              <w:t>Tuesday</w:t>
-            </w:r>
-            <w:r>
-              <w:rPr>
-                <w:rFonts w:ascii="Arial" w:hAnsi="Arial" w:cs="Arial"/>
-                <w:sz w:val="22"/>
-                <w:szCs w:val="22"/>
-              </w:rPr>
-              <w:br/>
-            </w:r>
-            <w:r>
-              <w:rPr>
-                <w:rFonts w:ascii="Arial" w:hAnsi="Arial" w:cs="Arial"/>
-                <w:b/>
-                <w:sz w:val="22"/>
-                <w:szCs w:val="22"/>
-              </w:rPr>
-              <w:t>10.00am?</w:t>
+                <w:color w:val="BFBFBF" w:themeColor="background1" w:themeShade="BF"/>
+                <w:sz w:val="22"/>
+                <w:szCs w:val="22"/>
+              </w:rPr>
+            </w:pPr>
+            <w:r>
+              <w:rPr>
+                <w:rFonts w:ascii="Arial" w:hAnsi="Arial" w:cs="Arial"/>
+                <w:color w:val="BFBFBF" w:themeColor="background1" w:themeShade="BF"/>
+                <w:sz w:val="22"/>
+                <w:szCs w:val="22"/>
+              </w:rPr>
+              <w:lastRenderedPageBreak/>
+              <w:t>9 April 2020</w:t>
+            </w:r>
+          </w:p>
+          <w:p>
+            <w:pPr>
+              <w:rPr>
+                <w:rFonts w:ascii="Arial" w:hAnsi="Arial" w:cs="Arial"/>
+                <w:color w:val="BFBFBF" w:themeColor="background1" w:themeShade="BF"/>
+                <w:sz w:val="22"/>
+                <w:szCs w:val="22"/>
+              </w:rPr>
+            </w:pPr>
+            <w:r>
+              <w:rPr>
+                <w:rFonts w:ascii="Arial" w:hAnsi="Arial" w:cs="Arial"/>
+                <w:color w:val="BFBFBF" w:themeColor="background1" w:themeShade="BF"/>
+                <w:sz w:val="22"/>
+                <w:szCs w:val="22"/>
+              </w:rPr>
+              <w:t>Maundy Thursday</w:t>
             </w:r>
           </w:p>
         </w:tc>
@@ -1581,18 +1694,11 @@
             <w:pPr>
               <w:rPr>
                 <w:rFonts w:ascii="Arial" w:hAnsi="Arial" w:cs="Arial"/>
-                <w:sz w:val="22"/>
-                <w:szCs w:val="22"/>
-              </w:rPr>
-            </w:pPr>
-            <w:r>
-              <w:rPr>
-                <w:rFonts w:ascii="Arial" w:hAnsi="Arial" w:cs="Arial"/>
-                <w:sz w:val="22"/>
-                <w:szCs w:val="22"/>
-              </w:rPr>
-              <w:t>Funeral of Ronald Victor Ulph (Ron) RIP</w:t>
-            </w:r>
+                <w:color w:val="BFBFBF" w:themeColor="background1" w:themeShade="BF"/>
+                <w:sz w:val="22"/>
+                <w:szCs w:val="22"/>
+              </w:rPr>
+            </w:pPr>
           </w:p>
         </w:tc>
         <w:tc>
@@ -1603,18 +1709,11 @@
             <w:pPr>
               <w:rPr>
                 <w:rFonts w:ascii="Arial" w:hAnsi="Arial" w:cs="Arial"/>
-                <w:sz w:val="22"/>
-                <w:szCs w:val="22"/>
-              </w:rPr>
-            </w:pPr>
-            <w:r>
-              <w:rPr>
-                <w:rFonts w:ascii="Arial" w:hAnsi="Arial" w:cs="Arial"/>
-                <w:sz w:val="22"/>
-                <w:szCs w:val="22"/>
-              </w:rPr>
-              <w:t>Sandra</w:t>
-            </w:r>
+                <w:color w:val="BFBFBF" w:themeColor="background1" w:themeShade="BF"/>
+                <w:sz w:val="22"/>
+                <w:szCs w:val="22"/>
+              </w:rPr>
+            </w:pPr>
           </w:p>
         </w:tc>
         <w:tc>
@@ -1628,37 +1727,32 @@
               </w:tabs>
               <w:rPr>
                 <w:rFonts w:ascii="Arial" w:eastAsia="Times New Roman" w:hAnsi="Arial" w:cs="Arial"/>
-                <w:sz w:val="22"/>
-                <w:szCs w:val="22"/>
-                <w:lang w:val="en-GB" w:eastAsia="en-GB"/>
-              </w:rPr>
-            </w:pPr>
-            <w:r>
-              <w:rPr>
-                <w:rFonts w:ascii="Arial" w:eastAsia="Times New Roman" w:hAnsi="Arial" w:cs="Arial"/>
-                <w:sz w:val="22"/>
-                <w:szCs w:val="22"/>
-                <w:lang w:val="en-GB" w:eastAsia="en-GB"/>
-              </w:rPr>
-              <w:t>Organ music on entrance and exit: Pach</w:t>
-            </w:r>
-            <w:r>
-              <w:rPr>
-                <w:rFonts w:ascii="Arial" w:eastAsia="Times New Roman" w:hAnsi="Arial" w:cs="Arial"/>
-                <w:sz w:val="22"/>
-                <w:szCs w:val="22"/>
-                <w:lang w:val="en-GB" w:eastAsia="en-GB"/>
-              </w:rPr>
-              <w:t>e</w:t>
-            </w:r>
-            <w:r>
-              <w:rPr>
-                <w:rFonts w:ascii="Arial" w:eastAsia="Times New Roman" w:hAnsi="Arial" w:cs="Arial"/>
-                <w:sz w:val="22"/>
-                <w:szCs w:val="22"/>
-                <w:lang w:val="en-GB" w:eastAsia="en-GB"/>
-              </w:rPr>
-              <w:t>lbel's Canon</w:t>
+                <w:color w:val="BFBFBF" w:themeColor="background1" w:themeShade="BF"/>
+                <w:sz w:val="22"/>
+                <w:szCs w:val="22"/>
+                <w:lang w:val="en-GB" w:eastAsia="en-GB"/>
+              </w:rPr>
+            </w:pPr>
+            <w:r>
+              <w:rPr>
+                <w:rFonts w:ascii="Arial" w:eastAsia="Times New Roman" w:hAnsi="Arial" w:cs="Arial"/>
+                <w:color w:val="BFBFBF" w:themeColor="background1" w:themeShade="BF"/>
+                <w:sz w:val="22"/>
+                <w:szCs w:val="22"/>
+                <w:lang w:val="en-GB" w:eastAsia="en-GB"/>
+              </w:rPr>
+              <w:t xml:space="preserve">HON 426: </w:t>
+            </w:r>
+            <w:r>
+              <w:rPr>
+                <w:rFonts w:ascii="Arial" w:eastAsia="Times New Roman" w:hAnsi="Arial" w:cs="Arial"/>
+                <w:i/>
+                <w:color w:val="BFBFBF" w:themeColor="background1" w:themeShade="BF"/>
+                <w:sz w:val="22"/>
+                <w:szCs w:val="22"/>
+                <w:lang w:val="en-GB" w:eastAsia="en-GB"/>
+              </w:rPr>
+              <w:t>Praise to the Holiest in the height</w:t>
             </w:r>
           </w:p>
           <w:p>
@@ -1668,140 +1762,65 @@
               </w:tabs>
               <w:rPr>
                 <w:rFonts w:ascii="Arial" w:eastAsia="Times New Roman" w:hAnsi="Arial" w:cs="Arial"/>
-                <w:sz w:val="22"/>
-                <w:szCs w:val="22"/>
-                <w:lang w:val="en-GB" w:eastAsia="en-GB"/>
-              </w:rPr>
-            </w:pPr>
-          </w:p>
-          <w:p>
-            <w:pPr>
-              <w:tabs>
-                <w:tab w:val="left" w:pos="1418"/>
-              </w:tabs>
-              <w:rPr>
-                <w:rFonts w:ascii="Arial" w:eastAsia="Times New Roman" w:hAnsi="Arial" w:cs="Arial"/>
-                <w:sz w:val="22"/>
-                <w:szCs w:val="22"/>
-                <w:lang w:val="en-GB" w:eastAsia="en-GB"/>
-              </w:rPr>
-            </w:pPr>
-            <w:r>
-              <w:rPr>
-                <w:rFonts w:ascii="Arial" w:eastAsia="Times New Roman" w:hAnsi="Arial" w:cs="Arial"/>
-                <w:sz w:val="22"/>
-                <w:szCs w:val="22"/>
-                <w:lang w:val="en-GB" w:eastAsia="en-GB"/>
-              </w:rPr>
-              <w:t xml:space="preserve">HON 490: </w:t>
+                <w:color w:val="BFBFBF" w:themeColor="background1" w:themeShade="BF"/>
+                <w:sz w:val="22"/>
+                <w:szCs w:val="22"/>
+                <w:lang w:val="en-GB" w:eastAsia="en-GB"/>
+              </w:rPr>
+            </w:pPr>
+            <w:r>
+              <w:rPr>
+                <w:rFonts w:ascii="Arial" w:eastAsia="Times New Roman" w:hAnsi="Arial" w:cs="Arial"/>
+                <w:color w:val="BFBFBF" w:themeColor="background1" w:themeShade="BF"/>
+                <w:sz w:val="22"/>
+                <w:szCs w:val="22"/>
+                <w:lang w:val="en-GB" w:eastAsia="en-GB"/>
+              </w:rPr>
+              <w:t xml:space="preserve">HON 4: </w:t>
             </w:r>
             <w:r>
               <w:rPr>
                 <w:rFonts w:ascii="Arial" w:eastAsia="Times New Roman" w:hAnsi="Arial" w:cs="Arial"/>
                 <w:i/>
-                <w:sz w:val="22"/>
-                <w:szCs w:val="22"/>
-                <w:lang w:val="en-GB" w:eastAsia="en-GB"/>
-              </w:rPr>
-              <w:t>The Lord’s my shepherd</w:t>
-            </w:r>
-            <w:r>
-              <w:rPr>
-                <w:rFonts w:ascii="Arial" w:eastAsia="Times New Roman" w:hAnsi="Arial" w:cs="Arial"/>
-                <w:sz w:val="22"/>
-                <w:szCs w:val="22"/>
-                <w:lang w:val="en-GB" w:eastAsia="en-GB"/>
-              </w:rPr>
-              <w:t xml:space="preserve"> (to </w:t>
+                <w:color w:val="BFBFBF" w:themeColor="background1" w:themeShade="BF"/>
+                <w:sz w:val="22"/>
+                <w:szCs w:val="22"/>
+                <w:lang w:val="en-GB" w:eastAsia="en-GB"/>
+              </w:rPr>
+              <w:t>A new commandment</w:t>
+            </w:r>
+          </w:p>
+          <w:p>
+            <w:pPr>
+              <w:rPr>
+                <w:rFonts w:ascii="Arial" w:eastAsia="Times New Roman" w:hAnsi="Arial" w:cs="Arial"/>
+                <w:color w:val="BFBFBF" w:themeColor="background1" w:themeShade="BF"/>
+                <w:sz w:val="22"/>
+                <w:szCs w:val="22"/>
+                <w:lang w:val="en-GB" w:eastAsia="en-GB"/>
+              </w:rPr>
+            </w:pPr>
+            <w:r>
+              <w:rPr>
+                <w:rFonts w:ascii="Arial" w:eastAsia="Times New Roman" w:hAnsi="Arial" w:cs="Arial"/>
+                <w:color w:val="BFBFBF" w:themeColor="background1" w:themeShade="BF"/>
+                <w:sz w:val="22"/>
+                <w:szCs w:val="22"/>
+                <w:lang w:val="en-GB" w:eastAsia="en-GB"/>
+              </w:rPr>
+              <w:t xml:space="preserve">HON 29: </w:t>
             </w:r>
             <w:r>
               <w:rPr>
                 <w:rFonts w:ascii="Arial" w:eastAsia="Times New Roman" w:hAnsi="Arial" w:cs="Arial"/>
                 <w:i/>
-                <w:sz w:val="22"/>
-                <w:szCs w:val="22"/>
-                <w:lang w:val="en-GB" w:eastAsia="en-GB"/>
-              </w:rPr>
-              <w:t>Crimond</w:t>
-            </w:r>
-            <w:r>
-              <w:rPr>
-                <w:rFonts w:ascii="Arial" w:eastAsia="Times New Roman" w:hAnsi="Arial" w:cs="Arial"/>
-                <w:sz w:val="22"/>
-                <w:szCs w:val="22"/>
-                <w:lang w:val="en-GB" w:eastAsia="en-GB"/>
-              </w:rPr>
-              <w:t>)</w:t>
-            </w:r>
-          </w:p>
-          <w:p>
-            <w:pPr>
-              <w:tabs>
-                <w:tab w:val="left" w:pos="1418"/>
-              </w:tabs>
-              <w:rPr>
-                <w:rFonts w:ascii="Arial" w:eastAsia="Times New Roman" w:hAnsi="Arial" w:cs="Arial"/>
-                <w:sz w:val="22"/>
-                <w:szCs w:val="22"/>
-                <w:lang w:val="en-GB" w:eastAsia="en-GB"/>
-              </w:rPr>
-            </w:pPr>
-            <w:r>
-              <w:rPr>
-                <w:rFonts w:ascii="Arial" w:eastAsia="Times New Roman" w:hAnsi="Arial" w:cs="Arial"/>
-                <w:i/>
-                <w:sz w:val="22"/>
-                <w:szCs w:val="22"/>
-                <w:lang w:val="en-GB" w:eastAsia="en-GB"/>
-              </w:rPr>
-              <w:t>I vow to thee, my country</w:t>
-            </w:r>
-            <w:r>
-              <w:rPr>
-                <w:rFonts w:ascii="Arial" w:eastAsia="Times New Roman" w:hAnsi="Arial" w:cs="Arial"/>
-                <w:sz w:val="22"/>
-                <w:szCs w:val="22"/>
-                <w:lang w:val="en-GB" w:eastAsia="en-GB"/>
-              </w:rPr>
-              <w:t xml:space="preserve"> (New English Praise 620; to </w:t>
-            </w:r>
-            <w:r>
-              <w:rPr>
-                <w:rFonts w:ascii="Arial" w:eastAsia="Times New Roman" w:hAnsi="Arial" w:cs="Arial"/>
-                <w:i/>
-                <w:sz w:val="22"/>
-                <w:szCs w:val="22"/>
-                <w:lang w:val="en-GB" w:eastAsia="en-GB"/>
-              </w:rPr>
-              <w:t>Thaxted</w:t>
-            </w:r>
-            <w:r>
-              <w:rPr>
-                <w:rFonts w:ascii="Arial" w:eastAsia="Times New Roman" w:hAnsi="Arial" w:cs="Arial"/>
-                <w:sz w:val="22"/>
-                <w:szCs w:val="22"/>
-                <w:lang w:val="en-GB" w:eastAsia="en-GB"/>
-              </w:rPr>
-              <w:t>)</w:t>
-            </w:r>
-          </w:p>
-        </w:tc>
-        <w:tc>
-          <w:tcPr>
-            <w:tcW w:w="8229" w:type="dxa"/>
-          </w:tcPr>
-          <w:p>
-            <w:pPr>
-              <w:tabs>
-                <w:tab w:val="left" w:pos="1418"/>
-              </w:tabs>
-              <w:rPr>
-                <w:rFonts w:ascii="Arial" w:eastAsia="Times New Roman" w:hAnsi="Arial" w:cs="Arial"/>
-                <w:sz w:val="22"/>
-                <w:szCs w:val="22"/>
-                <w:lang w:val="en-GB" w:eastAsia="en-GB"/>
-              </w:rPr>
-            </w:pPr>
+                <w:color w:val="BFBFBF" w:themeColor="background1" w:themeShade="BF"/>
+                <w:sz w:val="22"/>
+                <w:szCs w:val="22"/>
+                <w:lang w:val="en-GB" w:eastAsia="en-GB"/>
+              </w:rPr>
+              <w:t>An upper room did our Lord prepare</w:t>
+            </w:r>
           </w:p>
         </w:tc>
       </w:tr>
@@ -1829,27 +1848,26 @@
                 <w:sz w:val="22"/>
                 <w:szCs w:val="22"/>
               </w:rPr>
-              <w:lastRenderedPageBreak/>
-              <w:t>9 April 2020</w:t>
-            </w:r>
-          </w:p>
-          <w:p>
-            <w:pPr>
-              <w:rPr>
-                <w:rFonts w:ascii="Arial" w:hAnsi="Arial" w:cs="Arial"/>
-                <w:color w:val="BFBFBF" w:themeColor="background1" w:themeShade="BF"/>
-                <w:sz w:val="22"/>
-                <w:szCs w:val="22"/>
-              </w:rPr>
-            </w:pPr>
-            <w:r>
-              <w:rPr>
-                <w:rFonts w:ascii="Arial" w:hAnsi="Arial" w:cs="Arial"/>
-                <w:color w:val="BFBFBF" w:themeColor="background1" w:themeShade="BF"/>
-                <w:sz w:val="22"/>
-                <w:szCs w:val="22"/>
-              </w:rPr>
-              <w:t>Maundy Thursday</w:t>
+              <w:t>11 April 2020</w:t>
+            </w:r>
+          </w:p>
+          <w:p>
+            <w:pPr>
+              <w:rPr>
+                <w:rFonts w:ascii="Arial" w:hAnsi="Arial" w:cs="Arial"/>
+                <w:color w:val="BFBFBF" w:themeColor="background1" w:themeShade="BF"/>
+                <w:sz w:val="22"/>
+                <w:szCs w:val="22"/>
+              </w:rPr>
+            </w:pPr>
+            <w:r>
+              <w:rPr>
+                <w:rFonts w:ascii="Arial" w:hAnsi="Arial" w:cs="Arial"/>
+                <w:color w:val="BFBFBF" w:themeColor="background1" w:themeShade="BF"/>
+                <w:sz w:val="22"/>
+                <w:szCs w:val="22"/>
+              </w:rPr>
+              <w:t>The Easter Vigil</w:t>
             </w:r>
           </w:p>
         </w:tc>
@@ -1889,26 +1907,23 @@
           </w:tcPr>
           <w:p>
             <w:pPr>
-              <w:tabs>
-                <w:tab w:val="left" w:pos="1418"/>
-              </w:tabs>
-              <w:rPr>
-                <w:rFonts w:ascii="Arial" w:eastAsia="Times New Roman" w:hAnsi="Arial" w:cs="Arial"/>
-                <w:color w:val="BFBFBF" w:themeColor="background1" w:themeShade="BF"/>
-                <w:sz w:val="22"/>
-                <w:szCs w:val="22"/>
-                <w:lang w:val="en-GB" w:eastAsia="en-GB"/>
-              </w:rPr>
-            </w:pPr>
-            <w:r>
-              <w:rPr>
-                <w:rFonts w:ascii="Arial" w:eastAsia="Times New Roman" w:hAnsi="Arial" w:cs="Arial"/>
-                <w:color w:val="BFBFBF" w:themeColor="background1" w:themeShade="BF"/>
-                <w:sz w:val="22"/>
-                <w:szCs w:val="22"/>
-                <w:lang w:val="en-GB" w:eastAsia="en-GB"/>
-              </w:rPr>
-              <w:t xml:space="preserve">HON 426: </w:t>
+              <w:rPr>
+                <w:rFonts w:ascii="Arial" w:eastAsia="Times New Roman" w:hAnsi="Arial" w:cs="Arial"/>
+                <w:color w:val="BFBFBF" w:themeColor="background1" w:themeShade="BF"/>
+                <w:sz w:val="22"/>
+                <w:szCs w:val="22"/>
+                <w:lang w:val="en-GB" w:eastAsia="en-GB"/>
+              </w:rPr>
+            </w:pPr>
+            <w:r>
+              <w:rPr>
+                <w:rFonts w:ascii="Arial" w:eastAsia="Times New Roman" w:hAnsi="Arial" w:cs="Arial"/>
+                <w:color w:val="BFBFBF" w:themeColor="background1" w:themeShade="BF"/>
+                <w:sz w:val="22"/>
+                <w:szCs w:val="22"/>
+                <w:lang w:val="en-GB" w:eastAsia="en-GB"/>
+              </w:rPr>
+              <w:t xml:space="preserve">HON 355: </w:t>
             </w:r>
             <w:r>
               <w:rPr>
@@ -1919,108 +1934,21 @@
                 <w:szCs w:val="22"/>
                 <w:lang w:val="en-GB" w:eastAsia="en-GB"/>
               </w:rPr>
-              <w:t xml:space="preserve">Praise to the </w:t>
-            </w:r>
-            <w:r>
-              <w:rPr>
-                <w:rFonts w:ascii="Arial" w:eastAsia="Times New Roman" w:hAnsi="Arial" w:cs="Arial"/>
-                <w:i/>
-                <w:color w:val="BFBFBF" w:themeColor="background1" w:themeShade="BF"/>
-                <w:sz w:val="22"/>
-                <w:szCs w:val="22"/>
-                <w:lang w:val="en-GB" w:eastAsia="en-GB"/>
-              </w:rPr>
-              <w:t>H</w:t>
-            </w:r>
-            <w:r>
-              <w:rPr>
-                <w:rFonts w:ascii="Arial" w:eastAsia="Times New Roman" w:hAnsi="Arial" w:cs="Arial"/>
-                <w:i/>
-                <w:color w:val="BFBFBF" w:themeColor="background1" w:themeShade="BF"/>
-                <w:sz w:val="22"/>
-                <w:szCs w:val="22"/>
-                <w:lang w:val="en-GB" w:eastAsia="en-GB"/>
-              </w:rPr>
-              <w:t>oliest in the height</w:t>
-            </w:r>
-          </w:p>
-          <w:p>
-            <w:pPr>
-              <w:tabs>
-                <w:tab w:val="left" w:pos="1418"/>
-              </w:tabs>
-              <w:rPr>
-                <w:rFonts w:ascii="Arial" w:eastAsia="Times New Roman" w:hAnsi="Arial" w:cs="Arial"/>
-                <w:color w:val="BFBFBF" w:themeColor="background1" w:themeShade="BF"/>
-                <w:sz w:val="22"/>
-                <w:szCs w:val="22"/>
-                <w:lang w:val="en-GB" w:eastAsia="en-GB"/>
-              </w:rPr>
-            </w:pPr>
-            <w:r>
-              <w:rPr>
-                <w:rFonts w:ascii="Arial" w:eastAsia="Times New Roman" w:hAnsi="Arial" w:cs="Arial"/>
-                <w:color w:val="BFBFBF" w:themeColor="background1" w:themeShade="BF"/>
-                <w:sz w:val="22"/>
-                <w:szCs w:val="22"/>
-                <w:lang w:val="en-GB" w:eastAsia="en-GB"/>
-              </w:rPr>
-              <w:t xml:space="preserve">HON 4: </w:t>
-            </w:r>
-            <w:r>
-              <w:rPr>
-                <w:rFonts w:ascii="Arial" w:eastAsia="Times New Roman" w:hAnsi="Arial" w:cs="Arial"/>
-                <w:i/>
-                <w:color w:val="BFBFBF" w:themeColor="background1" w:themeShade="BF"/>
-                <w:sz w:val="22"/>
-                <w:szCs w:val="22"/>
-                <w:lang w:val="en-GB" w:eastAsia="en-GB"/>
-              </w:rPr>
-              <w:t>A new commandment</w:t>
-            </w:r>
-          </w:p>
-          <w:p>
-            <w:pPr>
-              <w:rPr>
-                <w:rFonts w:ascii="Arial" w:eastAsia="Times New Roman" w:hAnsi="Arial" w:cs="Arial"/>
-                <w:color w:val="BFBFBF" w:themeColor="background1" w:themeShade="BF"/>
-                <w:sz w:val="22"/>
-                <w:szCs w:val="22"/>
-                <w:lang w:val="en-GB" w:eastAsia="en-GB"/>
-              </w:rPr>
-            </w:pPr>
-            <w:r>
-              <w:rPr>
-                <w:rFonts w:ascii="Arial" w:eastAsia="Times New Roman" w:hAnsi="Arial" w:cs="Arial"/>
-                <w:color w:val="BFBFBF" w:themeColor="background1" w:themeShade="BF"/>
-                <w:sz w:val="22"/>
-                <w:szCs w:val="22"/>
-                <w:lang w:val="en-GB" w:eastAsia="en-GB"/>
-              </w:rPr>
-              <w:t xml:space="preserve">HON 29: </w:t>
-            </w:r>
-            <w:r>
-              <w:rPr>
-                <w:rFonts w:ascii="Arial" w:eastAsia="Times New Roman" w:hAnsi="Arial" w:cs="Arial"/>
-                <w:i/>
-                <w:color w:val="BFBFBF" w:themeColor="background1" w:themeShade="BF"/>
-                <w:sz w:val="22"/>
-                <w:szCs w:val="22"/>
-                <w:lang w:val="en-GB" w:eastAsia="en-GB"/>
-              </w:rPr>
-              <w:t>An upper room did our Lord prepare</w:t>
-            </w:r>
-          </w:p>
-        </w:tc>
-        <w:tc>
-          <w:tcPr>
-            <w:tcW w:w="8229" w:type="dxa"/>
-          </w:tcPr>
-          <w:p>
-            <w:pPr>
-              <w:tabs>
-                <w:tab w:val="left" w:pos="1418"/>
-              </w:tabs>
+              <w:t>Now the green blade riseth</w:t>
+            </w:r>
+            <w:r>
+              <w:rPr>
+                <w:rFonts w:ascii="Arial" w:eastAsia="Times New Roman" w:hAnsi="Arial" w:cs="Arial"/>
+                <w:color w:val="BFBFBF" w:themeColor="background1" w:themeShade="BF"/>
+                <w:sz w:val="22"/>
+                <w:szCs w:val="22"/>
+                <w:lang w:val="en-GB" w:eastAsia="en-GB"/>
+              </w:rPr>
+              <w:t xml:space="preserve"> (to HON 268)</w:t>
+            </w:r>
+          </w:p>
+          <w:p>
+            <w:pPr>
               <w:rPr>
                 <w:rFonts w:ascii="Arial" w:eastAsia="Times New Roman" w:hAnsi="Arial" w:cs="Arial"/>
                 <w:color w:val="BFBFBF" w:themeColor="background1" w:themeShade="BF"/>
@@ -2056,26 +1984,26 @@
                 <w:sz w:val="22"/>
                 <w:szCs w:val="22"/>
               </w:rPr>
-              <w:t>11 April 2020</w:t>
-            </w:r>
-          </w:p>
-          <w:p>
-            <w:pPr>
-              <w:rPr>
-                <w:rFonts w:ascii="Arial" w:hAnsi="Arial" w:cs="Arial"/>
-                <w:color w:val="BFBFBF" w:themeColor="background1" w:themeShade="BF"/>
-                <w:sz w:val="22"/>
-                <w:szCs w:val="22"/>
-              </w:rPr>
-            </w:pPr>
-            <w:r>
-              <w:rPr>
-                <w:rFonts w:ascii="Arial" w:hAnsi="Arial" w:cs="Arial"/>
-                <w:color w:val="BFBFBF" w:themeColor="background1" w:themeShade="BF"/>
-                <w:sz w:val="22"/>
-                <w:szCs w:val="22"/>
-              </w:rPr>
-              <w:t>The Easter Vigil</w:t>
+              <w:t>12 April 2020</w:t>
+            </w:r>
+          </w:p>
+          <w:p>
+            <w:pPr>
+              <w:rPr>
+                <w:rFonts w:ascii="Arial" w:hAnsi="Arial" w:cs="Arial"/>
+                <w:color w:val="BFBFBF" w:themeColor="background1" w:themeShade="BF"/>
+                <w:sz w:val="22"/>
+                <w:szCs w:val="22"/>
+              </w:rPr>
+            </w:pPr>
+            <w:r>
+              <w:rPr>
+                <w:rFonts w:ascii="Arial" w:hAnsi="Arial" w:cs="Arial"/>
+                <w:color w:val="BFBFBF" w:themeColor="background1" w:themeShade="BF"/>
+                <w:sz w:val="22"/>
+                <w:szCs w:val="22"/>
+              </w:rPr>
+              <w:t>Easter Day</w:t>
             </w:r>
           </w:p>
         </w:tc>
@@ -2126,61 +2054,55 @@
             <w:r>
               <w:rPr>
                 <w:rFonts w:ascii="Arial" w:eastAsia="Times New Roman" w:hAnsi="Arial" w:cs="Arial"/>
-                <w:color w:val="BFBFBF" w:themeColor="background1" w:themeShade="BF"/>
-                <w:sz w:val="22"/>
-                <w:szCs w:val="22"/>
-                <w:lang w:val="en-GB" w:eastAsia="en-GB"/>
-              </w:rPr>
-              <w:t xml:space="preserve">HON 355: </w:t>
-            </w:r>
-            <w:r>
-              <w:rPr>
-                <w:rFonts w:ascii="Arial" w:eastAsia="Times New Roman" w:hAnsi="Arial" w:cs="Arial"/>
                 <w:i/>
                 <w:color w:val="BFBFBF" w:themeColor="background1" w:themeShade="BF"/>
                 <w:sz w:val="22"/>
                 <w:szCs w:val="22"/>
                 <w:lang w:val="en-GB" w:eastAsia="en-GB"/>
               </w:rPr>
-              <w:t>Now the green blade riseth</w:t>
-            </w:r>
-            <w:r>
-              <w:rPr>
-                <w:rFonts w:ascii="Arial" w:eastAsia="Times New Roman" w:hAnsi="Arial" w:cs="Arial"/>
-                <w:color w:val="BFBFBF" w:themeColor="background1" w:themeShade="BF"/>
-                <w:sz w:val="22"/>
-                <w:szCs w:val="22"/>
-                <w:lang w:val="en-GB" w:eastAsia="en-GB"/>
-              </w:rPr>
-              <w:t xml:space="preserve"> (to HON 268)</w:t>
-            </w:r>
-          </w:p>
-          <w:p>
-            <w:pPr>
-              <w:rPr>
-                <w:rFonts w:ascii="Arial" w:eastAsia="Times New Roman" w:hAnsi="Arial" w:cs="Arial"/>
-                <w:color w:val="BFBFBF" w:themeColor="background1" w:themeShade="BF"/>
-                <w:sz w:val="22"/>
-                <w:szCs w:val="22"/>
-                <w:lang w:val="en-GB" w:eastAsia="en-GB"/>
-              </w:rPr>
-            </w:pPr>
-          </w:p>
-        </w:tc>
-        <w:tc>
-          <w:tcPr>
-            <w:tcW w:w="8229" w:type="dxa"/>
-          </w:tcPr>
-          <w:p>
-            <w:pPr>
-              <w:rPr>
-                <w:rFonts w:ascii="Arial" w:eastAsia="Times New Roman" w:hAnsi="Arial" w:cs="Arial"/>
-                <w:color w:val="BFBFBF" w:themeColor="background1" w:themeShade="BF"/>
-                <w:sz w:val="22"/>
-                <w:szCs w:val="22"/>
-                <w:lang w:val="en-GB" w:eastAsia="en-GB"/>
-              </w:rPr>
-            </w:pPr>
+              <w:t>Bless the Lord, O my soul</w:t>
+            </w:r>
+            <w:r>
+              <w:rPr>
+                <w:rFonts w:ascii="Arial" w:eastAsia="Times New Roman" w:hAnsi="Arial" w:cs="Arial"/>
+                <w:color w:val="BFBFBF" w:themeColor="background1" w:themeShade="BF"/>
+                <w:sz w:val="22"/>
+                <w:szCs w:val="22"/>
+                <w:lang w:val="en-GB" w:eastAsia="en-GB"/>
+              </w:rPr>
+              <w:t xml:space="preserve"> (</w:t>
+            </w:r>
+            <w:r>
+              <w:rPr>
+                <w:rFonts w:ascii="Arial" w:eastAsia="Times New Roman" w:hAnsi="Arial" w:cs="Arial"/>
+                <w:i/>
+                <w:color w:val="BFBFBF" w:themeColor="background1" w:themeShade="BF"/>
+                <w:sz w:val="22"/>
+                <w:szCs w:val="22"/>
+                <w:lang w:val="en-GB" w:eastAsia="en-GB"/>
+              </w:rPr>
+              <w:t>10,000 reasons</w:t>
+            </w:r>
+            <w:r>
+              <w:rPr>
+                <w:rFonts w:ascii="Arial" w:eastAsia="Times New Roman" w:hAnsi="Arial" w:cs="Arial"/>
+                <w:color w:val="BFBFBF" w:themeColor="background1" w:themeShade="BF"/>
+                <w:sz w:val="22"/>
+                <w:szCs w:val="22"/>
+                <w:lang w:val="en-GB" w:eastAsia="en-GB"/>
+              </w:rPr>
+              <w:t xml:space="preserve">) </w:t>
+            </w:r>
+            <w:r>
+              <w:rPr>
+                <w:rFonts w:ascii="Arial" w:hAnsi="Arial" w:cs="Arial"/>
+                <w:color w:val="BFBFBF" w:themeColor="background1" w:themeShade="BF"/>
+                <w:sz w:val="22"/>
+                <w:szCs w:val="22"/>
+                <w:lang w:val="en-GB"/>
+              </w:rPr>
+              <w:t>(SMHS 9 and SoF 5 2231)</w:t>
+            </w:r>
           </w:p>
         </w:tc>
       </w:tr>
@@ -2208,26 +2130,7 @@
                 <w:sz w:val="22"/>
                 <w:szCs w:val="22"/>
               </w:rPr>
-              <w:t>12 April 2020</w:t>
-            </w:r>
-          </w:p>
-          <w:p>
-            <w:pPr>
-              <w:rPr>
-                <w:rFonts w:ascii="Arial" w:hAnsi="Arial" w:cs="Arial"/>
-                <w:color w:val="BFBFBF" w:themeColor="background1" w:themeShade="BF"/>
-                <w:sz w:val="22"/>
-                <w:szCs w:val="22"/>
-              </w:rPr>
-            </w:pPr>
-            <w:r>
-              <w:rPr>
-                <w:rFonts w:ascii="Arial" w:hAnsi="Arial" w:cs="Arial"/>
-                <w:color w:val="BFBFBF" w:themeColor="background1" w:themeShade="BF"/>
-                <w:sz w:val="22"/>
-                <w:szCs w:val="22"/>
-              </w:rPr>
-              <w:t>Easter Day</w:t>
+              <w:t>19 April 2020</w:t>
             </w:r>
           </w:p>
         </w:tc>
@@ -2244,6 +2147,15 @@
                 <w:szCs w:val="22"/>
               </w:rPr>
             </w:pPr>
+            <w:r>
+              <w:rPr>
+                <w:rFonts w:ascii="Arial" w:hAnsi="Arial" w:cs="Arial"/>
+                <w:color w:val="BFBFBF" w:themeColor="background1" w:themeShade="BF"/>
+                <w:sz w:val="22"/>
+                <w:szCs w:val="22"/>
+              </w:rPr>
+              <w:t>Sung Eucharist</w:t>
+            </w:r>
           </w:p>
         </w:tc>
         <w:tc>
@@ -2259,192 +2171,15 @@
                 <w:szCs w:val="22"/>
               </w:rPr>
             </w:pPr>
-          </w:p>
-        </w:tc>
-        <w:tc>
-          <w:tcPr>
-            <w:tcW w:w="8229" w:type="dxa"/>
-          </w:tcPr>
-          <w:p>
-            <w:pPr>
-              <w:rPr>
-                <w:rFonts w:ascii="Arial" w:eastAsia="Times New Roman" w:hAnsi="Arial" w:cs="Arial"/>
-                <w:color w:val="BFBFBF" w:themeColor="background1" w:themeShade="BF"/>
-                <w:sz w:val="22"/>
-                <w:szCs w:val="22"/>
-                <w:lang w:val="en-GB" w:eastAsia="en-GB"/>
-              </w:rPr>
-            </w:pPr>
-            <w:r>
-              <w:rPr>
-                <w:rFonts w:ascii="Arial" w:eastAsia="Times New Roman" w:hAnsi="Arial" w:cs="Arial"/>
-                <w:i/>
-                <w:color w:val="BFBFBF" w:themeColor="background1" w:themeShade="BF"/>
-                <w:sz w:val="22"/>
-                <w:szCs w:val="22"/>
-                <w:lang w:val="en-GB" w:eastAsia="en-GB"/>
-              </w:rPr>
-              <w:t>Bless the Lord, O my soul</w:t>
-            </w:r>
-            <w:r>
-              <w:rPr>
-                <w:rFonts w:ascii="Arial" w:eastAsia="Times New Roman" w:hAnsi="Arial" w:cs="Arial"/>
-                <w:color w:val="BFBFBF" w:themeColor="background1" w:themeShade="BF"/>
-                <w:sz w:val="22"/>
-                <w:szCs w:val="22"/>
-                <w:lang w:val="en-GB" w:eastAsia="en-GB"/>
-              </w:rPr>
-              <w:t xml:space="preserve"> (</w:t>
-            </w:r>
-            <w:r>
-              <w:rPr>
-                <w:rFonts w:ascii="Arial" w:eastAsia="Times New Roman" w:hAnsi="Arial" w:cs="Arial"/>
-                <w:i/>
-                <w:color w:val="BFBFBF" w:themeColor="background1" w:themeShade="BF"/>
-                <w:sz w:val="22"/>
-                <w:szCs w:val="22"/>
-                <w:lang w:val="en-GB" w:eastAsia="en-GB"/>
-              </w:rPr>
-              <w:t>10,000 reasons</w:t>
-            </w:r>
-            <w:r>
-              <w:rPr>
-                <w:rFonts w:ascii="Arial" w:eastAsia="Times New Roman" w:hAnsi="Arial" w:cs="Arial"/>
-                <w:color w:val="BFBFBF" w:themeColor="background1" w:themeShade="BF"/>
-                <w:sz w:val="22"/>
-                <w:szCs w:val="22"/>
-                <w:lang w:val="en-GB" w:eastAsia="en-GB"/>
-              </w:rPr>
-              <w:t xml:space="preserve">) </w:t>
-            </w:r>
-            <w:r>
-              <w:rPr>
-                <w:rFonts w:ascii="Arial" w:hAnsi="Arial" w:cs="Arial"/>
-                <w:color w:val="BFBFBF" w:themeColor="background1" w:themeShade="BF"/>
-                <w:sz w:val="22"/>
-                <w:szCs w:val="22"/>
-                <w:lang w:val="en-GB"/>
-              </w:rPr>
-              <w:t>(SMHS 9 and SoF 5 2231)</w:t>
-            </w:r>
-          </w:p>
-        </w:tc>
-        <w:tc>
-          <w:tcPr>
-            <w:tcW w:w="8229" w:type="dxa"/>
-          </w:tcPr>
-          <w:p>
-            <w:pPr>
-              <w:rPr>
-                <w:rFonts w:ascii="Arial" w:eastAsia="Times New Roman" w:hAnsi="Arial" w:cs="Arial"/>
-                <w:color w:val="BFBFBF" w:themeColor="background1" w:themeShade="BF"/>
-                <w:sz w:val="22"/>
-                <w:szCs w:val="22"/>
-                <w:lang w:val="en-GB" w:eastAsia="en-GB"/>
-              </w:rPr>
-            </w:pPr>
-          </w:p>
-        </w:tc>
-      </w:tr>
-      <w:tr>
-        <w:trPr>
-          <w:cantSplit/>
-        </w:trPr>
-        <w:tc>
-          <w:tcPr>
-            <w:tcW w:w="2287" w:type="dxa"/>
-          </w:tcPr>
-          <w:p>
-            <w:pPr>
-              <w:rPr>
-                <w:rFonts w:ascii="Arial" w:hAnsi="Arial" w:cs="Arial"/>
-                <w:color w:val="BFBFBF" w:themeColor="background1" w:themeShade="BF"/>
-                <w:sz w:val="22"/>
-                <w:szCs w:val="22"/>
-              </w:rPr>
-            </w:pPr>
-            <w:r>
-              <w:rPr>
-                <w:rFonts w:ascii="Arial" w:hAnsi="Arial" w:cs="Arial"/>
-                <w:color w:val="BFBFBF" w:themeColor="background1" w:themeShade="BF"/>
-                <w:sz w:val="22"/>
-                <w:szCs w:val="22"/>
-              </w:rPr>
-              <w:t>19 April 2020</w:t>
-            </w:r>
-          </w:p>
-        </w:tc>
-        <w:tc>
-          <w:tcPr>
-            <w:tcW w:w="2978" w:type="dxa"/>
-          </w:tcPr>
-          <w:p>
-            <w:pPr>
-              <w:rPr>
-                <w:rFonts w:ascii="Arial" w:hAnsi="Arial" w:cs="Arial"/>
-                <w:color w:val="BFBFBF" w:themeColor="background1" w:themeShade="BF"/>
-                <w:sz w:val="22"/>
-                <w:szCs w:val="22"/>
-              </w:rPr>
-            </w:pPr>
-            <w:r>
-              <w:rPr>
-                <w:rFonts w:ascii="Arial" w:hAnsi="Arial" w:cs="Arial"/>
-                <w:color w:val="BFBFBF" w:themeColor="background1" w:themeShade="BF"/>
-                <w:sz w:val="22"/>
-                <w:szCs w:val="22"/>
-              </w:rPr>
-              <w:t>Sung Eucharist</w:t>
-            </w:r>
-          </w:p>
-        </w:tc>
-        <w:tc>
-          <w:tcPr>
-            <w:tcW w:w="1702" w:type="dxa"/>
-          </w:tcPr>
-          <w:p>
-            <w:pPr>
-              <w:rPr>
-                <w:rFonts w:ascii="Arial" w:hAnsi="Arial" w:cs="Arial"/>
-                <w:color w:val="BFBFBF" w:themeColor="background1" w:themeShade="BF"/>
-                <w:sz w:val="22"/>
-                <w:szCs w:val="22"/>
-              </w:rPr>
-            </w:pPr>
-            <w:r>
-              <w:rPr>
-                <w:rFonts w:ascii="Arial" w:hAnsi="Arial" w:cs="Arial"/>
-                <w:color w:val="BFBFBF" w:themeColor="background1" w:themeShade="BF"/>
-                <w:sz w:val="22"/>
-                <w:szCs w:val="22"/>
-              </w:rPr>
-              <w:t>Sandra</w:t>
-            </w:r>
-            <w:r>
-              <w:rPr>
-                <w:rFonts w:ascii="Arial" w:hAnsi="Arial" w:cs="Arial"/>
-                <w:color w:val="BFBFBF" w:themeColor="background1" w:themeShade="BF"/>
-                <w:sz w:val="22"/>
-                <w:szCs w:val="22"/>
-              </w:rPr>
-              <w:t xml:space="preserve"> (Jon at Shelley)</w:t>
-            </w:r>
-          </w:p>
-        </w:tc>
-        <w:tc>
-          <w:tcPr>
-            <w:tcW w:w="8229" w:type="dxa"/>
-          </w:tcPr>
-          <w:p>
-            <w:pPr>
-              <w:rPr>
-                <w:rFonts w:ascii="Arial" w:eastAsia="Times New Roman" w:hAnsi="Arial" w:cs="Arial"/>
-                <w:color w:val="BFBFBF" w:themeColor="background1" w:themeShade="BF"/>
-                <w:sz w:val="22"/>
-                <w:szCs w:val="22"/>
-                <w:lang w:val="en-GB" w:eastAsia="en-GB"/>
-              </w:rPr>
-            </w:pPr>
+            <w:r>
+              <w:rPr>
+                <w:rFonts w:ascii="Arial" w:hAnsi="Arial" w:cs="Arial"/>
+                <w:color w:val="BFBFBF" w:themeColor="background1" w:themeShade="BF"/>
+                <w:sz w:val="22"/>
+                <w:szCs w:val="22"/>
+              </w:rPr>
+              <w:t>Sandra (Jon at Shelley)</w:t>
+            </w:r>
           </w:p>
         </w:tc>
         <w:tc>
@@ -4576,7 +4311,7 @@
 </file>
 
 <file path=customXml/itemProps1.xml><?xml version="1.0" encoding="utf-8"?>
-<ds:datastoreItem xmlns:ds="http://schemas.openxmlformats.org/officeDocument/2006/customXml" ds:itemID="{5C680FD9-3959-4346-A768-CC95EA9F0420}">
+<ds:datastoreItem xmlns:ds="http://schemas.openxmlformats.org/officeDocument/2006/customXml" ds:itemID="{1C28DC87-EEC8-CD4E-B21F-2F11A3658439}">
   <ds:schemaRefs>
     <ds:schemaRef ds:uri="http://schemas.openxmlformats.org/officeDocument/2006/bibliography"/>
   </ds:schemaRefs>

</xml_diff>

<commit_message>
Update music list and blog generator deps
</commit_message>
<xml_diff>
--- a/resources/public/stmarys/musiclisting.docx
+++ b/resources/public/stmarys/musiclisting.docx
@@ -66,7 +66,7 @@
           <w:sz w:val="22"/>
           <w:szCs w:val="22"/>
         </w:rPr>
-        <w:t>8.30</w:t>
+        <w:t>7.35p</w:t>
       </w:r>
       <w:r>
         <w:rPr>
@@ -75,7 +75,7 @@
           <w:sz w:val="22"/>
           <w:szCs w:val="22"/>
         </w:rPr>
-        <w:t>a</w:t>
+        <w:t>m</w:t>
       </w:r>
       <w:r>
         <w:rPr>
@@ -84,7 +84,7 @@
           <w:sz w:val="22"/>
           <w:szCs w:val="22"/>
         </w:rPr>
-        <w:t>m</w:t>
+        <w:t>,</w:t>
       </w:r>
       <w:r>
         <w:rPr>
@@ -93,7 +93,7 @@
           <w:sz w:val="22"/>
           <w:szCs w:val="22"/>
         </w:rPr>
-        <w:t>,</w:t>
+        <w:t xml:space="preserve"> </w:t>
       </w:r>
       <w:r>
         <w:rPr>
@@ -102,25 +102,7 @@
           <w:sz w:val="22"/>
           <w:szCs w:val="22"/>
         </w:rPr>
-        <w:t xml:space="preserve"> </w:t>
-      </w:r>
-      <w:r>
-        <w:rPr>
-          <w:rFonts w:ascii="Arial" w:hAnsi="Arial" w:cs="Arial"/>
-          <w:i/>
-          <w:sz w:val="22"/>
-          <w:szCs w:val="22"/>
-        </w:rPr>
-        <w:t>27</w:t>
-      </w:r>
-      <w:r>
-        <w:rPr>
-          <w:rFonts w:ascii="Arial" w:hAnsi="Arial" w:cs="Arial"/>
-          <w:i/>
-          <w:sz w:val="22"/>
-          <w:szCs w:val="22"/>
-        </w:rPr>
-        <w:t xml:space="preserve"> June</w:t>
+        <w:t>3 July</w:t>
       </w:r>
       <w:r>
         <w:rPr>
@@ -909,7 +891,7 @@
                 <w:sz w:val="22"/>
                 <w:szCs w:val="22"/>
               </w:rPr>
-              <w:t>27 June 2021</w:t>
+              <w:t>4 July 2021</w:t>
             </w:r>
             <w:r>
               <w:rPr>
@@ -935,7 +917,7 @@
                 <w:sz w:val="22"/>
                 <w:szCs w:val="22"/>
               </w:rPr>
-              <w:t>Trinity 4</w:t>
+              <w:t>Trinity 5</w:t>
             </w:r>
           </w:p>
         </w:tc>
@@ -957,24 +939,7 @@
                 <w:sz w:val="22"/>
                 <w:szCs w:val="22"/>
               </w:rPr>
-              <w:t>Eucharist</w:t>
-            </w:r>
-          </w:p>
-          <w:p>
-            <w:pPr>
-              <w:rPr>
-                <w:rFonts w:ascii="Arial" w:hAnsi="Arial" w:cs="Arial"/>
-                <w:sz w:val="22"/>
-                <w:szCs w:val="22"/>
-              </w:rPr>
-            </w:pPr>
-            <w:r>
-              <w:rPr>
-                <w:rFonts w:ascii="Arial" w:hAnsi="Arial" w:cs="Arial"/>
-                <w:sz w:val="22"/>
-                <w:szCs w:val="22"/>
-              </w:rPr>
-              <w:t>Tom</w:t>
+              <w:t>Joyce</w:t>
             </w:r>
           </w:p>
         </w:tc>
@@ -1012,7 +977,7 @@
                 <w:szCs w:val="22"/>
                 <w:lang w:val="en-GB" w:eastAsia="en-GB"/>
               </w:rPr>
-              <w:t xml:space="preserve">Introit: HON 26: </w:t>
+              <w:t xml:space="preserve">Introit: HON 427: </w:t>
             </w:r>
             <w:r>
               <w:rPr>
@@ -1023,16 +988,7 @@
                 <w:szCs w:val="22"/>
                 <w:lang w:val="en-GB" w:eastAsia="en-GB"/>
               </w:rPr>
-              <w:t>Alleluia, sing to Jesus</w:t>
-            </w:r>
-            <w:r>
-              <w:rPr>
-                <w:rFonts w:ascii="Arial" w:eastAsia="Times New Roman" w:hAnsi="Arial" w:cs="Arial"/>
-                <w:sz w:val="22"/>
-                <w:szCs w:val="22"/>
-                <w:lang w:val="en-GB" w:eastAsia="en-GB"/>
-              </w:rPr>
-              <w:t xml:space="preserve">         </w:t>
+              <w:t>Praise to the Lord, the Almighty</w:t>
             </w:r>
           </w:p>
           <w:p>
@@ -1051,7 +1007,7 @@
                 <w:szCs w:val="22"/>
                 <w:lang w:val="en-GB" w:eastAsia="en-GB"/>
               </w:rPr>
-              <w:t xml:space="preserve">Gradual: HON 392: </w:t>
+              <w:t xml:space="preserve">Gradual: HON 39: </w:t>
             </w:r>
             <w:r>
               <w:rPr>
@@ -1062,31 +1018,7 @@
                 <w:szCs w:val="22"/>
                 <w:lang w:val="en-GB" w:eastAsia="en-GB"/>
               </w:rPr>
-              <w:t xml:space="preserve">O thou who </w:t>
-            </w:r>
-            <w:proofErr w:type="spellStart"/>
-            <w:r>
-              <w:rPr>
-                <w:rFonts w:ascii="Arial" w:eastAsia="Times New Roman" w:hAnsi="Arial" w:cs="Arial"/>
-                <w:i/>
-                <w:iCs/>
-                <w:sz w:val="22"/>
-                <w:szCs w:val="22"/>
-                <w:lang w:val="en-GB" w:eastAsia="en-GB"/>
-              </w:rPr>
-              <w:t>camest</w:t>
-            </w:r>
-            <w:proofErr w:type="spellEnd"/>
-            <w:r>
-              <w:rPr>
-                <w:rFonts w:ascii="Arial" w:eastAsia="Times New Roman" w:hAnsi="Arial" w:cs="Arial"/>
-                <w:i/>
-                <w:iCs/>
-                <w:sz w:val="22"/>
-                <w:szCs w:val="22"/>
-                <w:lang w:val="en-GB" w:eastAsia="en-GB"/>
-              </w:rPr>
-              <w:t xml:space="preserve"> from above</w:t>
+              <w:t>As the deer pants for the water</w:t>
             </w:r>
           </w:p>
           <w:p>
@@ -1105,7 +1037,7 @@
                 <w:szCs w:val="22"/>
                 <w:lang w:val="en-GB" w:eastAsia="en-GB"/>
               </w:rPr>
-              <w:t xml:space="preserve">Offertory: HON 139: </w:t>
+              <w:t xml:space="preserve">Offertory: HON 464: </w:t>
             </w:r>
             <w:r>
               <w:rPr>
@@ -1116,11 +1048,14 @@
                 <w:szCs w:val="22"/>
                 <w:lang w:val="en-GB" w:eastAsia="en-GB"/>
               </w:rPr>
-              <w:t>For the healing of the nations</w:t>
+              <w:t>Take my life</w:t>
             </w:r>
           </w:p>
           <w:p>
             <w:pPr>
+              <w:tabs>
+                <w:tab w:val="left" w:pos="1344"/>
+              </w:tabs>
               <w:rPr>
                 <w:rFonts w:ascii="Arial" w:eastAsia="Times New Roman" w:hAnsi="Arial" w:cs="Arial"/>
                 <w:sz w:val="22"/>
@@ -1135,7 +1070,32 @@
                 <w:szCs w:val="22"/>
                 <w:lang w:val="en-GB" w:eastAsia="en-GB"/>
               </w:rPr>
-              <w:t xml:space="preserve">Communion: HON 27: </w:t>
+              <w:t>Communion:</w:t>
+            </w:r>
+            <w:r>
+              <w:rPr>
+                <w:rFonts w:ascii="Arial" w:hAnsi="Arial" w:cs="Arial"/>
+                <w:sz w:val="22"/>
+                <w:szCs w:val="22"/>
+              </w:rPr>
+              <w:t xml:space="preserve"> </w:t>
+            </w:r>
+            <w:r>
+              <w:rPr>
+                <w:rFonts w:ascii="Arial" w:hAnsi="Arial" w:cs="Arial"/>
+                <w:sz w:val="22"/>
+                <w:szCs w:val="22"/>
+              </w:rPr>
+              <w:tab/>
+            </w:r>
+            <w:r>
+              <w:rPr>
+                <w:rFonts w:ascii="Arial" w:eastAsia="Times New Roman" w:hAnsi="Arial" w:cs="Arial"/>
+                <w:sz w:val="22"/>
+                <w:szCs w:val="22"/>
+                <w:lang w:val="en-GB" w:eastAsia="en-GB"/>
+              </w:rPr>
+              <w:t xml:space="preserve">HON 154: </w:t>
             </w:r>
             <w:r>
               <w:rPr>
@@ -1146,11 +1106,14 @@
                 <w:szCs w:val="22"/>
                 <w:lang w:val="en-GB" w:eastAsia="en-GB"/>
               </w:rPr>
-              <w:t>Amazing grace</w:t>
+              <w:t>Give thanks with a grateful heart</w:t>
             </w:r>
           </w:p>
           <w:p>
             <w:pPr>
+              <w:tabs>
+                <w:tab w:val="left" w:pos="1344"/>
+              </w:tabs>
               <w:rPr>
                 <w:rFonts w:ascii="Arial" w:eastAsia="Times New Roman" w:hAnsi="Arial" w:cs="Arial"/>
                 <w:sz w:val="22"/>
@@ -1160,12 +1123,20 @@
             </w:pPr>
             <w:r>
               <w:rPr>
+                <w:rFonts w:ascii="Arial" w:hAnsi="Arial" w:cs="Arial"/>
+                <w:sz w:val="22"/>
+                <w:szCs w:val="22"/>
+              </w:rPr>
+              <w:tab/>
+            </w:r>
+            <w:r>
+              <w:rPr>
                 <w:rFonts w:ascii="Arial" w:eastAsia="Times New Roman" w:hAnsi="Arial" w:cs="Arial"/>
                 <w:sz w:val="22"/>
                 <w:szCs w:val="22"/>
                 <w:lang w:val="en-GB" w:eastAsia="en-GB"/>
               </w:rPr>
-              <w:t xml:space="preserve">Recessional: HON 571: </w:t>
+              <w:t xml:space="preserve">HON 250: </w:t>
             </w:r>
             <w:r>
               <w:rPr>
@@ -1176,7 +1147,37 @@
                 <w:szCs w:val="22"/>
                 <w:lang w:val="en-GB" w:eastAsia="en-GB"/>
               </w:rPr>
-              <w:t>You shall go out with joy</w:t>
+              <w:t>In the Lord I'll be ever thankful</w:t>
+            </w:r>
+          </w:p>
+          <w:p>
+            <w:pPr>
+              <w:rPr>
+                <w:rFonts w:ascii="Arial" w:eastAsia="Times New Roman" w:hAnsi="Arial" w:cs="Arial"/>
+                <w:sz w:val="22"/>
+                <w:szCs w:val="22"/>
+                <w:lang w:val="en-GB" w:eastAsia="en-GB"/>
+              </w:rPr>
+            </w:pPr>
+            <w:r>
+              <w:rPr>
+                <w:rFonts w:ascii="Arial" w:eastAsia="Times New Roman" w:hAnsi="Arial" w:cs="Arial"/>
+                <w:sz w:val="22"/>
+                <w:szCs w:val="22"/>
+                <w:lang w:val="en-GB" w:eastAsia="en-GB"/>
+              </w:rPr>
+              <w:t xml:space="preserve">Recessional: HON 354: </w:t>
+            </w:r>
+            <w:r>
+              <w:rPr>
+                <w:rFonts w:ascii="Arial" w:eastAsia="Times New Roman" w:hAnsi="Arial" w:cs="Arial"/>
+                <w:i/>
+                <w:iCs/>
+                <w:sz w:val="22"/>
+                <w:szCs w:val="22"/>
+                <w:lang w:val="en-GB" w:eastAsia="en-GB"/>
+              </w:rPr>
+              <w:t>Now thank we all our God</w:t>
             </w:r>
           </w:p>
         </w:tc>

</xml_diff>